<commit_message>
Seconda iterazione di descrizione + obiettivi + modello concettuale + profitto
</commit_message>
<xml_diff>
--- a/Report.docx
+++ b/Report.docx
@@ -620,15 +620,6 @@
       <w:r>
         <w:t>ma in esame è illustrato nella seguente figura:</w:t>
       </w:r>
-      <w:r>
-        <w:br/>
-      </w:r>
-      <w:r>
-        <w:rPr>
-          <w:color w:val="FF0000"/>
-        </w:rPr>
-        <w:t>#TODO: aggiungere delle label alla figura in modo che sia chiaro a cosa corrisponda ciascun centro.</w:t>
-      </w:r>
     </w:p>
     <w:p>
       <w:r>
@@ -636,10 +627,10 @@
           <w:noProof/>
         </w:rPr>
         <w:drawing>
-          <wp:inline distT="0" distB="0" distL="0" distR="0" wp14:anchorId="0CEE8D08" wp14:editId="08917B4E">
-            <wp:extent cx="6120130" cy="2818130"/>
-            <wp:effectExtent l="0" t="0" r="0" b="1270"/>
-            <wp:docPr id="1" name="Immagine 1"/>
+          <wp:inline distT="0" distB="0" distL="0" distR="0" wp14:anchorId="227DF393" wp14:editId="2B0D8E8B">
+            <wp:extent cx="6120130" cy="3449320"/>
+            <wp:effectExtent l="0" t="0" r="0" b="0"/>
+            <wp:docPr id="4" name="Immagine 4"/>
             <wp:cNvGraphicFramePr>
               <a:graphicFrameLocks xmlns:a="http://schemas.openxmlformats.org/drawingml/2006/main" noChangeAspect="1"/>
             </wp:cNvGraphicFramePr>
@@ -647,11 +638,11 @@
               <a:graphicData uri="http://schemas.openxmlformats.org/drawingml/2006/picture">
                 <pic:pic xmlns:pic="http://schemas.openxmlformats.org/drawingml/2006/picture">
                   <pic:nvPicPr>
-                    <pic:cNvPr id="1" name="Immagine 1"/>
+                    <pic:cNvPr id="4" name="Immagine 4"/>
                     <pic:cNvPicPr/>
                   </pic:nvPicPr>
                   <pic:blipFill>
-                    <a:blip r:embed="rId5">
+                    <a:blip r:embed="rId5" cstate="print">
                       <a:extLst>
                         <a:ext uri="{28A0092B-C50C-407E-A947-70E740481C1C}">
                           <a14:useLocalDpi xmlns:a14="http://schemas.microsoft.com/office/drawing/2010/main" val="0"/>
@@ -665,7 +656,7 @@
                   <pic:spPr>
                     <a:xfrm>
                       <a:off x="0" y="0"/>
-                      <a:ext cx="6120130" cy="2818130"/>
+                      <a:ext cx="6120130" cy="3449320"/>
                     </a:xfrm>
                     <a:prstGeom prst="rect">
                       <a:avLst/>
@@ -680,6 +671,49 @@
     </w:p>
     <w:p>
       <w:r>
+        <w:t>I centri corrispondenti a ordine e pagamento e al ritiro del cibo presentano due code distinte poiché sono relativi ai due servizi di cui si può usufruire anche attraverso il McDrive</w:t>
+      </w:r>
+      <w:r>
+        <w:t>. Infatti, una coda (detta McDrive queue o coda del McDrive) è riservata alle automobili, mentre l’altra (detta family queue o coda delle famiglie) è riservata alle famiglie che entrano all’interno del fast food. Ciascuna di queste due code</w:t>
+      </w:r>
+      <w:r>
+        <w:t>, se</w:t>
+      </w:r>
+      <w:r>
+        <w:t xml:space="preserve"> presa singolarmente</w:t>
+      </w:r>
+      <w:r>
+        <w:t>, è caratterizzata da uno scheduling FIFO (</w:t>
+      </w:r>
+      <w:r>
+        <w:t>è naturale pensare che una famiglia che accede al ristorante dopo un’altra famiglia riceverà il servizio dopo e, analogamente, che un’automobile che accede al McDrive dopo un’altra macchina riceverà il servizio dopo)</w:t>
+      </w:r>
+      <w:r>
+        <w:t>. D</w:t>
+      </w:r>
+      <w:r>
+        <w:t>’altra parte, i job appartenenti alla coda del McDrive (ovvero le automobili) hanno priorità sui job appartenenti alla coda delle famiglie (ovvero le famiglie)</w:t>
+      </w:r>
+      <w:r>
+        <w:t xml:space="preserve">; tuttavia, per come è fatta fisicamente la struttura del McDrive, è impossibile servire più automobili per volta all’interno dello stesso centro. In altre parole, </w:t>
+      </w:r>
+      <w:r>
+        <w:t>se un’automobile è già in servizio, gli altri serventi possono occuparsi solo delle famiglie, lasciando eventuali altre automobili in attesa.</w:t>
+      </w:r>
+      <w:r>
+        <w:br/>
+        <w:t>I centri relativi alle casse automatiche e alla consumazione del pasto al tavolo presentano un’unica coda caratterizzata da uno scheduling FIFO.</w:t>
+      </w:r>
+      <w:r>
+        <w:br/>
+        <w:t>Infine, il centro corrispondente all’area giochi non ha una coda per effetto del fatto</w:t>
+      </w:r>
+      <w:r>
+        <w:t xml:space="preserve"> che, come specificato in fase di descrizione del sistema, le famiglie in generale non sono disposte ad aspettare che si liberi un posto per mandare il proprio bambino a giocare.</w:t>
+      </w:r>
+    </w:p>
+    <w:p>
+      <w:r>
         <w:t>In qualunque istante, lo stato di ciascuna coda può essere empty</w:t>
       </w:r>
       <w:r>
@@ -709,10 +743,111 @@
     </w:p>
     <w:p>
       <w:r>
-        <w:rPr>
-          <w:color w:val="FF0000"/>
-        </w:rPr>
-        <w:t>#TODO: specificare la politica di scheduling di ciascuna coda.</w:t>
+        <w:lastRenderedPageBreak/>
+        <w:t>Gli eventi considerati in tutti i centri del sistema in esame sono:</w:t>
+      </w:r>
+      <w:r>
+        <w:br/>
+        <w:t>- Completamento del servizio di un job.</w:t>
+      </w:r>
+      <w:r>
+        <w:br/>
+        <w:t>- Cambio di fascia oraria.</w:t>
+      </w:r>
+    </w:p>
+    <w:p>
+      <w:r>
+        <w:t xml:space="preserve">Altri eventi considerati all’interno del </w:t>
+      </w:r>
+      <w:r>
+        <w:t>centr</w:t>
+      </w:r>
+      <w:r>
+        <w:t>o</w:t>
+      </w:r>
+      <w:r>
+        <w:t xml:space="preserve"> corrispondent</w:t>
+      </w:r>
+      <w:r>
+        <w:t>e</w:t>
+      </w:r>
+      <w:r>
+        <w:t xml:space="preserve"> a ordine e pagamento </w:t>
+      </w:r>
+      <w:r>
+        <w:t>sono:</w:t>
+      </w:r>
+      <w:r>
+        <w:br/>
+        <w:t>- Arrivo di un nuovo job nella coda del McDrive.</w:t>
+      </w:r>
+      <w:r>
+        <w:br/>
+        <w:t>- Arrivo di un nuovo job nella coda delle famiglie.</w:t>
+      </w:r>
+      <w:r>
+        <w:br/>
+        <w:t>- Perdita di un job dalla coda delle famiglie.</w:t>
+      </w:r>
+    </w:p>
+    <w:p>
+      <w:r>
+        <w:t>Altri</w:t>
+      </w:r>
+      <w:r>
+        <w:t xml:space="preserve"> eventi considerati all’interno del centro corrispondente a</w:t>
+      </w:r>
+      <w:r>
+        <w:t>l ritiro del cibo sono:</w:t>
+      </w:r>
+      <w:r>
+        <w:br/>
+      </w:r>
+      <w:r>
+        <w:t>- Arrivo di un nuovo job nella coda del McDrive.</w:t>
+      </w:r>
+      <w:r>
+        <w:br/>
+        <w:t>- Arrivo di un nuovo job nella coda delle famiglie.</w:t>
+      </w:r>
+    </w:p>
+    <w:p>
+      <w:r>
+        <w:t>Altri eventi considerati all’interno del centro corrispondente a</w:t>
+      </w:r>
+      <w:r>
+        <w:t xml:space="preserve"> ordine e pagamento alle casse automatiche sono:</w:t>
+      </w:r>
+      <w:r>
+        <w:br/>
+        <w:t>- Arrivo di un nuovo job.</w:t>
+      </w:r>
+      <w:r>
+        <w:br/>
+        <w:t>- Perdita di un job.</w:t>
+      </w:r>
+    </w:p>
+    <w:p>
+      <w:r>
+        <w:t>Infine, un altro</w:t>
+      </w:r>
+      <w:r>
+        <w:t xml:space="preserve"> event</w:t>
+      </w:r>
+      <w:r>
+        <w:t>o</w:t>
+      </w:r>
+      <w:r>
+        <w:t xml:space="preserve"> considerat</w:t>
+      </w:r>
+      <w:r>
+        <w:t>o</w:t>
+      </w:r>
+      <w:r>
+        <w:t xml:space="preserve"> all’interno del centro corrispondente a</w:t>
+      </w:r>
+      <w:r>
+        <w:t>lla consumazione al tavolo e all’interno del centro relativo all’area giochi è l’arrivo di un nuovo job.</w:t>
       </w:r>
     </w:p>
     <w:p>
@@ -731,16 +866,7 @@
         <w:t>Per motivi logistici, può essere servita al più un’automobile per volta da un qualsiasi servente. Quando arriva un’automobile, verrà servita senza attesa se la coda del McDrive è vuota e almeno un servente è idle e non c’è alcuna altra automobile in servizio.</w:t>
       </w:r>
       <w:r>
-        <w:t xml:space="preserve"> Quando un’automobile termina ordine e pagamento, si accoda per ricevere il cibo sempre nell’apposita coda del McDrive</w:t>
-      </w:r>
-      <w:r>
-        <w:t xml:space="preserve"> e verrà servita senza attesa se la coda del McDrive è vuota e almeno un servente è idle e non c’è alcuna altra automobile </w:t>
-      </w:r>
-      <w:r>
-        <w:t xml:space="preserve">che in quell’istante sta ricevendo il pasto. Dopo aver ricevuto il pasto, le automobili escono dal sistema. </w:t>
-      </w:r>
-      <w:r>
-        <w:t>Inoltre, q</w:t>
+        <w:t xml:space="preserve"> Q</w:t>
       </w:r>
       <w:r>
         <w:t>uando un’automobile termina ordine e pagamento, il servente controlla lo stato della coda del McDrive e, se è not empty, serve la prossima automobile; altrimenti, se lo stato della coda delle famiglie è not empty, serve la prossima famiglia; altrimenti, lo stato del servente passa da busy a idle.</w:t>
@@ -772,30 +898,27 @@
         <w:t xml:space="preserve"> Di fatto, se esiste un servente nello stato busy_a, non è necessario che la coda del McDrive sia not empty</w:t>
       </w:r>
       <w:r>
-        <w:t xml:space="preserve"> affinché la famiglia possa ordinare e pagare senza attesa: ricordando che non possono essere servite due automobili contemporaneamente, in tal caso, eventuali serventi idle si mettono a disposizione delle </w:t>
-      </w:r>
-      <w:r>
+        <w:t xml:space="preserve"> affinché la famiglia possa ordinare e pagare senza attesa: ricordando che non possono essere servite due automobili contemporaneamente, in tal caso, eventuali serventi idle si mettono a disposizione delle famiglie finché l’automobile correntemente in servizio non avrà terminato ordine e pagamento.</w:t>
+      </w:r>
+      <w:r>
+        <w:br/>
+        <w:t>La seguente figura mostra un esempio di tale situazione:</w:t>
+      </w:r>
+    </w:p>
+    <w:p>
+      <w:pPr>
+        <w:rPr>
+          <w:noProof/>
+        </w:rPr>
+      </w:pPr>
+      <w:r>
+        <w:rPr>
+          <w:noProof/>
+        </w:rPr>
         <w:lastRenderedPageBreak/>
-        <w:t>famiglie finché l’automobile correntemente in servizio non avrà terminato ordine e pagamento.</w:t>
-      </w:r>
-      <w:r>
-        <w:br/>
-        <w:t>La seguente figura mostra un esempio di tale situazione:</w:t>
-      </w:r>
-    </w:p>
-    <w:p>
-      <w:pPr>
-        <w:rPr>
-          <w:noProof/>
-        </w:rPr>
-      </w:pPr>
-      <w:r>
-        <w:rPr>
-          <w:noProof/>
-        </w:rPr>
         <w:drawing>
-          <wp:inline distT="0" distB="0" distL="0" distR="0" wp14:anchorId="75D0BBAC" wp14:editId="6F95678C">
-            <wp:extent cx="6120130" cy="3779520"/>
+          <wp:inline distT="0" distB="0" distL="0" distR="0" wp14:anchorId="75D0BBAC" wp14:editId="06D1A625">
+            <wp:extent cx="5029200" cy="2758440"/>
             <wp:effectExtent l="0" t="0" r="0" b="0"/>
             <wp:docPr id="3" name="Immagine 3"/>
             <wp:cNvGraphicFramePr>
@@ -823,7 +946,7 @@
                   <pic:spPr>
                     <a:xfrm>
                       <a:off x="0" y="0"/>
-                      <a:ext cx="6120130" cy="3779520"/>
+                      <a:ext cx="5029200" cy="2758440"/>
                     </a:xfrm>
                     <a:prstGeom prst="rect">
                       <a:avLst/>
@@ -843,31 +966,121 @@
         </w:rPr>
       </w:pPr>
       <w:r>
+        <w:t>Q</w:t>
+      </w:r>
+      <w:r>
+        <w:t xml:space="preserve">uando </w:t>
+      </w:r>
+      <w:r>
+        <w:rPr>
+          <w:noProof/>
+        </w:rPr>
+        <w:t xml:space="preserve">una famiglia termina ordine e pagamento, il servente </w:t>
+      </w:r>
+      <w:r>
+        <w:rPr>
+          <w:noProof/>
+        </w:rPr>
+        <w:t>passa allo stato idle se la coda del McDrive e quella delle famiglie sono entrambe empty oppure se la coda delle famiglie è vuota e c’è un altro servente nello stato busy_a; invece, serve una macchina se la coda del McDrive è not empty e non ci sono altri serventi nello stato busy_a; infine, serve una famiglia se la coda del McDrive è empty e quella della famiglia è not empty oppure se la coda della famiglia è not empty e un altro servente è nello stato busy_a.</w:t>
+      </w:r>
+      <w:r>
+        <w:rPr>
+          <w:noProof/>
+        </w:rPr>
+        <w:t xml:space="preserve"> Se una famiglia rimane troppo tempo in attesa nella coda relativa all’ordine e al pagamento, e si stufa, può abbandonare il ristorante.</w:t>
+      </w:r>
+    </w:p>
+    <w:p>
+      <w:pPr>
+        <w:rPr>
+          <w:noProof/>
+        </w:rPr>
+      </w:pPr>
+      <w:r>
+        <w:rPr>
+          <w:noProof/>
+        </w:rPr>
+        <w:drawing>
+          <wp:inline distT="0" distB="0" distL="0" distR="0" wp14:anchorId="1A420943" wp14:editId="4B28CDB1">
+            <wp:extent cx="2606266" cy="3132091"/>
+            <wp:effectExtent l="0" t="0" r="3810" b="0"/>
+            <wp:docPr id="5" name="Immagine 5"/>
+            <wp:cNvGraphicFramePr>
+              <a:graphicFrameLocks xmlns:a="http://schemas.openxmlformats.org/drawingml/2006/main" noChangeAspect="1"/>
+            </wp:cNvGraphicFramePr>
+            <a:graphic xmlns:a="http://schemas.openxmlformats.org/drawingml/2006/main">
+              <a:graphicData uri="http://schemas.openxmlformats.org/drawingml/2006/picture">
+                <pic:pic xmlns:pic="http://schemas.openxmlformats.org/drawingml/2006/picture">
+                  <pic:nvPicPr>
+                    <pic:cNvPr id="5" name="Immagine 5"/>
+                    <pic:cNvPicPr/>
+                  </pic:nvPicPr>
+                  <pic:blipFill>
+                    <a:blip r:embed="rId7">
+                      <a:extLst>
+                        <a:ext uri="{28A0092B-C50C-407E-A947-70E740481C1C}">
+                          <a14:useLocalDpi xmlns:a14="http://schemas.microsoft.com/office/drawing/2010/main" val="0"/>
+                        </a:ext>
+                      </a:extLst>
+                    </a:blip>
+                    <a:stretch>
+                      <a:fillRect/>
+                    </a:stretch>
+                  </pic:blipFill>
+                  <pic:spPr>
+                    <a:xfrm>
+                      <a:off x="0" y="0"/>
+                      <a:ext cx="2606266" cy="3132091"/>
+                    </a:xfrm>
+                    <a:prstGeom prst="rect">
+                      <a:avLst/>
+                    </a:prstGeom>
+                  </pic:spPr>
+                </pic:pic>
+              </a:graphicData>
+            </a:graphic>
+          </wp:inline>
+        </w:drawing>
+      </w:r>
+    </w:p>
+    <w:p>
+      <w:r>
+        <w:t>Quando un’automobile termina ordine e pagamento, si accoda per ricevere il cibo sempre nell’apposita coda del McDrive e verrà servita senza attesa se la coda del McDrive è vuota e almeno un servente è idle e non c’è alcuna altra automobile che in quell’istante sta ricevendo il pasto. Dopo aver ricevuto il pasto, le automobili escono dal sistema. Quando un’automobile ha ricevuto il pasto, il servente controlla lo stato della coda del McDrive e, se è not empty, serve la prossima automobile; altrimenti, se lo stato della coda delle famiglie è not empty, serve la prossima famiglia; altrimenti, lo stato del servente passa da busy a idle.</w:t>
+      </w:r>
+    </w:p>
+    <w:p>
+      <w:pPr>
+        <w:rPr>
+          <w:noProof/>
+        </w:rPr>
+      </w:pPr>
+      <w:r>
         <w:rPr>
           <w:noProof/>
         </w:rPr>
         <w:t xml:space="preserve">Quando una famiglia termina ordine e pagamento, si accoda per ricevere il cibo nell’apposita coda delle famiglie e verrà servita senza attesa se </w:t>
       </w:r>
       <w:r>
-        <w:t xml:space="preserve">la coda del McDrive è empty oppure in quell’istante un’automobile sta ricevendo il pasto, e se la coda delle famiglie è empty e almeno un servente è idle. Inoltre, quando </w:t>
-      </w:r>
-      <w:r>
-        <w:rPr>
-          <w:noProof/>
-        </w:rPr>
-        <w:t xml:space="preserve">una famiglia termina ordine e pagamento, il servente </w:t>
-      </w:r>
-      <w:r>
-        <w:rPr>
-          <w:noProof/>
-        </w:rPr>
-        <w:t>passa allo stato idle se la coda del McDrive e quella delle famiglie sono entrambe empty oppure se la coda delle famiglie è vuota e c’è un altro servente nello stato busy_a; invece, serve una macchina se la coda del McDrive è not empty e non ci sono altri serventi nello stato busy_a; infine, serve una famiglia se la coda del McDrive è empty e quella della famiglia è not empty oppure se la coda della famiglia è not empty e un altro servente è nello stato busy_a.</w:t>
-      </w:r>
-      <w:r>
-        <w:rPr>
-          <w:noProof/>
-        </w:rPr>
-        <w:t xml:space="preserve"> Se una famiglia rimane troppo tempo in attesa nella coda relativa all’ordine e al pagamento, e si stufa, può abbandonare il ristorante.</w:t>
+        <w:t xml:space="preserve">la coda del McDrive è empty oppure in quell’istante un’automobile </w:t>
+      </w:r>
+      <w:r>
+        <w:lastRenderedPageBreak/>
+        <w:t>sta ricevendo il pasto, e se la coda delle famiglie è empty e almeno un servente è idle.</w:t>
+      </w:r>
+      <w:r>
+        <w:t xml:space="preserve"> Inoltre, quando una famiglia riceve il pasto, </w:t>
+      </w:r>
+      <w:r>
+        <w:rPr>
+          <w:noProof/>
+        </w:rPr>
+        <w:t>il servente passa allo stato idle se la coda del McDrive e quella delle famiglie sono entrambe empty oppure se la coda delle famiglie è vuota e c’è un altro servente nello stato busy_a; invece, serve una macchina se la coda del McDrive è not empty e non ci sono altri serventi nello stato busy_a; infine, serve una famiglia se la coda del McDrive è empty e quella della famiglia è not empty oppure se la coda della famiglia è not empty e un altro servente è nello stato busy_a</w:t>
+      </w:r>
+      <w:r>
+        <w:rPr>
+          <w:noProof/>
+        </w:rPr>
+        <w:t>.</w:t>
       </w:r>
     </w:p>
     <w:p>
@@ -880,6 +1093,59 @@
         <w:rPr>
           <w:noProof/>
         </w:rPr>
+        <w:drawing>
+          <wp:inline distT="0" distB="0" distL="0" distR="0" wp14:anchorId="2D98E8A9" wp14:editId="67FE92BD">
+            <wp:extent cx="3071126" cy="3132091"/>
+            <wp:effectExtent l="0" t="0" r="0" b="0"/>
+            <wp:docPr id="6" name="Immagine 6"/>
+            <wp:cNvGraphicFramePr>
+              <a:graphicFrameLocks xmlns:a="http://schemas.openxmlformats.org/drawingml/2006/main" noChangeAspect="1"/>
+            </wp:cNvGraphicFramePr>
+            <a:graphic xmlns:a="http://schemas.openxmlformats.org/drawingml/2006/main">
+              <a:graphicData uri="http://schemas.openxmlformats.org/drawingml/2006/picture">
+                <pic:pic xmlns:pic="http://schemas.openxmlformats.org/drawingml/2006/picture">
+                  <pic:nvPicPr>
+                    <pic:cNvPr id="6" name="Immagine 6"/>
+                    <pic:cNvPicPr/>
+                  </pic:nvPicPr>
+                  <pic:blipFill>
+                    <a:blip r:embed="rId8">
+                      <a:extLst>
+                        <a:ext uri="{28A0092B-C50C-407E-A947-70E740481C1C}">
+                          <a14:useLocalDpi xmlns:a14="http://schemas.microsoft.com/office/drawing/2010/main" val="0"/>
+                        </a:ext>
+                      </a:extLst>
+                    </a:blip>
+                    <a:stretch>
+                      <a:fillRect/>
+                    </a:stretch>
+                  </pic:blipFill>
+                  <pic:spPr>
+                    <a:xfrm>
+                      <a:off x="0" y="0"/>
+                      <a:ext cx="3071126" cy="3132091"/>
+                    </a:xfrm>
+                    <a:prstGeom prst="rect">
+                      <a:avLst/>
+                    </a:prstGeom>
+                  </pic:spPr>
+                </pic:pic>
+              </a:graphicData>
+            </a:graphic>
+          </wp:inline>
+        </w:drawing>
+      </w:r>
+    </w:p>
+    <w:p>
+      <w:pPr>
+        <w:rPr>
+          <w:noProof/>
+        </w:rPr>
+      </w:pPr>
+      <w:r>
+        <w:rPr>
+          <w:noProof/>
+        </w:rPr>
         <w:t>Se arriva una famiglia alle casse automatiche, se c’è almeno un servente (i.e. una cassa automatica) idle</w:t>
       </w:r>
       <w:r>
@@ -914,6 +1180,64 @@
       </w:r>
     </w:p>
     <w:p>
+      <w:pPr>
+        <w:rPr>
+          <w:noProof/>
+        </w:rPr>
+      </w:pPr>
+      <w:r>
+        <w:rPr>
+          <w:noProof/>
+        </w:rPr>
+        <w:drawing>
+          <wp:inline distT="0" distB="0" distL="0" distR="0" wp14:anchorId="2C22522D" wp14:editId="4E9A88FD">
+            <wp:extent cx="3657917" cy="3101609"/>
+            <wp:effectExtent l="0" t="0" r="0" b="3810"/>
+            <wp:docPr id="7" name="Immagine 7"/>
+            <wp:cNvGraphicFramePr>
+              <a:graphicFrameLocks xmlns:a="http://schemas.openxmlformats.org/drawingml/2006/main" noChangeAspect="1"/>
+            </wp:cNvGraphicFramePr>
+            <a:graphic xmlns:a="http://schemas.openxmlformats.org/drawingml/2006/main">
+              <a:graphicData uri="http://schemas.openxmlformats.org/drawingml/2006/picture">
+                <pic:pic xmlns:pic="http://schemas.openxmlformats.org/drawingml/2006/picture">
+                  <pic:nvPicPr>
+                    <pic:cNvPr id="7" name="Immagine 7"/>
+                    <pic:cNvPicPr/>
+                  </pic:nvPicPr>
+                  <pic:blipFill>
+                    <a:blip r:embed="rId9">
+                      <a:extLst>
+                        <a:ext uri="{28A0092B-C50C-407E-A947-70E740481C1C}">
+                          <a14:useLocalDpi xmlns:a14="http://schemas.microsoft.com/office/drawing/2010/main" val="0"/>
+                        </a:ext>
+                      </a:extLst>
+                    </a:blip>
+                    <a:stretch>
+                      <a:fillRect/>
+                    </a:stretch>
+                  </pic:blipFill>
+                  <pic:spPr>
+                    <a:xfrm>
+                      <a:off x="0" y="0"/>
+                      <a:ext cx="3657917" cy="3101609"/>
+                    </a:xfrm>
+                    <a:prstGeom prst="rect">
+                      <a:avLst/>
+                    </a:prstGeom>
+                  </pic:spPr>
+                </pic:pic>
+              </a:graphicData>
+            </a:graphic>
+          </wp:inline>
+        </w:drawing>
+      </w:r>
+    </w:p>
+    <w:p>
+      <w:pPr>
+        <w:rPr>
+          <w:noProof/>
+        </w:rPr>
+      </w:pPr>
       <w:r>
         <w:rPr>
           <w:noProof/>
@@ -924,13 +1248,75 @@
         <w:rPr>
           <w:noProof/>
         </w:rPr>
-        <w:t xml:space="preserve"> Quando una famiglia arriva all’area consumazione, può sedersi senza attesa se esiste almeno un tavolo libero (i.e. servente idle). Quando una famiglia termina il consumo, il tavolo diventa libero se la coda è empty; altrimenti il tavolo verrà occupato dalla famiglia in testa alla coda.</w:t>
-      </w:r>
-      <w:r>
-        <w:rPr>
-          <w:noProof/>
-        </w:rPr>
-        <w:t xml:space="preserve"> Quando una famiglia termina il consumo, può dirigersi verso l’area giochi oppure abbandonare il sistema. Quando una famiglia </w:t>
+        <w:t xml:space="preserve"> Quando una famiglia arriva all’area consumazione, può sedersi senza attesa se esiste </w:t>
+      </w:r>
+      <w:r>
+        <w:rPr>
+          <w:noProof/>
+        </w:rPr>
+        <w:lastRenderedPageBreak/>
+        <w:t>almeno un tavolo libero (i.e. servente idle). Quando una famiglia termina il consumo, il tavolo diventa libero se la coda è empty; altrimenti il tavolo verrà occupato dalla famiglia in testa alla coda.</w:t>
+      </w:r>
+    </w:p>
+    <w:p>
+      <w:pPr>
+        <w:rPr>
+          <w:noProof/>
+        </w:rPr>
+      </w:pPr>
+      <w:r>
+        <w:rPr>
+          <w:noProof/>
+        </w:rPr>
+        <w:drawing>
+          <wp:inline distT="0" distB="0" distL="0" distR="0" wp14:anchorId="5501F68F" wp14:editId="4828937E">
+            <wp:extent cx="2225233" cy="2514818"/>
+            <wp:effectExtent l="0" t="0" r="3810" b="0"/>
+            <wp:docPr id="8" name="Immagine 8"/>
+            <wp:cNvGraphicFramePr>
+              <a:graphicFrameLocks xmlns:a="http://schemas.openxmlformats.org/drawingml/2006/main" noChangeAspect="1"/>
+            </wp:cNvGraphicFramePr>
+            <a:graphic xmlns:a="http://schemas.openxmlformats.org/drawingml/2006/main">
+              <a:graphicData uri="http://schemas.openxmlformats.org/drawingml/2006/picture">
+                <pic:pic xmlns:pic="http://schemas.openxmlformats.org/drawingml/2006/picture">
+                  <pic:nvPicPr>
+                    <pic:cNvPr id="8" name="Immagine 8"/>
+                    <pic:cNvPicPr/>
+                  </pic:nvPicPr>
+                  <pic:blipFill>
+                    <a:blip r:embed="rId10">
+                      <a:extLst>
+                        <a:ext uri="{28A0092B-C50C-407E-A947-70E740481C1C}">
+                          <a14:useLocalDpi xmlns:a14="http://schemas.microsoft.com/office/drawing/2010/main" val="0"/>
+                        </a:ext>
+                      </a:extLst>
+                    </a:blip>
+                    <a:stretch>
+                      <a:fillRect/>
+                    </a:stretch>
+                  </pic:blipFill>
+                  <pic:spPr>
+                    <a:xfrm>
+                      <a:off x="0" y="0"/>
+                      <a:ext cx="2225233" cy="2514818"/>
+                    </a:xfrm>
+                    <a:prstGeom prst="rect">
+                      <a:avLst/>
+                    </a:prstGeom>
+                  </pic:spPr>
+                </pic:pic>
+              </a:graphicData>
+            </a:graphic>
+          </wp:inline>
+        </w:drawing>
+      </w:r>
+    </w:p>
+    <w:p>
+      <w:r>
+        <w:rPr>
+          <w:noProof/>
+        </w:rPr>
+        <w:t xml:space="preserve">Quando una famiglia termina il consumo, può dirigersi verso l’area giochi oppure abbandonare il sistema. Quando una famiglia </w:t>
       </w:r>
       <w:r>
         <w:rPr>
@@ -952,6 +1338,54 @@
       </w:r>
       <w:r>
         <w:tab/>
+      </w:r>
+    </w:p>
+    <w:p>
+      <w:r>
+        <w:rPr>
+          <w:noProof/>
+        </w:rPr>
+        <w:drawing>
+          <wp:inline distT="0" distB="0" distL="0" distR="0" wp14:anchorId="2E43113B" wp14:editId="53AD5150">
+            <wp:extent cx="2560542" cy="2339543"/>
+            <wp:effectExtent l="0" t="0" r="0" b="3810"/>
+            <wp:docPr id="9" name="Immagine 9"/>
+            <wp:cNvGraphicFramePr>
+              <a:graphicFrameLocks xmlns:a="http://schemas.openxmlformats.org/drawingml/2006/main" noChangeAspect="1"/>
+            </wp:cNvGraphicFramePr>
+            <a:graphic xmlns:a="http://schemas.openxmlformats.org/drawingml/2006/main">
+              <a:graphicData uri="http://schemas.openxmlformats.org/drawingml/2006/picture">
+                <pic:pic xmlns:pic="http://schemas.openxmlformats.org/drawingml/2006/picture">
+                  <pic:nvPicPr>
+                    <pic:cNvPr id="9" name="Immagine 9"/>
+                    <pic:cNvPicPr/>
+                  </pic:nvPicPr>
+                  <pic:blipFill>
+                    <a:blip r:embed="rId11">
+                      <a:extLst>
+                        <a:ext uri="{28A0092B-C50C-407E-A947-70E740481C1C}">
+                          <a14:useLocalDpi xmlns:a14="http://schemas.microsoft.com/office/drawing/2010/main" val="0"/>
+                        </a:ext>
+                      </a:extLst>
+                    </a:blip>
+                    <a:stretch>
+                      <a:fillRect/>
+                    </a:stretch>
+                  </pic:blipFill>
+                  <pic:spPr>
+                    <a:xfrm>
+                      <a:off x="0" y="0"/>
+                      <a:ext cx="2560542" cy="2339543"/>
+                    </a:xfrm>
+                    <a:prstGeom prst="rect">
+                      <a:avLst/>
+                    </a:prstGeom>
+                  </pic:spPr>
+                </pic:pic>
+              </a:graphicData>
+            </a:graphic>
+          </wp:inline>
+        </w:drawing>
       </w:r>
       <w:r>
         <w:br w:type="page"/>

</xml_diff>

<commit_message>
Sistemati due dettagli di numero in Report.docx
</commit_message>
<xml_diff>
--- a/Report.docx
+++ b/Report.docx
@@ -5128,7 +5128,19 @@
           <w:rFonts w:cstheme="minorHAnsi"/>
         </w:rPr>
         <w:br/>
-        <w:t xml:space="preserve">4° slot – 13:00 </w:t>
+        <w:t>4° slot – 1</w:t>
+      </w:r>
+      <w:r>
+        <w:rPr>
+          <w:rFonts w:cstheme="minorHAnsi"/>
+        </w:rPr>
+        <w:t>5</w:t>
+      </w:r>
+      <w:r>
+        <w:rPr>
+          <w:rFonts w:cstheme="minorHAnsi"/>
+        </w:rPr>
+        <w:t xml:space="preserve">:00 </w:t>
       </w:r>
       <w:r>
         <w:rPr>
@@ -7687,7 +7699,14 @@
           <w:shd w:val="clear" w:color="auto" w:fill="FFFFFF"/>
           <w:lang w:val="en-US"/>
         </w:rPr>
-        <w:t>l &gt; 0</w:t>
+        <w:t xml:space="preserve">l &gt; </w:t>
+      </w:r>
+      <w:r>
+        <w:rPr>
+          <w:shd w:val="clear" w:color="auto" w:fill="FFFFFF"/>
+          <w:lang w:val="en-US"/>
+        </w:rPr>
+        <w:t>num_serventi</w:t>
       </w:r>
       <w:r>
         <w:rPr>
@@ -9591,7 +9610,21 @@
           <w:shd w:val="clear" w:color="auto" w:fill="FFFFFF"/>
           <w:lang w:val="en-US"/>
         </w:rPr>
-        <w:t>l &gt; 0) then</w:t>
+        <w:t xml:space="preserve">l &gt; </w:t>
+      </w:r>
+      <w:r>
+        <w:rPr>
+          <w:shd w:val="clear" w:color="auto" w:fill="FFFFFF"/>
+          <w:lang w:val="en-US"/>
+        </w:rPr>
+        <w:t>num_serventi</w:t>
+      </w:r>
+      <w:r>
+        <w:rPr>
+          <w:shd w:val="clear" w:color="auto" w:fill="FFFFFF"/>
+          <w:lang w:val="en-US"/>
+        </w:rPr>
+        <w:t>) then</w:t>
       </w:r>
       <w:r>
         <w:rPr>

</xml_diff>

<commit_message>
Iniziata la sezione relativa al modello computazionale all'interno del report
</commit_message>
<xml_diff>
--- a/Report.docx
+++ b/Report.docx
@@ -5600,11 +5600,6 @@
           <w:rFonts w:cstheme="minorHAnsi"/>
         </w:rPr>
         <w:br/>
-      </w:r>
-      <w:r>
-        <w:rPr>
-          <w:rFonts w:cstheme="minorHAnsi"/>
-        </w:rPr>
         <w:t>-&gt; q</w:t>
       </w:r>
       <w:r>
@@ -5631,11 +5626,6 @@
           <w:rFonts w:cstheme="minorHAnsi"/>
         </w:rPr>
         <w:br/>
-      </w:r>
-      <w:r>
-        <w:rPr>
-          <w:rFonts w:cstheme="minorHAnsi"/>
-        </w:rPr>
         <w:t>-&gt; q</w:t>
       </w:r>
       <w:r>
@@ -5988,61 +5978,55 @@
         <w:rPr>
           <w:rFonts w:cstheme="minorHAnsi"/>
         </w:rPr>
+        <w:t xml:space="preserve"> dipendentemente dalla fascia oraria</w:t>
+      </w:r>
+      <w:r>
+        <w:rPr>
+          <w:rFonts w:cstheme="minorHAnsi"/>
+        </w:rPr>
+        <w:t xml:space="preserve">, </w:t>
+      </w:r>
+      <w:r>
+        <w:rPr>
+          <w:rFonts w:cstheme="minorHAnsi"/>
+        </w:rPr>
+        <w:t>è necessario definire anche P</w:t>
+      </w:r>
+      <w:r>
+        <w:rPr>
+          <w:rFonts w:cstheme="minorHAnsi"/>
+          <w:vertAlign w:val="subscript"/>
+        </w:rPr>
+        <w:t>car</w:t>
+      </w:r>
+      <w:r>
+        <w:rPr>
+          <w:rFonts w:cstheme="minorHAnsi"/>
+        </w:rPr>
+        <w:t>, ovvero la percentuale di automobili su tutti i job che entrano nel sistema.</w:t>
+      </w:r>
+      <w:r>
+        <w:rPr>
+          <w:rFonts w:cstheme="minorHAnsi"/>
+        </w:rPr>
+        <w:t xml:space="preserve"> In base alle osservazioni</w:t>
+      </w:r>
+      <w:r>
+        <w:rPr>
+          <w:rFonts w:cstheme="minorHAnsi"/>
+        </w:rPr>
+        <w:t xml:space="preserve"> che</w:t>
+      </w:r>
+      <w:r>
+        <w:rPr>
+          <w:rFonts w:cstheme="minorHAnsi"/>
+        </w:rPr>
         <w:t xml:space="preserve"> </w:t>
       </w:r>
       <w:r>
         <w:rPr>
           <w:rFonts w:cstheme="minorHAnsi"/>
         </w:rPr>
-        <w:t>dipendentemente dalla fascia oraria</w:t>
-      </w:r>
-      <w:r>
-        <w:rPr>
-          <w:rFonts w:cstheme="minorHAnsi"/>
-        </w:rPr>
-        <w:t xml:space="preserve">, </w:t>
-      </w:r>
-      <w:r>
-        <w:rPr>
-          <w:rFonts w:cstheme="minorHAnsi"/>
-        </w:rPr>
-        <w:t>è necessario definire anche P</w:t>
-      </w:r>
-      <w:r>
-        <w:rPr>
-          <w:rFonts w:cstheme="minorHAnsi"/>
-          <w:vertAlign w:val="subscript"/>
-        </w:rPr>
-        <w:t>car</w:t>
-      </w:r>
-      <w:r>
-        <w:rPr>
-          <w:rFonts w:cstheme="minorHAnsi"/>
-        </w:rPr>
-        <w:t>, ovvero la percentuale di automobili su tutti i job che entrano nel sistema.</w:t>
-      </w:r>
-      <w:r>
-        <w:rPr>
-          <w:rFonts w:cstheme="minorHAnsi"/>
-        </w:rPr>
-        <w:t xml:space="preserve"> In base alle osservazioni</w:t>
-      </w:r>
-      <w:r>
-        <w:rPr>
-          <w:rFonts w:cstheme="minorHAnsi"/>
-        </w:rPr>
-        <w:t xml:space="preserve"> che</w:t>
-      </w:r>
-      <w:r>
-        <w:rPr>
-          <w:rFonts w:cstheme="minorHAnsi"/>
-        </w:rPr>
-        <w:t xml:space="preserve"> </w:t>
-      </w:r>
-      <w:r>
-        <w:rPr>
-          <w:rFonts w:cstheme="minorHAnsi"/>
-        </w:rPr>
         <w:t xml:space="preserve">abbiamo potuto fare </w:t>
       </w:r>
       <w:r>
@@ -6067,13 +6051,7 @@
         <w:rPr>
           <w:rFonts w:cstheme="minorHAnsi"/>
         </w:rPr>
-        <w:t xml:space="preserve">viene posto </w:t>
-      </w:r>
-      <w:r>
-        <w:rPr>
-          <w:rFonts w:cstheme="minorHAnsi"/>
-        </w:rPr>
-        <w:t>P</w:t>
+        <w:t>viene posto P</w:t>
       </w:r>
       <w:r>
         <w:rPr>
@@ -6156,11 +6134,6 @@
           <w:rFonts w:cstheme="minorHAnsi"/>
         </w:rPr>
         <w:br/>
-      </w:r>
-      <w:r>
-        <w:rPr>
-          <w:rFonts w:cstheme="minorHAnsi"/>
-        </w:rPr>
         <w:t>q</w:t>
       </w:r>
       <w:r>
@@ -6174,6 +6147,19 @@
         <w:rPr>
           <w:rFonts w:cstheme="minorHAnsi"/>
         </w:rPr>
+        <w:t xml:space="preserve"> + P</w:t>
+      </w:r>
+      <w:r>
+        <w:rPr>
+          <w:rFonts w:cstheme="minorHAnsi"/>
+          <w:vertAlign w:val="subscript"/>
+        </w:rPr>
+        <w:t>car</w:t>
+      </w:r>
+      <w:r>
+        <w:rPr>
+          <w:rFonts w:cstheme="minorHAnsi"/>
+        </w:rPr>
         <w:t xml:space="preserve"> + </w:t>
       </w:r>
       <w:r>
@@ -6187,57 +6173,78 @@
           <w:rFonts w:cstheme="minorHAnsi"/>
           <w:vertAlign w:val="subscript"/>
         </w:rPr>
+        <w:t>fam</w:t>
+      </w:r>
+      <w:r>
+        <w:rPr>
+          <w:rFonts w:cstheme="minorHAnsi"/>
+          <w:vertAlign w:val="subscript"/>
+        </w:rPr>
+        <w:t>_ph</w:t>
+      </w:r>
+      <w:r>
+        <w:rPr>
+          <w:rFonts w:cstheme="minorHAnsi"/>
+        </w:rPr>
+        <w:t xml:space="preserve"> = 1 </w:t>
+      </w:r>
+      <w:r>
+        <w:rPr>
+          <w:rFonts w:cstheme="minorHAnsi"/>
+        </w:rPr>
+        <w:sym w:font="Wingdings" w:char="F0E0"/>
+      </w:r>
+      <w:r>
+        <w:rPr>
+          <w:rFonts w:cstheme="minorHAnsi"/>
+        </w:rPr>
+        <w:t xml:space="preserve"> P</w:t>
+      </w:r>
+      <w:r>
+        <w:rPr>
+          <w:rFonts w:cstheme="minorHAnsi"/>
+          <w:vertAlign w:val="subscript"/>
+        </w:rPr>
+        <w:t>fam_ph</w:t>
+      </w:r>
+      <w:r>
+        <w:rPr>
+          <w:rFonts w:cstheme="minorHAnsi"/>
+        </w:rPr>
+        <w:t xml:space="preserve"> = 1 – (q</w:t>
+      </w:r>
+      <w:r>
+        <w:rPr>
+          <w:rFonts w:cstheme="minorHAnsi"/>
+          <w:vertAlign w:val="subscript"/>
+        </w:rPr>
+        <w:t>E</w:t>
+      </w:r>
+      <w:r>
+        <w:rPr>
+          <w:rFonts w:cstheme="minorHAnsi"/>
+        </w:rPr>
+        <w:t xml:space="preserve"> + P</w:t>
+      </w:r>
+      <w:r>
+        <w:rPr>
+          <w:rFonts w:cstheme="minorHAnsi"/>
+          <w:vertAlign w:val="subscript"/>
+        </w:rPr>
         <w:t>car</w:t>
       </w:r>
       <w:r>
         <w:rPr>
           <w:rFonts w:cstheme="minorHAnsi"/>
         </w:rPr>
-        <w:t xml:space="preserve"> + </w:t>
-      </w:r>
-      <w:r>
-        <w:rPr>
-          <w:rFonts w:cstheme="minorHAnsi"/>
-        </w:rPr>
-        <w:t>P</w:t>
-      </w:r>
-      <w:r>
-        <w:rPr>
-          <w:rFonts w:cstheme="minorHAnsi"/>
-          <w:vertAlign w:val="subscript"/>
-        </w:rPr>
-        <w:t>fam</w:t>
-      </w:r>
-      <w:r>
-        <w:rPr>
-          <w:rFonts w:cstheme="minorHAnsi"/>
-          <w:vertAlign w:val="subscript"/>
-        </w:rPr>
-        <w:t>_ph</w:t>
-      </w:r>
-      <w:r>
-        <w:rPr>
-          <w:rFonts w:cstheme="minorHAnsi"/>
-        </w:rPr>
-        <w:t xml:space="preserve"> = 1 </w:t>
-      </w:r>
-      <w:r>
-        <w:rPr>
-          <w:rFonts w:cstheme="minorHAnsi"/>
-        </w:rPr>
-        <w:sym w:font="Wingdings" w:char="F0E0"/>
-      </w:r>
-      <w:r>
-        <w:rPr>
-          <w:rFonts w:cstheme="minorHAnsi"/>
-        </w:rPr>
-        <w:t xml:space="preserve"> </w:t>
-      </w:r>
-      <w:r>
-        <w:rPr>
-          <w:rFonts w:cstheme="minorHAnsi"/>
-        </w:rPr>
-        <w:t>P</w:t>
+        <w:t>)</w:t>
+      </w:r>
+      <w:r>
+        <w:rPr>
+          <w:rFonts w:cstheme="minorHAnsi"/>
+        </w:rPr>
+        <w:br/>
+        <w:t>dove P</w:t>
       </w:r>
       <w:r>
         <w:rPr>
@@ -6250,13 +6257,46 @@
         <w:rPr>
           <w:rFonts w:cstheme="minorHAnsi"/>
         </w:rPr>
-        <w:t xml:space="preserve"> = 1 – (</w:t>
-      </w:r>
-      <w:r>
-        <w:rPr>
-          <w:rFonts w:cstheme="minorHAnsi"/>
-        </w:rPr>
-        <w:t>q</w:t>
+        <w:t xml:space="preserve"> è uguale alla percentuale di job che </w:t>
+      </w:r>
+      <w:r>
+        <w:rPr>
+          <w:rFonts w:cstheme="minorHAnsi"/>
+        </w:rPr>
+        <w:t>costituiscono una famiglia che entra nel sistema accedendo alle casse fisiche (centro ordering and payment).</w:t>
+      </w:r>
+      <w:r>
+        <w:rPr>
+          <w:rFonts w:cstheme="minorHAnsi"/>
+        </w:rPr>
+        <w:br/>
+        <w:t>In conclusione:</w:t>
+      </w:r>
+      <w:r>
+        <w:rPr>
+          <w:rFonts w:cstheme="minorHAnsi"/>
+        </w:rPr>
+        <w:br/>
+        <w:t>-&gt; P(</w:t>
+      </w:r>
+      <w:r>
+        <w:rPr>
+          <w:rFonts w:cstheme="minorHAnsi"/>
+        </w:rPr>
+        <w:t>essere una famiglia) = 1 - P</w:t>
+      </w:r>
+      <w:r>
+        <w:rPr>
+          <w:rFonts w:cstheme="minorHAnsi"/>
+          <w:vertAlign w:val="subscript"/>
+        </w:rPr>
+        <w:t>car</w:t>
+      </w:r>
+      <w:r>
+        <w:rPr>
+          <w:rFonts w:cstheme="minorHAnsi"/>
+        </w:rPr>
+        <w:t xml:space="preserve"> = q</w:t>
       </w:r>
       <w:r>
         <w:rPr>
@@ -6276,102 +6316,14 @@
           <w:rFonts w:cstheme="minorHAnsi"/>
           <w:vertAlign w:val="subscript"/>
         </w:rPr>
-        <w:t>car</w:t>
-      </w:r>
-      <w:r>
-        <w:rPr>
-          <w:rFonts w:cstheme="minorHAnsi"/>
-        </w:rPr>
-        <w:t>)</w:t>
-      </w:r>
-      <w:r>
-        <w:rPr>
-          <w:rFonts w:cstheme="minorHAnsi"/>
-        </w:rPr>
-        <w:br/>
-        <w:t xml:space="preserve">dove </w:t>
-      </w:r>
-      <w:r>
-        <w:rPr>
-          <w:rFonts w:cstheme="minorHAnsi"/>
-        </w:rPr>
-        <w:t>P</w:t>
-      </w:r>
-      <w:r>
-        <w:rPr>
-          <w:rFonts w:cstheme="minorHAnsi"/>
-          <w:vertAlign w:val="subscript"/>
-        </w:rPr>
         <w:t>fam_ph</w:t>
       </w:r>
       <w:r>
         <w:rPr>
           <w:rFonts w:cstheme="minorHAnsi"/>
         </w:rPr>
-        <w:t xml:space="preserve"> è uguale alla percentuale di job che </w:t>
-      </w:r>
-      <w:r>
-        <w:rPr>
-          <w:rFonts w:cstheme="minorHAnsi"/>
-        </w:rPr>
-        <w:t>costituiscono una famiglia che entra nel sistema accedendo alle casse fisiche (centro o</w:t>
-      </w:r>
-      <w:r>
-        <w:rPr>
-          <w:rFonts w:cstheme="minorHAnsi"/>
-        </w:rPr>
-        <w:t>rdering and payment</w:t>
-      </w:r>
-      <w:r>
-        <w:rPr>
-          <w:rFonts w:cstheme="minorHAnsi"/>
-        </w:rPr>
-        <w:t>).</w:t>
-      </w:r>
-      <w:r>
-        <w:rPr>
-          <w:rFonts w:cstheme="minorHAnsi"/>
-        </w:rPr>
-        <w:br/>
-        <w:t>In conclusione:</w:t>
-      </w:r>
-      <w:r>
-        <w:rPr>
-          <w:rFonts w:cstheme="minorHAnsi"/>
-        </w:rPr>
-        <w:br/>
-        <w:t>-&gt; P(</w:t>
-      </w:r>
-      <w:r>
-        <w:rPr>
-          <w:rFonts w:cstheme="minorHAnsi"/>
-        </w:rPr>
-        <w:t xml:space="preserve">essere una famiglia) = 1 - </w:t>
-      </w:r>
-      <w:r>
-        <w:rPr>
-          <w:rFonts w:cstheme="minorHAnsi"/>
-        </w:rPr>
-        <w:t>P</w:t>
-      </w:r>
-      <w:r>
-        <w:rPr>
-          <w:rFonts w:cstheme="minorHAnsi"/>
-          <w:vertAlign w:val="subscript"/>
-        </w:rPr>
-        <w:t>car</w:t>
-      </w:r>
-      <w:r>
-        <w:rPr>
-          <w:rFonts w:cstheme="minorHAnsi"/>
-        </w:rPr>
-        <w:t xml:space="preserve"> = </w:t>
-      </w:r>
-      <w:r>
-        <w:rPr>
-          <w:rFonts w:cstheme="minorHAnsi"/>
-        </w:rPr>
-        <w:t>q</w:t>
+        <w:br/>
+        <w:t>-&gt; P(accedere al centro ordering and payment) = 1 - q</w:t>
       </w:r>
       <w:r>
         <w:rPr>
@@ -6384,46 +6336,7 @@
         <w:rPr>
           <w:rFonts w:cstheme="minorHAnsi"/>
         </w:rPr>
-        <w:t xml:space="preserve"> + P</w:t>
-      </w:r>
-      <w:r>
-        <w:rPr>
-          <w:rFonts w:cstheme="minorHAnsi"/>
-          <w:vertAlign w:val="subscript"/>
-        </w:rPr>
-        <w:t>fam_ph</w:t>
-      </w:r>
-      <w:r>
-        <w:rPr>
-          <w:rFonts w:cstheme="minorHAnsi"/>
-        </w:rPr>
-        <w:br/>
-        <w:t xml:space="preserve">-&gt; P(accedere al centro ordering and payment) = 1 - </w:t>
-      </w:r>
-      <w:r>
-        <w:rPr>
-          <w:rFonts w:cstheme="minorHAnsi"/>
-        </w:rPr>
-        <w:t>q</w:t>
-      </w:r>
-      <w:r>
-        <w:rPr>
-          <w:rFonts w:cstheme="minorHAnsi"/>
-          <w:vertAlign w:val="subscript"/>
-        </w:rPr>
-        <w:t>E</w:t>
-      </w:r>
-      <w:r>
-        <w:rPr>
-          <w:rFonts w:cstheme="minorHAnsi"/>
-        </w:rPr>
-        <w:t xml:space="preserve"> = </w:t>
-      </w:r>
-      <w:r>
-        <w:rPr>
-          <w:rFonts w:cstheme="minorHAnsi"/>
-        </w:rPr>
-        <w:t>P</w:t>
+        <w:t xml:space="preserve"> = P</w:t>
       </w:r>
       <w:r>
         <w:rPr>
@@ -6835,7 +6748,6 @@
         <w:jc w:val="left"/>
         <w:rPr>
           <w:shd w:val="clear" w:color="auto" w:fill="FFFFFF"/>
-          <w:lang w:val="en-US"/>
         </w:rPr>
       </w:pPr>
       <w:r>
@@ -7138,7 +7050,6 @@
       <w:r>
         <w:rPr>
           <w:shd w:val="clear" w:color="auto" w:fill="FFFFFF"/>
-          <w:lang w:val="en-US"/>
         </w:rPr>
         <w:t>t</w:t>
       </w:r>
@@ -7146,21 +7057,18 @@
         <w:rPr>
           <w:shd w:val="clear" w:color="auto" w:fill="FFFFFF"/>
           <w:vertAlign w:val="subscript"/>
-          <w:lang w:val="en-US"/>
         </w:rPr>
         <w:t>P_tail</w:t>
       </w:r>
       <w:r>
         <w:rPr>
           <w:shd w:val="clear" w:color="auto" w:fill="FFFFFF"/>
-          <w:lang w:val="en-US"/>
         </w:rPr>
         <w:t xml:space="preserve"> := t + GetAbandon()</w:t>
       </w:r>
       <w:r>
         <w:rPr>
           <w:shd w:val="clear" w:color="auto" w:fill="FFFFFF"/>
-          <w:lang w:val="en-US"/>
         </w:rPr>
         <w:br/>
         <w:t xml:space="preserve">        abandonsList.append(t</w:t>
@@ -7169,21 +7077,18 @@
         <w:rPr>
           <w:shd w:val="clear" w:color="auto" w:fill="FFFFFF"/>
           <w:vertAlign w:val="subscript"/>
-          <w:lang w:val="en-US"/>
         </w:rPr>
         <w:t>P_tail</w:t>
       </w:r>
       <w:r>
         <w:rPr>
           <w:shd w:val="clear" w:color="auto" w:fill="FFFFFF"/>
-          <w:lang w:val="en-US"/>
         </w:rPr>
         <w:t>)</w:t>
       </w:r>
       <w:r>
         <w:rPr>
           <w:shd w:val="clear" w:color="auto" w:fill="FFFFFF"/>
-          <w:lang w:val="en-US"/>
         </w:rPr>
         <w:br/>
         <w:t xml:space="preserve">    endif</w:t>
@@ -7191,7 +7096,6 @@
       <w:r>
         <w:rPr>
           <w:shd w:val="clear" w:color="auto" w:fill="FFFFFF"/>
-          <w:lang w:val="en-US"/>
         </w:rPr>
         <w:br/>
         <w:t xml:space="preserve">    q</w:t>
@@ -7200,28 +7104,22 @@
         <w:rPr>
           <w:shd w:val="clear" w:color="auto" w:fill="FFFFFF"/>
           <w:vertAlign w:val="subscript"/>
-          <w:lang w:val="en-US"/>
         </w:rPr>
         <w:t>F</w:t>
       </w:r>
       <w:r>
         <w:rPr>
           <w:shd w:val="clear" w:color="auto" w:fill="FFFFFF"/>
-          <w:lang w:val="en-US"/>
         </w:rPr>
         <w:t>++</w:t>
       </w:r>
       <w:r>
         <w:rPr>
           <w:shd w:val="clear" w:color="auto" w:fill="FFFFFF"/>
-          <w:lang w:val="en-US"/>
-        </w:rPr>
-        <w:br/>
-      </w:r>
-      <w:r>
-        <w:rPr>
-          <w:lang w:val="en-US"/>
-        </w:rPr>
+        </w:rPr>
+        <w:br/>
+      </w:r>
+      <w:r>
         <w:t>endif</w:t>
       </w:r>
     </w:p>
@@ -11248,7 +11146,701 @@
         <w:t xml:space="preserve"> := idle</w:t>
       </w:r>
     </w:p>
-    <w:p/>
+    <w:p>
+      <w:r>
+        <w:br w:type="page"/>
+      </w:r>
+    </w:p>
+    <w:p>
+      <w:pPr>
+        <w:pStyle w:val="Titolo1"/>
+        <w:rPr>
+          <w:u w:val="single"/>
+        </w:rPr>
+      </w:pPr>
+      <w:r>
+        <w:rPr>
+          <w:u w:val="single"/>
+        </w:rPr>
+        <w:lastRenderedPageBreak/>
+        <w:t xml:space="preserve">Modello </w:t>
+      </w:r>
+      <w:r>
+        <w:rPr>
+          <w:u w:val="single"/>
+        </w:rPr>
+        <w:t>computazionale</w:t>
+      </w:r>
+      <w:r>
+        <w:rPr>
+          <w:u w:val="single"/>
+        </w:rPr>
+        <w:t>.</w:t>
+      </w:r>
+    </w:p>
+    <w:p>
+      <w:pPr>
+        <w:pStyle w:val="Titolo2"/>
+      </w:pPr>
+      <w:r>
+        <w:t>Stato del sistema.</w:t>
+      </w:r>
+    </w:p>
+    <w:p>
+      <w:r>
+        <w:t>Nel modello computazionale</w:t>
+      </w:r>
+      <w:r>
+        <w:t>,</w:t>
+      </w:r>
+      <w:r>
+        <w:t xml:space="preserve"> lo stato del sistema viene modellato sfruttando le strutture dati offerte dal linguaggio C.</w:t>
+      </w:r>
+      <w:r>
+        <w:t xml:space="preserve"> I centri del sistema sono stati classificati in due diversi gruppi, ognuno dei quali</w:t>
+      </w:r>
+      <w:r>
+        <w:t xml:space="preserve"> ha la propria struttura dati che modella lo stato. Le due strutture dati utilizzate sono state:</w:t>
+      </w:r>
+      <w:r>
+        <w:br/>
+      </w:r>
+      <w:r>
+        <w:rPr>
+          <w:noProof/>
+        </w:rPr>
+        <w:drawing>
+          <wp:inline distT="0" distB="0" distL="0" distR="0" wp14:anchorId="75725CC2" wp14:editId="45C12491">
+            <wp:extent cx="2257425" cy="876300"/>
+            <wp:effectExtent l="0" t="0" r="9525" b="0"/>
+            <wp:docPr id="16" name="Immagine 16"/>
+            <wp:cNvGraphicFramePr>
+              <a:graphicFrameLocks xmlns:a="http://schemas.openxmlformats.org/drawingml/2006/main" noChangeAspect="1"/>
+            </wp:cNvGraphicFramePr>
+            <a:graphic xmlns:a="http://schemas.openxmlformats.org/drawingml/2006/main">
+              <a:graphicData uri="http://schemas.openxmlformats.org/drawingml/2006/picture">
+                <pic:pic xmlns:pic="http://schemas.openxmlformats.org/drawingml/2006/picture">
+                  <pic:nvPicPr>
+                    <pic:cNvPr id="16" name="Immagine 16"/>
+                    <pic:cNvPicPr/>
+                  </pic:nvPicPr>
+                  <pic:blipFill>
+                    <a:blip r:embed="rId17">
+                      <a:extLst>
+                        <a:ext uri="{28A0092B-C50C-407E-A947-70E740481C1C}">
+                          <a14:useLocalDpi xmlns:a14="http://schemas.microsoft.com/office/drawing/2010/main" val="0"/>
+                        </a:ext>
+                      </a:extLst>
+                    </a:blip>
+                    <a:stretch>
+                      <a:fillRect/>
+                    </a:stretch>
+                  </pic:blipFill>
+                  <pic:spPr>
+                    <a:xfrm>
+                      <a:off x="0" y="0"/>
+                      <a:ext cx="2257425" cy="876300"/>
+                    </a:xfrm>
+                    <a:prstGeom prst="rect">
+                      <a:avLst/>
+                    </a:prstGeom>
+                  </pic:spPr>
+                </pic:pic>
+              </a:graphicData>
+            </a:graphic>
+          </wp:inline>
+        </w:drawing>
+      </w:r>
+      <w:r>
+        <w:br/>
+      </w:r>
+      <w:r>
+        <w:rPr>
+          <w:noProof/>
+        </w:rPr>
+        <w:drawing>
+          <wp:inline distT="0" distB="0" distL="0" distR="0" wp14:anchorId="0178124F" wp14:editId="3B20F0F4">
+            <wp:extent cx="2343150" cy="714375"/>
+            <wp:effectExtent l="0" t="0" r="0" b="9525"/>
+            <wp:docPr id="20" name="Immagine 20"/>
+            <wp:cNvGraphicFramePr>
+              <a:graphicFrameLocks xmlns:a="http://schemas.openxmlformats.org/drawingml/2006/main" noChangeAspect="1"/>
+            </wp:cNvGraphicFramePr>
+            <a:graphic xmlns:a="http://schemas.openxmlformats.org/drawingml/2006/main">
+              <a:graphicData uri="http://schemas.openxmlformats.org/drawingml/2006/picture">
+                <pic:pic xmlns:pic="http://schemas.openxmlformats.org/drawingml/2006/picture">
+                  <pic:nvPicPr>
+                    <pic:cNvPr id="20" name="Immagine 20"/>
+                    <pic:cNvPicPr/>
+                  </pic:nvPicPr>
+                  <pic:blipFill>
+                    <a:blip r:embed="rId18">
+                      <a:extLst>
+                        <a:ext uri="{28A0092B-C50C-407E-A947-70E740481C1C}">
+                          <a14:useLocalDpi xmlns:a14="http://schemas.microsoft.com/office/drawing/2010/main" val="0"/>
+                        </a:ext>
+                      </a:extLst>
+                    </a:blip>
+                    <a:stretch>
+                      <a:fillRect/>
+                    </a:stretch>
+                  </pic:blipFill>
+                  <pic:spPr>
+                    <a:xfrm>
+                      <a:off x="0" y="0"/>
+                      <a:ext cx="2343150" cy="714375"/>
+                    </a:xfrm>
+                    <a:prstGeom prst="rect">
+                      <a:avLst/>
+                    </a:prstGeom>
+                  </pic:spPr>
+                </pic:pic>
+              </a:graphicData>
+            </a:graphic>
+          </wp:inline>
+        </w:drawing>
+      </w:r>
+    </w:p>
+    <w:p>
+      <w:r>
+        <w:t>La struttura struct state_variables1 è relativa ai centri ordering and payment e withdraw food</w:t>
+      </w:r>
+      <w:r>
+        <w:t>. D</w:t>
+      </w:r>
+      <w:r>
+        <w:t>i fatto, sono</w:t>
+      </w:r>
+      <w:r>
+        <w:t xml:space="preserve"> i due centri che hanno due code distinte (per le automobili e per le famiglie)</w:t>
+      </w:r>
+      <w:r>
+        <w:t>: per caratterizzare in modo esaustivo il loro stato</w:t>
+      </w:r>
+      <w:r>
+        <w:t xml:space="preserve"> è possibile tenere traccia della popolazione all’interno della coda del McDrive (</w:t>
+      </w:r>
+      <w:r>
+        <w:t>campo qA della struttura)</w:t>
+      </w:r>
+      <w:r>
+        <w:t>, la popolazione all’interno della coda delle famiglie</w:t>
+      </w:r>
+      <w:r>
+        <w:t xml:space="preserve"> (campo qF della struttura) e lo stato di ciascun servente (campo x della struttura); in particolare, x è un </w:t>
+      </w:r>
+      <w:r>
+        <w:t>puntatore a un array di m valori (dove m è il numero dei serventi nel centro di riferimento)</w:t>
+      </w:r>
+      <w:r>
+        <w:t xml:space="preserve"> ciascuno dei quali indica se </w:t>
+      </w:r>
+      <w:r>
+        <w:t xml:space="preserve">il server corrispondente è nello stato idle (valore 0), </w:t>
+      </w:r>
+      <w:r>
+        <w:t>busy_f (valore 1) oppure busy_a (valore 2).</w:t>
+      </w:r>
+    </w:p>
+    <w:p>
+      <w:pPr>
+        <w:rPr>
+          <w:u w:val="single"/>
+        </w:rPr>
+      </w:pPr>
+      <w:r>
+        <w:t xml:space="preserve">La struttura struct state_variables2, invece, è relativa </w:t>
+      </w:r>
+      <w:r>
+        <w:t>ai centri electronic ordering and payment, consuption e playground</w:t>
+      </w:r>
+      <w:r>
+        <w:t xml:space="preserve">. Questi sono i tre centri con un’unica coda, per cui, per rappresentare in modo esaustivo il loro stato è sufficiente </w:t>
+      </w:r>
+      <w:r>
+        <w:t>tenere traccia della popolazione totale all’interno del centro (campo l della struttura) e lo stato di ciascun servente (campo x della struttura)</w:t>
+      </w:r>
+      <w:r>
+        <w:t>; qui x è lo</w:t>
+      </w:r>
+      <w:r>
+        <w:t xml:space="preserve"> stesso puntatore del caso di struct state_variables1, con l’unica differenza che </w:t>
+      </w:r>
+      <w:r>
+        <w:t>le m entry</w:t>
+      </w:r>
+      <w:r>
+        <w:t xml:space="preserve"> dell’array referenziato da x </w:t>
+      </w:r>
+      <w:r>
+        <w:t>possono assumere esclusivamente i valori 0 (servente nello stato idle) e 1 (servente nello stato busy_f).</w:t>
+      </w:r>
+      <w:r>
+        <w:br/>
+        <w:t xml:space="preserve">Una precisazione da fare è che il centro playground, benché utilizzi </w:t>
+      </w:r>
+      <w:r>
+        <w:t>la struttura struct state_variables2, non fa uso del campo l</w:t>
+      </w:r>
+      <w:r>
+        <w:t>: essendo un centro M/M/m/m, non ammette coda, per cui il suo stato può essere caratterizzato</w:t>
+      </w:r>
+      <w:r>
+        <w:t xml:space="preserve"> in modo esaustivo</w:t>
+      </w:r>
+      <w:r>
+        <w:t xml:space="preserve"> solo tramite lo stato dei singoli serventi.</w:t>
+      </w:r>
+    </w:p>
+    <w:p>
+      <w:pPr>
+        <w:pStyle w:val="Titolo2"/>
+      </w:pPr>
+      <w:r>
+        <w:lastRenderedPageBreak/>
+        <w:t>Eventi del sistema.</w:t>
+      </w:r>
+    </w:p>
+    <w:p>
+      <w:r>
+        <w:t>Per effettuare</w:t>
+      </w:r>
+      <w:r>
+        <w:t xml:space="preserve"> la simulazione del sistema, è stato utilizzato l’approccio della </w:t>
+      </w:r>
+      <w:r>
+        <w:t>N</w:t>
+      </w:r>
+      <w:r>
+        <w:t>ext</w:t>
+      </w:r>
+      <w:r>
+        <w:t>-E</w:t>
+      </w:r>
+      <w:r>
+        <w:t xml:space="preserve">vent </w:t>
+      </w:r>
+      <w:r>
+        <w:t>S</w:t>
+      </w:r>
+      <w:r>
+        <w:t>imulation</w:t>
+      </w:r>
+      <w:r>
+        <w:t>. La struttura dati che mantiene gli eventi del sistemi è riportata qui di seguito:</w:t>
+      </w:r>
+      <w:r>
+        <w:br/>
+      </w:r>
+      <w:r>
+        <w:rPr>
+          <w:noProof/>
+        </w:rPr>
+        <w:drawing>
+          <wp:inline distT="0" distB="0" distL="0" distR="0" wp14:anchorId="41FE1661" wp14:editId="7C39033E">
+            <wp:extent cx="2973490" cy="3006437"/>
+            <wp:effectExtent l="0" t="0" r="0" b="3810"/>
+            <wp:docPr id="21" name="Immagine 21" descr="Immagine che contiene testo&#10;&#10;Descrizione generata automaticamente"/>
+            <wp:cNvGraphicFramePr>
+              <a:graphicFrameLocks xmlns:a="http://schemas.openxmlformats.org/drawingml/2006/main" noChangeAspect="1"/>
+            </wp:cNvGraphicFramePr>
+            <a:graphic xmlns:a="http://schemas.openxmlformats.org/drawingml/2006/main">
+              <a:graphicData uri="http://schemas.openxmlformats.org/drawingml/2006/picture">
+                <pic:pic xmlns:pic="http://schemas.openxmlformats.org/drawingml/2006/picture">
+                  <pic:nvPicPr>
+                    <pic:cNvPr id="21" name="Immagine 21" descr="Immagine che contiene testo&#10;&#10;Descrizione generata automaticamente"/>
+                    <pic:cNvPicPr/>
+                  </pic:nvPicPr>
+                  <pic:blipFill>
+                    <a:blip r:embed="rId19">
+                      <a:extLst>
+                        <a:ext uri="{28A0092B-C50C-407E-A947-70E740481C1C}">
+                          <a14:useLocalDpi xmlns:a14="http://schemas.microsoft.com/office/drawing/2010/main" val="0"/>
+                        </a:ext>
+                      </a:extLst>
+                    </a:blip>
+                    <a:stretch>
+                      <a:fillRect/>
+                    </a:stretch>
+                  </pic:blipFill>
+                  <pic:spPr>
+                    <a:xfrm>
+                      <a:off x="0" y="0"/>
+                      <a:ext cx="2983036" cy="3016089"/>
+                    </a:xfrm>
+                    <a:prstGeom prst="rect">
+                      <a:avLst/>
+                    </a:prstGeom>
+                  </pic:spPr>
+                </pic:pic>
+              </a:graphicData>
+            </a:graphic>
+          </wp:inline>
+        </w:drawing>
+      </w:r>
+    </w:p>
+    <w:p>
+      <w:r>
+        <w:t>Gli ev</w:t>
+      </w:r>
+      <w:r>
+        <w:t>enti rappresentati da tale struttura dati sono i seguenti:</w:t>
+      </w:r>
+      <w:r>
+        <w:br/>
+        <w:t>- Arrivo d</w:t>
+      </w:r>
+      <w:r>
+        <w:t xml:space="preserve">ella prossima </w:t>
+      </w:r>
+      <w:r>
+        <w:t>automobile all’inter</w:t>
+      </w:r>
+      <w:r>
+        <w:t>no del centro ordering and payment con il relativo tempo di arrivo</w:t>
+      </w:r>
+      <w:r>
+        <w:t>; viene descritto all’interno della struttura struct car_arrival carArr1, che verrà riportata di seguito.</w:t>
+      </w:r>
+      <w:r>
+        <w:br/>
+        <w:t>-</w:t>
+      </w:r>
+      <w:r>
+        <w:t xml:space="preserve"> </w:t>
+      </w:r>
+      <w:r>
+        <w:t xml:space="preserve">Arrivo della prossima automobile all’interno del centro </w:t>
+      </w:r>
+      <w:r>
+        <w:t>withdraw food</w:t>
+      </w:r>
+      <w:r>
+        <w:t xml:space="preserve"> con il relativo tempo di arrivo; viene descritto all’interno della struttura struct car_arrival carArr</w:t>
+      </w:r>
+      <w:r>
+        <w:t>3.</w:t>
+      </w:r>
+      <w:r>
+        <w:br/>
+      </w:r>
+      <w:r>
+        <w:t xml:space="preserve">- </w:t>
+      </w:r>
+      <w:r>
+        <w:t xml:space="preserve">Arrivo della prossima </w:t>
+      </w:r>
+      <w:r>
+        <w:t>famiglia</w:t>
+      </w:r>
+      <w:r>
+        <w:t xml:space="preserve"> all’interno </w:t>
+      </w:r>
+      <w:r>
+        <w:t xml:space="preserve">di un determinato centro </w:t>
+      </w:r>
+      <w:r>
+        <w:t>K</w:t>
+      </w:r>
+      <w:r>
+        <w:t xml:space="preserve"> con il relativo tempo di arrivo; viene descritto all’interno della struttura struct </w:t>
+      </w:r>
+      <w:r>
+        <w:t>family</w:t>
+      </w:r>
+      <w:r>
+        <w:t xml:space="preserve">_arrival </w:t>
+      </w:r>
+      <w:r>
+        <w:t>family</w:t>
+      </w:r>
+      <w:r>
+        <w:t>Arr</w:t>
+      </w:r>
+      <w:r>
+        <w:t>K</w:t>
+      </w:r>
+      <w:r>
+        <w:t>, che verrà riportata di seguito.</w:t>
+      </w:r>
+      <w:r>
+        <w:br/>
+        <w:t xml:space="preserve">- Completamento di </w:t>
+      </w:r>
+      <w:r>
+        <w:t>ogni</w:t>
+      </w:r>
+      <w:r>
+        <w:t xml:space="preserve"> serve</w:t>
+      </w:r>
+      <w:r>
+        <w:t xml:space="preserve">nte </w:t>
+      </w:r>
+      <w:r>
+        <w:t>di ciascuno dei cinque centri del sistema</w:t>
+      </w:r>
+      <w:r>
+        <w:t>, dove i</w:t>
+      </w:r>
+      <w:r>
+        <w:t xml:space="preserve">l centro K ha associato </w:t>
+      </w:r>
+      <w:r>
+        <w:t>il puntatore a un array di double completionTimesK</w:t>
+      </w:r>
+      <w:r>
+        <w:t xml:space="preserve">: </w:t>
+      </w:r>
+      <w:r>
+        <w:t>ogni valore di tale array indica il tempo di completamento del relativo servente.</w:t>
+      </w:r>
+      <w:r>
+        <w:br/>
+        <w:t>- Abbandono</w:t>
+      </w:r>
+      <w:r>
+        <w:t xml:space="preserve"> di</w:t>
+      </w:r>
+      <w:r>
+        <w:t xml:space="preserve"> ogni famiglia dai centri </w:t>
+      </w:r>
+      <w:r>
+        <w:t>ordering and payment</w:t>
+      </w:r>
+      <w:r>
+        <w:t xml:space="preserve"> ed electronic </w:t>
+      </w:r>
+      <w:r>
+        <w:t>ordering and payment</w:t>
+      </w:r>
+      <w:r>
+        <w:t xml:space="preserve">, che viene rappresentato mediante </w:t>
+      </w:r>
+      <w:r>
+        <w:t>due liste doppiamente collegate (una per ogni centro)</w:t>
+      </w:r>
+      <w:r>
+        <w:t xml:space="preserve">. Ciascuna lista doppiamente collegata contiene i nodi </w:t>
+      </w:r>
+      <w:r>
+        <w:t xml:space="preserve">(di tipo struct job) </w:t>
+      </w:r>
+      <w:r>
+        <w:t>relativi alle famiglie che hanno la possibilità di abbandonare il sistema (ovvero le famiglie con più di N=3 altre famiglie davanti in coda)</w:t>
+      </w:r>
+      <w:r>
+        <w:t>; questi nodi tengono traccia di un identificatore della famiglia e del tempo di abbandono che è stato schedulato</w:t>
+      </w:r>
+      <w:r>
+        <w:t>. L’ordine della lista è dato dall’ordine di arrivo delle famiglie all’interno del centro</w:t>
+      </w:r>
+      <w:r>
+        <w:t xml:space="preserve">: per questo motivo, nel momento in cui una nuova famiglia prende servizio, l’elemento in testa alla lista diviene relativo alla famiglia che </w:t>
+      </w:r>
+      <w:r>
+        <w:t>ha esattamente 3 famiglie davanti (mentre prima erano 4)</w:t>
+      </w:r>
+      <w:r>
+        <w:t xml:space="preserve">, ovvero della famiglia che </w:t>
+      </w:r>
+      <w:r>
+        <w:t xml:space="preserve">esclude l’idea di abbandonare il centro; di conseguenza, per ogni nuova famiglia che </w:t>
+      </w:r>
+      <w:r>
+        <w:t xml:space="preserve">prende servizio, è sufficiente effettuare una rimozione dalla testa della lista, mentre gli inserimenti all’interno della lista avvengono </w:t>
+      </w:r>
+      <w:r>
+        <w:t xml:space="preserve">esclusivamente in coda. Ovviamente, se la rimozione di un nodo dalla lista doppiamente collegata </w:t>
+      </w:r>
+      <w:r>
+        <w:rPr>
+          <w:u w:val="single"/>
+        </w:rPr>
+        <w:t>non</w:t>
+      </w:r>
+      <w:r>
+        <w:t xml:space="preserve"> avviene prima dell’istante di abbandono</w:t>
+      </w:r>
+      <w:r>
+        <w:t>, vuol dire che la famiglia associata a quel nodo abbandona il sistema.</w:t>
+      </w:r>
+      <w:r>
+        <w:br/>
+        <w:t>Poiché si tratta di una lista doppiamente collegata, all’interno di struct event_list</w:t>
+      </w:r>
+      <w:r>
+        <w:t xml:space="preserve"> è necessario riportare sia il nodo testa (struct job *headK) che il nodo coda (str</w:t>
+      </w:r>
+      <w:r>
+        <w:t>uc</w:t>
+      </w:r>
+      <w:r>
+        <w:t>t job *tailK)</w:t>
+      </w:r>
+      <w:r>
+        <w:t>; i dettagli d</w:t>
+      </w:r>
+      <w:r>
+        <w:t>ella struttura struct job verranno riportati successivamente.</w:t>
+      </w:r>
+      <w:r>
+        <w:br/>
+        <w:t xml:space="preserve">- </w:t>
+      </w:r>
+      <w:r>
+        <w:t xml:space="preserve">Altri due eventi (identificati dai campi changeInterval e sampling della struttura) che </w:t>
+      </w:r>
+      <w:r>
+        <w:t>però verranno discussi quando verranno introdotte la simulazione a orizzione finito e la simulazione a orizzonte infinito.</w:t>
+      </w:r>
+    </w:p>
+    <w:p>
+      <w:r>
+        <w:rPr>
+          <w:noProof/>
+        </w:rPr>
+        <w:lastRenderedPageBreak/>
+        <w:drawing>
+          <wp:inline distT="0" distB="0" distL="0" distR="0" wp14:anchorId="43FBA5B3" wp14:editId="5DD6E0E8">
+            <wp:extent cx="2847975" cy="762000"/>
+            <wp:effectExtent l="0" t="0" r="9525" b="0"/>
+            <wp:docPr id="22" name="Immagine 22" descr="Immagine che contiene testo, interni&#10;&#10;Descrizione generata automaticamente"/>
+            <wp:cNvGraphicFramePr>
+              <a:graphicFrameLocks xmlns:a="http://schemas.openxmlformats.org/drawingml/2006/main" noChangeAspect="1"/>
+            </wp:cNvGraphicFramePr>
+            <a:graphic xmlns:a="http://schemas.openxmlformats.org/drawingml/2006/main">
+              <a:graphicData uri="http://schemas.openxmlformats.org/drawingml/2006/picture">
+                <pic:pic xmlns:pic="http://schemas.openxmlformats.org/drawingml/2006/picture">
+                  <pic:nvPicPr>
+                    <pic:cNvPr id="22" name="Immagine 22" descr="Immagine che contiene testo, interni&#10;&#10;Descrizione generata automaticamente"/>
+                    <pic:cNvPicPr/>
+                  </pic:nvPicPr>
+                  <pic:blipFill>
+                    <a:blip r:embed="rId20">
+                      <a:extLst>
+                        <a:ext uri="{28A0092B-C50C-407E-A947-70E740481C1C}">
+                          <a14:useLocalDpi xmlns:a14="http://schemas.microsoft.com/office/drawing/2010/main" val="0"/>
+                        </a:ext>
+                      </a:extLst>
+                    </a:blip>
+                    <a:stretch>
+                      <a:fillRect/>
+                    </a:stretch>
+                  </pic:blipFill>
+                  <pic:spPr>
+                    <a:xfrm>
+                      <a:off x="0" y="0"/>
+                      <a:ext cx="2847975" cy="762000"/>
+                    </a:xfrm>
+                    <a:prstGeom prst="rect">
+                      <a:avLst/>
+                    </a:prstGeom>
+                  </pic:spPr>
+                </pic:pic>
+              </a:graphicData>
+            </a:graphic>
+          </wp:inline>
+        </w:drawing>
+      </w:r>
+      <w:r>
+        <w:br/>
+      </w:r>
+      <w:r>
+        <w:rPr>
+          <w:noProof/>
+        </w:rPr>
+        <w:drawing>
+          <wp:inline distT="0" distB="0" distL="0" distR="0" wp14:anchorId="490C0EC3" wp14:editId="73DB29AD">
+            <wp:extent cx="2447925" cy="742950"/>
+            <wp:effectExtent l="0" t="0" r="9525" b="0"/>
+            <wp:docPr id="23" name="Immagine 23" descr="Immagine che contiene testo, arancia&#10;&#10;Descrizione generata automaticamente"/>
+            <wp:cNvGraphicFramePr>
+              <a:graphicFrameLocks xmlns:a="http://schemas.openxmlformats.org/drawingml/2006/main" noChangeAspect="1"/>
+            </wp:cNvGraphicFramePr>
+            <a:graphic xmlns:a="http://schemas.openxmlformats.org/drawingml/2006/main">
+              <a:graphicData uri="http://schemas.openxmlformats.org/drawingml/2006/picture">
+                <pic:pic xmlns:pic="http://schemas.openxmlformats.org/drawingml/2006/picture">
+                  <pic:nvPicPr>
+                    <pic:cNvPr id="23" name="Immagine 23" descr="Immagine che contiene testo, arancia&#10;&#10;Descrizione generata automaticamente"/>
+                    <pic:cNvPicPr/>
+                  </pic:nvPicPr>
+                  <pic:blipFill>
+                    <a:blip r:embed="rId21">
+                      <a:extLst>
+                        <a:ext uri="{28A0092B-C50C-407E-A947-70E740481C1C}">
+                          <a14:useLocalDpi xmlns:a14="http://schemas.microsoft.com/office/drawing/2010/main" val="0"/>
+                        </a:ext>
+                      </a:extLst>
+                    </a:blip>
+                    <a:stretch>
+                      <a:fillRect/>
+                    </a:stretch>
+                  </pic:blipFill>
+                  <pic:spPr>
+                    <a:xfrm>
+                      <a:off x="0" y="0"/>
+                      <a:ext cx="2447925" cy="742950"/>
+                    </a:xfrm>
+                    <a:prstGeom prst="rect">
+                      <a:avLst/>
+                    </a:prstGeom>
+                  </pic:spPr>
+                </pic:pic>
+              </a:graphicData>
+            </a:graphic>
+          </wp:inline>
+        </w:drawing>
+      </w:r>
+      <w:r>
+        <w:br/>
+      </w:r>
+      <w:r>
+        <w:rPr>
+          <w:noProof/>
+        </w:rPr>
+        <w:drawing>
+          <wp:inline distT="0" distB="0" distL="0" distR="0" wp14:anchorId="2E681F04" wp14:editId="7DDBE530">
+            <wp:extent cx="2124075" cy="1133475"/>
+            <wp:effectExtent l="0" t="0" r="9525" b="9525"/>
+            <wp:docPr id="24" name="Immagine 24" descr="Immagine che contiene testo&#10;&#10;Descrizione generata automaticamente"/>
+            <wp:cNvGraphicFramePr>
+              <a:graphicFrameLocks xmlns:a="http://schemas.openxmlformats.org/drawingml/2006/main" noChangeAspect="1"/>
+            </wp:cNvGraphicFramePr>
+            <a:graphic xmlns:a="http://schemas.openxmlformats.org/drawingml/2006/main">
+              <a:graphicData uri="http://schemas.openxmlformats.org/drawingml/2006/picture">
+                <pic:pic xmlns:pic="http://schemas.openxmlformats.org/drawingml/2006/picture">
+                  <pic:nvPicPr>
+                    <pic:cNvPr id="24" name="Immagine 24" descr="Immagine che contiene testo&#10;&#10;Descrizione generata automaticamente"/>
+                    <pic:cNvPicPr/>
+                  </pic:nvPicPr>
+                  <pic:blipFill>
+                    <a:blip r:embed="rId22">
+                      <a:extLst>
+                        <a:ext uri="{28A0092B-C50C-407E-A947-70E740481C1C}">
+                          <a14:useLocalDpi xmlns:a14="http://schemas.microsoft.com/office/drawing/2010/main" val="0"/>
+                        </a:ext>
+                      </a:extLst>
+                    </a:blip>
+                    <a:stretch>
+                      <a:fillRect/>
+                    </a:stretch>
+                  </pic:blipFill>
+                  <pic:spPr>
+                    <a:xfrm>
+                      <a:off x="0" y="0"/>
+                      <a:ext cx="2124075" cy="1133475"/>
+                    </a:xfrm>
+                    <a:prstGeom prst="rect">
+                      <a:avLst/>
+                    </a:prstGeom>
+                  </pic:spPr>
+                </pic:pic>
+              </a:graphicData>
+            </a:graphic>
+          </wp:inline>
+        </w:drawing>
+      </w:r>
+    </w:p>
     <w:sectPr>
       <w:pgSz w:w="11906" w:h="16838"/>
       <w:pgMar w:top="1417" w:right="1134" w:bottom="1134" w:left="1134" w:header="708" w:footer="708" w:gutter="0"/>

</xml_diff>

<commit_message>
Sistemata la sezione della relazione relativa al modello computazionale
</commit_message>
<xml_diff>
--- a/Report.docx
+++ b/Report.docx
@@ -87,7 +87,7 @@
           <w:r>
             <w:fldChar w:fldCharType="separate"/>
           </w:r>
-          <w:hyperlink w:anchor="_Toc111025614" w:history="1">
+          <w:hyperlink w:anchor="_Toc111131908" w:history="1">
             <w:r>
               <w:rPr>
                 <w:rStyle w:val="Collegamentoipertestuale"/>
@@ -114,7 +114,7 @@
                 <w:noProof/>
                 <w:webHidden/>
               </w:rPr>
-              <w:instrText xml:space="preserve"> PAGEREF _Toc111025614 \h </w:instrText>
+              <w:instrText xml:space="preserve"> PAGEREF _Toc111131908 \h </w:instrText>
             </w:r>
             <w:r>
               <w:rPr>
@@ -157,7 +157,7 @@
               <w:lang w:eastAsia="it-IT"/>
             </w:rPr>
           </w:pPr>
-          <w:hyperlink w:anchor="_Toc111025615" w:history="1">
+          <w:hyperlink w:anchor="_Toc111131909" w:history="1">
             <w:r>
               <w:rPr>
                 <w:rStyle w:val="Collegamentoipertestuale"/>
@@ -184,7 +184,7 @@
                 <w:noProof/>
                 <w:webHidden/>
               </w:rPr>
-              <w:instrText xml:space="preserve"> PAGEREF _Toc111025615 \h </w:instrText>
+              <w:instrText xml:space="preserve"> PAGEREF _Toc111131909 \h </w:instrText>
             </w:r>
             <w:r>
               <w:rPr>
@@ -227,7 +227,7 @@
               <w:lang w:eastAsia="it-IT"/>
             </w:rPr>
           </w:pPr>
-          <w:hyperlink w:anchor="_Toc111025616" w:history="1">
+          <w:hyperlink w:anchor="_Toc111131910" w:history="1">
             <w:r>
               <w:rPr>
                 <w:rStyle w:val="Collegamentoipertestuale"/>
@@ -254,7 +254,7 @@
                 <w:noProof/>
                 <w:webHidden/>
               </w:rPr>
-              <w:instrText xml:space="preserve"> PAGEREF _Toc111025616 \h </w:instrText>
+              <w:instrText xml:space="preserve"> PAGEREF _Toc111131910 \h </w:instrText>
             </w:r>
             <w:r>
               <w:rPr>
@@ -297,7 +297,7 @@
               <w:lang w:eastAsia="it-IT"/>
             </w:rPr>
           </w:pPr>
-          <w:hyperlink w:anchor="_Toc111025617" w:history="1">
+          <w:hyperlink w:anchor="_Toc111131911" w:history="1">
             <w:r>
               <w:rPr>
                 <w:rStyle w:val="Collegamentoipertestuale"/>
@@ -324,7 +324,7 @@
                 <w:noProof/>
                 <w:webHidden/>
               </w:rPr>
-              <w:instrText xml:space="preserve"> PAGEREF _Toc111025617 \h </w:instrText>
+              <w:instrText xml:space="preserve"> PAGEREF _Toc111131911 \h </w:instrText>
             </w:r>
             <w:r>
               <w:rPr>
@@ -367,7 +367,7 @@
               <w:lang w:eastAsia="it-IT"/>
             </w:rPr>
           </w:pPr>
-          <w:hyperlink w:anchor="_Toc111025618" w:history="1">
+          <w:hyperlink w:anchor="_Toc111131912" w:history="1">
             <w:r>
               <w:rPr>
                 <w:rStyle w:val="Collegamentoipertestuale"/>
@@ -394,7 +394,7 @@
                 <w:noProof/>
                 <w:webHidden/>
               </w:rPr>
-              <w:instrText xml:space="preserve"> PAGEREF _Toc111025618 \h </w:instrText>
+              <w:instrText xml:space="preserve"> PAGEREF _Toc111131912 \h </w:instrText>
             </w:r>
             <w:r>
               <w:rPr>
@@ -437,7 +437,7 @@
               <w:lang w:eastAsia="it-IT"/>
             </w:rPr>
           </w:pPr>
-          <w:hyperlink w:anchor="_Toc111025619" w:history="1">
+          <w:hyperlink w:anchor="_Toc111131913" w:history="1">
             <w:r>
               <w:rPr>
                 <w:rStyle w:val="Collegamentoipertestuale"/>
@@ -464,7 +464,7 @@
                 <w:noProof/>
                 <w:webHidden/>
               </w:rPr>
-              <w:instrText xml:space="preserve"> PAGEREF _Toc111025619 \h </w:instrText>
+              <w:instrText xml:space="preserve"> PAGEREF _Toc111131913 \h </w:instrText>
             </w:r>
             <w:r>
               <w:rPr>
@@ -507,7 +507,7 @@
               <w:lang w:eastAsia="it-IT"/>
             </w:rPr>
           </w:pPr>
-          <w:hyperlink w:anchor="_Toc111025620" w:history="1">
+          <w:hyperlink w:anchor="_Toc111131914" w:history="1">
             <w:r>
               <w:rPr>
                 <w:rStyle w:val="Collegamentoipertestuale"/>
@@ -534,7 +534,7 @@
                 <w:noProof/>
                 <w:webHidden/>
               </w:rPr>
-              <w:instrText xml:space="preserve"> PAGEREF _Toc111025620 \h </w:instrText>
+              <w:instrText xml:space="preserve"> PAGEREF _Toc111131914 \h </w:instrText>
             </w:r>
             <w:r>
               <w:rPr>
@@ -577,7 +577,7 @@
               <w:lang w:eastAsia="it-IT"/>
             </w:rPr>
           </w:pPr>
-          <w:hyperlink w:anchor="_Toc111025621" w:history="1">
+          <w:hyperlink w:anchor="_Toc111131915" w:history="1">
             <w:r>
               <w:rPr>
                 <w:rStyle w:val="Collegamentoipertestuale"/>
@@ -604,7 +604,7 @@
                 <w:noProof/>
                 <w:webHidden/>
               </w:rPr>
-              <w:instrText xml:space="preserve"> PAGEREF _Toc111025621 \h </w:instrText>
+              <w:instrText xml:space="preserve"> PAGEREF _Toc111131915 \h </w:instrText>
             </w:r>
             <w:r>
               <w:rPr>
@@ -647,7 +647,7 @@
               <w:lang w:eastAsia="it-IT"/>
             </w:rPr>
           </w:pPr>
-          <w:hyperlink w:anchor="_Toc111025622" w:history="1">
+          <w:hyperlink w:anchor="_Toc111131916" w:history="1">
             <w:r>
               <w:rPr>
                 <w:rStyle w:val="Collegamentoipertestuale"/>
@@ -674,7 +674,7 @@
                 <w:noProof/>
                 <w:webHidden/>
               </w:rPr>
-              <w:instrText xml:space="preserve"> PAGEREF _Toc111025622 \h </w:instrText>
+              <w:instrText xml:space="preserve"> PAGEREF _Toc111131916 \h </w:instrText>
             </w:r>
             <w:r>
               <w:rPr>
@@ -717,7 +717,7 @@
               <w:lang w:eastAsia="it-IT"/>
             </w:rPr>
           </w:pPr>
-          <w:hyperlink w:anchor="_Toc111025623" w:history="1">
+          <w:hyperlink w:anchor="_Toc111131917" w:history="1">
             <w:r>
               <w:rPr>
                 <w:rStyle w:val="Collegamentoipertestuale"/>
@@ -744,7 +744,7 @@
                 <w:noProof/>
                 <w:webHidden/>
               </w:rPr>
-              <w:instrText xml:space="preserve"> PAGEREF _Toc111025623 \h </w:instrText>
+              <w:instrText xml:space="preserve"> PAGEREF _Toc111131917 \h </w:instrText>
             </w:r>
             <w:r>
               <w:rPr>
@@ -787,7 +787,7 @@
               <w:lang w:eastAsia="it-IT"/>
             </w:rPr>
           </w:pPr>
-          <w:hyperlink w:anchor="_Toc111025624" w:history="1">
+          <w:hyperlink w:anchor="_Toc111131918" w:history="1">
             <w:r>
               <w:rPr>
                 <w:rStyle w:val="Collegamentoipertestuale"/>
@@ -814,7 +814,7 @@
                 <w:noProof/>
                 <w:webHidden/>
               </w:rPr>
-              <w:instrText xml:space="preserve"> PAGEREF _Toc111025624 \h </w:instrText>
+              <w:instrText xml:space="preserve"> PAGEREF _Toc111131918 \h </w:instrText>
             </w:r>
             <w:r>
               <w:rPr>
@@ -857,7 +857,7 @@
               <w:lang w:eastAsia="it-IT"/>
             </w:rPr>
           </w:pPr>
-          <w:hyperlink w:anchor="_Toc111025625" w:history="1">
+          <w:hyperlink w:anchor="_Toc111131919" w:history="1">
             <w:r>
               <w:rPr>
                 <w:rStyle w:val="Collegamentoipertestuale"/>
@@ -884,7 +884,7 @@
                 <w:noProof/>
                 <w:webHidden/>
               </w:rPr>
-              <w:instrText xml:space="preserve"> PAGEREF _Toc111025625 \h </w:instrText>
+              <w:instrText xml:space="preserve"> PAGEREF _Toc111131919 \h </w:instrText>
             </w:r>
             <w:r>
               <w:rPr>
@@ -927,7 +927,7 @@
               <w:lang w:eastAsia="it-IT"/>
             </w:rPr>
           </w:pPr>
-          <w:hyperlink w:anchor="_Toc111025626" w:history="1">
+          <w:hyperlink w:anchor="_Toc111131920" w:history="1">
             <w:r>
               <w:rPr>
                 <w:rStyle w:val="Collegamentoipertestuale"/>
@@ -954,7 +954,7 @@
                 <w:noProof/>
                 <w:webHidden/>
               </w:rPr>
-              <w:instrText xml:space="preserve"> PAGEREF _Toc111025626 \h </w:instrText>
+              <w:instrText xml:space="preserve"> PAGEREF _Toc111131920 \h </w:instrText>
             </w:r>
             <w:r>
               <w:rPr>
@@ -997,7 +997,7 @@
               <w:lang w:eastAsia="it-IT"/>
             </w:rPr>
           </w:pPr>
-          <w:hyperlink w:anchor="_Toc111025627" w:history="1">
+          <w:hyperlink w:anchor="_Toc111131921" w:history="1">
             <w:r>
               <w:rPr>
                 <w:rStyle w:val="Collegamentoipertestuale"/>
@@ -1024,7 +1024,7 @@
                 <w:noProof/>
                 <w:webHidden/>
               </w:rPr>
-              <w:instrText xml:space="preserve"> PAGEREF _Toc111025627 \h </w:instrText>
+              <w:instrText xml:space="preserve"> PAGEREF _Toc111131921 \h </w:instrText>
             </w:r>
             <w:r>
               <w:rPr>
@@ -1067,7 +1067,7 @@
               <w:lang w:eastAsia="it-IT"/>
             </w:rPr>
           </w:pPr>
-          <w:hyperlink w:anchor="_Toc111025628" w:history="1">
+          <w:hyperlink w:anchor="_Toc111131922" w:history="1">
             <w:r>
               <w:rPr>
                 <w:rStyle w:val="Collegamentoipertestuale"/>
@@ -1094,7 +1094,7 @@
                 <w:noProof/>
                 <w:webHidden/>
               </w:rPr>
-              <w:instrText xml:space="preserve"> PAGEREF _Toc111025628 \h </w:instrText>
+              <w:instrText xml:space="preserve"> PAGEREF _Toc111131922 \h </w:instrText>
             </w:r>
             <w:r>
               <w:rPr>
@@ -1115,6 +1115,356 @@
                 <w:webHidden/>
               </w:rPr>
               <w:t>14</w:t>
+            </w:r>
+            <w:r>
+              <w:rPr>
+                <w:noProof/>
+                <w:webHidden/>
+              </w:rPr>
+              <w:fldChar w:fldCharType="end"/>
+            </w:r>
+          </w:hyperlink>
+        </w:p>
+        <w:p>
+          <w:pPr>
+            <w:pStyle w:val="Sommario1"/>
+            <w:tabs>
+              <w:tab w:val="right" w:leader="dot" w:pos="9628"/>
+            </w:tabs>
+            <w:rPr>
+              <w:rFonts w:eastAsiaTheme="minorEastAsia"/>
+              <w:noProof/>
+              <w:lang w:eastAsia="it-IT"/>
+            </w:rPr>
+          </w:pPr>
+          <w:hyperlink w:anchor="_Toc111131923" w:history="1">
+            <w:r>
+              <w:rPr>
+                <w:rStyle w:val="Collegamentoipertestuale"/>
+                <w:noProof/>
+              </w:rPr>
+              <w:t>Modello computazionale.</w:t>
+            </w:r>
+            <w:r>
+              <w:rPr>
+                <w:noProof/>
+                <w:webHidden/>
+              </w:rPr>
+              <w:tab/>
+            </w:r>
+            <w:r>
+              <w:rPr>
+                <w:noProof/>
+                <w:webHidden/>
+              </w:rPr>
+              <w:fldChar w:fldCharType="begin"/>
+            </w:r>
+            <w:r>
+              <w:rPr>
+                <w:noProof/>
+                <w:webHidden/>
+              </w:rPr>
+              <w:instrText xml:space="preserve"> PAGEREF _Toc111131923 \h </w:instrText>
+            </w:r>
+            <w:r>
+              <w:rPr>
+                <w:noProof/>
+                <w:webHidden/>
+              </w:rPr>
+            </w:r>
+            <w:r>
+              <w:rPr>
+                <w:noProof/>
+                <w:webHidden/>
+              </w:rPr>
+              <w:fldChar w:fldCharType="separate"/>
+            </w:r>
+            <w:r>
+              <w:rPr>
+                <w:noProof/>
+                <w:webHidden/>
+              </w:rPr>
+              <w:t>19</w:t>
+            </w:r>
+            <w:r>
+              <w:rPr>
+                <w:noProof/>
+                <w:webHidden/>
+              </w:rPr>
+              <w:fldChar w:fldCharType="end"/>
+            </w:r>
+          </w:hyperlink>
+        </w:p>
+        <w:p>
+          <w:pPr>
+            <w:pStyle w:val="Sommario2"/>
+            <w:tabs>
+              <w:tab w:val="right" w:leader="dot" w:pos="9628"/>
+            </w:tabs>
+            <w:rPr>
+              <w:rFonts w:eastAsiaTheme="minorEastAsia"/>
+              <w:noProof/>
+              <w:lang w:eastAsia="it-IT"/>
+            </w:rPr>
+          </w:pPr>
+          <w:hyperlink w:anchor="_Toc111131924" w:history="1">
+            <w:r>
+              <w:rPr>
+                <w:rStyle w:val="Collegamentoipertestuale"/>
+                <w:noProof/>
+              </w:rPr>
+              <w:t>Stato del sistema.</w:t>
+            </w:r>
+            <w:r>
+              <w:rPr>
+                <w:noProof/>
+                <w:webHidden/>
+              </w:rPr>
+              <w:tab/>
+            </w:r>
+            <w:r>
+              <w:rPr>
+                <w:noProof/>
+                <w:webHidden/>
+              </w:rPr>
+              <w:fldChar w:fldCharType="begin"/>
+            </w:r>
+            <w:r>
+              <w:rPr>
+                <w:noProof/>
+                <w:webHidden/>
+              </w:rPr>
+              <w:instrText xml:space="preserve"> PAGEREF _Toc111131924 \h </w:instrText>
+            </w:r>
+            <w:r>
+              <w:rPr>
+                <w:noProof/>
+                <w:webHidden/>
+              </w:rPr>
+            </w:r>
+            <w:r>
+              <w:rPr>
+                <w:noProof/>
+                <w:webHidden/>
+              </w:rPr>
+              <w:fldChar w:fldCharType="separate"/>
+            </w:r>
+            <w:r>
+              <w:rPr>
+                <w:noProof/>
+                <w:webHidden/>
+              </w:rPr>
+              <w:t>19</w:t>
+            </w:r>
+            <w:r>
+              <w:rPr>
+                <w:noProof/>
+                <w:webHidden/>
+              </w:rPr>
+              <w:fldChar w:fldCharType="end"/>
+            </w:r>
+          </w:hyperlink>
+        </w:p>
+        <w:p>
+          <w:pPr>
+            <w:pStyle w:val="Sommario2"/>
+            <w:tabs>
+              <w:tab w:val="right" w:leader="dot" w:pos="9628"/>
+            </w:tabs>
+            <w:rPr>
+              <w:rFonts w:eastAsiaTheme="minorEastAsia"/>
+              <w:noProof/>
+              <w:lang w:eastAsia="it-IT"/>
+            </w:rPr>
+          </w:pPr>
+          <w:hyperlink w:anchor="_Toc111131925" w:history="1">
+            <w:r>
+              <w:rPr>
+                <w:rStyle w:val="Collegamentoipertestuale"/>
+                <w:noProof/>
+              </w:rPr>
+              <w:t>Eventi del sistema.</w:t>
+            </w:r>
+            <w:r>
+              <w:rPr>
+                <w:noProof/>
+                <w:webHidden/>
+              </w:rPr>
+              <w:tab/>
+            </w:r>
+            <w:r>
+              <w:rPr>
+                <w:noProof/>
+                <w:webHidden/>
+              </w:rPr>
+              <w:fldChar w:fldCharType="begin"/>
+            </w:r>
+            <w:r>
+              <w:rPr>
+                <w:noProof/>
+                <w:webHidden/>
+              </w:rPr>
+              <w:instrText xml:space="preserve"> PAGEREF _Toc111131925 \h </w:instrText>
+            </w:r>
+            <w:r>
+              <w:rPr>
+                <w:noProof/>
+                <w:webHidden/>
+              </w:rPr>
+            </w:r>
+            <w:r>
+              <w:rPr>
+                <w:noProof/>
+                <w:webHidden/>
+              </w:rPr>
+              <w:fldChar w:fldCharType="separate"/>
+            </w:r>
+            <w:r>
+              <w:rPr>
+                <w:noProof/>
+                <w:webHidden/>
+              </w:rPr>
+              <w:t>20</w:t>
+            </w:r>
+            <w:r>
+              <w:rPr>
+                <w:noProof/>
+                <w:webHidden/>
+              </w:rPr>
+              <w:fldChar w:fldCharType="end"/>
+            </w:r>
+          </w:hyperlink>
+        </w:p>
+        <w:p>
+          <w:pPr>
+            <w:pStyle w:val="Sommario2"/>
+            <w:tabs>
+              <w:tab w:val="right" w:leader="dot" w:pos="9628"/>
+            </w:tabs>
+            <w:rPr>
+              <w:rFonts w:eastAsiaTheme="minorEastAsia"/>
+              <w:noProof/>
+              <w:lang w:eastAsia="it-IT"/>
+            </w:rPr>
+          </w:pPr>
+          <w:hyperlink w:anchor="_Toc111131926" w:history="1">
+            <w:r>
+              <w:rPr>
+                <w:rStyle w:val="Collegamentoipertestuale"/>
+                <w:noProof/>
+              </w:rPr>
+              <w:t>Politica di selezione del servente idle.</w:t>
+            </w:r>
+            <w:r>
+              <w:rPr>
+                <w:noProof/>
+                <w:webHidden/>
+              </w:rPr>
+              <w:tab/>
+            </w:r>
+            <w:r>
+              <w:rPr>
+                <w:noProof/>
+                <w:webHidden/>
+              </w:rPr>
+              <w:fldChar w:fldCharType="begin"/>
+            </w:r>
+            <w:r>
+              <w:rPr>
+                <w:noProof/>
+                <w:webHidden/>
+              </w:rPr>
+              <w:instrText xml:space="preserve"> PAGEREF _Toc111131926 \h </w:instrText>
+            </w:r>
+            <w:r>
+              <w:rPr>
+                <w:noProof/>
+                <w:webHidden/>
+              </w:rPr>
+            </w:r>
+            <w:r>
+              <w:rPr>
+                <w:noProof/>
+                <w:webHidden/>
+              </w:rPr>
+              <w:fldChar w:fldCharType="separate"/>
+            </w:r>
+            <w:r>
+              <w:rPr>
+                <w:noProof/>
+                <w:webHidden/>
+              </w:rPr>
+              <w:t>21</w:t>
+            </w:r>
+            <w:r>
+              <w:rPr>
+                <w:noProof/>
+                <w:webHidden/>
+              </w:rPr>
+              <w:fldChar w:fldCharType="end"/>
+            </w:r>
+          </w:hyperlink>
+        </w:p>
+        <w:p>
+          <w:pPr>
+            <w:pStyle w:val="Sommario2"/>
+            <w:tabs>
+              <w:tab w:val="right" w:leader="dot" w:pos="9628"/>
+            </w:tabs>
+            <w:rPr>
+              <w:rFonts w:eastAsiaTheme="minorEastAsia"/>
+              <w:noProof/>
+              <w:lang w:eastAsia="it-IT"/>
+            </w:rPr>
+          </w:pPr>
+          <w:hyperlink w:anchor="_Toc111131927" w:history="1">
+            <w:r>
+              <w:rPr>
+                <w:rStyle w:val="Collegamentoipertestuale"/>
+                <w:noProof/>
+              </w:rPr>
+              <w:t>PRNG utilizzato.</w:t>
+            </w:r>
+            <w:r>
+              <w:rPr>
+                <w:noProof/>
+                <w:webHidden/>
+              </w:rPr>
+              <w:tab/>
+            </w:r>
+            <w:r>
+              <w:rPr>
+                <w:noProof/>
+                <w:webHidden/>
+              </w:rPr>
+              <w:fldChar w:fldCharType="begin"/>
+            </w:r>
+            <w:r>
+              <w:rPr>
+                <w:noProof/>
+                <w:webHidden/>
+              </w:rPr>
+              <w:instrText xml:space="preserve"> PAGEREF _Toc111131927 \h </w:instrText>
+            </w:r>
+            <w:r>
+              <w:rPr>
+                <w:noProof/>
+                <w:webHidden/>
+              </w:rPr>
+            </w:r>
+            <w:r>
+              <w:rPr>
+                <w:noProof/>
+                <w:webHidden/>
+              </w:rPr>
+              <w:fldChar w:fldCharType="separate"/>
+            </w:r>
+            <w:r>
+              <w:rPr>
+                <w:noProof/>
+                <w:webHidden/>
+              </w:rPr>
+              <w:t>21</w:t>
             </w:r>
             <w:r>
               <w:rPr>
@@ -1150,7 +1500,7 @@
         </w:rPr>
       </w:pPr>
       <w:bookmarkStart w:id="0" w:name="_Toc108767446"/>
-      <w:bookmarkStart w:id="1" w:name="_Toc111025614"/>
+      <w:bookmarkStart w:id="1" w:name="_Toc111131908"/>
       <w:r>
         <w:rPr>
           <w:u w:val="single"/>
@@ -1179,7 +1529,7 @@
         </w:rPr>
       </w:pPr>
       <w:bookmarkStart w:id="2" w:name="_Toc108767447"/>
-      <w:bookmarkStart w:id="3" w:name="_Toc111025615"/>
+      <w:bookmarkStart w:id="3" w:name="_Toc111131909"/>
       <w:r>
         <w:rPr>
           <w:u w:val="single"/>
@@ -1241,7 +1591,7 @@
           <w:u w:val="single"/>
         </w:rPr>
       </w:pPr>
-      <w:bookmarkStart w:id="4" w:name="_Toc111025616"/>
+      <w:bookmarkStart w:id="4" w:name="_Toc111131910"/>
       <w:r>
         <w:rPr>
           <w:u w:val="single"/>
@@ -1362,7 +1712,7 @@
           <w:u w:val="single"/>
         </w:rPr>
       </w:pPr>
-      <w:bookmarkStart w:id="5" w:name="_Toc111025617"/>
+      <w:bookmarkStart w:id="5" w:name="_Toc111131911"/>
       <w:r>
         <w:rPr>
           <w:u w:val="single"/>
@@ -1579,7 +1929,7 @@
       </w:r>
     </w:p>
     <w:p>
-      <w:bookmarkStart w:id="6" w:name="_Toc111025618"/>
+      <w:bookmarkStart w:id="6" w:name="_Toc111131912"/>
       <w:r>
         <w:rPr>
           <w:rStyle w:val="Titolo2Carattere"/>
@@ -1676,7 +2026,7 @@
       </w:r>
     </w:p>
     <w:p>
-      <w:bookmarkStart w:id="7" w:name="_Toc111025619"/>
+      <w:bookmarkStart w:id="7" w:name="_Toc111131913"/>
       <w:r>
         <w:rPr>
           <w:rStyle w:val="Titolo2Carattere"/>
@@ -1722,7 +2072,7 @@
       </w:r>
     </w:p>
     <w:p>
-      <w:bookmarkStart w:id="8" w:name="_Toc111025620"/>
+      <w:bookmarkStart w:id="8" w:name="_Toc111131914"/>
       <w:r>
         <w:rPr>
           <w:rStyle w:val="Titolo2Carattere"/>
@@ -1808,7 +2158,7 @@
       </w:r>
     </w:p>
     <w:p>
-      <w:bookmarkStart w:id="9" w:name="_Toc111025621"/>
+      <w:bookmarkStart w:id="9" w:name="_Toc111131915"/>
       <w:r>
         <w:rPr>
           <w:rStyle w:val="Titolo2Carattere"/>
@@ -3587,7 +3937,7 @@
           <w:u w:val="single"/>
         </w:rPr>
       </w:pPr>
-      <w:bookmarkStart w:id="10" w:name="_Toc111025622"/>
+      <w:bookmarkStart w:id="10" w:name="_Toc111131916"/>
       <w:r>
         <w:rPr>
           <w:u w:val="single"/>
@@ -3967,7 +4317,7 @@
       <w:r>
         <w:br w:type="page"/>
       </w:r>
-      <w:bookmarkStart w:id="11" w:name="_Toc111025623"/>
+      <w:bookmarkStart w:id="11" w:name="_Toc111131917"/>
       <w:r>
         <w:rPr>
           <w:u w:val="single"/>
@@ -4135,7 +4485,7 @@
     </w:p>
     <w:p>
       <w:bookmarkStart w:id="12" w:name="_Toc109322980"/>
-      <w:bookmarkStart w:id="13" w:name="_Toc111025624"/>
+      <w:bookmarkStart w:id="13" w:name="_Toc111131918"/>
       <w:r>
         <w:rPr>
           <w:rStyle w:val="Titolo2Carattere"/>
@@ -4960,7 +5310,35 @@
         <w:rPr>
           <w:rFonts w:cstheme="minorHAnsi"/>
         </w:rPr>
-        <w:t>le perdite che possono avvenire nei primi due centri (ordering and payment, electronic ordering and payment)</w:t>
+        <w:t>le perdite che possono avvenire nei primi due centri (</w:t>
+      </w:r>
+      <w:r>
+        <w:rPr>
+          <w:rFonts w:cstheme="minorHAnsi"/>
+          <w:i/>
+          <w:iCs/>
+        </w:rPr>
+        <w:t>ordering and payment</w:t>
+      </w:r>
+      <w:r>
+        <w:rPr>
+          <w:rFonts w:cstheme="minorHAnsi"/>
+        </w:rPr>
+        <w:t xml:space="preserve">, </w:t>
+      </w:r>
+      <w:r>
+        <w:rPr>
+          <w:rFonts w:cstheme="minorHAnsi"/>
+          <w:i/>
+          <w:iCs/>
+        </w:rPr>
+        <w:t>electronic ordering and payment</w:t>
+      </w:r>
+      <w:r>
+        <w:rPr>
+          <w:rFonts w:cstheme="minorHAnsi"/>
+        </w:rPr>
+        <w:t>)</w:t>
       </w:r>
       <w:r>
         <w:rPr>
@@ -5318,7 +5696,7 @@
         </w:rPr>
       </w:pPr>
       <w:bookmarkStart w:id="14" w:name="_Toc109322981"/>
-      <w:bookmarkStart w:id="15" w:name="_Toc111025625"/>
+      <w:bookmarkStart w:id="15" w:name="_Toc111131919"/>
       <w:r>
         <w:rPr>
           <w:rStyle w:val="Titolo2Carattere"/>
@@ -5654,7 +6032,7 @@
           <w:rFonts w:cstheme="minorHAnsi"/>
         </w:rPr>
       </w:pPr>
-      <w:bookmarkStart w:id="17" w:name="_Toc111025626"/>
+      <w:bookmarkStart w:id="17" w:name="_Toc111131920"/>
       <w:r>
         <w:rPr>
           <w:rStyle w:val="Titolo2Carattere"/>
@@ -5935,7 +6313,7 @@
           <w:rFonts w:cstheme="minorHAnsi"/>
         </w:rPr>
       </w:pPr>
-      <w:bookmarkStart w:id="18" w:name="_Toc111025627"/>
+      <w:bookmarkStart w:id="18" w:name="_Toc111131921"/>
       <w:r>
         <w:rPr>
           <w:rStyle w:val="Titolo2Carattere"/>
@@ -6114,14 +6492,30 @@
         <w:rPr>
           <w:rFonts w:cstheme="minorHAnsi"/>
         </w:rPr>
-        <w:t xml:space="preserve">che entra nel sistema accedendo al centro electronic </w:t>
-      </w:r>
-      <w:r>
-        <w:rPr>
-          <w:rFonts w:cstheme="minorHAnsi"/>
+        <w:t xml:space="preserve">che entra nel sistema accedendo al centro </w:t>
+      </w:r>
+      <w:r>
+        <w:rPr>
+          <w:rFonts w:cstheme="minorHAnsi"/>
+          <w:i/>
+          <w:iCs/>
+        </w:rPr>
+        <w:t xml:space="preserve">electronic </w:t>
+      </w:r>
+      <w:r>
+        <w:rPr>
+          <w:rFonts w:cstheme="minorHAnsi"/>
+          <w:i/>
+          <w:iCs/>
         </w:rPr>
         <w:lastRenderedPageBreak/>
-        <w:t xml:space="preserve">ordering and payment, </w:t>
+        <w:t>ordering and payment</w:t>
+      </w:r>
+      <w:r>
+        <w:rPr>
+          <w:rFonts w:cstheme="minorHAnsi"/>
+        </w:rPr>
+        <w:t xml:space="preserve">, </w:t>
       </w:r>
       <w:r>
         <w:rPr>
@@ -6263,7 +6657,27 @@
         <w:rPr>
           <w:rFonts w:cstheme="minorHAnsi"/>
         </w:rPr>
-        <w:t>costituiscono una famiglia che entra nel sistema accedendo alle casse fisiche (centro ordering and payment).</w:t>
+        <w:t>costituiscono una famiglia che entra nel sistema accedendo alle casse fisiche (</w:t>
+      </w:r>
+      <w:r>
+        <w:rPr>
+          <w:rFonts w:cstheme="minorHAnsi"/>
+        </w:rPr>
+        <w:t>centro</w:t>
+      </w:r>
+      <w:r>
+        <w:rPr>
+          <w:rFonts w:cstheme="minorHAnsi"/>
+          <w:i/>
+          <w:iCs/>
+        </w:rPr>
+        <w:t xml:space="preserve"> ordering and payment</w:t>
+      </w:r>
+      <w:r>
+        <w:rPr>
+          <w:rFonts w:cstheme="minorHAnsi"/>
+        </w:rPr>
+        <w:t>).</w:t>
       </w:r>
       <w:r>
         <w:rPr>
@@ -6323,7 +6737,21 @@
           <w:rFonts w:cstheme="minorHAnsi"/>
         </w:rPr>
         <w:br/>
-        <w:t>-&gt; P(accedere al centro ordering and payment) = 1 - q</w:t>
+        <w:t xml:space="preserve">-&gt; P(accedere al centro </w:t>
+      </w:r>
+      <w:r>
+        <w:rPr>
+          <w:rFonts w:cstheme="minorHAnsi"/>
+          <w:i/>
+          <w:iCs/>
+        </w:rPr>
+        <w:t>ordering and payment</w:t>
+      </w:r>
+      <w:r>
+        <w:rPr>
+          <w:rFonts w:cstheme="minorHAnsi"/>
+        </w:rPr>
+        <w:t>) = 1 - q</w:t>
       </w:r>
       <w:r>
         <w:rPr>
@@ -6380,7 +6808,7 @@
           <w:u w:val="single"/>
         </w:rPr>
       </w:pPr>
-      <w:bookmarkStart w:id="20" w:name="_Toc111025628"/>
+      <w:bookmarkStart w:id="20" w:name="_Toc111131922"/>
       <w:r>
         <w:rPr>
           <w:rStyle w:val="Titolo2Carattere"/>
@@ -11158,6 +11586,7 @@
           <w:u w:val="single"/>
         </w:rPr>
       </w:pPr>
+      <w:bookmarkStart w:id="21" w:name="_Toc111131923"/>
       <w:r>
         <w:rPr>
           <w:u w:val="single"/>
@@ -11177,14 +11606,17 @@
         </w:rPr>
         <w:t>.</w:t>
       </w:r>
+      <w:bookmarkEnd w:id="21"/>
     </w:p>
     <w:p>
       <w:pPr>
         <w:pStyle w:val="Titolo2"/>
       </w:pPr>
+      <w:bookmarkStart w:id="22" w:name="_Toc111131924"/>
       <w:r>
         <w:t>Stato del sistema.</w:t>
       </w:r>
+      <w:bookmarkEnd w:id="22"/>
     </w:p>
     <w:p>
       <w:r>
@@ -11303,7 +11735,34 @@
     </w:p>
     <w:p>
       <w:r>
-        <w:t>La struttura struct state_variables1 è relativa ai centri ordering and payment e withdraw food</w:t>
+        <w:t xml:space="preserve">La struttura </w:t>
+      </w:r>
+      <w:r>
+        <w:rPr>
+          <w:i/>
+          <w:iCs/>
+        </w:rPr>
+        <w:t>struct state_variables1</w:t>
+      </w:r>
+      <w:r>
+        <w:t xml:space="preserve"> è relativa ai centri </w:t>
+      </w:r>
+      <w:r>
+        <w:rPr>
+          <w:i/>
+          <w:iCs/>
+        </w:rPr>
+        <w:t>ordering and payment</w:t>
+      </w:r>
+      <w:r>
+        <w:t xml:space="preserve"> e </w:t>
+      </w:r>
+      <w:r>
+        <w:rPr>
+          <w:i/>
+          <w:iCs/>
+        </w:rPr>
+        <w:t>withdraw food</w:t>
       </w:r>
       <w:r>
         <w:t>. D</w:t>
@@ -11312,7 +11771,7 @@
         <w:t>i fatto, sono</w:t>
       </w:r>
       <w:r>
-        <w:t xml:space="preserve"> i due centri che hanno due code distinte (per le automobili e per le famiglie)</w:t>
+        <w:t xml:space="preserve"> i centri che hanno due code distinte (per le automobili e per le famiglie)</w:t>
       </w:r>
       <w:r>
         <w:t>: per caratterizzare in modo esaustivo il loro stato</w:t>
@@ -11340,6 +11799,222 @@
       </w:r>
       <w:r>
         <w:t>busy_f (valore 1) oppure busy_a (valore 2).</w:t>
+      </w:r>
+    </w:p>
+    <w:p>
+      <w:r>
+        <w:t xml:space="preserve">La struttura </w:t>
+      </w:r>
+      <w:r>
+        <w:rPr>
+          <w:i/>
+          <w:iCs/>
+        </w:rPr>
+        <w:t>struct state_variables2</w:t>
+      </w:r>
+      <w:r>
+        <w:t xml:space="preserve">, invece, è relativa </w:t>
+      </w:r>
+      <w:r>
+        <w:t xml:space="preserve">ai centri </w:t>
+      </w:r>
+      <w:r>
+        <w:rPr>
+          <w:i/>
+          <w:iCs/>
+        </w:rPr>
+        <w:t>electronic ordering and payment</w:t>
+      </w:r>
+      <w:r>
+        <w:t xml:space="preserve">, </w:t>
+      </w:r>
+      <w:r>
+        <w:rPr>
+          <w:i/>
+          <w:iCs/>
+        </w:rPr>
+        <w:t>consuption</w:t>
+      </w:r>
+      <w:r>
+        <w:t xml:space="preserve"> e </w:t>
+      </w:r>
+      <w:r>
+        <w:rPr>
+          <w:i/>
+          <w:iCs/>
+        </w:rPr>
+        <w:t>playground</w:t>
+      </w:r>
+      <w:r>
+        <w:t>. Questi sono i tre centri con un’unica coda, per cui, per rappresentare in modo esaustivo il loro stato</w:t>
+      </w:r>
+      <w:r>
+        <w:t>,</w:t>
+      </w:r>
+      <w:r>
+        <w:t xml:space="preserve"> è sufficiente </w:t>
+      </w:r>
+      <w:r>
+        <w:t>tenere traccia della popolazione totale all’interno del centro (campo l della struttura) e lo stato di ciascun servente (campo x della struttura)</w:t>
+      </w:r>
+      <w:r>
+        <w:t>; qui x è lo</w:t>
+      </w:r>
+      <w:r>
+        <w:t xml:space="preserve"> stesso puntatore del caso di </w:t>
+      </w:r>
+      <w:r>
+        <w:rPr>
+          <w:i/>
+          <w:iCs/>
+        </w:rPr>
+        <w:t>struct state_variables1</w:t>
+      </w:r>
+      <w:r>
+        <w:t xml:space="preserve">, con l’unica differenza che </w:t>
+      </w:r>
+      <w:r>
+        <w:t>le m entry</w:t>
+      </w:r>
+      <w:r>
+        <w:t xml:space="preserve"> dell’array referenziato da x </w:t>
+      </w:r>
+      <w:r>
+        <w:t>possono assumere esclusivamente i valori 0 (servente nello stato idle) e 1 (servente nello stato busy_f).</w:t>
+      </w:r>
+      <w:r>
+        <w:br/>
+        <w:t xml:space="preserve">Una precisazione da fare è che il centro </w:t>
+      </w:r>
+      <w:r>
+        <w:rPr>
+          <w:i/>
+          <w:iCs/>
+        </w:rPr>
+        <w:t>playground</w:t>
+      </w:r>
+      <w:r>
+        <w:t xml:space="preserve">, benché utilizzi </w:t>
+      </w:r>
+      <w:r>
+        <w:t xml:space="preserve">la struttura </w:t>
+      </w:r>
+      <w:r>
+        <w:rPr>
+          <w:i/>
+          <w:iCs/>
+        </w:rPr>
+        <w:t>struct state_variables2</w:t>
+      </w:r>
+      <w:r>
+        <w:t>, non fa uso del campo l</w:t>
+      </w:r>
+      <w:r>
+        <w:t>: essendo un centro M/M/m/m, non ammette coda, per cui il suo stato può essere caratterizzato</w:t>
+      </w:r>
+      <w:r>
+        <w:t xml:space="preserve"> in modo esaustivo</w:t>
+      </w:r>
+      <w:r>
+        <w:t xml:space="preserve"> solo tramite lo stato dei singoli serventi.</w:t>
+      </w:r>
+    </w:p>
+    <w:p>
+      <w:r>
+        <w:t xml:space="preserve">L’utilizzo delle fasce orarie ha reso l’implementazione </w:t>
+      </w:r>
+      <w:r>
+        <w:t>più complessa. Nella transizione da una fascia oraria alla successiva si deve tener conto</w:t>
+      </w:r>
+      <w:r>
+        <w:t xml:space="preserve"> dello stato attuale dei serventi che </w:t>
+      </w:r>
+      <w:r>
+        <w:t>verranno disabilitati</w:t>
+      </w:r>
+      <w:r>
+        <w:t xml:space="preserve">. Nel momento in cui il servente k </w:t>
+      </w:r>
+      <w:r>
+        <w:t>sta offrendo servizio a un job e</w:t>
+      </w:r>
+      <w:r>
+        <w:t xml:space="preserve"> </w:t>
+      </w:r>
+      <w:r>
+        <w:t>nella nuova fascia oraria non s</w:t>
+      </w:r>
+      <w:r>
+        <w:t xml:space="preserve">arà più attivo, esso dovrà terminare il servizio del job corrente prima di disattivarsi. Di conseguenza, </w:t>
+      </w:r>
+      <w:r>
+        <w:t>p</w:t>
+      </w:r>
+      <w:r>
+        <w:t>er poter eseguire la simulazione a orizzonte finito (</w:t>
+      </w:r>
+      <w:r>
+        <w:t>di cui si discuterà successivamente)</w:t>
+      </w:r>
+      <w:r>
+        <w:t>,</w:t>
+      </w:r>
+      <w:r>
+        <w:t xml:space="preserve"> è stato necessario</w:t>
+      </w:r>
+      <w:r>
+        <w:t xml:space="preserve"> introdurre tre ulteriori</w:t>
+      </w:r>
+      <w:r>
+        <w:t xml:space="preserve"> valori possibili per l’array x </w:t>
+      </w:r>
+      <w:r>
+        <w:t>che tengano conto di questi possibili scenari:</w:t>
+      </w:r>
+      <w:r>
+        <w:br/>
+        <w:t xml:space="preserve">1) Nel cambio di fascia, il servente sta </w:t>
+      </w:r>
+      <w:r>
+        <w:t>processando un job appartenente alla classe delle automobili: in questo caso, a livello implementativo ciò è stato modellato</w:t>
+      </w:r>
+      <w:r>
+        <w:t xml:space="preserve"> assegnando come valore della corrispettiva entry di x il valore -2.</w:t>
+      </w:r>
+      <w:r>
+        <w:br/>
+        <w:t xml:space="preserve">2) </w:t>
+      </w:r>
+      <w:r>
+        <w:t xml:space="preserve">Nel cambio di fascia, il servente sta processando un job appartenente alla classe delle </w:t>
+      </w:r>
+      <w:r>
+        <w:t>famiglie</w:t>
+      </w:r>
+      <w:r>
+        <w:t>: in questo caso, a livello implementativo ciò è stato modellato assegnando come valore della corrispettiva entry di x il valore -</w:t>
+      </w:r>
+      <w:r>
+        <w:t>1</w:t>
+      </w:r>
+      <w:r>
+        <w:t>.</w:t>
+      </w:r>
+      <w:r>
+        <w:br/>
+        <w:t xml:space="preserve">3) Nel cambio di fascia, se il servente è idle, allora non </w:t>
+      </w:r>
+      <w:r>
+        <w:t>dovrà terminare alcun servizio. A livello implementativo, ciò è</w:t>
+      </w:r>
+      <w:r>
+        <w:t xml:space="preserve"> </w:t>
+      </w:r>
+      <w:r>
+        <w:t>stato modellato assegnando come valore della corrispettiva entry di x il valore -</w:t>
+      </w:r>
+      <w:r>
+        <w:t>3.</w:t>
       </w:r>
     </w:p>
     <w:p>
@@ -11349,57 +12024,31 @@
         </w:rPr>
       </w:pPr>
       <w:r>
-        <w:t xml:space="preserve">La struttura struct state_variables2, invece, è relativa </w:t>
-      </w:r>
-      <w:r>
-        <w:t>ai centri electronic ordering and payment, consuption e playground</w:t>
-      </w:r>
-      <w:r>
-        <w:t xml:space="preserve">. Questi sono i tre centri con un’unica coda, per cui, per rappresentare in modo esaustivo il loro stato è sufficiente </w:t>
-      </w:r>
-      <w:r>
-        <w:t>tenere traccia della popolazione totale all’interno del centro (campo l della struttura) e lo stato di ciascun servente (campo x della struttura)</w:t>
-      </w:r>
-      <w:r>
-        <w:t>; qui x è lo</w:t>
-      </w:r>
-      <w:r>
-        <w:t xml:space="preserve"> stesso puntatore del caso di struct state_variables1, con l’unica differenza che </w:t>
-      </w:r>
-      <w:r>
-        <w:t>le m entry</w:t>
-      </w:r>
-      <w:r>
-        <w:t xml:space="preserve"> dell’array referenziato da x </w:t>
-      </w:r>
-      <w:r>
-        <w:t>possono assumere esclusivamente i valori 0 (servente nello stato idle) e 1 (servente nello stato busy_f).</w:t>
-      </w:r>
-      <w:r>
-        <w:br/>
-        <w:t xml:space="preserve">Una precisazione da fare è che il centro playground, benché utilizzi </w:t>
-      </w:r>
-      <w:r>
-        <w:t>la struttura struct state_variables2, non fa uso del campo l</w:t>
-      </w:r>
-      <w:r>
-        <w:t>: essendo un centro M/M/m/m, non ammette coda, per cui il suo stato può essere caratterizzato</w:t>
-      </w:r>
-      <w:r>
-        <w:t xml:space="preserve"> in modo esaustivo</w:t>
-      </w:r>
-      <w:r>
-        <w:t xml:space="preserve"> solo tramite lo stato dei singoli serventi.</w:t>
+        <w:t xml:space="preserve">Se in un certo istante di tempo esiste una entry </w:t>
+      </w:r>
+      <w:r>
+        <w:t xml:space="preserve">x[k] </w:t>
+      </w:r>
+      <w:r>
+        <w:t>di x che assume un valore tra -1 e -2</w:t>
+      </w:r>
+      <w:r>
+        <w:t>, appena il servente corrispondente avrà terminato il servizio, a x[k] verrà asse</w:t>
+      </w:r>
+      <w:r>
+        <w:t>gnato il valore -3.</w:t>
       </w:r>
     </w:p>
     <w:p>
       <w:pPr>
         <w:pStyle w:val="Titolo2"/>
       </w:pPr>
+      <w:bookmarkStart w:id="23" w:name="_Toc111131925"/>
       <w:r>
         <w:lastRenderedPageBreak/>
         <w:t>Eventi del sistema.</w:t>
       </w:r>
+      <w:bookmarkEnd w:id="23"/>
     </w:p>
     <w:p>
       <w:r>
@@ -11409,25 +12058,55 @@
         <w:t xml:space="preserve"> la simulazione del sistema, è stato utilizzato l’approccio della </w:t>
       </w:r>
       <w:r>
+        <w:rPr>
+          <w:i/>
+          <w:iCs/>
+        </w:rPr>
         <w:t>N</w:t>
       </w:r>
       <w:r>
+        <w:rPr>
+          <w:i/>
+          <w:iCs/>
+        </w:rPr>
         <w:t>ext</w:t>
       </w:r>
       <w:r>
+        <w:rPr>
+          <w:i/>
+          <w:iCs/>
+        </w:rPr>
         <w:t>-E</w:t>
       </w:r>
       <w:r>
+        <w:rPr>
+          <w:i/>
+          <w:iCs/>
+        </w:rPr>
         <w:t xml:space="preserve">vent </w:t>
       </w:r>
       <w:r>
+        <w:rPr>
+          <w:i/>
+          <w:iCs/>
+        </w:rPr>
         <w:t>S</w:t>
       </w:r>
       <w:r>
+        <w:rPr>
+          <w:i/>
+          <w:iCs/>
+        </w:rPr>
         <w:t>imulation</w:t>
       </w:r>
       <w:r>
-        <w:t>. La struttura dati che mantiene gli eventi del sistemi è riportata qui di seguito:</w:t>
+        <w:t>. La struttura dati che mantiene gli eventi del sistem</w:t>
+      </w:r>
+      <w:r>
+        <w:t>a</w:t>
+      </w:r>
+      <w:r>
+        <w:t xml:space="preserve"> è riportata qui di seguito:</w:t>
       </w:r>
       <w:r>
         <w:br/>
@@ -11437,9 +12116,9 @@
           <w:noProof/>
         </w:rPr>
         <w:drawing>
-          <wp:inline distT="0" distB="0" distL="0" distR="0" wp14:anchorId="41FE1661" wp14:editId="7C39033E">
-            <wp:extent cx="2973490" cy="3006437"/>
-            <wp:effectExtent l="0" t="0" r="0" b="3810"/>
+          <wp:inline distT="0" distB="0" distL="0" distR="0" wp14:anchorId="41FE1661" wp14:editId="79E69A16">
+            <wp:extent cx="2556164" cy="2541822"/>
+            <wp:effectExtent l="0" t="0" r="0" b="0"/>
             <wp:docPr id="21" name="Immagine 21" descr="Immagine che contiene testo&#10;&#10;Descrizione generata automaticamente"/>
             <wp:cNvGraphicFramePr>
               <a:graphicFrameLocks xmlns:a="http://schemas.openxmlformats.org/drawingml/2006/main" noChangeAspect="1"/>
@@ -11466,7 +12145,7 @@
                   <pic:spPr>
                     <a:xfrm>
                       <a:off x="0" y="0"/>
-                      <a:ext cx="2983036" cy="3016089"/>
+                      <a:ext cx="2586680" cy="2572167"/>
                     </a:xfrm>
                     <a:prstGeom prst="rect">
                       <a:avLst/>
@@ -11497,201 +12176,369 @@
         <w:t>automobile all’inter</w:t>
       </w:r>
       <w:r>
-        <w:t>no del centro ordering and payment con il relativo tempo di arrivo</w:t>
-      </w:r>
-      <w:r>
-        <w:t>; viene descritto all’interno della struttura struct car_arrival carArr1, che verrà riportata di seguito.</w:t>
+        <w:t xml:space="preserve">no del centro </w:t>
+      </w:r>
+      <w:r>
+        <w:rPr>
+          <w:i/>
+          <w:iCs/>
+        </w:rPr>
+        <w:t>ordering and payment</w:t>
+      </w:r>
+      <w:r>
+        <w:t xml:space="preserve"> con il relativo tempo di arrivo</w:t>
+      </w:r>
+      <w:r>
+        <w:t xml:space="preserve">; viene descritto all’interno della struttura </w:t>
+      </w:r>
+      <w:r>
+        <w:rPr>
+          <w:i/>
+          <w:iCs/>
+        </w:rPr>
+        <w:t>struct car_arrival carArr1</w:t>
+      </w:r>
+      <w:r>
+        <w:t>, che verrà riportata di seguito.</w:t>
       </w:r>
       <w:r>
         <w:br/>
         <w:t>-</w:t>
       </w:r>
       <w:r>
+        <w:t xml:space="preserve"> Arrivo della prossima automobile all’interno del centro </w:t>
+      </w:r>
+      <w:r>
+        <w:rPr>
+          <w:i/>
+          <w:iCs/>
+        </w:rPr>
+        <w:t>withdraw food</w:t>
+      </w:r>
+      <w:r>
+        <w:t xml:space="preserve"> con il relativo tempo di arrivo; viene descritto all’interno della struttura </w:t>
+      </w:r>
+      <w:r>
+        <w:rPr>
+          <w:i/>
+          <w:iCs/>
+        </w:rPr>
+        <w:t>struct car_arrival carArr3</w:t>
+      </w:r>
+      <w:r>
+        <w:t>.</w:t>
+      </w:r>
+      <w:r>
+        <w:br/>
+      </w:r>
+      <w:r>
+        <w:t xml:space="preserve">- Arrivo della prossima famiglia all’interno </w:t>
+      </w:r>
+      <w:r>
+        <w:t xml:space="preserve">di un determinato centro </w:t>
+      </w:r>
+      <w:r>
+        <w:t>K</w:t>
+      </w:r>
+      <w:r>
+        <w:t xml:space="preserve"> con il relativo tempo di arrivo; viene descritto all’interno della struttura </w:t>
+      </w:r>
+      <w:r>
+        <w:rPr>
+          <w:i/>
+          <w:iCs/>
+        </w:rPr>
+        <w:t>struct family_arrival familyArr</w:t>
+      </w:r>
+      <w:r>
+        <w:rPr>
+          <w:i/>
+          <w:iCs/>
+        </w:rPr>
+        <w:t>K</w:t>
+      </w:r>
+      <w:r>
+        <w:t>, che verrà riportata di seguito.</w:t>
+      </w:r>
+      <w:r>
+        <w:br/>
+        <w:t xml:space="preserve">- Completamento di </w:t>
+      </w:r>
+      <w:r>
+        <w:t>ogni</w:t>
+      </w:r>
+      <w:r>
+        <w:t xml:space="preserve"> serve</w:t>
+      </w:r>
+      <w:r>
+        <w:t xml:space="preserve">nte </w:t>
+      </w:r>
+      <w:r>
+        <w:t>di ciascuno dei cinque centri del sistema</w:t>
+      </w:r>
+      <w:r>
+        <w:t>, dove i</w:t>
+      </w:r>
+      <w:r>
+        <w:t xml:space="preserve">l centro K ha associato </w:t>
+      </w:r>
+      <w:r>
+        <w:t>il puntatore</w:t>
+      </w:r>
+      <w:r>
+        <w:rPr>
+          <w:i/>
+          <w:iCs/>
+        </w:rPr>
         <w:t xml:space="preserve"> </w:t>
       </w:r>
       <w:r>
-        <w:t xml:space="preserve">Arrivo della prossima automobile all’interno del centro </w:t>
-      </w:r>
-      <w:r>
-        <w:t>withdraw food</w:t>
-      </w:r>
-      <w:r>
-        <w:t xml:space="preserve"> con il relativo tempo di arrivo; viene descritto all’interno della struttura struct car_arrival carArr</w:t>
-      </w:r>
-      <w:r>
-        <w:t>3.</w:t>
-      </w:r>
-      <w:r>
-        <w:br/>
-      </w:r>
-      <w:r>
+        <w:rPr>
+          <w:i/>
+          <w:iCs/>
+        </w:rPr>
+        <w:t>completionTimesK</w:t>
+      </w:r>
+      <w:r>
+        <w:t xml:space="preserve"> a un array di </w:t>
+      </w:r>
+      <w:r>
+        <w:t>double</w:t>
+      </w:r>
+      <w:r>
+        <w:t xml:space="preserve">: </w:t>
+      </w:r>
+      <w:r>
+        <w:t>ogni valore di tale array indica il tempo di completamento del relativo servente.</w:t>
+      </w:r>
+      <w:r>
+        <w:br/>
+        <w:t>- Abbandono</w:t>
+      </w:r>
+      <w:r>
+        <w:t xml:space="preserve"> di</w:t>
+      </w:r>
+      <w:r>
+        <w:t xml:space="preserve"> ogni famiglia dai centri </w:t>
+      </w:r>
+      <w:r>
+        <w:rPr>
+          <w:i/>
+          <w:iCs/>
+        </w:rPr>
+        <w:t>ordering and payment</w:t>
+      </w:r>
+      <w:r>
+        <w:t xml:space="preserve"> ed </w:t>
+      </w:r>
+      <w:r>
+        <w:rPr>
+          <w:i/>
+          <w:iCs/>
+        </w:rPr>
+        <w:t>electronic ordering and payment</w:t>
+      </w:r>
+      <w:r>
+        <w:t xml:space="preserve">, che viene rappresentato mediante </w:t>
+      </w:r>
+      <w:r>
+        <w:t>due liste doppiamente collegate (una per ogni centro)</w:t>
+      </w:r>
+      <w:r>
+        <w:t xml:space="preserve">. Ciascuna lista doppiamente collegata contiene i nodi </w:t>
+      </w:r>
+      <w:r>
+        <w:t xml:space="preserve">(di tipo </w:t>
+      </w:r>
+      <w:r>
+        <w:rPr>
+          <w:i/>
+          <w:iCs/>
+        </w:rPr>
+        <w:t>struct job</w:t>
+      </w:r>
+      <w:r>
+        <w:t xml:space="preserve">) </w:t>
+      </w:r>
+      <w:r>
+        <w:t>relativi alle famiglie che hanno la possibilità di abbandonare il sistema (ovvero le famiglie con più di N=3 altre famiglie davanti in coda)</w:t>
+      </w:r>
+      <w:r>
+        <w:t>; questi nodi tengono traccia di un identificatore della famiglia e del tempo di abbandono che è stato schedulato</w:t>
+      </w:r>
+      <w:r>
+        <w:t>. L’ordine della lista è dato dall’ordine di arrivo delle famiglie all’interno del centro</w:t>
+      </w:r>
+      <w:r>
+        <w:t xml:space="preserve">: per questo motivo, nel momento in cui una nuova famiglia prende servizio, l’elemento in testa alla lista </w:t>
+      </w:r>
+      <w:r>
+        <w:t>è ora</w:t>
+      </w:r>
+      <w:r>
+        <w:t xml:space="preserve"> relativo alla famiglia che </w:t>
+      </w:r>
+      <w:r>
+        <w:t>ha esattamente 3 famiglie davanti (mentre prima erano 4)</w:t>
+      </w:r>
+      <w:r>
+        <w:t xml:space="preserve">, ovvero </w:t>
+      </w:r>
+      <w:r>
+        <w:t>alla</w:t>
+      </w:r>
+      <w:r>
+        <w:t xml:space="preserve"> famiglia che </w:t>
+      </w:r>
+      <w:r>
+        <w:t xml:space="preserve">esclude l’idea di abbandonare il centro; di conseguenza, per ogni nuova famiglia che </w:t>
+      </w:r>
+      <w:r>
+        <w:t xml:space="preserve">prende servizio, è sufficiente effettuare una rimozione dalla testa della lista, mentre gli inserimenti all’interno della lista avvengono </w:t>
+      </w:r>
+      <w:r>
+        <w:t xml:space="preserve">esclusivamente in coda. Ovviamente, se la rimozione di un nodo dalla lista doppiamente collegata </w:t>
+      </w:r>
+      <w:r>
+        <w:rPr>
+          <w:u w:val="single"/>
+        </w:rPr>
+        <w:t>non</w:t>
+      </w:r>
+      <w:r>
+        <w:t xml:space="preserve"> avviene prima dell’istante di abbandono</w:t>
+      </w:r>
+      <w:r>
+        <w:t>, vuol dire che la famiglia associata a quel nodo abbandona il sistema.</w:t>
+      </w:r>
+      <w:r>
+        <w:br/>
+      </w:r>
+      <w:r>
+        <w:t xml:space="preserve">Per </w:t>
+      </w:r>
+      <w:r>
+        <w:t>facilitare le operazioni di inserimento e di rimozione dalla lista doppiamente collegata</w:t>
+      </w:r>
+      <w:r>
+        <w:t xml:space="preserve">, all’interno di </w:t>
+      </w:r>
+      <w:r>
+        <w:rPr>
+          <w:i/>
+          <w:iCs/>
+        </w:rPr>
+        <w:t>struct event_list</w:t>
+      </w:r>
+      <w:r>
+        <w:t xml:space="preserve"> </w:t>
+      </w:r>
+      <w:r>
+        <w:t>sono</w:t>
+      </w:r>
+      <w:r>
+        <w:t xml:space="preserve"> </w:t>
+      </w:r>
+      <w:r>
+        <w:t>stati</w:t>
+      </w:r>
+      <w:r>
+        <w:t xml:space="preserve"> riporta</w:t>
+      </w:r>
+      <w:r>
+        <w:t>ti</w:t>
+      </w:r>
+      <w:r>
+        <w:t xml:space="preserve"> sia</w:t>
+      </w:r>
+      <w:r>
+        <w:t xml:space="preserve"> </w:t>
+      </w:r>
+      <w:r>
+        <w:t>il nodo coda (</w:t>
+      </w:r>
+      <w:r>
+        <w:rPr>
+          <w:i/>
+          <w:iCs/>
+        </w:rPr>
+        <w:t>struct job *tailK</w:t>
+      </w:r>
+      <w:r>
+        <w:t>)</w:t>
+      </w:r>
+      <w:r>
+        <w:t xml:space="preserve"> che</w:t>
+      </w:r>
+      <w:r>
+        <w:t xml:space="preserve"> il nodo testa (</w:t>
+      </w:r>
+      <w:r>
+        <w:rPr>
+          <w:i/>
+          <w:iCs/>
+        </w:rPr>
+        <w:t>struct job *headK</w:t>
+      </w:r>
+      <w:r>
+        <w:t>)</w:t>
+      </w:r>
+      <w:r>
+        <w:t>.</w:t>
+      </w:r>
+      <w:r>
+        <w:br/>
         <w:t xml:space="preserve">- </w:t>
       </w:r>
       <w:r>
-        <w:t xml:space="preserve">Arrivo della prossima </w:t>
-      </w:r>
-      <w:r>
-        <w:t>famiglia</w:t>
-      </w:r>
-      <w:r>
-        <w:t xml:space="preserve"> all’interno </w:t>
-      </w:r>
-      <w:r>
-        <w:t xml:space="preserve">di un determinato centro </w:t>
-      </w:r>
-      <w:r>
-        <w:t>K</w:t>
-      </w:r>
-      <w:r>
-        <w:t xml:space="preserve"> con il relativo tempo di arrivo; viene descritto all’interno della struttura struct </w:t>
-      </w:r>
-      <w:r>
-        <w:t>family</w:t>
-      </w:r>
-      <w:r>
-        <w:t xml:space="preserve">_arrival </w:t>
-      </w:r>
-      <w:r>
-        <w:t>family</w:t>
-      </w:r>
-      <w:r>
-        <w:t>Arr</w:t>
-      </w:r>
-      <w:r>
-        <w:t>K</w:t>
-      </w:r>
-      <w:r>
-        <w:t>, che verrà riportata di seguito.</w:t>
-      </w:r>
-      <w:r>
-        <w:br/>
-        <w:t xml:space="preserve">- Completamento di </w:t>
-      </w:r>
-      <w:r>
-        <w:t>ogni</w:t>
-      </w:r>
-      <w:r>
-        <w:t xml:space="preserve"> serve</w:t>
-      </w:r>
-      <w:r>
-        <w:t xml:space="preserve">nte </w:t>
-      </w:r>
-      <w:r>
-        <w:t>di ciascuno dei cinque centri del sistema</w:t>
-      </w:r>
-      <w:r>
-        <w:t>, dove i</w:t>
-      </w:r>
-      <w:r>
-        <w:t xml:space="preserve">l centro K ha associato </w:t>
-      </w:r>
-      <w:r>
-        <w:t>il puntatore a un array di double completionTimesK</w:t>
-      </w:r>
-      <w:r>
-        <w:t xml:space="preserve">: </w:t>
-      </w:r>
-      <w:r>
-        <w:t>ogni valore di tale array indica il tempo di completamento del relativo servente.</w:t>
-      </w:r>
-      <w:r>
-        <w:br/>
-        <w:t>- Abbandono</w:t>
-      </w:r>
-      <w:r>
-        <w:t xml:space="preserve"> di</w:t>
-      </w:r>
-      <w:r>
-        <w:t xml:space="preserve"> ogni famiglia dai centri </w:t>
-      </w:r>
-      <w:r>
-        <w:t>ordering and payment</w:t>
-      </w:r>
-      <w:r>
-        <w:t xml:space="preserve"> ed electronic </w:t>
-      </w:r>
-      <w:r>
-        <w:t>ordering and payment</w:t>
-      </w:r>
-      <w:r>
-        <w:t xml:space="preserve">, che viene rappresentato mediante </w:t>
-      </w:r>
-      <w:r>
-        <w:t>due liste doppiamente collegate (una per ogni centro)</w:t>
-      </w:r>
-      <w:r>
-        <w:t xml:space="preserve">. Ciascuna lista doppiamente collegata contiene i nodi </w:t>
-      </w:r>
-      <w:r>
-        <w:t xml:space="preserve">(di tipo struct job) </w:t>
-      </w:r>
-      <w:r>
-        <w:t>relativi alle famiglie che hanno la possibilità di abbandonare il sistema (ovvero le famiglie con più di N=3 altre famiglie davanti in coda)</w:t>
-      </w:r>
-      <w:r>
-        <w:t>; questi nodi tengono traccia di un identificatore della famiglia e del tempo di abbandono che è stato schedulato</w:t>
-      </w:r>
-      <w:r>
-        <w:t>. L’ordine della lista è dato dall’ordine di arrivo delle famiglie all’interno del centro</w:t>
-      </w:r>
-      <w:r>
-        <w:t xml:space="preserve">: per questo motivo, nel momento in cui una nuova famiglia prende servizio, l’elemento in testa alla lista diviene relativo alla famiglia che </w:t>
-      </w:r>
-      <w:r>
-        <w:t>ha esattamente 3 famiglie davanti (mentre prima erano 4)</w:t>
-      </w:r>
-      <w:r>
-        <w:t xml:space="preserve">, ovvero della famiglia che </w:t>
-      </w:r>
-      <w:r>
-        <w:t xml:space="preserve">esclude l’idea di abbandonare il centro; di conseguenza, per ogni nuova famiglia che </w:t>
-      </w:r>
-      <w:r>
-        <w:t xml:space="preserve">prende servizio, è sufficiente effettuare una rimozione dalla testa della lista, mentre gli inserimenti all’interno della lista avvengono </w:t>
-      </w:r>
-      <w:r>
-        <w:t xml:space="preserve">esclusivamente in coda. Ovviamente, se la rimozione di un nodo dalla lista doppiamente collegata </w:t>
-      </w:r>
-      <w:r>
-        <w:rPr>
-          <w:u w:val="single"/>
-        </w:rPr>
-        <w:t>non</w:t>
-      </w:r>
-      <w:r>
-        <w:t xml:space="preserve"> avviene prima dell’istante di abbandono</w:t>
-      </w:r>
-      <w:r>
-        <w:t>, vuol dire che la famiglia associata a quel nodo abbandona il sistema.</w:t>
-      </w:r>
-      <w:r>
-        <w:br/>
-        <w:t>Poiché si tratta di una lista doppiamente collegata, all’interno di struct event_list</w:t>
-      </w:r>
-      <w:r>
-        <w:t xml:space="preserve"> è necessario riportare sia il nodo testa (struct job *headK) che il nodo coda (str</w:t>
-      </w:r>
-      <w:r>
-        <w:t>uc</w:t>
-      </w:r>
-      <w:r>
-        <w:t>t job *tailK)</w:t>
-      </w:r>
-      <w:r>
-        <w:t>; i dettagli d</w:t>
-      </w:r>
-      <w:r>
-        <w:t>ella struttura struct job verranno riportati successivamente.</w:t>
-      </w:r>
-      <w:r>
-        <w:br/>
-        <w:t xml:space="preserve">- </w:t>
-      </w:r>
-      <w:r>
-        <w:t xml:space="preserve">Altri due eventi (identificati dai campi changeInterval e sampling della struttura) che </w:t>
-      </w:r>
-      <w:r>
-        <w:t>però verranno discussi quando verranno introdotte la simulazione a orizzione finito e la simulazione a orizzonte infinito.</w:t>
+        <w:t xml:space="preserve">Altri due eventi (identificati dai campi </w:t>
+      </w:r>
+      <w:r>
+        <w:rPr>
+          <w:i/>
+          <w:iCs/>
+        </w:rPr>
+        <w:t>changeInterval</w:t>
+      </w:r>
+      <w:r>
+        <w:t xml:space="preserve"> e </w:t>
+      </w:r>
+      <w:r>
+        <w:rPr>
+          <w:i/>
+          <w:iCs/>
+        </w:rPr>
+        <w:t>sampling</w:t>
+      </w:r>
+      <w:r>
+        <w:t xml:space="preserve"> della struttura) che </w:t>
+      </w:r>
+      <w:r>
+        <w:t xml:space="preserve">verranno discussi </w:t>
+      </w:r>
+      <w:r>
+        <w:t>nella descrizione</w:t>
+      </w:r>
+      <w:r>
+        <w:t xml:space="preserve"> </w:t>
+      </w:r>
+      <w:r>
+        <w:t>del</w:t>
+      </w:r>
+      <w:r>
+        <w:t>la simulazione a orizz</w:t>
+      </w:r>
+      <w:r>
+        <w:t>ont</w:t>
+      </w:r>
+      <w:r>
+        <w:t xml:space="preserve">e finito e </w:t>
+      </w:r>
+      <w:r>
+        <w:t>del</w:t>
+      </w:r>
+      <w:r>
+        <w:t>la simulazione a orizzonte infinito.</w:t>
       </w:r>
     </w:p>
     <w:p>
@@ -11839,6 +12686,125 @@
             </a:graphic>
           </wp:inline>
         </w:drawing>
+      </w:r>
+    </w:p>
+    <w:p>
+      <w:r>
+        <w:t>Da queste ultime figure è possibile notare che</w:t>
+      </w:r>
+      <w:r>
+        <w:t xml:space="preserve">, per quanto concerne </w:t>
+      </w:r>
+      <w:r>
+        <w:t>gli arrivi delle famiglie e delle automobili nei centri</w:t>
+      </w:r>
+      <w:r>
+        <w:t xml:space="preserve"> </w:t>
+      </w:r>
+      <w:r>
+        <w:rPr>
+          <w:i/>
+          <w:iCs/>
+        </w:rPr>
+        <w:t>ordering and payment</w:t>
+      </w:r>
+      <w:r>
+        <w:t xml:space="preserve"> ed </w:t>
+      </w:r>
+      <w:r>
+        <w:rPr>
+          <w:i/>
+          <w:iCs/>
+        </w:rPr>
+        <w:t xml:space="preserve">electronic </w:t>
+      </w:r>
+      <w:r>
+        <w:rPr>
+          <w:i/>
+          <w:iCs/>
+        </w:rPr>
+        <w:t>ordering and payment</w:t>
+      </w:r>
+      <w:r>
+        <w:t xml:space="preserve">, viene specificato anche se tali arrivi sono </w:t>
+      </w:r>
+      <w:r>
+        <w:t>abilitati</w:t>
+      </w:r>
+      <w:r>
+        <w:t xml:space="preserve"> o meno: in particolare, risultano </w:t>
+      </w:r>
+      <w:r>
+        <w:t>disabilitati</w:t>
+      </w:r>
+      <w:r>
+        <w:t xml:space="preserve"> nel momento in cui il clock supera </w:t>
+      </w:r>
+      <w:r>
+        <w:t>l’istante di STOP (che indica la fine della simulazione</w:t>
+      </w:r>
+      <w:r>
+        <w:t xml:space="preserve"> </w:t>
+      </w:r>
+      <w:r>
+        <w:t>dell’</w:t>
+      </w:r>
+      <w:r>
+        <w:t>orizzonte finito</w:t>
+      </w:r>
+      <w:r>
+        <w:t>).</w:t>
+      </w:r>
+    </w:p>
+    <w:p>
+      <w:pPr>
+        <w:pStyle w:val="Titolo2"/>
+      </w:pPr>
+      <w:bookmarkStart w:id="24" w:name="_Toc111131926"/>
+      <w:r>
+        <w:t>Politica di selezione del servente idle.</w:t>
+      </w:r>
+      <w:bookmarkEnd w:id="24"/>
+    </w:p>
+    <w:p>
+      <w:r>
+        <w:t xml:space="preserve">Nel momento in cui un job raggiunge un determinato centro e </w:t>
+      </w:r>
+      <w:r>
+        <w:t xml:space="preserve">ha la possibilità di essere servito senza attesa, se sono presenti più serventi </w:t>
+      </w:r>
+      <w:r>
+        <w:t>nello stato idle, viene scelto sempre quello con ID più piccolo, ovvero quello con offset minore all’interno dell’array di serventi.</w:t>
+      </w:r>
+    </w:p>
+    <w:p>
+      <w:pPr>
+        <w:pStyle w:val="Titolo2"/>
+        <w:rPr>
+          <w:u w:val="single"/>
+        </w:rPr>
+      </w:pPr>
+      <w:bookmarkStart w:id="25" w:name="_Toc111131927"/>
+      <w:r>
+        <w:t>PRNG utilizzato.</w:t>
+      </w:r>
+      <w:bookmarkEnd w:id="25"/>
+    </w:p>
+    <w:p>
+      <w:r>
+        <w:t xml:space="preserve">Per </w:t>
+      </w:r>
+      <w:r>
+        <w:t xml:space="preserve">eseguire le simulazioni, </w:t>
+      </w:r>
+      <w:r>
+        <w:t>è stato sfruttato lo</w:t>
+      </w:r>
+      <w:r>
+        <w:t xml:space="preserve"> Pseudo-Random Number Generator </w:t>
+      </w:r>
+      <w:r>
+        <w:t>della libreria rngs.c.</w:t>
       </w:r>
     </w:p>
     <w:sectPr>
@@ -12346,7 +13312,6 @@
   <w:style w:type="character" w:default="1" w:styleId="Carpredefinitoparagrafo">
     <w:name w:val="Default Paragraph Font"/>
     <w:uiPriority w:val="1"/>
-    <w:semiHidden/>
     <w:unhideWhenUsed/>
   </w:style>
   <w:style w:type="table" w:default="1" w:styleId="Tabellanormale">

</xml_diff>

<commit_message>
Orizzonte infinito completato sul report
</commit_message>
<xml_diff>
--- a/Report.docx
+++ b/Report.docx
@@ -13576,10 +13576,7 @@
         <w:t>ordering and payment</w:t>
       </w:r>
       <w:r>
-        <w:t xml:space="preserve"> </w:t>
-      </w:r>
-      <w:r>
-        <w:t xml:space="preserve">e </w:t>
+        <w:t xml:space="preserve"> e </w:t>
       </w:r>
       <w:r>
         <w:rPr>
@@ -13844,16 +13841,7 @@
                 <w:i/>
                 <w:iCs/>
               </w:rPr>
-              <w:t>O</w:t>
-            </w:r>
-            <w:r>
-              <w:rPr>
-                <w:b/>
-                <w:bCs/>
-                <w:i/>
-                <w:iCs/>
-              </w:rPr>
-              <w:t>rdering and payment</w:t>
+              <w:t>Ordering and payment</w:t>
             </w:r>
           </w:p>
         </w:tc>
@@ -13929,16 +13917,7 @@
                 <w:i/>
                 <w:iCs/>
               </w:rPr>
-              <w:t xml:space="preserve">Electronic </w:t>
-            </w:r>
-            <w:r>
-              <w:rPr>
-                <w:b/>
-                <w:bCs/>
-                <w:i/>
-                <w:iCs/>
-              </w:rPr>
-              <w:t>ordering and payment</w:t>
+              <w:t>Electronic ordering and payment</w:t>
             </w:r>
           </w:p>
         </w:tc>
@@ -14505,10 +14484,7 @@
           </w:tcPr>
           <w:p>
             <w:r>
-              <w:t>0,</w:t>
-            </w:r>
-            <w:r>
-              <w:t>09</w:t>
+              <w:t>0,09</w:t>
             </w:r>
             <w:r>
               <w:t>2438</w:t>
@@ -14608,10 +14584,7 @@
           </w:tcPr>
           <w:p>
             <w:r>
-              <w:t>2</w:t>
-            </w:r>
-            <w:r>
-              <w:t>3</w:t>
+              <w:t>23</w:t>
             </w:r>
             <w:r>
               <w:t>9,</w:t>
@@ -14636,10 +14609,7 @@
           </w:tcPr>
           <w:p>
             <w:r>
-              <w:t>4</w:t>
-            </w:r>
-            <w:r>
-              <w:t>7</w:t>
+              <w:t>47</w:t>
             </w:r>
             <w:r>
               <w:t>9,</w:t>
@@ -14664,10 +14634,7 @@
           </w:tcPr>
           <w:p>
             <w:r>
-              <w:t>0,</w:t>
-            </w:r>
-            <w:r>
-              <w:t>49</w:t>
+              <w:t>0,49</w:t>
             </w:r>
             <w:r>
               <w:t>9037</w:t>
@@ -14723,10 +14690,7 @@
           </w:tcPr>
           <w:p>
             <w:r>
-              <w:t>1</w:t>
-            </w:r>
-            <w:r>
-              <w:t>6</w:t>
+              <w:t>16</w:t>
             </w:r>
             <w:r>
               <w:t>96,582651 +/- 131,604903</w:t>
@@ -14742,10 +14706,7 @@
           </w:tcPr>
           <w:p>
             <w:r>
-              <w:t>3</w:t>
-            </w:r>
-            <w:r>
-              <w:t>4</w:t>
+              <w:t>34</w:t>
             </w:r>
             <w:r>
               <w:t>90,831469</w:t>
@@ -14823,13 +14784,7 @@
           </w:tcPr>
           <w:p>
             <w:r>
-              <w:t>0</w:t>
-            </w:r>
-            <w:r>
-              <w:t>,0 +/- 0,0</w:t>
-            </w:r>
-            <w:r>
-              <w:t xml:space="preserve"> s</w:t>
+              <w:t>0,0 +/- 0,0 s</w:t>
             </w:r>
           </w:p>
         </w:tc>
@@ -14839,10 +14794,7 @@
           </w:tcPr>
           <w:p>
             <w:r>
-              <w:t>1</w:t>
-            </w:r>
-            <w:r>
-              <w:t>79</w:t>
+              <w:t>179</w:t>
             </w:r>
             <w:r>
               <w:t>7,899522</w:t>
@@ -15410,8 +15362,6 @@
     <w:p>
       <w:r>
         <w:br/>
-      </w:r>
-      <w:r>
         <w:t>Gli intervalli di confidenza, con livello di confidenza al 1-</w:t>
       </w:r>
       <w:r>
@@ -16110,13 +16060,7 @@
         <w:rPr>
           <w:rFonts w:ascii="Symbol" w:hAnsi="Symbol"/>
         </w:rPr>
-        <w:t>r</w:t>
-      </w:r>
-      <w:r>
-        <w:rPr>
-          <w:rFonts w:ascii="Symbol" w:hAnsi="Symbol"/>
-        </w:rPr>
-        <w:t xml:space="preserve"> </w:t>
+        <w:t xml:space="preserve">r </w:t>
       </w:r>
       <w:r>
         <w:rPr>
@@ -16186,10 +16130,7 @@
         <w:t xml:space="preserve">controllato </w:t>
       </w:r>
       <w:r>
-        <w:t xml:space="preserve">se la differenza tra </w:t>
-      </w:r>
-      <w:r>
-        <w:t>E[T</w:t>
+        <w:t>se la differenza tra E[T</w:t>
       </w:r>
       <w:r>
         <w:rPr>
@@ -16198,13 +16139,7 @@
         <w:t>S</w:t>
       </w:r>
       <w:r>
-        <w:t>]</w:t>
-      </w:r>
-      <w:r>
-        <w:t xml:space="preserve"> e </w:t>
-      </w:r>
-      <w:r>
-        <w:t>E[T</w:t>
+        <w:t>] e E[T</w:t>
       </w:r>
       <w:r>
         <w:rPr>
@@ -16222,13 +16157,7 @@
         <w:t>i</w:t>
       </w:r>
       <w:r>
-        <w:t>]</w:t>
-      </w:r>
-      <w:r>
-        <w:t xml:space="preserve"> e la differenza tra </w:t>
-      </w:r>
-      <w:r>
-        <w:t>E[N</w:t>
+        <w:t>] e la differenza tra E[N</w:t>
       </w:r>
       <w:r>
         <w:rPr>
@@ -16237,13 +16166,7 @@
         <w:t>S</w:t>
       </w:r>
       <w:r>
-        <w:t>]</w:t>
-      </w:r>
-      <w:r>
-        <w:t xml:space="preserve"> e </w:t>
-      </w:r>
-      <w:r>
-        <w:t>E[N</w:t>
+        <w:t>] e E[N</w:t>
       </w:r>
       <w:r>
         <w:rPr>
@@ -16390,21 +16313,7 @@
           <w:i/>
           <w:iCs/>
         </w:rPr>
-        <w:t>Utilizzazione del centro o</w:t>
-      </w:r>
-      <w:r>
-        <w:rPr>
-          <w:i/>
-          <w:iCs/>
-        </w:rPr>
-        <w:t>rdering and payment</w:t>
-      </w:r>
-      <w:r>
-        <w:rPr>
-          <w:i/>
-          <w:iCs/>
-        </w:rPr>
-        <w:t xml:space="preserve"> nella seconda fascia oraria:</w:t>
+        <w:t>Utilizzazione del centro ordering and payment nella seconda fascia oraria:</w:t>
       </w:r>
     </w:p>
     <w:p>
@@ -16638,12 +16547,6 @@
           <w:iCs/>
         </w:rPr>
         <w:br/>
-      </w:r>
-      <w:r>
-        <w:rPr>
-          <w:i/>
-          <w:iCs/>
-        </w:rPr>
         <w:t>Tempo di risposta</w:t>
       </w:r>
       <w:r>
@@ -16978,13 +16881,138 @@
           <w:u w:val="single"/>
         </w:rPr>
       </w:pPr>
+      <w:r>
+        <w:rPr>
+          <w:u w:val="single"/>
+        </w:rPr>
+        <w:lastRenderedPageBreak/>
+        <w:t>Progettazione degli esperimen</w:t>
+      </w:r>
+      <w:r>
+        <w:rPr>
+          <w:u w:val="single"/>
+        </w:rPr>
+        <w:t>ti.</w:t>
+      </w:r>
+    </w:p>
+    <w:p>
+      <w:r>
+        <w:t>La simulazione a orizzonte infinito è stata eseguita considerando le singole fasce orarie e non l’intera giornata di lavoro.</w:t>
+      </w:r>
+    </w:p>
+    <w:p>
+      <w:pPr>
+        <w:rPr>
+          <w:u w:val="single"/>
+        </w:rPr>
+      </w:pPr>
+      <w:r>
+        <w:t>Nella simulazione a orizzonte infinito</w:t>
+      </w:r>
+      <w:r>
+        <w:t xml:space="preserve">, per </w:t>
+      </w:r>
+      <w:r>
+        <w:t>le singole</w:t>
+      </w:r>
+      <w:r>
+        <w:t xml:space="preserve"> fasc</w:t>
+      </w:r>
+      <w:r>
+        <w:t>e</w:t>
+      </w:r>
+      <w:r>
+        <w:t xml:space="preserve"> orari</w:t>
+      </w:r>
+      <w:r>
+        <w:t>e</w:t>
+      </w:r>
+      <w:r>
+        <w:t>,</w:t>
+      </w:r>
+      <w:r>
+        <w:t xml:space="preserve"> abbiamo determinato la configurazione ottimale concentrandoci sui QoS</w:t>
+      </w:r>
+      <w:r>
+        <w:t>. Tuttavia, questa configurazione potrebbe non determinare il massimo profitto del</w:t>
+      </w:r>
+      <w:r>
+        <w:t xml:space="preserve"> ristorante</w:t>
+      </w:r>
+      <w:r>
+        <w:t xml:space="preserve">. Ad esempio, </w:t>
+      </w:r>
+      <w:r>
+        <w:t xml:space="preserve">non essendoci dei QoS relativi ai centri </w:t>
+      </w:r>
+      <w:r>
+        <w:rPr>
+          <w:i/>
+          <w:iCs/>
+        </w:rPr>
+        <w:t>ordering and payment</w:t>
+      </w:r>
+      <w:r>
+        <w:t xml:space="preserve"> ed </w:t>
+      </w:r>
+      <w:r>
+        <w:rPr>
+          <w:i/>
+          <w:iCs/>
+        </w:rPr>
+        <w:t>electronic ordering and payment</w:t>
+      </w:r>
+      <w:r>
+        <w:t xml:space="preserve"> che </w:t>
+      </w:r>
+      <w:r>
+        <w:t>tengano conto della perdita dei clienti (fattore fondamentale per determinare il profitto totale del ristorante)</w:t>
+      </w:r>
+      <w:r>
+        <w:t xml:space="preserve">, è possibile che la configurazione finale </w:t>
+      </w:r>
+      <w:r>
+        <w:t xml:space="preserve">di questi centri </w:t>
+      </w:r>
+      <w:r>
+        <w:t>ottenuta a seguito dell’esecuzione delle</w:t>
+      </w:r>
+      <w:r>
+        <w:t xml:space="preserve"> simulazion</w:t>
+      </w:r>
+      <w:r>
+        <w:t>i</w:t>
+      </w:r>
+      <w:r>
+        <w:t xml:space="preserve"> a orizzonte infinito </w:t>
+      </w:r>
+      <w:r>
+        <w:t>non ottimizzi il profitto.</w:t>
+      </w:r>
+      <w:r>
+        <w:br w:type="page"/>
+      </w:r>
+    </w:p>
+    <w:p>
+      <w:pPr>
+        <w:pStyle w:val="Titolo1"/>
+        <w:rPr>
+          <w:u w:val="single"/>
+        </w:rPr>
+      </w:pPr>
       <w:bookmarkStart w:id="31" w:name="_Toc111401716"/>
       <w:r>
         <w:rPr>
           <w:u w:val="single"/>
         </w:rPr>
         <w:lastRenderedPageBreak/>
-        <w:t>Progettazione degli esperimenti.</w:t>
+        <w:t>Esecuzione delle simulazioni</w:t>
+      </w:r>
+      <w:r>
+        <w:rPr>
+          <w:u w:val="single"/>
+        </w:rPr>
+        <w:t>.</w:t>
       </w:r>
       <w:bookmarkEnd w:id="31"/>
     </w:p>
@@ -17083,6 +17111,9 @@
         </w:rPr>
       </w:pPr>
       <w:r>
+        <w:rPr>
+          <w:noProof/>
+        </w:rPr>
         <w:drawing>
           <wp:inline distT="0" distB="0" distL="0" distR="0" wp14:anchorId="2EEADDEA" wp14:editId="3278817E">
             <wp:extent cx="6120130" cy="2917190"/>
@@ -17237,13 +17268,14 @@
       </w:r>
     </w:p>
     <w:p>
-      <w:pPr>
-        <w:rPr>
-          <w:u w:val="single"/>
-        </w:rPr>
-      </w:pPr>
-      <w:r>
-        <w:t>Data la configurazione (1, 1, 2, 15, 10) non è possibili diminuire il numero dei primi tre centri</w:t>
+      <w:r>
+        <w:t>Data la configurazione (1, 1, 2, 15, 10) non è possibil</w:t>
+      </w:r>
+      <w:r>
+        <w:t>e</w:t>
+      </w:r>
+      <w:r>
+        <w:t xml:space="preserve"> diminuire il numero dei primi tre centri</w:t>
       </w:r>
       <w:r>
         <w:t xml:space="preserve">. Tuttavia, abbiamo trovato il valore minimo di serventi nei centri </w:t>
@@ -17282,10 +17314,7 @@
         <w:t>consuption</w:t>
       </w:r>
       <w:r>
-        <w:t xml:space="preserve"> </w:t>
-      </w:r>
-      <w:r>
-        <w:t>è dato da</w:t>
+        <w:t xml:space="preserve"> è dato da</w:t>
       </w:r>
       <w:r>
         <w:t xml:space="preserve"> 19,390623 +/- 3,552156 e l’intervallo di confidenza della probabilità di perdita nel centro </w:t>
@@ -17298,13 +17327,1397 @@
         <w:t>playground</w:t>
       </w:r>
       <w:r>
+        <w:t xml:space="preserve"> è dato da 0,18</w:t>
+      </w:r>
+      <w:r>
+        <w:t>5143 +/- 0,003456.</w:t>
+      </w:r>
+    </w:p>
+    <w:p/>
+    <w:p>
+      <w:pPr>
+        <w:pStyle w:val="Titolo3"/>
+      </w:pPr>
+      <w:r>
+        <w:lastRenderedPageBreak/>
+        <w:t xml:space="preserve">Fascia 2 (11:00 </w:t>
+      </w:r>
+      <w:r>
+        <w:sym w:font="Wingdings" w:char="F0E0"/>
+      </w:r>
+      <w:r>
+        <w:t xml:space="preserve"> 12:00).</w:t>
+      </w:r>
+    </w:p>
+    <w:p>
+      <w:r>
+        <w:t>N</w:t>
+      </w:r>
+      <w:r>
+        <w:t xml:space="preserve">ella fascia 1 </w:t>
+      </w:r>
+      <w:r>
+        <w:t xml:space="preserve">sono richiesti 11 serventi per il centro </w:t>
+      </w:r>
+      <w:r>
+        <w:rPr>
+          <w:i/>
+          <w:iCs/>
+        </w:rPr>
+        <w:t>consuption</w:t>
+      </w:r>
+      <w:r>
+        <w:t xml:space="preserve"> e 3 serventi per il centro </w:t>
+      </w:r>
+      <w:r>
+        <w:rPr>
+          <w:i/>
+          <w:iCs/>
+        </w:rPr>
+        <w:t>playground</w:t>
+      </w:r>
+      <w:r>
+        <w:t>. Poiché,</w:t>
+      </w:r>
+      <w:r>
+        <w:t xml:space="preserve"> per loro natura, questi due centri </w:t>
+      </w:r>
+      <w:r>
+        <w:t>hanno</w:t>
+      </w:r>
+      <w:r>
+        <w:t xml:space="preserve"> lo stesso numero di serventi nell’arco di tutta la giornata, </w:t>
+      </w:r>
+      <w:r>
+        <w:t xml:space="preserve">abbiamo considerato la configuazione (1, 1, 1, 11, 3) come </w:t>
+      </w:r>
+      <w:r>
+        <w:t xml:space="preserve">base per eseguire la simulazione </w:t>
+      </w:r>
+      <w:r>
+        <w:t>a orizzonte infinito relativa alla seconda fascia oraria.</w:t>
+      </w:r>
+      <w:r>
+        <w:t xml:space="preserve"> Di fatto, una diminuzione del numero di serventi </w:t>
+      </w:r>
+      <w:r>
+        <w:t xml:space="preserve">negli ultimi due centri porterebbe un costo minore (e quindi un profitto maggiore) per il ristorante, ma </w:t>
+      </w:r>
+      <w:r>
+        <w:t>non consentirebbe di rispettare i QoS nella prima fascia oraria.</w:t>
+      </w:r>
+      <w:r>
+        <w:br/>
+        <w:t>Per questa fascia, con questa configurazione</w:t>
+      </w:r>
+      <w:r>
+        <w:t xml:space="preserve"> otteniamo i seguenti intervalli di confidenza:</w:t>
+      </w:r>
+      <w:r>
+        <w:br/>
+        <w:t xml:space="preserve">- Tempo di risposta nel centro </w:t>
+      </w:r>
+      <w:r>
+        <w:rPr>
+          <w:i/>
+          <w:iCs/>
+        </w:rPr>
+        <w:t>withdraw food</w:t>
+      </w:r>
+      <w:r>
+        <w:t xml:space="preserve">: </w:t>
+      </w:r>
+      <w:r>
+        <w:t>480,702329 +/- 10,904113</w:t>
+      </w:r>
+      <w:r>
+        <w:t xml:space="preserve"> sec</w:t>
+      </w:r>
+      <w:r>
+        <w:t>.</w:t>
+      </w:r>
+      <w:r>
+        <w:br/>
+        <w:t xml:space="preserve">- Tempo di attesa nel centro </w:t>
+      </w:r>
+      <w:r>
+        <w:rPr>
+          <w:i/>
+          <w:iCs/>
+        </w:rPr>
+        <w:t>consuption</w:t>
+      </w:r>
+      <w:r>
+        <w:t xml:space="preserve">: </w:t>
+      </w:r>
+      <w:r>
+        <w:t>0,005436 +/- 0,006836</w:t>
+      </w:r>
+      <w:r>
+        <w:t xml:space="preserve"> sec</w:t>
+      </w:r>
+      <w:r>
+        <w:t>.</w:t>
+      </w:r>
+      <w:r>
+        <w:br/>
+        <w:t xml:space="preserve">- </w:t>
+      </w:r>
+      <w:r>
+        <w:t xml:space="preserve">Probabilità di perdita nel centro </w:t>
+      </w:r>
+      <w:r>
+        <w:rPr>
+          <w:i/>
+          <w:iCs/>
+        </w:rPr>
+        <w:t>playground</w:t>
+      </w:r>
+      <w:r>
+        <w:t>: 0,029106 +/- 0,001479.</w:t>
+      </w:r>
+      <w:r>
+        <w:br/>
+      </w:r>
+      <w:r>
+        <w:t>È possibile osservare che tutti e tre i QoS sono già soddisfatti</w:t>
+      </w:r>
+      <w:r>
+        <w:t>, per cui (1, 1, 1, 11, 3) è una configurazione accettabile.</w:t>
+      </w:r>
+    </w:p>
+    <w:p>
+      <w:pPr>
+        <w:pStyle w:val="Titolo3"/>
+      </w:pPr>
+      <w:r>
+        <w:t xml:space="preserve">Fascia 3 (12:00 </w:t>
+      </w:r>
+      <w:r>
+        <w:sym w:font="Wingdings" w:char="F0E0"/>
+      </w:r>
+      <w:r>
+        <w:t xml:space="preserve"> 15:00).</w:t>
+      </w:r>
+    </w:p>
+    <w:p>
+      <w:r>
+        <w:t>Essendo</w:t>
+      </w:r>
+      <w:r>
+        <w:t xml:space="preserve"> questa</w:t>
+      </w:r>
+      <w:r>
+        <w:t xml:space="preserve"> la second</w:t>
+      </w:r>
+      <w:r>
+        <w:t>a fascia più affollata della giornata, abbiamo iniziato con una configurazione che preved</w:t>
+      </w:r>
+      <w:r>
+        <w:t>a</w:t>
+      </w:r>
+      <w:r>
         <w:t xml:space="preserve"> </w:t>
       </w:r>
       <w:r>
-        <w:t>è dato da 0,18</w:t>
-      </w:r>
-      <w:r>
-        <w:t>5143 +/- 0,003456.</w:t>
+        <w:t xml:space="preserve">un numero di serventi per il centro </w:t>
+      </w:r>
+      <w:r>
+        <w:rPr>
+          <w:i/>
+          <w:iCs/>
+        </w:rPr>
+        <w:t>withdraw food</w:t>
+      </w:r>
+      <w:r>
+        <w:t xml:space="preserve"> </w:t>
+      </w:r>
+      <w:r>
+        <w:t xml:space="preserve">almeno pari a quello utilizzato nella fascia 1, </w:t>
+      </w:r>
+      <w:r>
+        <w:t xml:space="preserve">nella quale </w:t>
+      </w:r>
+      <w:r>
+        <w:t>il centro era collo di bottiglia.</w:t>
+      </w:r>
+      <w:r>
+        <w:t xml:space="preserve"> La configurazione dunque è (1, 1, 2, 11, 3).</w:t>
+      </w:r>
+      <w:r>
+        <w:t xml:space="preserve"> Tuttavia, </w:t>
+      </w:r>
+      <w:r>
+        <w:t xml:space="preserve">come si poteva immaginare, un numero di serventi pari a 2 non è sufficiente </w:t>
+      </w:r>
+      <w:r>
+        <w:t xml:space="preserve">neanche per far convergere il tempo di risposta relativo al centro </w:t>
+      </w:r>
+      <w:r>
+        <w:rPr>
+          <w:i/>
+          <w:iCs/>
+        </w:rPr>
+        <w:t>withdraw food</w:t>
+      </w:r>
+      <w:r>
+        <w:t>.</w:t>
+      </w:r>
+      <w:r>
+        <w:t xml:space="preserve"> </w:t>
+      </w:r>
+      <w:r>
+        <w:t>Incrementando il numero di serventi</w:t>
+      </w:r>
+      <w:r>
+        <w:t xml:space="preserve"> in tale centro si osserva che il primo QoS viene soddisfatto con l’utilizzo di 4 serventi.</w:t>
+      </w:r>
+      <w:r>
+        <w:t xml:space="preserve"> Infatti, </w:t>
+      </w:r>
+      <w:r>
+        <w:t xml:space="preserve">con quest’ultima configurazione, </w:t>
+      </w:r>
+      <w:r>
+        <w:t>l’intervallo di confidenza del</w:t>
+      </w:r>
+      <w:r>
+        <w:t xml:space="preserve"> tempo medio di risposta di </w:t>
+      </w:r>
+      <w:r>
+        <w:rPr>
+          <w:i/>
+          <w:iCs/>
+        </w:rPr>
+        <w:t>withdraw food</w:t>
+      </w:r>
+      <w:r>
+        <w:t xml:space="preserve"> risulta essere </w:t>
+      </w:r>
+      <w:r>
+        <w:t>di 352,687144 +/- 8,178942 sec, che è al di sotto d</w:t>
+      </w:r>
+      <w:r>
+        <w:t>e</w:t>
+      </w:r>
+      <w:r>
+        <w:t>i 15 minuti massimi previsti.</w:t>
+      </w:r>
+      <w:r>
+        <w:br/>
+      </w:r>
+      <w:r>
+        <w:t>Tuttavia, il numero di tavoli e di posti all’interno dell’area giochi non sono sufficienti per soddisfare gli altri due QoS.</w:t>
+      </w:r>
+      <w:r>
+        <w:t xml:space="preserve"> Incrementando il </w:t>
+      </w:r>
+      <w:r>
+        <w:t>nume</w:t>
+      </w:r>
+      <w:r>
+        <w:t>ro</w:t>
+      </w:r>
+      <w:r>
+        <w:t xml:space="preserve"> d</w:t>
+      </w:r>
+      <w:r>
+        <w:t>i serventi</w:t>
+      </w:r>
+      <w:r>
+        <w:t xml:space="preserve"> anche nei centri </w:t>
+      </w:r>
+      <w:r>
+        <w:rPr>
+          <w:i/>
+          <w:iCs/>
+        </w:rPr>
+        <w:t>consuption</w:t>
+      </w:r>
+      <w:r>
+        <w:t xml:space="preserve"> e </w:t>
+      </w:r>
+      <w:r>
+        <w:rPr>
+          <w:i/>
+          <w:iCs/>
+        </w:rPr>
+        <w:t>playground</w:t>
+      </w:r>
+      <w:r>
+        <w:t xml:space="preserve">, </w:t>
+      </w:r>
+      <w:r>
+        <w:t>si arriva alla configurazione finale (1, 1, 4, 19, 5)</w:t>
+      </w:r>
+      <w:r>
+        <w:t>, in cui si ottengono i seguenti intervalli di confidenza:</w:t>
+      </w:r>
+      <w:r>
+        <w:br/>
+      </w:r>
+      <w:r>
+        <w:t xml:space="preserve">- Tempo di attesa nel centro </w:t>
+      </w:r>
+      <w:r>
+        <w:rPr>
+          <w:i/>
+          <w:iCs/>
+        </w:rPr>
+        <w:t>consuption</w:t>
+      </w:r>
+      <w:r>
+        <w:t xml:space="preserve">: </w:t>
+      </w:r>
+      <w:r>
+        <w:t>23,835521</w:t>
+      </w:r>
+      <w:r>
+        <w:t xml:space="preserve"> +/- </w:t>
+      </w:r>
+      <w:r>
+        <w:t>4,024639</w:t>
+      </w:r>
+      <w:r>
+        <w:t xml:space="preserve"> sec</w:t>
+      </w:r>
+      <w:r>
+        <w:t xml:space="preserve"> (</w:t>
+      </w:r>
+      <w:r>
+        <w:t>al di sotto dei 30 secondi massimi previsti).</w:t>
+      </w:r>
+      <w:r>
+        <w:br/>
+        <w:t xml:space="preserve">- Probabilità di perdita nel centro </w:t>
+      </w:r>
+      <w:r>
+        <w:rPr>
+          <w:i/>
+          <w:iCs/>
+        </w:rPr>
+        <w:t>playground</w:t>
+      </w:r>
+      <w:r>
+        <w:t>: 0,</w:t>
+      </w:r>
+      <w:r>
+        <w:t>18</w:t>
+      </w:r>
+      <w:r>
+        <w:t>9</w:t>
+      </w:r>
+      <w:r>
+        <w:t>461</w:t>
+      </w:r>
+      <w:r>
+        <w:t xml:space="preserve"> +/- 0,00</w:t>
+      </w:r>
+      <w:r>
+        <w:t>4092</w:t>
+      </w:r>
+      <w:r>
+        <w:t xml:space="preserve"> (al di sotto d</w:t>
+      </w:r>
+      <w:r>
+        <w:t>el 20% massimo previsto).</w:t>
+      </w:r>
+    </w:p>
+    <w:p>
+      <w:pPr>
+        <w:jc w:val="center"/>
+        <w:rPr>
+          <w:i/>
+          <w:iCs/>
+        </w:rPr>
+      </w:pPr>
+      <w:r>
+        <w:rPr>
+          <w:i/>
+          <w:iCs/>
+        </w:rPr>
+        <w:t>Tempo di risposta</w:t>
+      </w:r>
+      <w:r>
+        <w:rPr>
+          <w:i/>
+          <w:iCs/>
+        </w:rPr>
+        <w:t xml:space="preserve"> del centro </w:t>
+      </w:r>
+      <w:r>
+        <w:rPr>
+          <w:i/>
+          <w:iCs/>
+        </w:rPr>
+        <w:t>withdraw food</w:t>
+      </w:r>
+      <w:r>
+        <w:rPr>
+          <w:i/>
+          <w:iCs/>
+        </w:rPr>
+        <w:t xml:space="preserve"> nella </w:t>
+      </w:r>
+      <w:r>
+        <w:rPr>
+          <w:i/>
+          <w:iCs/>
+        </w:rPr>
+        <w:t>terza</w:t>
+      </w:r>
+      <w:r>
+        <w:rPr>
+          <w:i/>
+          <w:iCs/>
+        </w:rPr>
+        <w:t xml:space="preserve"> fascia oraria</w:t>
+      </w:r>
+      <w:r>
+        <w:rPr>
+          <w:i/>
+          <w:iCs/>
+        </w:rPr>
+        <w:t xml:space="preserve"> (configurazione (1, 1, 4, </w:t>
+      </w:r>
+      <w:r>
+        <w:rPr>
+          <w:i/>
+          <w:iCs/>
+        </w:rPr>
+        <w:t>19, 5))</w:t>
+      </w:r>
+      <w:r>
+        <w:rPr>
+          <w:i/>
+          <w:iCs/>
+        </w:rPr>
+        <w:t>:</w:t>
+      </w:r>
+    </w:p>
+    <w:p>
+      <w:pPr>
+        <w:jc w:val="center"/>
+      </w:pPr>
+      <w:r>
+        <w:drawing>
+          <wp:inline distT="0" distB="0" distL="0" distR="0" wp14:anchorId="11B7FE85" wp14:editId="38AF8592">
+            <wp:extent cx="6120130" cy="3016885"/>
+            <wp:effectExtent l="0" t="0" r="0" b="0"/>
+            <wp:docPr id="31" name="Immagine 31"/>
+            <wp:cNvGraphicFramePr>
+              <a:graphicFrameLocks xmlns:a="http://schemas.openxmlformats.org/drawingml/2006/main" noChangeAspect="1"/>
+            </wp:cNvGraphicFramePr>
+            <a:graphic xmlns:a="http://schemas.openxmlformats.org/drawingml/2006/main">
+              <a:graphicData uri="http://schemas.openxmlformats.org/drawingml/2006/picture">
+                <pic:pic xmlns:pic="http://schemas.openxmlformats.org/drawingml/2006/picture">
+                  <pic:nvPicPr>
+                    <pic:cNvPr id="1" name=""/>
+                    <pic:cNvPicPr/>
+                  </pic:nvPicPr>
+                  <pic:blipFill>
+                    <a:blip r:embed="rId30"/>
+                    <a:stretch>
+                      <a:fillRect/>
+                    </a:stretch>
+                  </pic:blipFill>
+                  <pic:spPr>
+                    <a:xfrm>
+                      <a:off x="0" y="0"/>
+                      <a:ext cx="6120130" cy="3016885"/>
+                    </a:xfrm>
+                    <a:prstGeom prst="rect">
+                      <a:avLst/>
+                    </a:prstGeom>
+                  </pic:spPr>
+                </pic:pic>
+              </a:graphicData>
+            </a:graphic>
+          </wp:inline>
+        </w:drawing>
+      </w:r>
+    </w:p>
+    <w:p>
+      <w:pPr>
+        <w:jc w:val="center"/>
+        <w:rPr>
+          <w:i/>
+          <w:iCs/>
+        </w:rPr>
+      </w:pPr>
+      <w:r>
+        <w:rPr>
+          <w:i/>
+          <w:iCs/>
+        </w:rPr>
+        <w:lastRenderedPageBreak/>
+        <w:t xml:space="preserve">Tempo di </w:t>
+      </w:r>
+      <w:r>
+        <w:rPr>
+          <w:i/>
+          <w:iCs/>
+        </w:rPr>
+        <w:t>attesa</w:t>
+      </w:r>
+      <w:r>
+        <w:rPr>
+          <w:i/>
+          <w:iCs/>
+        </w:rPr>
+        <w:t xml:space="preserve"> del centro </w:t>
+      </w:r>
+      <w:r>
+        <w:rPr>
+          <w:i/>
+          <w:iCs/>
+        </w:rPr>
+        <w:t>consuption</w:t>
+      </w:r>
+      <w:r>
+        <w:rPr>
+          <w:i/>
+          <w:iCs/>
+        </w:rPr>
+        <w:t xml:space="preserve"> nella </w:t>
+      </w:r>
+      <w:r>
+        <w:rPr>
+          <w:i/>
+          <w:iCs/>
+        </w:rPr>
+        <w:t>terza</w:t>
+      </w:r>
+      <w:r>
+        <w:rPr>
+          <w:i/>
+          <w:iCs/>
+        </w:rPr>
+        <w:t xml:space="preserve"> fascia oraria</w:t>
+      </w:r>
+      <w:r>
+        <w:rPr>
+          <w:i/>
+          <w:iCs/>
+        </w:rPr>
+        <w:t xml:space="preserve"> (configurazione (1, 1, 4, 19, 5))</w:t>
+      </w:r>
+      <w:r>
+        <w:rPr>
+          <w:i/>
+          <w:iCs/>
+        </w:rPr>
+        <w:t>:</w:t>
+      </w:r>
+    </w:p>
+    <w:p>
+      <w:pPr>
+        <w:jc w:val="center"/>
+      </w:pPr>
+      <w:r>
+        <w:rPr>
+          <w:noProof/>
+        </w:rPr>
+        <w:drawing>
+          <wp:inline distT="0" distB="0" distL="0" distR="0" wp14:anchorId="092212A3" wp14:editId="5EF389F5">
+            <wp:extent cx="6120130" cy="3077845"/>
+            <wp:effectExtent l="0" t="0" r="0" b="8255"/>
+            <wp:docPr id="32" name="Immagine 32"/>
+            <wp:cNvGraphicFramePr>
+              <a:graphicFrameLocks xmlns:a="http://schemas.openxmlformats.org/drawingml/2006/main" noChangeAspect="1"/>
+            </wp:cNvGraphicFramePr>
+            <a:graphic xmlns:a="http://schemas.openxmlformats.org/drawingml/2006/main">
+              <a:graphicData uri="http://schemas.openxmlformats.org/drawingml/2006/picture">
+                <pic:pic xmlns:pic="http://schemas.openxmlformats.org/drawingml/2006/picture">
+                  <pic:nvPicPr>
+                    <pic:cNvPr id="32" name="Immagine 32"/>
+                    <pic:cNvPicPr/>
+                  </pic:nvPicPr>
+                  <pic:blipFill>
+                    <a:blip r:embed="rId31" cstate="print">
+                      <a:extLst>
+                        <a:ext uri="{28A0092B-C50C-407E-A947-70E740481C1C}">
+                          <a14:useLocalDpi xmlns:a14="http://schemas.microsoft.com/office/drawing/2010/main" val="0"/>
+                        </a:ext>
+                      </a:extLst>
+                    </a:blip>
+                    <a:stretch>
+                      <a:fillRect/>
+                    </a:stretch>
+                  </pic:blipFill>
+                  <pic:spPr>
+                    <a:xfrm>
+                      <a:off x="0" y="0"/>
+                      <a:ext cx="6120130" cy="3077845"/>
+                    </a:xfrm>
+                    <a:prstGeom prst="rect">
+                      <a:avLst/>
+                    </a:prstGeom>
+                  </pic:spPr>
+                </pic:pic>
+              </a:graphicData>
+            </a:graphic>
+          </wp:inline>
+        </w:drawing>
+      </w:r>
+    </w:p>
+    <w:p>
+      <w:pPr>
+        <w:pStyle w:val="Titolo3"/>
+      </w:pPr>
+      <w:r>
+        <w:t xml:space="preserve">Fascia 4 (15:00 </w:t>
+      </w:r>
+      <w:r>
+        <w:sym w:font="Wingdings" w:char="F0E0"/>
+      </w:r>
+      <w:r>
+        <w:t xml:space="preserve"> 18:00).</w:t>
+      </w:r>
+    </w:p>
+    <w:p>
+      <w:r>
+        <w:t>Dovendo</w:t>
+      </w:r>
+      <w:r>
+        <w:t xml:space="preserve"> come prima mantenere i tavoli e i posti nell’area giochi ottenuti nelle fasce orarie precedenti, </w:t>
+      </w:r>
+      <w:r>
+        <w:t>per la simulazione a orizzonte infinito della fascia 4 siamo partiti dalla configurazione (1, 1, 1, 19, 5)</w:t>
+      </w:r>
+      <w:r>
+        <w:t xml:space="preserve">. Tuttavia, tale configurazione </w:t>
+      </w:r>
+      <w:r>
+        <w:t>non rispetta il QoS relativo al tempo</w:t>
+      </w:r>
+      <w:r>
+        <w:t xml:space="preserve"> medio</w:t>
+      </w:r>
+      <w:r>
+        <w:t xml:space="preserve"> di risposta del centro </w:t>
+      </w:r>
+      <w:r>
+        <w:rPr>
+          <w:i/>
+          <w:iCs/>
+        </w:rPr>
+        <w:t>withdraw food</w:t>
+      </w:r>
+      <w:r>
+        <w:t xml:space="preserve">, </w:t>
+      </w:r>
+      <w:r>
+        <w:t>il cui intervallo di confidenza risulta essere</w:t>
+      </w:r>
+      <w:r>
+        <w:t xml:space="preserve"> 1152</w:t>
+      </w:r>
+      <w:r>
+        <w:t>,469797 +/- 68,221994 sec, che supera i 15 minuti massimi.</w:t>
+      </w:r>
+      <w:r>
+        <w:br/>
+        <w:t xml:space="preserve">Aggiungendo un servente al centro </w:t>
+      </w:r>
+      <w:r>
+        <w:rPr>
+          <w:i/>
+          <w:iCs/>
+        </w:rPr>
+        <w:t>withdraw food</w:t>
+      </w:r>
+      <w:r>
+        <w:t xml:space="preserve">, si ottiene </w:t>
+      </w:r>
+      <w:r>
+        <w:t xml:space="preserve">la configurazione (1, 1, 2, 19, 5) e un intervallo di confidenza sul tempo di risposta di tale centro pari a </w:t>
+      </w:r>
+      <w:r>
+        <w:t>285,572421 +/- 3,157248 sec, che è accettabile.</w:t>
+      </w:r>
+    </w:p>
+    <w:p>
+      <w:pPr>
+        <w:pStyle w:val="Titolo3"/>
+      </w:pPr>
+      <w:r>
+        <w:t xml:space="preserve">Fascia 5 (18:00 </w:t>
+      </w:r>
+      <w:r>
+        <w:sym w:font="Wingdings" w:char="F0E0"/>
+      </w:r>
+      <w:r>
+        <w:t xml:space="preserve"> 22:00).</w:t>
+      </w:r>
+    </w:p>
+    <w:p>
+      <w:r>
+        <w:t xml:space="preserve">Essendo la fascia oraria più popolata di tutte, </w:t>
+      </w:r>
+      <w:r>
+        <w:t>abbiamo deciso di partire dalla configurazione ottenuta nella fascia oraria relativa all’ora di pranzo (la terza), che è (</w:t>
+      </w:r>
+      <w:r>
+        <w:t>1, 1, 4, 19, 5).</w:t>
+      </w:r>
+      <w:r>
+        <w:t xml:space="preserve"> </w:t>
+      </w:r>
+      <w:r>
+        <w:t>U</w:t>
+      </w:r>
+      <w:r>
+        <w:t>tilizzando già questa configurazione, nessuno dei QoS è stato soddisfatto</w:t>
+      </w:r>
+      <w:r>
+        <w:t xml:space="preserve">. Infatti, sono stati ottenuti </w:t>
+      </w:r>
+      <w:r>
+        <w:t>i seguenti intervalli di confidenza</w:t>
+      </w:r>
+      <w:r>
+        <w:t>:</w:t>
+      </w:r>
+      <w:r>
+        <w:br/>
+      </w:r>
+      <w:r>
+        <w:t xml:space="preserve">- Tempo di risposta nel centro </w:t>
+      </w:r>
+      <w:r>
+        <w:rPr>
+          <w:i/>
+          <w:iCs/>
+        </w:rPr>
+        <w:t>withdraw food</w:t>
+      </w:r>
+      <w:r>
+        <w:t xml:space="preserve">: </w:t>
+      </w:r>
+      <w:r>
+        <w:t>1923</w:t>
+      </w:r>
+      <w:r>
+        <w:t>,</w:t>
+      </w:r>
+      <w:r>
+        <w:t>344517</w:t>
+      </w:r>
+      <w:r>
+        <w:t xml:space="preserve"> +/- </w:t>
+      </w:r>
+      <w:r>
+        <w:t>386,035053</w:t>
+      </w:r>
+      <w:r>
+        <w:t xml:space="preserve"> sec.</w:t>
+      </w:r>
+      <w:r>
+        <w:br/>
+        <w:t xml:space="preserve">- Tempo di attesa nel centro </w:t>
+      </w:r>
+      <w:r>
+        <w:rPr>
+          <w:i/>
+          <w:iCs/>
+        </w:rPr>
+        <w:t>consuption</w:t>
+      </w:r>
+      <w:r>
+        <w:t xml:space="preserve">: </w:t>
+      </w:r>
+      <w:r>
+        <w:t>258,332669</w:t>
+      </w:r>
+      <w:r>
+        <w:t xml:space="preserve"> +/- </w:t>
+      </w:r>
+      <w:r>
+        <w:t>38,187410</w:t>
+      </w:r>
+      <w:r>
+        <w:t xml:space="preserve"> sec.</w:t>
+      </w:r>
+      <w:r>
+        <w:br/>
+        <w:t xml:space="preserve">- Probabilità di perdita nel centro </w:t>
+      </w:r>
+      <w:r>
+        <w:rPr>
+          <w:i/>
+          <w:iCs/>
+        </w:rPr>
+        <w:t>playground</w:t>
+      </w:r>
+      <w:r>
+        <w:t>: 0,</w:t>
+      </w:r>
+      <w:r>
+        <w:t>268646</w:t>
+      </w:r>
+      <w:r>
+        <w:t xml:space="preserve"> +/- 0,</w:t>
+      </w:r>
+      <w:r>
+        <w:t>005225</w:t>
+      </w:r>
+      <w:r>
+        <w:t>.</w:t>
+      </w:r>
+      <w:r>
+        <w:br/>
+      </w:r>
+      <w:r>
+        <w:t>La configurazione minima che invece rispetta tutti i QoS è (1, 1, 5, 23, 6)</w:t>
+      </w:r>
+      <w:r>
+        <w:t>, da cui si ottengono i seguenti intervalli di confidenza:</w:t>
+      </w:r>
+      <w:r>
+        <w:br/>
+      </w:r>
+      <w:r>
+        <w:t xml:space="preserve">- Tempo di risposta nel centro </w:t>
+      </w:r>
+      <w:r>
+        <w:rPr>
+          <w:i/>
+          <w:iCs/>
+        </w:rPr>
+        <w:t>withdraw food</w:t>
+      </w:r>
+      <w:r>
+        <w:t xml:space="preserve">: </w:t>
+      </w:r>
+      <w:r>
+        <w:t>536</w:t>
+      </w:r>
+      <w:r>
+        <w:t>,</w:t>
+      </w:r>
+      <w:r>
+        <w:t>987959</w:t>
+      </w:r>
+      <w:r>
+        <w:t xml:space="preserve"> +/- 3</w:t>
+      </w:r>
+      <w:r>
+        <w:t>5</w:t>
+      </w:r>
+      <w:r>
+        <w:t>,</w:t>
+      </w:r>
+      <w:r>
+        <w:t>245249</w:t>
+      </w:r>
+      <w:r>
+        <w:t xml:space="preserve"> sec.</w:t>
+      </w:r>
+      <w:r>
+        <w:br/>
+        <w:t xml:space="preserve">- Tempo di attesa nel centro </w:t>
+      </w:r>
+      <w:r>
+        <w:rPr>
+          <w:i/>
+          <w:iCs/>
+        </w:rPr>
+        <w:t>consuption</w:t>
+      </w:r>
+      <w:r>
+        <w:t xml:space="preserve">: </w:t>
+      </w:r>
+      <w:r>
+        <w:t>20</w:t>
+      </w:r>
+      <w:r>
+        <w:t>,</w:t>
+      </w:r>
+      <w:r>
+        <w:t>560713</w:t>
+      </w:r>
+      <w:r>
+        <w:t xml:space="preserve"> +/- </w:t>
+      </w:r>
+      <w:r>
+        <w:t>4</w:t>
+      </w:r>
+      <w:r>
+        <w:t>,</w:t>
+      </w:r>
+      <w:r>
+        <w:t>599469</w:t>
+      </w:r>
+      <w:r>
+        <w:t xml:space="preserve"> sec.</w:t>
+      </w:r>
+      <w:r>
+        <w:br/>
+        <w:t xml:space="preserve">- Probabilità di perdita nel centro </w:t>
+      </w:r>
+      <w:r>
+        <w:rPr>
+          <w:i/>
+          <w:iCs/>
+        </w:rPr>
+        <w:t>playground</w:t>
+      </w:r>
+      <w:r>
+        <w:t>: 0,</w:t>
+      </w:r>
+      <w:r>
+        <w:t>178116</w:t>
+      </w:r>
+      <w:r>
+        <w:t xml:space="preserve"> +/- 0,</w:t>
+      </w:r>
+      <w:r>
+        <w:t>004405</w:t>
+      </w:r>
+      <w:r>
+        <w:t>.</w:t>
+      </w:r>
+      <w:r>
+        <w:br/>
+      </w:r>
+    </w:p>
+    <w:p/>
+    <w:p/>
+    <w:p/>
+    <w:p/>
+    <w:p/>
+    <w:p/>
+    <w:p>
+      <w:pPr>
+        <w:jc w:val="center"/>
+        <w:rPr>
+          <w:i/>
+          <w:iCs/>
+        </w:rPr>
+      </w:pPr>
+      <w:r>
+        <w:rPr>
+          <w:i/>
+          <w:iCs/>
+        </w:rPr>
+        <w:lastRenderedPageBreak/>
+        <w:t xml:space="preserve">Tempo di </w:t>
+      </w:r>
+      <w:r>
+        <w:rPr>
+          <w:i/>
+          <w:iCs/>
+        </w:rPr>
+        <w:t>risposta</w:t>
+      </w:r>
+      <w:r>
+        <w:rPr>
+          <w:i/>
+          <w:iCs/>
+        </w:rPr>
+        <w:t xml:space="preserve"> del centro </w:t>
+      </w:r>
+      <w:r>
+        <w:rPr>
+          <w:i/>
+          <w:iCs/>
+        </w:rPr>
+        <w:t>withdraw food</w:t>
+      </w:r>
+      <w:r>
+        <w:rPr>
+          <w:i/>
+          <w:iCs/>
+        </w:rPr>
+        <w:t xml:space="preserve"> nella </w:t>
+      </w:r>
+      <w:r>
+        <w:rPr>
+          <w:i/>
+          <w:iCs/>
+        </w:rPr>
+        <w:t>quinta</w:t>
+      </w:r>
+      <w:r>
+        <w:rPr>
+          <w:i/>
+          <w:iCs/>
+        </w:rPr>
+        <w:t xml:space="preserve"> fascia oraria</w:t>
+      </w:r>
+      <w:r>
+        <w:rPr>
+          <w:i/>
+          <w:iCs/>
+        </w:rPr>
+        <w:t xml:space="preserve"> (configurazione (1, 1, </w:t>
+      </w:r>
+      <w:r>
+        <w:rPr>
+          <w:i/>
+          <w:iCs/>
+        </w:rPr>
+        <w:t>5</w:t>
+      </w:r>
+      <w:r>
+        <w:rPr>
+          <w:i/>
+          <w:iCs/>
+        </w:rPr>
+        <w:t xml:space="preserve">, </w:t>
+      </w:r>
+      <w:r>
+        <w:rPr>
+          <w:i/>
+          <w:iCs/>
+        </w:rPr>
+        <w:t>23</w:t>
+      </w:r>
+      <w:r>
+        <w:rPr>
+          <w:i/>
+          <w:iCs/>
+        </w:rPr>
+        <w:t xml:space="preserve">, </w:t>
+      </w:r>
+      <w:r>
+        <w:rPr>
+          <w:i/>
+          <w:iCs/>
+        </w:rPr>
+        <w:t>6</w:t>
+      </w:r>
+      <w:r>
+        <w:rPr>
+          <w:i/>
+          <w:iCs/>
+        </w:rPr>
+        <w:t>))</w:t>
+      </w:r>
+      <w:r>
+        <w:rPr>
+          <w:i/>
+          <w:iCs/>
+        </w:rPr>
+        <w:t>:</w:t>
+      </w:r>
+    </w:p>
+    <w:p>
+      <w:pPr>
+        <w:jc w:val="center"/>
+      </w:pPr>
+      <w:r>
+        <w:rPr>
+          <w:noProof/>
+        </w:rPr>
+        <w:drawing>
+          <wp:inline distT="0" distB="0" distL="0" distR="0" wp14:anchorId="06104162" wp14:editId="13C825B5">
+            <wp:extent cx="6120130" cy="2962910"/>
+            <wp:effectExtent l="0" t="0" r="0" b="8890"/>
+            <wp:docPr id="35" name="Immagine 35"/>
+            <wp:cNvGraphicFramePr>
+              <a:graphicFrameLocks xmlns:a="http://schemas.openxmlformats.org/drawingml/2006/main" noChangeAspect="1"/>
+            </wp:cNvGraphicFramePr>
+            <a:graphic xmlns:a="http://schemas.openxmlformats.org/drawingml/2006/main">
+              <a:graphicData uri="http://schemas.openxmlformats.org/drawingml/2006/picture">
+                <pic:pic xmlns:pic="http://schemas.openxmlformats.org/drawingml/2006/picture">
+                  <pic:nvPicPr>
+                    <pic:cNvPr id="35" name="Immagine 35"/>
+                    <pic:cNvPicPr/>
+                  </pic:nvPicPr>
+                  <pic:blipFill>
+                    <a:blip r:embed="rId32" cstate="print">
+                      <a:extLst>
+                        <a:ext uri="{28A0092B-C50C-407E-A947-70E740481C1C}">
+                          <a14:useLocalDpi xmlns:a14="http://schemas.microsoft.com/office/drawing/2010/main" val="0"/>
+                        </a:ext>
+                      </a:extLst>
+                    </a:blip>
+                    <a:stretch>
+                      <a:fillRect/>
+                    </a:stretch>
+                  </pic:blipFill>
+                  <pic:spPr>
+                    <a:xfrm>
+                      <a:off x="0" y="0"/>
+                      <a:ext cx="6120130" cy="2962910"/>
+                    </a:xfrm>
+                    <a:prstGeom prst="rect">
+                      <a:avLst/>
+                    </a:prstGeom>
+                  </pic:spPr>
+                </pic:pic>
+              </a:graphicData>
+            </a:graphic>
+          </wp:inline>
+        </w:drawing>
+      </w:r>
+    </w:p>
+    <w:p>
+      <w:pPr>
+        <w:jc w:val="center"/>
+        <w:rPr>
+          <w:i/>
+          <w:iCs/>
+        </w:rPr>
+      </w:pPr>
+      <w:r>
+        <w:rPr>
+          <w:i/>
+          <w:iCs/>
+        </w:rPr>
+        <w:t>Tempo di attesa</w:t>
+      </w:r>
+      <w:r>
+        <w:rPr>
+          <w:i/>
+          <w:iCs/>
+        </w:rPr>
+        <w:t xml:space="preserve"> del centro </w:t>
+      </w:r>
+      <w:r>
+        <w:rPr>
+          <w:i/>
+          <w:iCs/>
+        </w:rPr>
+        <w:t>consuption</w:t>
+      </w:r>
+      <w:r>
+        <w:rPr>
+          <w:i/>
+          <w:iCs/>
+        </w:rPr>
+        <w:t xml:space="preserve"> nella </w:t>
+      </w:r>
+      <w:r>
+        <w:rPr>
+          <w:i/>
+          <w:iCs/>
+        </w:rPr>
+        <w:t>quinta</w:t>
+      </w:r>
+      <w:r>
+        <w:rPr>
+          <w:i/>
+          <w:iCs/>
+        </w:rPr>
+        <w:t xml:space="preserve"> fascia oraria</w:t>
+      </w:r>
+      <w:r>
+        <w:rPr>
+          <w:i/>
+          <w:iCs/>
+        </w:rPr>
+        <w:t xml:space="preserve"> (configurazione (1, 1, </w:t>
+      </w:r>
+      <w:r>
+        <w:rPr>
+          <w:i/>
+          <w:iCs/>
+        </w:rPr>
+        <w:t>5</w:t>
+      </w:r>
+      <w:r>
+        <w:rPr>
+          <w:i/>
+          <w:iCs/>
+        </w:rPr>
+        <w:t xml:space="preserve">, </w:t>
+      </w:r>
+      <w:r>
+        <w:rPr>
+          <w:i/>
+          <w:iCs/>
+        </w:rPr>
+        <w:t>23</w:t>
+      </w:r>
+      <w:r>
+        <w:rPr>
+          <w:i/>
+          <w:iCs/>
+        </w:rPr>
+        <w:t xml:space="preserve">, </w:t>
+      </w:r>
+      <w:r>
+        <w:rPr>
+          <w:i/>
+          <w:iCs/>
+        </w:rPr>
+        <w:t>6</w:t>
+      </w:r>
+      <w:r>
+        <w:rPr>
+          <w:i/>
+          <w:iCs/>
+        </w:rPr>
+        <w:t>))</w:t>
+      </w:r>
+      <w:r>
+        <w:rPr>
+          <w:i/>
+          <w:iCs/>
+        </w:rPr>
+        <w:t>:</w:t>
+      </w:r>
+    </w:p>
+    <w:p>
+      <w:pPr>
+        <w:jc w:val="center"/>
+      </w:pPr>
+      <w:r>
+        <w:drawing>
+          <wp:inline distT="0" distB="0" distL="0" distR="0" wp14:anchorId="7C5BC3BF" wp14:editId="0C00EB33">
+            <wp:extent cx="6120130" cy="2976880"/>
+            <wp:effectExtent l="0" t="0" r="0" b="0"/>
+            <wp:docPr id="36" name="Immagine 36"/>
+            <wp:cNvGraphicFramePr>
+              <a:graphicFrameLocks xmlns:a="http://schemas.openxmlformats.org/drawingml/2006/main" noChangeAspect="1"/>
+            </wp:cNvGraphicFramePr>
+            <a:graphic xmlns:a="http://schemas.openxmlformats.org/drawingml/2006/main">
+              <a:graphicData uri="http://schemas.openxmlformats.org/drawingml/2006/picture">
+                <pic:pic xmlns:pic="http://schemas.openxmlformats.org/drawingml/2006/picture">
+                  <pic:nvPicPr>
+                    <pic:cNvPr id="1" name=""/>
+                    <pic:cNvPicPr/>
+                  </pic:nvPicPr>
+                  <pic:blipFill>
+                    <a:blip r:embed="rId33"/>
+                    <a:stretch>
+                      <a:fillRect/>
+                    </a:stretch>
+                  </pic:blipFill>
+                  <pic:spPr>
+                    <a:xfrm>
+                      <a:off x="0" y="0"/>
+                      <a:ext cx="6120130" cy="2976880"/>
+                    </a:xfrm>
+                    <a:prstGeom prst="rect">
+                      <a:avLst/>
+                    </a:prstGeom>
+                  </pic:spPr>
+                </pic:pic>
+              </a:graphicData>
+            </a:graphic>
+          </wp:inline>
+        </w:drawing>
+      </w:r>
+    </w:p>
+    <w:p>
+      <w:pPr>
+        <w:pStyle w:val="Titolo3"/>
+      </w:pPr>
+      <w:r>
+        <w:br/>
+        <w:t xml:space="preserve">Fascia 6 (22:00 </w:t>
+      </w:r>
+      <w:r>
+        <w:sym w:font="Wingdings" w:char="F0E0"/>
+      </w:r>
+      <w:r>
+        <w:t xml:space="preserve"> 23:00).</w:t>
+      </w:r>
+    </w:p>
+    <w:p>
+      <w:r>
+        <w:t xml:space="preserve">Poiché il tasso degli arrivi al ristorante nella fascia 6 è uguale al tasso degli arrivi nella fascia 1, in base alla simulazione a orizzonte </w:t>
+      </w:r>
+      <w:r>
+        <w:t>in</w:t>
+      </w:r>
+      <w:r>
+        <w:t>finito, la configurazione minima che rispetta tutti i QoS coincide con quella ottenuta analizzando la fascia 1</w:t>
+      </w:r>
+      <w:r>
+        <w:t xml:space="preserve">. Comunque sia, anche in questo caso è stato necessario mantenere il numero di serventi nei centri </w:t>
+      </w:r>
+      <w:r>
+        <w:rPr>
+          <w:i/>
+          <w:iCs/>
+        </w:rPr>
+        <w:t>consuption</w:t>
+      </w:r>
+      <w:r>
+        <w:t xml:space="preserve"> e </w:t>
+      </w:r>
+      <w:r>
+        <w:rPr>
+          <w:i/>
+          <w:iCs/>
+        </w:rPr>
+        <w:t>playground</w:t>
+      </w:r>
+      <w:r>
+        <w:t xml:space="preserve"> pari al massimo che si è trovato per le fasce orarie finora analizzate (ovvero rispettivamente 23 e 6), arrivando così alla configurazione finale (1, 1, 2, 23, 6).</w:t>
+      </w:r>
+    </w:p>
+    <w:p>
+      <w:pPr>
+        <w:pStyle w:val="Titolo3"/>
+      </w:pPr>
+      <w:r>
+        <w:t>Conclusioni.</w:t>
+      </w:r>
+    </w:p>
+    <w:p>
+      <w:r>
+        <w:t>In definitiva, in base ai risultati ottenuti con la simulazione a orizzonte infinito, in base ai soli requisiti QoS e tenendo conto che il numero di tavoli e di posti nell’area giochi è fisso nell’arco di tutta la giornata, abbiamo ottenuto le seguenti configurazioni minime per le singole fasce orarie:</w:t>
+      </w:r>
+      <w:r>
+        <w:br/>
+      </w:r>
+      <w:r>
+        <w:lastRenderedPageBreak/>
+        <w:t>-&gt; Fascia 1: (1, 1, 2, 23, 6)</w:t>
+      </w:r>
+      <w:r>
+        <w:br/>
+        <w:t>-&gt; Fascia 2: (1, 1, 1, 23, 6)</w:t>
+      </w:r>
+      <w:r>
+        <w:br/>
+        <w:t>-&gt; Fascia 3: (1, 1, 4, 23, 6)</w:t>
+      </w:r>
+      <w:r>
+        <w:br/>
+        <w:t>-&gt; Fascia 4: (1, 1, 2, 23, 6)</w:t>
+      </w:r>
+      <w:r>
+        <w:br/>
+        <w:t>-&gt; Fascia 5: (1, 1, 5, 23, 6)</w:t>
+      </w:r>
+      <w:r>
+        <w:br/>
+        <w:t>-&gt; Fascia 6: (1, 1, 2, 23, 6)</w:t>
+      </w:r>
+    </w:p>
+    <w:p>
+      <w:r>
+        <w:t xml:space="preserve">Come ipotizzato nella fase di progettazione, vedendo le configurazioni risultanti nelle fasce orarie, che si basano esclusivamente sui QoS, i centri </w:t>
+      </w:r>
+      <w:r>
+        <w:rPr>
+          <w:i/>
+          <w:iCs/>
+        </w:rPr>
+        <w:t>ordering and payment</w:t>
+      </w:r>
+      <w:r>
+        <w:t xml:space="preserve"> ed </w:t>
+      </w:r>
+      <w:r>
+        <w:rPr>
+          <w:i/>
+          <w:iCs/>
+        </w:rPr>
+        <w:t>electronic ordering and payment</w:t>
+      </w:r>
+      <w:r>
+        <w:t xml:space="preserve"> </w:t>
+      </w:r>
+      <w:r>
+        <w:t>hanno il numero minimo di serventi possibile, che verosimilmente porterà a una gran quantità di perdite all’interno del sistema e, di conseguenza, una perdita nel profitto.</w:t>
       </w:r>
     </w:p>
     <w:sectPr>

</xml_diff>

<commit_message>
Piccole correzioni nel report
</commit_message>
<xml_diff>
--- a/Report.docx
+++ b/Report.docx
@@ -87,7 +87,7 @@
           <w:r>
             <w:fldChar w:fldCharType="separate"/>
           </w:r>
-          <w:hyperlink w:anchor="_Toc111401691" w:history="1">
+          <w:hyperlink w:anchor="_Toc111557773" w:history="1">
             <w:r>
               <w:rPr>
                 <w:rStyle w:val="Collegamentoipertestuale"/>
@@ -114,7 +114,7 @@
                 <w:noProof/>
                 <w:webHidden/>
               </w:rPr>
-              <w:instrText xml:space="preserve"> PAGEREF _Toc111401691 \h </w:instrText>
+              <w:instrText xml:space="preserve"> PAGEREF _Toc111557773 \h </w:instrText>
             </w:r>
             <w:r>
               <w:rPr>
@@ -134,7 +134,7 @@
                 <w:noProof/>
                 <w:webHidden/>
               </w:rPr>
-              <w:t>2</w:t>
+              <w:t>3</w:t>
             </w:r>
             <w:r>
               <w:rPr>
@@ -157,7 +157,7 @@
               <w:lang w:eastAsia="it-IT"/>
             </w:rPr>
           </w:pPr>
-          <w:hyperlink w:anchor="_Toc111401692" w:history="1">
+          <w:hyperlink w:anchor="_Toc111557774" w:history="1">
             <w:r>
               <w:rPr>
                 <w:rStyle w:val="Collegamentoipertestuale"/>
@@ -184,7 +184,7 @@
                 <w:noProof/>
                 <w:webHidden/>
               </w:rPr>
-              <w:instrText xml:space="preserve"> PAGEREF _Toc111401692 \h </w:instrText>
+              <w:instrText xml:space="preserve"> PAGEREF _Toc111557774 \h </w:instrText>
             </w:r>
             <w:r>
               <w:rPr>
@@ -204,7 +204,7 @@
                 <w:noProof/>
                 <w:webHidden/>
               </w:rPr>
-              <w:t>2</w:t>
+              <w:t>3</w:t>
             </w:r>
             <w:r>
               <w:rPr>
@@ -227,7 +227,7 @@
               <w:lang w:eastAsia="it-IT"/>
             </w:rPr>
           </w:pPr>
-          <w:hyperlink w:anchor="_Toc111401693" w:history="1">
+          <w:hyperlink w:anchor="_Toc111557775" w:history="1">
             <w:r>
               <w:rPr>
                 <w:rStyle w:val="Collegamentoipertestuale"/>
@@ -254,7 +254,7 @@
                 <w:noProof/>
                 <w:webHidden/>
               </w:rPr>
-              <w:instrText xml:space="preserve"> PAGEREF _Toc111401693 \h </w:instrText>
+              <w:instrText xml:space="preserve"> PAGEREF _Toc111557775 \h </w:instrText>
             </w:r>
             <w:r>
               <w:rPr>
@@ -274,7 +274,7 @@
                 <w:noProof/>
                 <w:webHidden/>
               </w:rPr>
-              <w:t>3</w:t>
+              <w:t>4</w:t>
             </w:r>
             <w:r>
               <w:rPr>
@@ -297,7 +297,7 @@
               <w:lang w:eastAsia="it-IT"/>
             </w:rPr>
           </w:pPr>
-          <w:hyperlink w:anchor="_Toc111401694" w:history="1">
+          <w:hyperlink w:anchor="_Toc111557776" w:history="1">
             <w:r>
               <w:rPr>
                 <w:rStyle w:val="Collegamentoipertestuale"/>
@@ -324,7 +324,7 @@
                 <w:noProof/>
                 <w:webHidden/>
               </w:rPr>
-              <w:instrText xml:space="preserve"> PAGEREF _Toc111401694 \h </w:instrText>
+              <w:instrText xml:space="preserve"> PAGEREF _Toc111557776 \h </w:instrText>
             </w:r>
             <w:r>
               <w:rPr>
@@ -344,7 +344,7 @@
                 <w:noProof/>
                 <w:webHidden/>
               </w:rPr>
-              <w:t>4</w:t>
+              <w:t>5</w:t>
             </w:r>
             <w:r>
               <w:rPr>
@@ -367,7 +367,7 @@
               <w:lang w:eastAsia="it-IT"/>
             </w:rPr>
           </w:pPr>
-          <w:hyperlink w:anchor="_Toc111401695" w:history="1">
+          <w:hyperlink w:anchor="_Toc111557777" w:history="1">
             <w:r>
               <w:rPr>
                 <w:rStyle w:val="Collegamentoipertestuale"/>
@@ -394,7 +394,7 @@
                 <w:noProof/>
                 <w:webHidden/>
               </w:rPr>
-              <w:instrText xml:space="preserve"> PAGEREF _Toc111401695 \h </w:instrText>
+              <w:instrText xml:space="preserve"> PAGEREF _Toc111557777 \h </w:instrText>
             </w:r>
             <w:r>
               <w:rPr>
@@ -414,7 +414,7 @@
                 <w:noProof/>
                 <w:webHidden/>
               </w:rPr>
-              <w:t>4</w:t>
+              <w:t>5</w:t>
             </w:r>
             <w:r>
               <w:rPr>
@@ -437,7 +437,7 @@
               <w:lang w:eastAsia="it-IT"/>
             </w:rPr>
           </w:pPr>
-          <w:hyperlink w:anchor="_Toc111401696" w:history="1">
+          <w:hyperlink w:anchor="_Toc111557778" w:history="1">
             <w:r>
               <w:rPr>
                 <w:rStyle w:val="Collegamentoipertestuale"/>
@@ -464,7 +464,7 @@
                 <w:noProof/>
                 <w:webHidden/>
               </w:rPr>
-              <w:instrText xml:space="preserve"> PAGEREF _Toc111401696 \h </w:instrText>
+              <w:instrText xml:space="preserve"> PAGEREF _Toc111557778 \h </w:instrText>
             </w:r>
             <w:r>
               <w:rPr>
@@ -484,7 +484,7 @@
                 <w:noProof/>
                 <w:webHidden/>
               </w:rPr>
-              <w:t>5</w:t>
+              <w:t>6</w:t>
             </w:r>
             <w:r>
               <w:rPr>
@@ -507,7 +507,7 @@
               <w:lang w:eastAsia="it-IT"/>
             </w:rPr>
           </w:pPr>
-          <w:hyperlink w:anchor="_Toc111401697" w:history="1">
+          <w:hyperlink w:anchor="_Toc111557779" w:history="1">
             <w:r>
               <w:rPr>
                 <w:rStyle w:val="Collegamentoipertestuale"/>
@@ -534,7 +534,7 @@
                 <w:noProof/>
                 <w:webHidden/>
               </w:rPr>
-              <w:instrText xml:space="preserve"> PAGEREF _Toc111401697 \h </w:instrText>
+              <w:instrText xml:space="preserve"> PAGEREF _Toc111557779 \h </w:instrText>
             </w:r>
             <w:r>
               <w:rPr>
@@ -554,7 +554,7 @@
                 <w:noProof/>
                 <w:webHidden/>
               </w:rPr>
-              <w:t>5</w:t>
+              <w:t>6</w:t>
             </w:r>
             <w:r>
               <w:rPr>
@@ -577,7 +577,7 @@
               <w:lang w:eastAsia="it-IT"/>
             </w:rPr>
           </w:pPr>
-          <w:hyperlink w:anchor="_Toc111401698" w:history="1">
+          <w:hyperlink w:anchor="_Toc111557780" w:history="1">
             <w:r>
               <w:rPr>
                 <w:rStyle w:val="Collegamentoipertestuale"/>
@@ -604,7 +604,7 @@
                 <w:noProof/>
                 <w:webHidden/>
               </w:rPr>
-              <w:instrText xml:space="preserve"> PAGEREF _Toc111401698 \h </w:instrText>
+              <w:instrText xml:space="preserve"> PAGEREF _Toc111557780 \h </w:instrText>
             </w:r>
             <w:r>
               <w:rPr>
@@ -624,7 +624,7 @@
                 <w:noProof/>
                 <w:webHidden/>
               </w:rPr>
-              <w:t>5</w:t>
+              <w:t>6</w:t>
             </w:r>
             <w:r>
               <w:rPr>
@@ -647,7 +647,7 @@
               <w:lang w:eastAsia="it-IT"/>
             </w:rPr>
           </w:pPr>
-          <w:hyperlink w:anchor="_Toc111401699" w:history="1">
+          <w:hyperlink w:anchor="_Toc111557781" w:history="1">
             <w:r>
               <w:rPr>
                 <w:rStyle w:val="Collegamentoipertestuale"/>
@@ -674,7 +674,7 @@
                 <w:noProof/>
                 <w:webHidden/>
               </w:rPr>
-              <w:instrText xml:space="preserve"> PAGEREF _Toc111401699 \h </w:instrText>
+              <w:instrText xml:space="preserve"> PAGEREF _Toc111557781 \h </w:instrText>
             </w:r>
             <w:r>
               <w:rPr>
@@ -694,7 +694,7 @@
                 <w:noProof/>
                 <w:webHidden/>
               </w:rPr>
-              <w:t>10</w:t>
+              <w:t>11</w:t>
             </w:r>
             <w:r>
               <w:rPr>
@@ -717,7 +717,7 @@
               <w:lang w:eastAsia="it-IT"/>
             </w:rPr>
           </w:pPr>
-          <w:hyperlink w:anchor="_Toc111401700" w:history="1">
+          <w:hyperlink w:anchor="_Toc111557782" w:history="1">
             <w:r>
               <w:rPr>
                 <w:rStyle w:val="Collegamentoipertestuale"/>
@@ -744,7 +744,7 @@
                 <w:noProof/>
                 <w:webHidden/>
               </w:rPr>
-              <w:instrText xml:space="preserve"> PAGEREF _Toc111401700 \h </w:instrText>
+              <w:instrText xml:space="preserve"> PAGEREF _Toc111557782 \h </w:instrText>
             </w:r>
             <w:r>
               <w:rPr>
@@ -764,7 +764,7 @@
                 <w:noProof/>
                 <w:webHidden/>
               </w:rPr>
-              <w:t>11</w:t>
+              <w:t>12</w:t>
             </w:r>
             <w:r>
               <w:rPr>
@@ -787,7 +787,7 @@
               <w:lang w:eastAsia="it-IT"/>
             </w:rPr>
           </w:pPr>
-          <w:hyperlink w:anchor="_Toc111401701" w:history="1">
+          <w:hyperlink w:anchor="_Toc111557783" w:history="1">
             <w:r>
               <w:rPr>
                 <w:rStyle w:val="Collegamentoipertestuale"/>
@@ -814,7 +814,7 @@
                 <w:noProof/>
                 <w:webHidden/>
               </w:rPr>
-              <w:instrText xml:space="preserve"> PAGEREF _Toc111401701 \h </w:instrText>
+              <w:instrText xml:space="preserve"> PAGEREF _Toc111557783 \h </w:instrText>
             </w:r>
             <w:r>
               <w:rPr>
@@ -834,7 +834,7 @@
                 <w:noProof/>
                 <w:webHidden/>
               </w:rPr>
-              <w:t>11</w:t>
+              <w:t>12</w:t>
             </w:r>
             <w:r>
               <w:rPr>
@@ -857,7 +857,7 @@
               <w:lang w:eastAsia="it-IT"/>
             </w:rPr>
           </w:pPr>
-          <w:hyperlink w:anchor="_Toc111401702" w:history="1">
+          <w:hyperlink w:anchor="_Toc111557784" w:history="1">
             <w:r>
               <w:rPr>
                 <w:rStyle w:val="Collegamentoipertestuale"/>
@@ -884,7 +884,7 @@
                 <w:noProof/>
                 <w:webHidden/>
               </w:rPr>
-              <w:instrText xml:space="preserve"> PAGEREF _Toc111401702 \h </w:instrText>
+              <w:instrText xml:space="preserve"> PAGEREF _Toc111557784 \h </w:instrText>
             </w:r>
             <w:r>
               <w:rPr>
@@ -904,7 +904,7 @@
                 <w:noProof/>
                 <w:webHidden/>
               </w:rPr>
-              <w:t>13</w:t>
+              <w:t>14</w:t>
             </w:r>
             <w:r>
               <w:rPr>
@@ -927,7 +927,7 @@
               <w:lang w:eastAsia="it-IT"/>
             </w:rPr>
           </w:pPr>
-          <w:hyperlink w:anchor="_Toc111401703" w:history="1">
+          <w:hyperlink w:anchor="_Toc111557785" w:history="1">
             <w:r>
               <w:rPr>
                 <w:rStyle w:val="Collegamentoipertestuale"/>
@@ -954,7 +954,7 @@
                 <w:noProof/>
                 <w:webHidden/>
               </w:rPr>
-              <w:instrText xml:space="preserve"> PAGEREF _Toc111401703 \h </w:instrText>
+              <w:instrText xml:space="preserve"> PAGEREF _Toc111557785 \h </w:instrText>
             </w:r>
             <w:r>
               <w:rPr>
@@ -974,7 +974,7 @@
                 <w:noProof/>
                 <w:webHidden/>
               </w:rPr>
-              <w:t>13</w:t>
+              <w:t>14</w:t>
             </w:r>
             <w:r>
               <w:rPr>
@@ -997,7 +997,7 @@
               <w:lang w:eastAsia="it-IT"/>
             </w:rPr>
           </w:pPr>
-          <w:hyperlink w:anchor="_Toc111401704" w:history="1">
+          <w:hyperlink w:anchor="_Toc111557786" w:history="1">
             <w:r>
               <w:rPr>
                 <w:rStyle w:val="Collegamentoipertestuale"/>
@@ -1024,7 +1024,7 @@
                 <w:noProof/>
                 <w:webHidden/>
               </w:rPr>
-              <w:instrText xml:space="preserve"> PAGEREF _Toc111401704 \h </w:instrText>
+              <w:instrText xml:space="preserve"> PAGEREF _Toc111557786 \h </w:instrText>
             </w:r>
             <w:r>
               <w:rPr>
@@ -1044,7 +1044,7 @@
                 <w:noProof/>
                 <w:webHidden/>
               </w:rPr>
-              <w:t>13</w:t>
+              <w:t>14</w:t>
             </w:r>
             <w:r>
               <w:rPr>
@@ -1067,7 +1067,7 @@
               <w:lang w:eastAsia="it-IT"/>
             </w:rPr>
           </w:pPr>
-          <w:hyperlink w:anchor="_Toc111401705" w:history="1">
+          <w:hyperlink w:anchor="_Toc111557787" w:history="1">
             <w:r>
               <w:rPr>
                 <w:rStyle w:val="Collegamentoipertestuale"/>
@@ -1094,7 +1094,7 @@
                 <w:noProof/>
                 <w:webHidden/>
               </w:rPr>
-              <w:instrText xml:space="preserve"> PAGEREF _Toc111401705 \h </w:instrText>
+              <w:instrText xml:space="preserve"> PAGEREF _Toc111557787 \h </w:instrText>
             </w:r>
             <w:r>
               <w:rPr>
@@ -1114,7 +1114,7 @@
                 <w:noProof/>
                 <w:webHidden/>
               </w:rPr>
-              <w:t>14</w:t>
+              <w:t>15</w:t>
             </w:r>
             <w:r>
               <w:rPr>
@@ -1137,7 +1137,7 @@
               <w:lang w:eastAsia="it-IT"/>
             </w:rPr>
           </w:pPr>
-          <w:hyperlink w:anchor="_Toc111401706" w:history="1">
+          <w:hyperlink w:anchor="_Toc111557788" w:history="1">
             <w:r>
               <w:rPr>
                 <w:rStyle w:val="Collegamentoipertestuale"/>
@@ -1164,7 +1164,7 @@
                 <w:noProof/>
                 <w:webHidden/>
               </w:rPr>
-              <w:instrText xml:space="preserve"> PAGEREF _Toc111401706 \h </w:instrText>
+              <w:instrText xml:space="preserve"> PAGEREF _Toc111557788 \h </w:instrText>
             </w:r>
             <w:r>
               <w:rPr>
@@ -1184,7 +1184,7 @@
                 <w:noProof/>
                 <w:webHidden/>
               </w:rPr>
-              <w:t>19</w:t>
+              <w:t>20</w:t>
             </w:r>
             <w:r>
               <w:rPr>
@@ -1207,7 +1207,7 @@
               <w:lang w:eastAsia="it-IT"/>
             </w:rPr>
           </w:pPr>
-          <w:hyperlink w:anchor="_Toc111401707" w:history="1">
+          <w:hyperlink w:anchor="_Toc111557789" w:history="1">
             <w:r>
               <w:rPr>
                 <w:rStyle w:val="Collegamentoipertestuale"/>
@@ -1234,7 +1234,7 @@
                 <w:noProof/>
                 <w:webHidden/>
               </w:rPr>
-              <w:instrText xml:space="preserve"> PAGEREF _Toc111401707 \h </w:instrText>
+              <w:instrText xml:space="preserve"> PAGEREF _Toc111557789 \h </w:instrText>
             </w:r>
             <w:r>
               <w:rPr>
@@ -1254,7 +1254,7 @@
                 <w:noProof/>
                 <w:webHidden/>
               </w:rPr>
-              <w:t>19</w:t>
+              <w:t>20</w:t>
             </w:r>
             <w:r>
               <w:rPr>
@@ -1277,7 +1277,7 @@
               <w:lang w:eastAsia="it-IT"/>
             </w:rPr>
           </w:pPr>
-          <w:hyperlink w:anchor="_Toc111401708" w:history="1">
+          <w:hyperlink w:anchor="_Toc111557790" w:history="1">
             <w:r>
               <w:rPr>
                 <w:rStyle w:val="Collegamentoipertestuale"/>
@@ -1304,7 +1304,7 @@
                 <w:noProof/>
                 <w:webHidden/>
               </w:rPr>
-              <w:instrText xml:space="preserve"> PAGEREF _Toc111401708 \h </w:instrText>
+              <w:instrText xml:space="preserve"> PAGEREF _Toc111557790 \h </w:instrText>
             </w:r>
             <w:r>
               <w:rPr>
@@ -1324,7 +1324,7 @@
                 <w:noProof/>
                 <w:webHidden/>
               </w:rPr>
-              <w:t>20</w:t>
+              <w:t>21</w:t>
             </w:r>
             <w:r>
               <w:rPr>
@@ -1347,7 +1347,7 @@
               <w:lang w:eastAsia="it-IT"/>
             </w:rPr>
           </w:pPr>
-          <w:hyperlink w:anchor="_Toc111401709" w:history="1">
+          <w:hyperlink w:anchor="_Toc111557791" w:history="1">
             <w:r>
               <w:rPr>
                 <w:rStyle w:val="Collegamentoipertestuale"/>
@@ -1374,7 +1374,7 @@
                 <w:noProof/>
                 <w:webHidden/>
               </w:rPr>
-              <w:instrText xml:space="preserve"> PAGEREF _Toc111401709 \h </w:instrText>
+              <w:instrText xml:space="preserve"> PAGEREF _Toc111557791 \h </w:instrText>
             </w:r>
             <w:r>
               <w:rPr>
@@ -1394,7 +1394,7 @@
                 <w:noProof/>
                 <w:webHidden/>
               </w:rPr>
-              <w:t>21</w:t>
+              <w:t>22</w:t>
             </w:r>
             <w:r>
               <w:rPr>
@@ -1417,7 +1417,7 @@
               <w:lang w:eastAsia="it-IT"/>
             </w:rPr>
           </w:pPr>
-          <w:hyperlink w:anchor="_Toc111401710" w:history="1">
+          <w:hyperlink w:anchor="_Toc111557792" w:history="1">
             <w:r>
               <w:rPr>
                 <w:rStyle w:val="Collegamentoipertestuale"/>
@@ -1444,7 +1444,7 @@
                 <w:noProof/>
                 <w:webHidden/>
               </w:rPr>
-              <w:instrText xml:space="preserve"> PAGEREF _Toc111401710 \h </w:instrText>
+              <w:instrText xml:space="preserve"> PAGEREF _Toc111557792 \h </w:instrText>
             </w:r>
             <w:r>
               <w:rPr>
@@ -1464,7 +1464,7 @@
                 <w:noProof/>
                 <w:webHidden/>
               </w:rPr>
-              <w:t>21</w:t>
+              <w:t>22</w:t>
             </w:r>
             <w:r>
               <w:rPr>
@@ -1487,7 +1487,7 @@
               <w:lang w:eastAsia="it-IT"/>
             </w:rPr>
           </w:pPr>
-          <w:hyperlink w:anchor="_Toc111401711" w:history="1">
+          <w:hyperlink w:anchor="_Toc111557793" w:history="1">
             <w:r>
               <w:rPr>
                 <w:rStyle w:val="Collegamentoipertestuale"/>
@@ -1514,7 +1514,7 @@
                 <w:noProof/>
                 <w:webHidden/>
               </w:rPr>
-              <w:instrText xml:space="preserve"> PAGEREF _Toc111401711 \h </w:instrText>
+              <w:instrText xml:space="preserve"> PAGEREF _Toc111557793 \h </w:instrText>
             </w:r>
             <w:r>
               <w:rPr>
@@ -1534,7 +1534,7 @@
                 <w:noProof/>
                 <w:webHidden/>
               </w:rPr>
-              <w:t>22</w:t>
+              <w:t>23</w:t>
             </w:r>
             <w:r>
               <w:rPr>
@@ -1557,7 +1557,7 @@
               <w:lang w:eastAsia="it-IT"/>
             </w:rPr>
           </w:pPr>
-          <w:hyperlink w:anchor="_Toc111401712" w:history="1">
+          <w:hyperlink w:anchor="_Toc111557794" w:history="1">
             <w:r>
               <w:rPr>
                 <w:rStyle w:val="Collegamentoipertestuale"/>
@@ -1584,7 +1584,7 @@
                 <w:noProof/>
                 <w:webHidden/>
               </w:rPr>
-              <w:instrText xml:space="preserve"> PAGEREF _Toc111401712 \h </w:instrText>
+              <w:instrText xml:space="preserve"> PAGEREF _Toc111557794 \h </w:instrText>
             </w:r>
             <w:r>
               <w:rPr>
@@ -1604,7 +1604,7 @@
                 <w:noProof/>
                 <w:webHidden/>
               </w:rPr>
-              <w:t>22</w:t>
+              <w:t>23</w:t>
             </w:r>
             <w:r>
               <w:rPr>
@@ -1627,7 +1627,7 @@
               <w:lang w:eastAsia="it-IT"/>
             </w:rPr>
           </w:pPr>
-          <w:hyperlink w:anchor="_Toc111401713" w:history="1">
+          <w:hyperlink w:anchor="_Toc111557795" w:history="1">
             <w:r>
               <w:rPr>
                 <w:rStyle w:val="Collegamentoipertestuale"/>
@@ -1654,7 +1654,7 @@
                 <w:noProof/>
                 <w:webHidden/>
               </w:rPr>
-              <w:instrText xml:space="preserve"> PAGEREF _Toc111401713 \h </w:instrText>
+              <w:instrText xml:space="preserve"> PAGEREF _Toc111557795 \h </w:instrText>
             </w:r>
             <w:r>
               <w:rPr>
@@ -1674,7 +1674,7 @@
                 <w:noProof/>
                 <w:webHidden/>
               </w:rPr>
-              <w:t>22</w:t>
+              <w:t>23</w:t>
             </w:r>
             <w:r>
               <w:rPr>
@@ -1697,7 +1697,7 @@
               <w:lang w:eastAsia="it-IT"/>
             </w:rPr>
           </w:pPr>
-          <w:hyperlink w:anchor="_Toc111401714" w:history="1">
+          <w:hyperlink w:anchor="_Toc111557796" w:history="1">
             <w:r>
               <w:rPr>
                 <w:rStyle w:val="Collegamentoipertestuale"/>
@@ -1724,7 +1724,7 @@
                 <w:noProof/>
                 <w:webHidden/>
               </w:rPr>
-              <w:instrText xml:space="preserve"> PAGEREF _Toc111401714 \h </w:instrText>
+              <w:instrText xml:space="preserve"> PAGEREF _Toc111557796 \h </w:instrText>
             </w:r>
             <w:r>
               <w:rPr>
@@ -1744,7 +1744,7 @@
                 <w:noProof/>
                 <w:webHidden/>
               </w:rPr>
-              <w:t>23</w:t>
+              <w:t>24</w:t>
             </w:r>
             <w:r>
               <w:rPr>
@@ -1767,7 +1767,7 @@
               <w:lang w:eastAsia="it-IT"/>
             </w:rPr>
           </w:pPr>
-          <w:hyperlink w:anchor="_Toc111401715" w:history="1">
+          <w:hyperlink w:anchor="_Toc111557797" w:history="1">
             <w:r>
               <w:rPr>
                 <w:rStyle w:val="Collegamentoipertestuale"/>
@@ -1794,7 +1794,7 @@
                 <w:noProof/>
                 <w:webHidden/>
               </w:rPr>
-              <w:instrText xml:space="preserve"> PAGEREF _Toc111401715 \h </w:instrText>
+              <w:instrText xml:space="preserve"> PAGEREF _Toc111557797 \h </w:instrText>
             </w:r>
             <w:r>
               <w:rPr>
@@ -1814,7 +1814,7 @@
                 <w:noProof/>
                 <w:webHidden/>
               </w:rPr>
-              <w:t>24</w:t>
+              <w:t>25</w:t>
             </w:r>
             <w:r>
               <w:rPr>
@@ -1837,7 +1837,7 @@
               <w:lang w:eastAsia="it-IT"/>
             </w:rPr>
           </w:pPr>
-          <w:hyperlink w:anchor="_Toc111401716" w:history="1">
+          <w:hyperlink w:anchor="_Toc111557798" w:history="1">
             <w:r>
               <w:rPr>
                 <w:rStyle w:val="Collegamentoipertestuale"/>
@@ -1864,7 +1864,7 @@
                 <w:noProof/>
                 <w:webHidden/>
               </w:rPr>
-              <w:instrText xml:space="preserve"> PAGEREF _Toc111401716 \h </w:instrText>
+              <w:instrText xml:space="preserve"> PAGEREF _Toc111557798 \h </w:instrText>
             </w:r>
             <w:r>
               <w:rPr>
@@ -1884,7 +1884,77 @@
                 <w:noProof/>
                 <w:webHidden/>
               </w:rPr>
-              <w:t>27</w:t>
+              <w:t>28</w:t>
+            </w:r>
+            <w:r>
+              <w:rPr>
+                <w:noProof/>
+                <w:webHidden/>
+              </w:rPr>
+              <w:fldChar w:fldCharType="end"/>
+            </w:r>
+          </w:hyperlink>
+        </w:p>
+        <w:p>
+          <w:pPr>
+            <w:pStyle w:val="Sommario1"/>
+            <w:tabs>
+              <w:tab w:val="right" w:leader="dot" w:pos="9628"/>
+            </w:tabs>
+            <w:rPr>
+              <w:rFonts w:eastAsiaTheme="minorEastAsia"/>
+              <w:noProof/>
+              <w:lang w:eastAsia="it-IT"/>
+            </w:rPr>
+          </w:pPr>
+          <w:hyperlink w:anchor="_Toc111557799" w:history="1">
+            <w:r>
+              <w:rPr>
+                <w:rStyle w:val="Collegamentoipertestuale"/>
+                <w:noProof/>
+              </w:rPr>
+              <w:t>Esecuzione delle simulazioni.</w:t>
+            </w:r>
+            <w:r>
+              <w:rPr>
+                <w:noProof/>
+                <w:webHidden/>
+              </w:rPr>
+              <w:tab/>
+            </w:r>
+            <w:r>
+              <w:rPr>
+                <w:noProof/>
+                <w:webHidden/>
+              </w:rPr>
+              <w:fldChar w:fldCharType="begin"/>
+            </w:r>
+            <w:r>
+              <w:rPr>
+                <w:noProof/>
+                <w:webHidden/>
+              </w:rPr>
+              <w:instrText xml:space="preserve"> PAGEREF _Toc111557799 \h </w:instrText>
+            </w:r>
+            <w:r>
+              <w:rPr>
+                <w:noProof/>
+                <w:webHidden/>
+              </w:rPr>
+            </w:r>
+            <w:r>
+              <w:rPr>
+                <w:noProof/>
+                <w:webHidden/>
+              </w:rPr>
+              <w:fldChar w:fldCharType="separate"/>
+            </w:r>
+            <w:r>
+              <w:rPr>
+                <w:noProof/>
+                <w:webHidden/>
+              </w:rPr>
+              <w:t>29</w:t>
             </w:r>
             <w:r>
               <w:rPr>
@@ -1907,7 +1977,7 @@
               <w:lang w:eastAsia="it-IT"/>
             </w:rPr>
           </w:pPr>
-          <w:hyperlink w:anchor="_Toc111401717" w:history="1">
+          <w:hyperlink w:anchor="_Toc111557800" w:history="1">
             <w:r>
               <w:rPr>
                 <w:rStyle w:val="Collegamentoipertestuale"/>
@@ -1934,7 +2004,7 @@
                 <w:noProof/>
                 <w:webHidden/>
               </w:rPr>
-              <w:instrText xml:space="preserve"> PAGEREF _Toc111401717 \h </w:instrText>
+              <w:instrText xml:space="preserve"> PAGEREF _Toc111557800 \h </w:instrText>
             </w:r>
             <w:r>
               <w:rPr>
@@ -1954,7 +2024,7 @@
                 <w:noProof/>
                 <w:webHidden/>
               </w:rPr>
-              <w:t>27</w:t>
+              <w:t>29</w:t>
             </w:r>
             <w:r>
               <w:rPr>
@@ -1972,10 +2042,12 @@
               <w:tab w:val="right" w:leader="dot" w:pos="9628"/>
             </w:tabs>
             <w:rPr>
+              <w:rFonts w:eastAsiaTheme="minorEastAsia"/>
               <w:noProof/>
+              <w:lang w:eastAsia="it-IT"/>
             </w:rPr>
           </w:pPr>
-          <w:hyperlink w:anchor="_Toc111401718" w:history="1">
+          <w:hyperlink w:anchor="_Toc111557801" w:history="1">
             <w:r>
               <w:rPr>
                 <w:rStyle w:val="Collegamentoipertestuale"/>
@@ -2016,7 +2088,7 @@
                 <w:noProof/>
                 <w:webHidden/>
               </w:rPr>
-              <w:instrText xml:space="preserve"> PAGEREF _Toc111401718 \h </w:instrText>
+              <w:instrText xml:space="preserve"> PAGEREF _Toc111557801 \h </w:instrText>
             </w:r>
             <w:r>
               <w:rPr>
@@ -2036,7 +2108,497 @@
                 <w:noProof/>
                 <w:webHidden/>
               </w:rPr>
-              <w:t>27</w:t>
+              <w:t>29</w:t>
+            </w:r>
+            <w:r>
+              <w:rPr>
+                <w:noProof/>
+                <w:webHidden/>
+              </w:rPr>
+              <w:fldChar w:fldCharType="end"/>
+            </w:r>
+          </w:hyperlink>
+        </w:p>
+        <w:p>
+          <w:pPr>
+            <w:pStyle w:val="Sommario3"/>
+            <w:tabs>
+              <w:tab w:val="right" w:leader="dot" w:pos="9628"/>
+            </w:tabs>
+            <w:rPr>
+              <w:rFonts w:eastAsiaTheme="minorEastAsia"/>
+              <w:noProof/>
+              <w:lang w:eastAsia="it-IT"/>
+            </w:rPr>
+          </w:pPr>
+          <w:hyperlink w:anchor="_Toc111557802" w:history="1">
+            <w:r>
+              <w:rPr>
+                <w:rStyle w:val="Collegamentoipertestuale"/>
+                <w:noProof/>
+              </w:rPr>
+              <w:t xml:space="preserve">Fascia 2 (11:00 </w:t>
+            </w:r>
+            <w:r>
+              <w:rPr>
+                <w:rStyle w:val="Collegamentoipertestuale"/>
+                <w:noProof/>
+              </w:rPr>
+              <w:sym w:font="Wingdings" w:char="F0E0"/>
+            </w:r>
+            <w:r>
+              <w:rPr>
+                <w:rStyle w:val="Collegamentoipertestuale"/>
+                <w:noProof/>
+              </w:rPr>
+              <w:t xml:space="preserve"> 12:00).</w:t>
+            </w:r>
+            <w:r>
+              <w:rPr>
+                <w:noProof/>
+                <w:webHidden/>
+              </w:rPr>
+              <w:tab/>
+            </w:r>
+            <w:r>
+              <w:rPr>
+                <w:noProof/>
+                <w:webHidden/>
+              </w:rPr>
+              <w:fldChar w:fldCharType="begin"/>
+            </w:r>
+            <w:r>
+              <w:rPr>
+                <w:noProof/>
+                <w:webHidden/>
+              </w:rPr>
+              <w:instrText xml:space="preserve"> PAGEREF _Toc111557802 \h </w:instrText>
+            </w:r>
+            <w:r>
+              <w:rPr>
+                <w:noProof/>
+                <w:webHidden/>
+              </w:rPr>
+            </w:r>
+            <w:r>
+              <w:rPr>
+                <w:noProof/>
+                <w:webHidden/>
+              </w:rPr>
+              <w:fldChar w:fldCharType="separate"/>
+            </w:r>
+            <w:r>
+              <w:rPr>
+                <w:noProof/>
+                <w:webHidden/>
+              </w:rPr>
+              <w:t>30</w:t>
+            </w:r>
+            <w:r>
+              <w:rPr>
+                <w:noProof/>
+                <w:webHidden/>
+              </w:rPr>
+              <w:fldChar w:fldCharType="end"/>
+            </w:r>
+          </w:hyperlink>
+        </w:p>
+        <w:p>
+          <w:pPr>
+            <w:pStyle w:val="Sommario3"/>
+            <w:tabs>
+              <w:tab w:val="right" w:leader="dot" w:pos="9628"/>
+            </w:tabs>
+            <w:rPr>
+              <w:rFonts w:eastAsiaTheme="minorEastAsia"/>
+              <w:noProof/>
+              <w:lang w:eastAsia="it-IT"/>
+            </w:rPr>
+          </w:pPr>
+          <w:hyperlink w:anchor="_Toc111557803" w:history="1">
+            <w:r>
+              <w:rPr>
+                <w:rStyle w:val="Collegamentoipertestuale"/>
+                <w:noProof/>
+              </w:rPr>
+              <w:t xml:space="preserve">Fascia 3 (12:00 </w:t>
+            </w:r>
+            <w:r>
+              <w:rPr>
+                <w:rStyle w:val="Collegamentoipertestuale"/>
+                <w:noProof/>
+              </w:rPr>
+              <w:sym w:font="Wingdings" w:char="F0E0"/>
+            </w:r>
+            <w:r>
+              <w:rPr>
+                <w:rStyle w:val="Collegamentoipertestuale"/>
+                <w:noProof/>
+              </w:rPr>
+              <w:t xml:space="preserve"> 15:00).</w:t>
+            </w:r>
+            <w:r>
+              <w:rPr>
+                <w:noProof/>
+                <w:webHidden/>
+              </w:rPr>
+              <w:tab/>
+            </w:r>
+            <w:r>
+              <w:rPr>
+                <w:noProof/>
+                <w:webHidden/>
+              </w:rPr>
+              <w:fldChar w:fldCharType="begin"/>
+            </w:r>
+            <w:r>
+              <w:rPr>
+                <w:noProof/>
+                <w:webHidden/>
+              </w:rPr>
+              <w:instrText xml:space="preserve"> PAGEREF _Toc111557803 \h </w:instrText>
+            </w:r>
+            <w:r>
+              <w:rPr>
+                <w:noProof/>
+                <w:webHidden/>
+              </w:rPr>
+            </w:r>
+            <w:r>
+              <w:rPr>
+                <w:noProof/>
+                <w:webHidden/>
+              </w:rPr>
+              <w:fldChar w:fldCharType="separate"/>
+            </w:r>
+            <w:r>
+              <w:rPr>
+                <w:noProof/>
+                <w:webHidden/>
+              </w:rPr>
+              <w:t>30</w:t>
+            </w:r>
+            <w:r>
+              <w:rPr>
+                <w:noProof/>
+                <w:webHidden/>
+              </w:rPr>
+              <w:fldChar w:fldCharType="end"/>
+            </w:r>
+          </w:hyperlink>
+        </w:p>
+        <w:p>
+          <w:pPr>
+            <w:pStyle w:val="Sommario3"/>
+            <w:tabs>
+              <w:tab w:val="right" w:leader="dot" w:pos="9628"/>
+            </w:tabs>
+            <w:rPr>
+              <w:rFonts w:eastAsiaTheme="minorEastAsia"/>
+              <w:noProof/>
+              <w:lang w:eastAsia="it-IT"/>
+            </w:rPr>
+          </w:pPr>
+          <w:hyperlink w:anchor="_Toc111557804" w:history="1">
+            <w:r>
+              <w:rPr>
+                <w:rStyle w:val="Collegamentoipertestuale"/>
+                <w:noProof/>
+              </w:rPr>
+              <w:t xml:space="preserve">Fascia 4 (15:00 </w:t>
+            </w:r>
+            <w:r>
+              <w:rPr>
+                <w:rStyle w:val="Collegamentoipertestuale"/>
+                <w:noProof/>
+              </w:rPr>
+              <w:sym w:font="Wingdings" w:char="F0E0"/>
+            </w:r>
+            <w:r>
+              <w:rPr>
+                <w:rStyle w:val="Collegamentoipertestuale"/>
+                <w:noProof/>
+              </w:rPr>
+              <w:t xml:space="preserve"> 18:00).</w:t>
+            </w:r>
+            <w:r>
+              <w:rPr>
+                <w:noProof/>
+                <w:webHidden/>
+              </w:rPr>
+              <w:tab/>
+            </w:r>
+            <w:r>
+              <w:rPr>
+                <w:noProof/>
+                <w:webHidden/>
+              </w:rPr>
+              <w:fldChar w:fldCharType="begin"/>
+            </w:r>
+            <w:r>
+              <w:rPr>
+                <w:noProof/>
+                <w:webHidden/>
+              </w:rPr>
+              <w:instrText xml:space="preserve"> PAGEREF _Toc111557804 \h </w:instrText>
+            </w:r>
+            <w:r>
+              <w:rPr>
+                <w:noProof/>
+                <w:webHidden/>
+              </w:rPr>
+            </w:r>
+            <w:r>
+              <w:rPr>
+                <w:noProof/>
+                <w:webHidden/>
+              </w:rPr>
+              <w:fldChar w:fldCharType="separate"/>
+            </w:r>
+            <w:r>
+              <w:rPr>
+                <w:noProof/>
+                <w:webHidden/>
+              </w:rPr>
+              <w:t>31</w:t>
+            </w:r>
+            <w:r>
+              <w:rPr>
+                <w:noProof/>
+                <w:webHidden/>
+              </w:rPr>
+              <w:fldChar w:fldCharType="end"/>
+            </w:r>
+          </w:hyperlink>
+        </w:p>
+        <w:p>
+          <w:pPr>
+            <w:pStyle w:val="Sommario3"/>
+            <w:tabs>
+              <w:tab w:val="right" w:leader="dot" w:pos="9628"/>
+            </w:tabs>
+            <w:rPr>
+              <w:rFonts w:eastAsiaTheme="minorEastAsia"/>
+              <w:noProof/>
+              <w:lang w:eastAsia="it-IT"/>
+            </w:rPr>
+          </w:pPr>
+          <w:hyperlink w:anchor="_Toc111557805" w:history="1">
+            <w:r>
+              <w:rPr>
+                <w:rStyle w:val="Collegamentoipertestuale"/>
+                <w:noProof/>
+              </w:rPr>
+              <w:t xml:space="preserve">Fascia 5 (18:00 </w:t>
+            </w:r>
+            <w:r>
+              <w:rPr>
+                <w:rStyle w:val="Collegamentoipertestuale"/>
+                <w:noProof/>
+              </w:rPr>
+              <w:sym w:font="Wingdings" w:char="F0E0"/>
+            </w:r>
+            <w:r>
+              <w:rPr>
+                <w:rStyle w:val="Collegamentoipertestuale"/>
+                <w:noProof/>
+              </w:rPr>
+              <w:t xml:space="preserve"> 22:00).</w:t>
+            </w:r>
+            <w:r>
+              <w:rPr>
+                <w:noProof/>
+                <w:webHidden/>
+              </w:rPr>
+              <w:tab/>
+            </w:r>
+            <w:r>
+              <w:rPr>
+                <w:noProof/>
+                <w:webHidden/>
+              </w:rPr>
+              <w:fldChar w:fldCharType="begin"/>
+            </w:r>
+            <w:r>
+              <w:rPr>
+                <w:noProof/>
+                <w:webHidden/>
+              </w:rPr>
+              <w:instrText xml:space="preserve"> PAGEREF _Toc111557805 \h </w:instrText>
+            </w:r>
+            <w:r>
+              <w:rPr>
+                <w:noProof/>
+                <w:webHidden/>
+              </w:rPr>
+            </w:r>
+            <w:r>
+              <w:rPr>
+                <w:noProof/>
+                <w:webHidden/>
+              </w:rPr>
+              <w:fldChar w:fldCharType="separate"/>
+            </w:r>
+            <w:r>
+              <w:rPr>
+                <w:noProof/>
+                <w:webHidden/>
+              </w:rPr>
+              <w:t>31</w:t>
+            </w:r>
+            <w:r>
+              <w:rPr>
+                <w:noProof/>
+                <w:webHidden/>
+              </w:rPr>
+              <w:fldChar w:fldCharType="end"/>
+            </w:r>
+          </w:hyperlink>
+        </w:p>
+        <w:p>
+          <w:pPr>
+            <w:pStyle w:val="Sommario3"/>
+            <w:tabs>
+              <w:tab w:val="right" w:leader="dot" w:pos="9628"/>
+            </w:tabs>
+            <w:rPr>
+              <w:rFonts w:eastAsiaTheme="minorEastAsia"/>
+              <w:noProof/>
+              <w:lang w:eastAsia="it-IT"/>
+            </w:rPr>
+          </w:pPr>
+          <w:hyperlink w:anchor="_Toc111557806" w:history="1">
+            <w:r>
+              <w:rPr>
+                <w:rStyle w:val="Collegamentoipertestuale"/>
+                <w:noProof/>
+              </w:rPr>
+              <w:t xml:space="preserve">Fascia 6 (22:00 </w:t>
+            </w:r>
+            <w:r>
+              <w:rPr>
+                <w:rStyle w:val="Collegamentoipertestuale"/>
+                <w:noProof/>
+              </w:rPr>
+              <w:sym w:font="Wingdings" w:char="F0E0"/>
+            </w:r>
+            <w:r>
+              <w:rPr>
+                <w:rStyle w:val="Collegamentoipertestuale"/>
+                <w:noProof/>
+              </w:rPr>
+              <w:t xml:space="preserve"> 23:00).</w:t>
+            </w:r>
+            <w:r>
+              <w:rPr>
+                <w:noProof/>
+                <w:webHidden/>
+              </w:rPr>
+              <w:tab/>
+            </w:r>
+            <w:r>
+              <w:rPr>
+                <w:noProof/>
+                <w:webHidden/>
+              </w:rPr>
+              <w:fldChar w:fldCharType="begin"/>
+            </w:r>
+            <w:r>
+              <w:rPr>
+                <w:noProof/>
+                <w:webHidden/>
+              </w:rPr>
+              <w:instrText xml:space="preserve"> PAGEREF _Toc111557806 \h </w:instrText>
+            </w:r>
+            <w:r>
+              <w:rPr>
+                <w:noProof/>
+                <w:webHidden/>
+              </w:rPr>
+            </w:r>
+            <w:r>
+              <w:rPr>
+                <w:noProof/>
+                <w:webHidden/>
+              </w:rPr>
+              <w:fldChar w:fldCharType="separate"/>
+            </w:r>
+            <w:r>
+              <w:rPr>
+                <w:noProof/>
+                <w:webHidden/>
+              </w:rPr>
+              <w:t>32</w:t>
+            </w:r>
+            <w:r>
+              <w:rPr>
+                <w:noProof/>
+                <w:webHidden/>
+              </w:rPr>
+              <w:fldChar w:fldCharType="end"/>
+            </w:r>
+          </w:hyperlink>
+        </w:p>
+        <w:p>
+          <w:pPr>
+            <w:pStyle w:val="Sommario3"/>
+            <w:tabs>
+              <w:tab w:val="right" w:leader="dot" w:pos="9628"/>
+            </w:tabs>
+            <w:rPr>
+              <w:rFonts w:eastAsiaTheme="minorEastAsia"/>
+              <w:noProof/>
+              <w:lang w:eastAsia="it-IT"/>
+            </w:rPr>
+          </w:pPr>
+          <w:hyperlink w:anchor="_Toc111557807" w:history="1">
+            <w:r>
+              <w:rPr>
+                <w:rStyle w:val="Collegamentoipertestuale"/>
+                <w:noProof/>
+              </w:rPr>
+              <w:t>Conclusioni.</w:t>
+            </w:r>
+            <w:r>
+              <w:rPr>
+                <w:noProof/>
+                <w:webHidden/>
+              </w:rPr>
+              <w:tab/>
+            </w:r>
+            <w:r>
+              <w:rPr>
+                <w:noProof/>
+                <w:webHidden/>
+              </w:rPr>
+              <w:fldChar w:fldCharType="begin"/>
+            </w:r>
+            <w:r>
+              <w:rPr>
+                <w:noProof/>
+                <w:webHidden/>
+              </w:rPr>
+              <w:instrText xml:space="preserve"> PAGEREF _Toc111557807 \h </w:instrText>
+            </w:r>
+            <w:r>
+              <w:rPr>
+                <w:noProof/>
+                <w:webHidden/>
+              </w:rPr>
+            </w:r>
+            <w:r>
+              <w:rPr>
+                <w:noProof/>
+                <w:webHidden/>
+              </w:rPr>
+              <w:fldChar w:fldCharType="separate"/>
+            </w:r>
+            <w:r>
+              <w:rPr>
+                <w:noProof/>
+                <w:webHidden/>
+              </w:rPr>
+              <w:t>32</w:t>
             </w:r>
             <w:r>
               <w:rPr>
@@ -2072,7 +2634,7 @@
         </w:rPr>
       </w:pPr>
       <w:bookmarkStart w:id="0" w:name="_Toc108767446"/>
-      <w:bookmarkStart w:id="1" w:name="_Toc111401691"/>
+      <w:bookmarkStart w:id="1" w:name="_Toc111557773"/>
       <w:r>
         <w:rPr>
           <w:u w:val="single"/>
@@ -2101,7 +2663,7 @@
         </w:rPr>
       </w:pPr>
       <w:bookmarkStart w:id="2" w:name="_Toc108767447"/>
-      <w:bookmarkStart w:id="3" w:name="_Toc111401692"/>
+      <w:bookmarkStart w:id="3" w:name="_Toc111557774"/>
       <w:r>
         <w:rPr>
           <w:u w:val="single"/>
@@ -2163,7 +2725,7 @@
           <w:u w:val="single"/>
         </w:rPr>
       </w:pPr>
-      <w:bookmarkStart w:id="4" w:name="_Toc111401693"/>
+      <w:bookmarkStart w:id="4" w:name="_Toc111557775"/>
       <w:r>
         <w:rPr>
           <w:u w:val="single"/>
@@ -2307,7 +2869,7 @@
           <w:u w:val="single"/>
         </w:rPr>
       </w:pPr>
-      <w:bookmarkStart w:id="5" w:name="_Toc111401694"/>
+      <w:bookmarkStart w:id="5" w:name="_Toc111557776"/>
       <w:r>
         <w:rPr>
           <w:u w:val="single"/>
@@ -2524,7 +3086,7 @@
       </w:r>
     </w:p>
     <w:p>
-      <w:bookmarkStart w:id="6" w:name="_Toc111401695"/>
+      <w:bookmarkStart w:id="6" w:name="_Toc111557777"/>
       <w:r>
         <w:rPr>
           <w:rStyle w:val="Titolo2Carattere"/>
@@ -2621,7 +3183,7 @@
       </w:r>
     </w:p>
     <w:p>
-      <w:bookmarkStart w:id="7" w:name="_Toc111401696"/>
+      <w:bookmarkStart w:id="7" w:name="_Toc111557778"/>
       <w:r>
         <w:rPr>
           <w:rStyle w:val="Titolo2Carattere"/>
@@ -2667,7 +3229,7 @@
       </w:r>
     </w:p>
     <w:p>
-      <w:bookmarkStart w:id="8" w:name="_Toc111401697"/>
+      <w:bookmarkStart w:id="8" w:name="_Toc111557779"/>
       <w:r>
         <w:rPr>
           <w:rStyle w:val="Titolo2Carattere"/>
@@ -2753,7 +3315,7 @@
       </w:r>
     </w:p>
     <w:p>
-      <w:bookmarkStart w:id="9" w:name="_Toc111401698"/>
+      <w:bookmarkStart w:id="9" w:name="_Toc111557780"/>
       <w:r>
         <w:rPr>
           <w:rStyle w:val="Titolo2Carattere"/>
@@ -4532,7 +5094,7 @@
           <w:u w:val="single"/>
         </w:rPr>
       </w:pPr>
-      <w:bookmarkStart w:id="10" w:name="_Toc111401699"/>
+      <w:bookmarkStart w:id="10" w:name="_Toc111557781"/>
       <w:r>
         <w:rPr>
           <w:u w:val="single"/>
@@ -4778,7 +5340,10 @@
         <w:t xml:space="preserve">. I serventi del centro corrispondente alle casse automatiche sono dispositivi elettronici che hanno un costo operativo pari a </w:t>
       </w:r>
       <w:r>
-        <w:t>0,10€ all’ora</w:t>
+        <w:t>1</w:t>
+      </w:r>
+      <w:r>
+        <w:t>€ all’ora</w:t>
       </w:r>
       <w:r>
         <w:t xml:space="preserve"> cadauno. I serventi del centro corrispondente alla consumazione sono tavoli che hanno un costo di manutenzione pari a 5€ al mese </w:t>
@@ -4790,18 +5355,12 @@
         <w:t xml:space="preserve"> tavolo</w:t>
       </w:r>
       <w:r>
+        <w:t>.</w:t>
+      </w:r>
+      <w:r>
         <w:t xml:space="preserve"> </w:t>
       </w:r>
       <w:r>
-        <w:rPr>
-          <w:highlight w:val="red"/>
-        </w:rPr>
-        <w:t>[in caso possiamo metterci l’affitto per aumentare].</w:t>
-      </w:r>
-      <w:r>
-        <w:t xml:space="preserve"> </w:t>
-      </w:r>
-      <w:r>
         <w:t xml:space="preserve">I serventi del centro relativo all’area giochi sono i posti disponibili per giocare, che hanno un costo di affitto di </w:t>
       </w:r>
       <w:r>
@@ -4811,7 +5370,13 @@
         <w:t>si è</w:t>
       </w:r>
       <w:r>
-        <w:t xml:space="preserve"> assunto di assegnare un posto libero (i.e. un servente) ogni 2 mq.</w:t>
+        <w:t xml:space="preserve"> assunto di assegnare un posto libero (i.e. un servente) ogni </w:t>
+      </w:r>
+      <w:r>
+        <w:t>3</w:t>
+      </w:r>
+      <w:r>
+        <w:t xml:space="preserve"> mq.</w:t>
       </w:r>
     </w:p>
     <w:p>
@@ -4918,7 +5483,7 @@
       <w:r>
         <w:br w:type="page"/>
       </w:r>
-      <w:bookmarkStart w:id="11" w:name="_Toc111401700"/>
+      <w:bookmarkStart w:id="11" w:name="_Toc111557782"/>
       <w:r>
         <w:rPr>
           <w:u w:val="single"/>
@@ -5086,7 +5651,7 @@
     </w:p>
     <w:p>
       <w:bookmarkStart w:id="12" w:name="_Toc109322980"/>
-      <w:bookmarkStart w:id="13" w:name="_Toc111401701"/>
+      <w:bookmarkStart w:id="13" w:name="_Toc111557783"/>
       <w:r>
         <w:rPr>
           <w:rStyle w:val="Titolo2Carattere"/>
@@ -6381,7 +6946,7 @@
         </w:rPr>
       </w:pPr>
       <w:bookmarkStart w:id="14" w:name="_Toc109322981"/>
-      <w:bookmarkStart w:id="15" w:name="_Toc111401702"/>
+      <w:bookmarkStart w:id="15" w:name="_Toc111557784"/>
       <w:r>
         <w:rPr>
           <w:rStyle w:val="Titolo2Carattere"/>
@@ -6717,7 +7282,7 @@
           <w:rFonts w:cstheme="minorHAnsi"/>
         </w:rPr>
       </w:pPr>
-      <w:bookmarkStart w:id="17" w:name="_Toc111401703"/>
+      <w:bookmarkStart w:id="17" w:name="_Toc111557785"/>
       <w:r>
         <w:rPr>
           <w:rStyle w:val="Titolo2Carattere"/>
@@ -6998,7 +7563,7 @@
           <w:rFonts w:cstheme="minorHAnsi"/>
         </w:rPr>
       </w:pPr>
-      <w:bookmarkStart w:id="18" w:name="_Toc111401704"/>
+      <w:bookmarkStart w:id="18" w:name="_Toc111557786"/>
       <w:r>
         <w:rPr>
           <w:rStyle w:val="Titolo2Carattere"/>
@@ -7493,7 +8058,7 @@
           <w:u w:val="single"/>
         </w:rPr>
       </w:pPr>
-      <w:bookmarkStart w:id="20" w:name="_Toc111401705"/>
+      <w:bookmarkStart w:id="20" w:name="_Toc111557787"/>
       <w:r>
         <w:rPr>
           <w:rStyle w:val="Titolo2Carattere"/>
@@ -12271,7 +12836,7 @@
           <w:u w:val="single"/>
         </w:rPr>
       </w:pPr>
-      <w:bookmarkStart w:id="21" w:name="_Toc111401706"/>
+      <w:bookmarkStart w:id="21" w:name="_Toc111557788"/>
       <w:r>
         <w:rPr>
           <w:u w:val="single"/>
@@ -12297,7 +12862,7 @@
       <w:pPr>
         <w:pStyle w:val="Titolo2"/>
       </w:pPr>
-      <w:bookmarkStart w:id="22" w:name="_Toc111401707"/>
+      <w:bookmarkStart w:id="22" w:name="_Toc111557789"/>
       <w:r>
         <w:t>Stato del sistema.</w:t>
       </w:r>
@@ -12710,7 +13275,7 @@
       <w:pPr>
         <w:pStyle w:val="Titolo2"/>
       </w:pPr>
-      <w:bookmarkStart w:id="23" w:name="_Toc111401708"/>
+      <w:bookmarkStart w:id="23" w:name="_Toc111557790"/>
       <w:r>
         <w:lastRenderedPageBreak/>
         <w:t>Eventi del sistema.</w:t>
@@ -13417,7 +13982,7 @@
       <w:pPr>
         <w:pStyle w:val="Titolo2"/>
       </w:pPr>
-      <w:bookmarkStart w:id="24" w:name="_Toc111401709"/>
+      <w:bookmarkStart w:id="24" w:name="_Toc111557791"/>
       <w:r>
         <w:t>Politica di selezione del servente idle.</w:t>
       </w:r>
@@ -13441,7 +14006,7 @@
           <w:u w:val="single"/>
         </w:rPr>
       </w:pPr>
-      <w:bookmarkStart w:id="25" w:name="_Toc111401710"/>
+      <w:bookmarkStart w:id="25" w:name="_Toc111557792"/>
       <w:r>
         <w:t>PRNG utilizzato.</w:t>
       </w:r>
@@ -13476,7 +14041,7 @@
           <w:u w:val="single"/>
         </w:rPr>
       </w:pPr>
-      <w:bookmarkStart w:id="26" w:name="_Toc111401711"/>
+      <w:bookmarkStart w:id="26" w:name="_Toc111557793"/>
       <w:r>
         <w:rPr>
           <w:u w:val="single"/>
@@ -13670,7 +14235,7 @@
       <w:pPr>
         <w:pStyle w:val="Titolo2"/>
       </w:pPr>
-      <w:bookmarkStart w:id="27" w:name="_Toc111401712"/>
+      <w:bookmarkStart w:id="27" w:name="_Toc111557794"/>
       <w:r>
         <w:t>Caso 1.</w:t>
       </w:r>
@@ -14858,7 +15423,7 @@
       <w:pPr>
         <w:pStyle w:val="Titolo2"/>
       </w:pPr>
-      <w:bookmarkStart w:id="28" w:name="_Toc111401713"/>
+      <w:bookmarkStart w:id="28" w:name="_Toc111557795"/>
       <w:r>
         <w:t>Caso 2.</w:t>
       </w:r>
@@ -15975,7 +16540,7 @@
       <w:pPr>
         <w:pStyle w:val="Titolo2"/>
       </w:pPr>
-      <w:bookmarkStart w:id="29" w:name="_Toc111401714"/>
+      <w:bookmarkStart w:id="29" w:name="_Toc111557796"/>
       <w:r>
         <w:t>Controlli di consistenza.</w:t>
       </w:r>
@@ -16246,7 +16811,7 @@
           <w:u w:val="single"/>
         </w:rPr>
       </w:pPr>
-      <w:bookmarkStart w:id="30" w:name="_Toc111401715"/>
+      <w:bookmarkStart w:id="30" w:name="_Toc111557797"/>
       <w:r>
         <w:rPr>
           <w:u w:val="single"/>
@@ -16881,6 +17446,7 @@
           <w:u w:val="single"/>
         </w:rPr>
       </w:pPr>
+      <w:bookmarkStart w:id="31" w:name="_Toc111557798"/>
       <w:r>
         <w:rPr>
           <w:u w:val="single"/>
@@ -16894,6 +17460,7 @@
         </w:rPr>
         <w:t>ti.</w:t>
       </w:r>
+      <w:bookmarkEnd w:id="31"/>
     </w:p>
     <w:p>
       <w:r>
@@ -17000,7 +17567,7 @@
           <w:u w:val="single"/>
         </w:rPr>
       </w:pPr>
-      <w:bookmarkStart w:id="31" w:name="_Toc111401716"/>
+      <w:bookmarkStart w:id="32" w:name="_Toc111557799"/>
       <w:r>
         <w:rPr>
           <w:u w:val="single"/>
@@ -17014,17 +17581,17 @@
         </w:rPr>
         <w:t>.</w:t>
       </w:r>
-      <w:bookmarkEnd w:id="31"/>
+      <w:bookmarkEnd w:id="32"/>
     </w:p>
     <w:p>
       <w:pPr>
         <w:pStyle w:val="Titolo2"/>
       </w:pPr>
-      <w:bookmarkStart w:id="32" w:name="_Toc111401717"/>
+      <w:bookmarkStart w:id="33" w:name="_Toc111557800"/>
       <w:r>
         <w:t>Simulazione a orizzonte infinito.</w:t>
       </w:r>
-      <w:bookmarkEnd w:id="32"/>
+      <w:bookmarkEnd w:id="33"/>
     </w:p>
     <w:p>
       <w:r>
@@ -17050,7 +17617,7 @@
       <w:pPr>
         <w:pStyle w:val="Titolo3"/>
       </w:pPr>
-      <w:bookmarkStart w:id="33" w:name="_Toc111401718"/>
+      <w:bookmarkStart w:id="34" w:name="_Toc111557801"/>
       <w:r>
         <w:t>Fascia 1 (</w:t>
       </w:r>
@@ -17063,7 +17630,7 @@
       <w:r>
         <w:t xml:space="preserve"> 11:00).</w:t>
       </w:r>
-      <w:bookmarkEnd w:id="33"/>
+      <w:bookmarkEnd w:id="34"/>
     </w:p>
     <w:p>
       <w:r>
@@ -17338,6 +17905,7 @@
       <w:pPr>
         <w:pStyle w:val="Titolo3"/>
       </w:pPr>
+      <w:bookmarkStart w:id="35" w:name="_Toc111557802"/>
       <w:r>
         <w:lastRenderedPageBreak/>
         <w:t xml:space="preserve">Fascia 2 (11:00 </w:t>
@@ -17348,6 +17916,7 @@
       <w:r>
         <w:t xml:space="preserve"> 12:00).</w:t>
       </w:r>
+      <w:bookmarkEnd w:id="35"/>
     </w:p>
     <w:p>
       <w:r>
@@ -17490,6 +18059,7 @@
       <w:pPr>
         <w:pStyle w:val="Titolo3"/>
       </w:pPr>
+      <w:bookmarkStart w:id="36" w:name="_Toc111557803"/>
       <w:r>
         <w:t xml:space="preserve">Fascia 3 (12:00 </w:t>
       </w:r>
@@ -17499,6 +18069,7 @@
       <w:r>
         <w:t xml:space="preserve"> 15:00).</w:t>
       </w:r>
+      <w:bookmarkEnd w:id="36"/>
     </w:p>
     <w:p>
       <w:r>
@@ -17655,8 +18226,6 @@
       </w:r>
       <w:r>
         <w:br/>
-      </w:r>
-      <w:r>
         <w:t xml:space="preserve">- Tempo di attesa nel centro </w:t>
       </w:r>
       <w:r>
@@ -17800,6 +18369,9 @@
         <w:jc w:val="center"/>
       </w:pPr>
       <w:r>
+        <w:rPr>
+          <w:noProof/>
+        </w:rPr>
         <w:drawing>
           <wp:inline distT="0" distB="0" distL="0" distR="0" wp14:anchorId="11B7FE85" wp14:editId="38AF8592">
             <wp:extent cx="6120130" cy="3016885"/>
@@ -17851,14 +18423,7 @@
           <w:iCs/>
         </w:rPr>
         <w:lastRenderedPageBreak/>
-        <w:t xml:space="preserve">Tempo di </w:t>
-      </w:r>
-      <w:r>
-        <w:rPr>
-          <w:i/>
-          <w:iCs/>
-        </w:rPr>
-        <w:t>attesa</w:t>
+        <w:t>Tempo di attesa</w:t>
       </w:r>
       <w:r>
         <w:rPr>
@@ -17965,6 +18530,7 @@
       <w:pPr>
         <w:pStyle w:val="Titolo3"/>
       </w:pPr>
+      <w:bookmarkStart w:id="37" w:name="_Toc111557804"/>
       <w:r>
         <w:t xml:space="preserve">Fascia 4 (15:00 </w:t>
       </w:r>
@@ -17974,6 +18540,7 @@
       <w:r>
         <w:t xml:space="preserve"> 18:00).</w:t>
       </w:r>
+      <w:bookmarkEnd w:id="37"/>
     </w:p>
     <w:p>
       <w:r>
@@ -18041,6 +18608,7 @@
       <w:pPr>
         <w:pStyle w:val="Titolo3"/>
       </w:pPr>
+      <w:bookmarkStart w:id="38" w:name="_Toc111557805"/>
       <w:r>
         <w:t xml:space="preserve">Fascia 5 (18:00 </w:t>
       </w:r>
@@ -18050,6 +18618,7 @@
       <w:r>
         <w:t xml:space="preserve"> 22:00).</w:t>
       </w:r>
+      <w:bookmarkEnd w:id="38"/>
     </w:p>
     <w:p>
       <w:r>
@@ -18071,18 +18640,10 @@
         <w:t>tilizzando già questa configurazione, nessuno dei QoS è stato soddisfatto</w:t>
       </w:r>
       <w:r>
-        <w:t xml:space="preserve">. Infatti, sono stati ottenuti </w:t>
-      </w:r>
-      <w:r>
-        <w:t>i seguenti intervalli di confidenza</w:t>
-      </w:r>
-      <w:r>
-        <w:t>:</w:t>
-      </w:r>
-      <w:r>
-        <w:br/>
-      </w:r>
-      <w:r>
+        <w:t>. Infatti, sono stati ottenuti i seguenti intervalli di confidenza:</w:t>
+      </w:r>
+      <w:r>
+        <w:br/>
         <w:t xml:space="preserve">- Tempo di risposta nel centro </w:t>
       </w:r>
       <w:r>
@@ -18093,25 +18654,7 @@
         <w:t>withdraw food</w:t>
       </w:r>
       <w:r>
-        <w:t xml:space="preserve">: </w:t>
-      </w:r>
-      <w:r>
-        <w:t>1923</w:t>
-      </w:r>
-      <w:r>
-        <w:t>,</w:t>
-      </w:r>
-      <w:r>
-        <w:t>344517</w:t>
-      </w:r>
-      <w:r>
-        <w:t xml:space="preserve"> +/- </w:t>
-      </w:r>
-      <w:r>
-        <w:t>386,035053</w:t>
-      </w:r>
-      <w:r>
-        <w:t xml:space="preserve"> sec.</w:t>
+        <w:t>: 1923,344517 +/- 386,035053 sec.</w:t>
       </w:r>
       <w:r>
         <w:br/>
@@ -18176,8 +18719,6 @@
       </w:r>
       <w:r>
         <w:br/>
-      </w:r>
-      <w:r>
         <w:t xml:space="preserve">- Tempo di risposta nel centro </w:t>
       </w:r>
       <w:r>
@@ -18509,49 +19050,7 @@
           <w:i/>
           <w:iCs/>
         </w:rPr>
-        <w:t xml:space="preserve"> (configurazione (1, 1, </w:t>
-      </w:r>
-      <w:r>
-        <w:rPr>
-          <w:i/>
-          <w:iCs/>
-        </w:rPr>
-        <w:t>5</w:t>
-      </w:r>
-      <w:r>
-        <w:rPr>
-          <w:i/>
-          <w:iCs/>
-        </w:rPr>
-        <w:t xml:space="preserve">, </w:t>
-      </w:r>
-      <w:r>
-        <w:rPr>
-          <w:i/>
-          <w:iCs/>
-        </w:rPr>
-        <w:t>23</w:t>
-      </w:r>
-      <w:r>
-        <w:rPr>
-          <w:i/>
-          <w:iCs/>
-        </w:rPr>
-        <w:t xml:space="preserve">, </w:t>
-      </w:r>
-      <w:r>
-        <w:rPr>
-          <w:i/>
-          <w:iCs/>
-        </w:rPr>
-        <w:t>6</w:t>
-      </w:r>
-      <w:r>
-        <w:rPr>
-          <w:i/>
-          <w:iCs/>
-        </w:rPr>
-        <w:t>))</w:t>
+        <w:t xml:space="preserve"> (configurazione (1, 1, 5, 23, 6))</w:t>
       </w:r>
       <w:r>
         <w:rPr>
@@ -18566,6 +19065,9 @@
         <w:jc w:val="center"/>
       </w:pPr>
       <w:r>
+        <w:rPr>
+          <w:noProof/>
+        </w:rPr>
         <w:drawing>
           <wp:inline distT="0" distB="0" distL="0" distR="0" wp14:anchorId="7C5BC3BF" wp14:editId="0C00EB33">
             <wp:extent cx="6120130" cy="2976880"/>
@@ -18609,6 +19111,9 @@
       </w:pPr>
       <w:r>
         <w:br/>
+      </w:r>
+      <w:bookmarkStart w:id="39" w:name="_Toc111557806"/>
+      <w:r>
         <w:t xml:space="preserve">Fascia 6 (22:00 </w:t>
       </w:r>
       <w:r>
@@ -18617,6 +19122,7 @@
       <w:r>
         <w:t xml:space="preserve"> 23:00).</w:t>
       </w:r>
+      <w:bookmarkEnd w:id="39"/>
     </w:p>
     <w:p>
       <w:r>
@@ -18656,9 +19162,11 @@
       <w:pPr>
         <w:pStyle w:val="Titolo3"/>
       </w:pPr>
+      <w:bookmarkStart w:id="40" w:name="_Toc111557807"/>
       <w:r>
         <w:t>Conclusioni.</w:t>
       </w:r>
+      <w:bookmarkEnd w:id="40"/>
     </w:p>
     <w:p>
       <w:r>
@@ -18714,10 +19222,7 @@
         <w:t>electronic ordering and payment</w:t>
       </w:r>
       <w:r>
-        <w:t xml:space="preserve"> </w:t>
-      </w:r>
-      <w:r>
-        <w:t>hanno il numero minimo di serventi possibile, che verosimilmente porterà a una gran quantità di perdite all’interno del sistema e, di conseguenza, una perdita nel profitto.</w:t>
+        <w:t xml:space="preserve"> hanno il numero minimo di serventi possibile, che verosimilmente porterà a una gran quantità di perdite all’interno del sistema e, di conseguenza, una perdita nel profitto.</w:t>
       </w:r>
     </w:p>
     <w:sectPr>

</xml_diff>

<commit_message>
Aggiunto il calcolo del bottleneck
</commit_message>
<xml_diff>
--- a/Report.docx
+++ b/Report.docx
@@ -17468,11 +17468,6 @@
       </w:r>
     </w:p>
     <w:p>
-      <w:pPr>
-        <w:rPr>
-          <w:u w:val="single"/>
-        </w:rPr>
-      </w:pPr>
       <w:r>
         <w:t>Nella simulazione a orizzonte infinito</w:t>
       </w:r>
@@ -17556,6 +17551,3845 @@
       <w:r>
         <w:t>non ottimizzi il profitto.</w:t>
       </w:r>
+    </w:p>
+    <w:p>
+      <w:r>
+        <w:br w:type="page"/>
+      </w:r>
+    </w:p>
+    <w:p>
+      <w:pPr>
+        <w:pStyle w:val="Titolo1"/>
+        <w:rPr>
+          <w:u w:val="single"/>
+        </w:rPr>
+      </w:pPr>
+      <w:r>
+        <w:rPr>
+          <w:u w:val="single"/>
+        </w:rPr>
+        <w:lastRenderedPageBreak/>
+        <w:t>Analisi del collo di bottiglia.</w:t>
+      </w:r>
+    </w:p>
+    <w:p>
+      <w:r>
+        <w:t>[IMMAGINE]</w:t>
+      </w:r>
+    </w:p>
+    <w:p>
+      <w:pPr>
+        <w:pStyle w:val="Citazioneintensa"/>
+        <w:rPr>
+          <w:rFonts w:cstheme="minorHAnsi"/>
+        </w:rPr>
+      </w:pPr>
+      <w:r>
+        <w:rPr>
+          <w:rFonts w:ascii="Symbol" w:hAnsi="Symbol"/>
+        </w:rPr>
+        <w:t>l</w:t>
+      </w:r>
+      <w:r>
+        <w:rPr>
+          <w:rFonts w:cstheme="minorHAnsi"/>
+          <w:vertAlign w:val="subscript"/>
+        </w:rPr>
+        <w:t>i</w:t>
+      </w:r>
+      <w:r>
+        <w:rPr>
+          <w:rFonts w:cstheme="minorHAnsi"/>
+        </w:rPr>
+        <w:t xml:space="preserve"> = tasso di ingresso nel centro i</w:t>
+      </w:r>
+      <w:r>
+        <w:rPr>
+          <w:rFonts w:cstheme="minorHAnsi"/>
+        </w:rPr>
+        <w:br/>
+      </w:r>
+      <w:r>
+        <w:rPr>
+          <w:rFonts w:ascii="Symbol" w:hAnsi="Symbol" w:cstheme="minorHAnsi"/>
+        </w:rPr>
+        <w:t>g</w:t>
+      </w:r>
+      <w:r>
+        <w:rPr>
+          <w:rFonts w:cstheme="minorHAnsi"/>
+        </w:rPr>
+        <w:t xml:space="preserve"> = tasso di ingresso nel sistema</w:t>
+      </w:r>
+    </w:p>
+    <w:p>
+      <w:pPr>
+        <w:pStyle w:val="Titolo2"/>
+      </w:pPr>
+      <w:r>
+        <w:t>Servizio medio dei centri del sistema.</w:t>
+      </w:r>
+    </w:p>
+    <w:p>
+      <w:pPr>
+        <w:rPr>
+          <w:rFonts w:cstheme="minorHAnsi"/>
+        </w:rPr>
+      </w:pPr>
+      <w:r>
+        <w:t>Per l’analisi del collo di botti</w:t>
+      </w:r>
+      <w:r>
+        <w:t>glia abbiamo impostato un unico servente per tutti e cinque i centri, per cui:</w:t>
+      </w:r>
+      <w:r>
+        <w:br/>
+      </w:r>
+      <w:r>
+        <w:t>S</w:t>
+      </w:r>
+      <w:r>
+        <w:rPr>
+          <w:vertAlign w:val="subscript"/>
+        </w:rPr>
+        <w:t>1</w:t>
+      </w:r>
+      <w:r>
+        <w:t xml:space="preserve"> = 1/</w:t>
+      </w:r>
+      <w:r>
+        <w:rPr>
+          <w:rFonts w:ascii="Symbol" w:hAnsi="Symbol"/>
+        </w:rPr>
+        <w:t>m</w:t>
+      </w:r>
+      <w:r>
+        <w:rPr>
+          <w:rFonts w:cstheme="minorHAnsi"/>
+          <w:vertAlign w:val="subscript"/>
+        </w:rPr>
+        <w:t>1</w:t>
+      </w:r>
+      <w:r>
+        <w:rPr>
+          <w:rFonts w:cstheme="minorHAnsi"/>
+        </w:rPr>
+        <w:t xml:space="preserve"> = 90 sec</w:t>
+      </w:r>
+      <w:r>
+        <w:rPr>
+          <w:rFonts w:cstheme="minorHAnsi"/>
+        </w:rPr>
+        <w:br/>
+      </w:r>
+      <w:r>
+        <w:t>S</w:t>
+      </w:r>
+      <w:r>
+        <w:rPr>
+          <w:vertAlign w:val="subscript"/>
+        </w:rPr>
+        <w:t>2</w:t>
+      </w:r>
+      <w:r>
+        <w:t xml:space="preserve"> = 1/</w:t>
+      </w:r>
+      <w:r>
+        <w:rPr>
+          <w:rFonts w:ascii="Symbol" w:hAnsi="Symbol"/>
+        </w:rPr>
+        <w:t>m</w:t>
+      </w:r>
+      <w:r>
+        <w:rPr>
+          <w:rFonts w:cstheme="minorHAnsi"/>
+          <w:vertAlign w:val="subscript"/>
+        </w:rPr>
+        <w:t>2</w:t>
+      </w:r>
+      <w:r>
+        <w:rPr>
+          <w:rFonts w:cstheme="minorHAnsi"/>
+        </w:rPr>
+        <w:t xml:space="preserve"> = </w:t>
+      </w:r>
+      <w:r>
+        <w:rPr>
+          <w:rFonts w:cstheme="minorHAnsi"/>
+        </w:rPr>
+        <w:t>180</w:t>
+      </w:r>
+      <w:r>
+        <w:rPr>
+          <w:rFonts w:cstheme="minorHAnsi"/>
+        </w:rPr>
+        <w:t xml:space="preserve"> sec</w:t>
+      </w:r>
+      <w:r>
+        <w:rPr>
+          <w:rFonts w:cstheme="minorHAnsi"/>
+        </w:rPr>
+        <w:br/>
+      </w:r>
+      <w:r>
+        <w:t>S</w:t>
+      </w:r>
+      <w:r>
+        <w:rPr>
+          <w:vertAlign w:val="subscript"/>
+        </w:rPr>
+        <w:t>3</w:t>
+      </w:r>
+      <w:r>
+        <w:t xml:space="preserve"> = 1/</w:t>
+      </w:r>
+      <w:r>
+        <w:rPr>
+          <w:rFonts w:ascii="Symbol" w:hAnsi="Symbol"/>
+        </w:rPr>
+        <w:t>m</w:t>
+      </w:r>
+      <w:r>
+        <w:rPr>
+          <w:rFonts w:cstheme="minorHAnsi"/>
+          <w:vertAlign w:val="subscript"/>
+        </w:rPr>
+        <w:t>3</w:t>
+      </w:r>
+      <w:r>
+        <w:rPr>
+          <w:rFonts w:cstheme="minorHAnsi"/>
+        </w:rPr>
+        <w:t xml:space="preserve"> = </w:t>
+      </w:r>
+      <w:r>
+        <w:rPr>
+          <w:rFonts w:cstheme="minorHAnsi"/>
+        </w:rPr>
+        <w:t>240</w:t>
+      </w:r>
+      <w:r>
+        <w:rPr>
+          <w:rFonts w:cstheme="minorHAnsi"/>
+        </w:rPr>
+        <w:t xml:space="preserve"> sec</w:t>
+      </w:r>
+      <w:r>
+        <w:rPr>
+          <w:rFonts w:cstheme="minorHAnsi"/>
+        </w:rPr>
+        <w:br/>
+      </w:r>
+      <w:r>
+        <w:t>S</w:t>
+      </w:r>
+      <w:r>
+        <w:rPr>
+          <w:vertAlign w:val="subscript"/>
+        </w:rPr>
+        <w:t>4</w:t>
+      </w:r>
+      <w:r>
+        <w:t xml:space="preserve"> = 1/</w:t>
+      </w:r>
+      <w:r>
+        <w:rPr>
+          <w:rFonts w:ascii="Symbol" w:hAnsi="Symbol"/>
+        </w:rPr>
+        <w:t>m</w:t>
+      </w:r>
+      <w:r>
+        <w:rPr>
+          <w:rFonts w:cstheme="minorHAnsi"/>
+          <w:vertAlign w:val="subscript"/>
+        </w:rPr>
+        <w:t>4</w:t>
+      </w:r>
+      <w:r>
+        <w:rPr>
+          <w:rFonts w:cstheme="minorHAnsi"/>
+        </w:rPr>
+        <w:t xml:space="preserve"> = </w:t>
+      </w:r>
+      <w:r>
+        <w:rPr>
+          <w:rFonts w:cstheme="minorHAnsi"/>
+        </w:rPr>
+        <w:t>1800</w:t>
+      </w:r>
+      <w:r>
+        <w:rPr>
+          <w:rFonts w:cstheme="minorHAnsi"/>
+        </w:rPr>
+        <w:t xml:space="preserve"> sec</w:t>
+      </w:r>
+      <w:r>
+        <w:rPr>
+          <w:rFonts w:cstheme="minorHAnsi"/>
+        </w:rPr>
+        <w:br/>
+      </w:r>
+      <w:r>
+        <w:t>S</w:t>
+      </w:r>
+      <w:r>
+        <w:rPr>
+          <w:vertAlign w:val="subscript"/>
+        </w:rPr>
+        <w:t>5</w:t>
+      </w:r>
+      <w:r>
+        <w:t xml:space="preserve"> = 1/</w:t>
+      </w:r>
+      <w:r>
+        <w:rPr>
+          <w:rFonts w:ascii="Symbol" w:hAnsi="Symbol"/>
+        </w:rPr>
+        <w:t>m</w:t>
+      </w:r>
+      <w:r>
+        <w:rPr>
+          <w:rFonts w:cstheme="minorHAnsi"/>
+          <w:vertAlign w:val="subscript"/>
+        </w:rPr>
+        <w:t>5</w:t>
+      </w:r>
+      <w:r>
+        <w:rPr>
+          <w:rFonts w:cstheme="minorHAnsi"/>
+        </w:rPr>
+        <w:t xml:space="preserve"> = </w:t>
+      </w:r>
+      <w:r>
+        <w:rPr>
+          <w:rFonts w:cstheme="minorHAnsi"/>
+        </w:rPr>
+        <w:t>1800</w:t>
+      </w:r>
+      <w:r>
+        <w:rPr>
+          <w:rFonts w:cstheme="minorHAnsi"/>
+        </w:rPr>
+        <w:t xml:space="preserve"> sec</w:t>
+      </w:r>
+    </w:p>
+    <w:p>
+      <w:pPr>
+        <w:pStyle w:val="Titolo2"/>
+      </w:pPr>
+      <w:r>
+        <w:t>Calcolo del numero medio di visite</w:t>
+      </w:r>
+      <w:r>
+        <w:t xml:space="preserve"> ai centri del sistema.</w:t>
+      </w:r>
+    </w:p>
+    <w:p>
+      <w:r>
+        <w:rPr>
+          <w:rFonts w:ascii="Symbol" w:hAnsi="Symbol"/>
+        </w:rPr>
+        <w:t>l</w:t>
+      </w:r>
+      <w:r>
+        <w:rPr>
+          <w:rFonts w:ascii="Symbol" w:hAnsi="Symbol"/>
+          <w:vertAlign w:val="subscript"/>
+        </w:rPr>
+        <w:t>1</w:t>
+      </w:r>
+      <w:r>
+        <w:rPr>
+          <w:rFonts w:ascii="Symbol" w:hAnsi="Symbol"/>
+        </w:rPr>
+        <w:t xml:space="preserve"> = g(</w:t>
+      </w:r>
+      <w:r>
+        <w:rPr>
+          <w:rFonts w:cstheme="minorHAnsi"/>
+        </w:rPr>
+        <w:t>1-q</w:t>
+      </w:r>
+      <w:r>
+        <w:rPr>
+          <w:rFonts w:cstheme="minorHAnsi"/>
+          <w:vertAlign w:val="subscript"/>
+        </w:rPr>
+        <w:t>E</w:t>
+      </w:r>
+      <w:r>
+        <w:rPr>
+          <w:rFonts w:cstheme="minorHAnsi"/>
+        </w:rPr>
+        <w:t>)</w:t>
+      </w:r>
+      <w:r>
+        <w:rPr>
+          <w:rFonts w:cstheme="minorHAnsi"/>
+        </w:rPr>
+        <w:br/>
+      </w:r>
+      <w:r>
+        <w:rPr>
+          <w:rFonts w:ascii="Symbol" w:hAnsi="Symbol" w:cstheme="minorHAnsi"/>
+        </w:rPr>
+        <w:t>l</w:t>
+      </w:r>
+      <w:r>
+        <w:rPr>
+          <w:rFonts w:ascii="Symbol" w:hAnsi="Symbol" w:cstheme="minorHAnsi"/>
+          <w:vertAlign w:val="subscript"/>
+        </w:rPr>
+        <w:t>2</w:t>
+      </w:r>
+      <w:r>
+        <w:rPr>
+          <w:rFonts w:ascii="Symbol" w:hAnsi="Symbol" w:cstheme="minorHAnsi"/>
+        </w:rPr>
+        <w:t xml:space="preserve"> = g</w:t>
+      </w:r>
+      <w:r>
+        <w:rPr>
+          <w:rFonts w:cstheme="minorHAnsi"/>
+        </w:rPr>
+        <w:t>q</w:t>
+      </w:r>
+      <w:r>
+        <w:rPr>
+          <w:rFonts w:cstheme="minorHAnsi"/>
+          <w:vertAlign w:val="subscript"/>
+        </w:rPr>
+        <w:t>E</w:t>
+      </w:r>
+      <w:r>
+        <w:rPr>
+          <w:rFonts w:cstheme="minorHAnsi"/>
+        </w:rPr>
+        <w:br/>
+      </w:r>
+      <w:r>
+        <w:rPr>
+          <w:rFonts w:ascii="Symbol" w:hAnsi="Symbol" w:cstheme="minorHAnsi"/>
+        </w:rPr>
+        <w:t>l</w:t>
+      </w:r>
+      <w:r>
+        <w:rPr>
+          <w:rFonts w:ascii="Symbol" w:hAnsi="Symbol" w:cstheme="minorHAnsi"/>
+          <w:vertAlign w:val="subscript"/>
+        </w:rPr>
+        <w:t>3</w:t>
+      </w:r>
+      <w:r>
+        <w:rPr>
+          <w:rFonts w:ascii="Symbol" w:hAnsi="Symbol" w:cstheme="minorHAnsi"/>
+        </w:rPr>
+        <w:t xml:space="preserve"> = l</w:t>
+      </w:r>
+      <w:r>
+        <w:rPr>
+          <w:rFonts w:ascii="Symbol" w:hAnsi="Symbol" w:cstheme="minorHAnsi"/>
+          <w:vertAlign w:val="subscript"/>
+        </w:rPr>
+        <w:t>1</w:t>
+      </w:r>
+      <w:r>
+        <w:rPr>
+          <w:rFonts w:ascii="Symbol" w:hAnsi="Symbol" w:cstheme="minorHAnsi"/>
+        </w:rPr>
+        <w:t>[(</w:t>
+      </w:r>
+      <w:r>
+        <w:rPr>
+          <w:rFonts w:cstheme="minorHAnsi"/>
+        </w:rPr>
+        <w:t>1-q</w:t>
+      </w:r>
+      <w:r>
+        <w:rPr>
+          <w:rFonts w:cstheme="minorHAnsi"/>
+          <w:vertAlign w:val="subscript"/>
+        </w:rPr>
+        <w:t>C</w:t>
+      </w:r>
+      <w:r>
+        <w:rPr>
+          <w:rFonts w:cstheme="minorHAnsi"/>
+        </w:rPr>
+        <w:t>)</w:t>
+      </w:r>
+      <w:r>
+        <w:rPr>
+          <w:rFonts w:cstheme="minorHAnsi"/>
+        </w:rPr>
+        <w:t>(1-P</w:t>
+      </w:r>
+      <w:r>
+        <w:rPr>
+          <w:rFonts w:cstheme="minorHAnsi"/>
+          <w:vertAlign w:val="subscript"/>
+        </w:rPr>
+        <w:t>car</w:t>
+      </w:r>
+      <w:r>
+        <w:rPr>
+          <w:rFonts w:cstheme="minorHAnsi"/>
+        </w:rPr>
+        <w:t>)+P</w:t>
+      </w:r>
+      <w:r>
+        <w:rPr>
+          <w:rFonts w:cstheme="minorHAnsi"/>
+          <w:vertAlign w:val="subscript"/>
+        </w:rPr>
+        <w:t>car</w:t>
+      </w:r>
+      <w:r>
+        <w:rPr>
+          <w:rFonts w:cstheme="minorHAnsi"/>
+        </w:rPr>
+        <w:t>]+</w:t>
+      </w:r>
+      <w:r>
+        <w:rPr>
+          <w:rFonts w:ascii="Symbol" w:hAnsi="Symbol" w:cstheme="minorHAnsi"/>
+        </w:rPr>
+        <w:t>l</w:t>
+      </w:r>
+      <w:r>
+        <w:rPr>
+          <w:rFonts w:ascii="Symbol" w:hAnsi="Symbol" w:cstheme="minorHAnsi"/>
+          <w:vertAlign w:val="subscript"/>
+        </w:rPr>
+        <w:t>2</w:t>
+      </w:r>
+      <w:r>
+        <w:rPr>
+          <w:rFonts w:cstheme="minorHAnsi"/>
+        </w:rPr>
+        <w:t>(1-q</w:t>
+      </w:r>
+      <w:r>
+        <w:rPr>
+          <w:rFonts w:cstheme="minorHAnsi"/>
+          <w:vertAlign w:val="subscript"/>
+        </w:rPr>
+        <w:t>A</w:t>
+      </w:r>
+      <w:r>
+        <w:rPr>
+          <w:rFonts w:cstheme="minorHAnsi"/>
+        </w:rPr>
+        <w:t>)</w:t>
+      </w:r>
+      <w:r>
+        <w:rPr>
+          <w:rFonts w:cstheme="minorHAnsi"/>
+        </w:rPr>
+        <w:br/>
+      </w:r>
+      <w:r>
+        <w:rPr>
+          <w:rFonts w:ascii="Symbol" w:hAnsi="Symbol" w:cstheme="minorHAnsi"/>
+        </w:rPr>
+        <w:t>l</w:t>
+      </w:r>
+      <w:r>
+        <w:rPr>
+          <w:rFonts w:ascii="Symbol" w:hAnsi="Symbol" w:cstheme="minorHAnsi"/>
+          <w:vertAlign w:val="subscript"/>
+        </w:rPr>
+        <w:t>4</w:t>
+      </w:r>
+      <w:r>
+        <w:rPr>
+          <w:rFonts w:ascii="Symbol" w:hAnsi="Symbol" w:cstheme="minorHAnsi"/>
+        </w:rPr>
+        <w:t xml:space="preserve"> = [l</w:t>
+      </w:r>
+      <w:r>
+        <w:rPr>
+          <w:rFonts w:ascii="Symbol" w:hAnsi="Symbol" w:cstheme="minorHAnsi"/>
+          <w:vertAlign w:val="subscript"/>
+        </w:rPr>
+        <w:t>1</w:t>
+      </w:r>
+      <w:r>
+        <w:rPr>
+          <w:rFonts w:ascii="Symbol" w:hAnsi="Symbol" w:cstheme="minorHAnsi"/>
+        </w:rPr>
+        <w:t>(</w:t>
+      </w:r>
+      <w:r>
+        <w:rPr>
+          <w:rFonts w:cstheme="minorHAnsi"/>
+        </w:rPr>
+        <w:t>1-q</w:t>
+      </w:r>
+      <w:r>
+        <w:rPr>
+          <w:rFonts w:cstheme="minorHAnsi"/>
+          <w:vertAlign w:val="subscript"/>
+        </w:rPr>
+        <w:t>C</w:t>
+      </w:r>
+      <w:r>
+        <w:rPr>
+          <w:rFonts w:cstheme="minorHAnsi"/>
+        </w:rPr>
+        <w:t>)(1-P</w:t>
+      </w:r>
+      <w:r>
+        <w:rPr>
+          <w:rFonts w:cstheme="minorHAnsi"/>
+          <w:vertAlign w:val="subscript"/>
+        </w:rPr>
+        <w:t>car</w:t>
+      </w:r>
+      <w:r>
+        <w:rPr>
+          <w:rFonts w:cstheme="minorHAnsi"/>
+        </w:rPr>
+        <w:t>)+</w:t>
+      </w:r>
+      <w:r>
+        <w:rPr>
+          <w:rFonts w:ascii="Symbol" w:hAnsi="Symbol" w:cstheme="minorHAnsi"/>
+        </w:rPr>
+        <w:t xml:space="preserve"> </w:t>
+      </w:r>
+      <w:r>
+        <w:rPr>
+          <w:rFonts w:ascii="Symbol" w:hAnsi="Symbol" w:cstheme="minorHAnsi"/>
+        </w:rPr>
+        <w:t>l</w:t>
+      </w:r>
+      <w:r>
+        <w:rPr>
+          <w:rFonts w:ascii="Symbol" w:hAnsi="Symbol" w:cstheme="minorHAnsi"/>
+          <w:vertAlign w:val="subscript"/>
+        </w:rPr>
+        <w:t>2</w:t>
+      </w:r>
+      <w:r>
+        <w:rPr>
+          <w:rFonts w:cstheme="minorHAnsi"/>
+        </w:rPr>
+        <w:t>(1-q</w:t>
+      </w:r>
+      <w:r>
+        <w:rPr>
+          <w:rFonts w:cstheme="minorHAnsi"/>
+          <w:vertAlign w:val="subscript"/>
+        </w:rPr>
+        <w:t>A</w:t>
+      </w:r>
+      <w:r>
+        <w:rPr>
+          <w:rFonts w:cstheme="minorHAnsi"/>
+        </w:rPr>
+        <w:t>)</w:t>
+      </w:r>
+      <w:r>
+        <w:rPr>
+          <w:rFonts w:cstheme="minorHAnsi"/>
+        </w:rPr>
+        <w:t>]q</w:t>
+      </w:r>
+      <w:r>
+        <w:rPr>
+          <w:rFonts w:cstheme="minorHAnsi"/>
+          <w:vertAlign w:val="subscript"/>
+        </w:rPr>
+        <w:t>T</w:t>
+      </w:r>
+      <w:r>
+        <w:rPr>
+          <w:rFonts w:cstheme="minorHAnsi"/>
+        </w:rPr>
+        <w:br/>
+      </w:r>
+      <w:r>
+        <w:rPr>
+          <w:rFonts w:ascii="Symbol" w:hAnsi="Symbol" w:cstheme="minorHAnsi"/>
+        </w:rPr>
+        <w:t>l</w:t>
+      </w:r>
+      <w:r>
+        <w:rPr>
+          <w:rFonts w:ascii="Symbol" w:hAnsi="Symbol" w:cstheme="minorHAnsi"/>
+          <w:vertAlign w:val="subscript"/>
+        </w:rPr>
+        <w:t>5</w:t>
+      </w:r>
+      <w:r>
+        <w:rPr>
+          <w:rFonts w:ascii="Symbol" w:hAnsi="Symbol" w:cstheme="minorHAnsi"/>
+        </w:rPr>
+        <w:t xml:space="preserve"> = l</w:t>
+      </w:r>
+      <w:r>
+        <w:rPr>
+          <w:rFonts w:ascii="Symbol" w:hAnsi="Symbol" w:cstheme="minorHAnsi"/>
+          <w:vertAlign w:val="subscript"/>
+        </w:rPr>
+        <w:t>4</w:t>
+      </w:r>
+      <w:r>
+        <w:rPr>
+          <w:rFonts w:cstheme="minorHAnsi"/>
+        </w:rPr>
+        <w:t xml:space="preserve"> </w:t>
+      </w:r>
+      <w:r>
+        <w:rPr>
+          <w:rFonts w:cstheme="minorHAnsi"/>
+        </w:rPr>
+        <w:t>q</w:t>
+      </w:r>
+      <w:r>
+        <w:rPr>
+          <w:vertAlign w:val="subscript"/>
+        </w:rPr>
+        <w:t>play</w:t>
+      </w:r>
+    </w:p>
+    <w:p>
+      <w:pPr>
+        <w:rPr>
+          <w:rFonts w:ascii="Symbol" w:hAnsi="Symbol"/>
+        </w:rPr>
+      </w:pPr>
+      <w:r>
+        <w:t>Da queste equazioni, in base ai valori dei parametri fissati nel modello delle specifiche, si ottiene che:</w:t>
+      </w:r>
+      <w:r>
+        <w:br/>
+      </w:r>
+      <w:r>
+        <w:rPr>
+          <w:rFonts w:ascii="Symbol" w:hAnsi="Symbol"/>
+        </w:rPr>
+        <w:t>l</w:t>
+      </w:r>
+      <w:r>
+        <w:rPr>
+          <w:rFonts w:ascii="Symbol" w:hAnsi="Symbol"/>
+          <w:vertAlign w:val="subscript"/>
+        </w:rPr>
+        <w:t>1</w:t>
+      </w:r>
+      <w:r>
+        <w:rPr>
+          <w:rFonts w:ascii="Symbol" w:hAnsi="Symbol"/>
+        </w:rPr>
+        <w:t xml:space="preserve"> = </w:t>
+      </w:r>
+      <w:r>
+        <w:rPr>
+          <w:rFonts w:ascii="Symbol" w:hAnsi="Symbol"/>
+        </w:rPr>
+        <w:t>0,4</w:t>
+      </w:r>
+      <w:r>
+        <w:rPr>
+          <w:rFonts w:ascii="Symbol" w:hAnsi="Symbol"/>
+        </w:rPr>
+        <w:t>g</w:t>
+      </w:r>
+      <w:r>
+        <w:rPr>
+          <w:rFonts w:cstheme="minorHAnsi"/>
+        </w:rPr>
+        <w:br/>
+      </w:r>
+      <w:r>
+        <w:rPr>
+          <w:rFonts w:ascii="Symbol" w:hAnsi="Symbol" w:cstheme="minorHAnsi"/>
+        </w:rPr>
+        <w:t>l</w:t>
+      </w:r>
+      <w:r>
+        <w:rPr>
+          <w:rFonts w:ascii="Symbol" w:hAnsi="Symbol" w:cstheme="minorHAnsi"/>
+          <w:vertAlign w:val="subscript"/>
+        </w:rPr>
+        <w:t>2</w:t>
+      </w:r>
+      <w:r>
+        <w:rPr>
+          <w:rFonts w:ascii="Symbol" w:hAnsi="Symbol" w:cstheme="minorHAnsi"/>
+        </w:rPr>
+        <w:t xml:space="preserve"> = </w:t>
+      </w:r>
+      <w:r>
+        <w:rPr>
+          <w:rFonts w:ascii="Symbol" w:hAnsi="Symbol" w:cstheme="minorHAnsi"/>
+        </w:rPr>
+        <w:t>0,6</w:t>
+      </w:r>
+      <w:r>
+        <w:rPr>
+          <w:rFonts w:ascii="Symbol" w:hAnsi="Symbol" w:cstheme="minorHAnsi"/>
+        </w:rPr>
+        <w:t>g</w:t>
+      </w:r>
+      <w:r>
+        <w:rPr>
+          <w:rFonts w:cstheme="minorHAnsi"/>
+        </w:rPr>
+        <w:br/>
+      </w:r>
+      <w:r>
+        <w:rPr>
+          <w:rFonts w:ascii="Symbol" w:hAnsi="Symbol" w:cstheme="minorHAnsi"/>
+        </w:rPr>
+        <w:t>l</w:t>
+      </w:r>
+      <w:r>
+        <w:rPr>
+          <w:rFonts w:ascii="Symbol" w:hAnsi="Symbol" w:cstheme="minorHAnsi"/>
+          <w:vertAlign w:val="subscript"/>
+        </w:rPr>
+        <w:t>3</w:t>
+      </w:r>
+      <w:r>
+        <w:rPr>
+          <w:rFonts w:ascii="Symbol" w:hAnsi="Symbol" w:cstheme="minorHAnsi"/>
+        </w:rPr>
+        <w:t xml:space="preserve"> = </w:t>
+      </w:r>
+      <w:r>
+        <w:rPr>
+          <w:rFonts w:ascii="Symbol" w:hAnsi="Symbol" w:cstheme="minorHAnsi"/>
+        </w:rPr>
+        <w:t>[</w:t>
+      </w:r>
+      <w:r>
+        <w:rPr>
+          <w:rFonts w:cstheme="minorHAnsi"/>
+        </w:rPr>
+        <w:t>0,</w:t>
+      </w:r>
+      <w:r>
+        <w:rPr>
+          <w:rFonts w:cstheme="minorHAnsi"/>
+        </w:rPr>
+        <w:t>0</w:t>
+      </w:r>
+      <w:r>
+        <w:rPr>
+          <w:rFonts w:cstheme="minorHAnsi"/>
+        </w:rPr>
+        <w:t>4+</w:t>
+      </w:r>
+      <w:r>
+        <w:rPr>
+          <w:rFonts w:cstheme="minorHAnsi"/>
+        </w:rPr>
+        <w:t>0,36</w:t>
+      </w:r>
+      <w:r>
+        <w:rPr>
+          <w:rFonts w:ascii="Symbol" w:hAnsi="Symbol" w:cstheme="minorHAnsi"/>
+        </w:rPr>
+        <w:t>(</w:t>
+      </w:r>
+      <w:r>
+        <w:rPr>
+          <w:rFonts w:cstheme="minorHAnsi"/>
+        </w:rPr>
+        <w:t>1-q</w:t>
+      </w:r>
+      <w:r>
+        <w:rPr>
+          <w:rFonts w:cstheme="minorHAnsi"/>
+          <w:vertAlign w:val="subscript"/>
+        </w:rPr>
+        <w:t>C</w:t>
+      </w:r>
+      <w:r>
+        <w:rPr>
+          <w:rFonts w:cstheme="minorHAnsi"/>
+        </w:rPr>
+        <w:t>)+</w:t>
+      </w:r>
+      <w:r>
+        <w:rPr>
+          <w:rFonts w:cstheme="minorHAnsi"/>
+        </w:rPr>
+        <w:t xml:space="preserve"> </w:t>
+      </w:r>
+      <w:r>
+        <w:rPr>
+          <w:rFonts w:cstheme="minorHAnsi"/>
+        </w:rPr>
+        <w:t>0,</w:t>
+      </w:r>
+      <w:r>
+        <w:rPr>
+          <w:rFonts w:cstheme="minorHAnsi"/>
+        </w:rPr>
+        <w:t>6</w:t>
+      </w:r>
+      <w:r>
+        <w:rPr>
+          <w:rFonts w:cstheme="minorHAnsi"/>
+        </w:rPr>
+        <w:t>(1-</w:t>
+      </w:r>
+      <w:r>
+        <w:rPr>
+          <w:rFonts w:cstheme="minorHAnsi"/>
+        </w:rPr>
+        <w:t xml:space="preserve"> </w:t>
+      </w:r>
+      <w:r>
+        <w:rPr>
+          <w:rFonts w:cstheme="minorHAnsi"/>
+        </w:rPr>
+        <w:t>q</w:t>
+      </w:r>
+      <w:r>
+        <w:rPr>
+          <w:rFonts w:cstheme="minorHAnsi"/>
+          <w:vertAlign w:val="subscript"/>
+        </w:rPr>
+        <w:t>A</w:t>
+      </w:r>
+      <w:r>
+        <w:rPr>
+          <w:rFonts w:cstheme="minorHAnsi"/>
+        </w:rPr>
+        <w:t>)</w:t>
+      </w:r>
+      <w:r>
+        <w:rPr>
+          <w:rFonts w:cstheme="minorHAnsi"/>
+        </w:rPr>
+        <w:t>]</w:t>
+      </w:r>
+      <w:r>
+        <w:rPr>
+          <w:rFonts w:ascii="Symbol" w:hAnsi="Symbol"/>
+        </w:rPr>
+        <w:t xml:space="preserve"> </w:t>
+      </w:r>
+      <w:r>
+        <w:rPr>
+          <w:rFonts w:ascii="Symbol" w:hAnsi="Symbol"/>
+        </w:rPr>
+        <w:t>g</w:t>
+      </w:r>
+      <w:r>
+        <w:rPr>
+          <w:rFonts w:cstheme="minorHAnsi"/>
+        </w:rPr>
+        <w:br/>
+      </w:r>
+      <w:r>
+        <w:rPr>
+          <w:rFonts w:ascii="Symbol" w:hAnsi="Symbol" w:cstheme="minorHAnsi"/>
+        </w:rPr>
+        <w:t>l</w:t>
+      </w:r>
+      <w:r>
+        <w:rPr>
+          <w:rFonts w:ascii="Symbol" w:hAnsi="Symbol" w:cstheme="minorHAnsi"/>
+          <w:vertAlign w:val="subscript"/>
+        </w:rPr>
+        <w:t>4</w:t>
+      </w:r>
+      <w:r>
+        <w:rPr>
+          <w:rFonts w:ascii="Symbol" w:hAnsi="Symbol" w:cstheme="minorHAnsi"/>
+        </w:rPr>
+        <w:t xml:space="preserve"> = </w:t>
+      </w:r>
+      <w:r>
+        <w:rPr>
+          <w:rFonts w:cstheme="minorHAnsi"/>
+        </w:rPr>
+        <w:t>[0,252</w:t>
+      </w:r>
+      <w:r>
+        <w:rPr>
+          <w:rFonts w:ascii="Symbol" w:hAnsi="Symbol" w:cstheme="minorHAnsi"/>
+        </w:rPr>
+        <w:t>(</w:t>
+      </w:r>
+      <w:r>
+        <w:rPr>
+          <w:rFonts w:cstheme="minorHAnsi"/>
+        </w:rPr>
+        <w:t>1-q</w:t>
+      </w:r>
+      <w:r>
+        <w:rPr>
+          <w:rFonts w:cstheme="minorHAnsi"/>
+          <w:vertAlign w:val="subscript"/>
+        </w:rPr>
+        <w:t>C</w:t>
+      </w:r>
+      <w:r>
+        <w:rPr>
+          <w:rFonts w:cstheme="minorHAnsi"/>
+        </w:rPr>
+        <w:t>)+0,42(1-q</w:t>
+      </w:r>
+      <w:r>
+        <w:rPr>
+          <w:rFonts w:cstheme="minorHAnsi"/>
+          <w:vertAlign w:val="subscript"/>
+        </w:rPr>
+        <w:t>A</w:t>
+      </w:r>
+      <w:r>
+        <w:rPr>
+          <w:rFonts w:cstheme="minorHAnsi"/>
+        </w:rPr>
+        <w:t>)]</w:t>
+      </w:r>
+      <w:r>
+        <w:rPr>
+          <w:rFonts w:ascii="Symbol" w:hAnsi="Symbol"/>
+        </w:rPr>
+        <w:t xml:space="preserve"> g</w:t>
+      </w:r>
+      <w:r>
+        <w:rPr>
+          <w:rFonts w:cstheme="minorHAnsi"/>
+        </w:rPr>
+        <w:br/>
+      </w:r>
+      <w:r>
+        <w:rPr>
+          <w:rFonts w:ascii="Symbol" w:hAnsi="Symbol" w:cstheme="minorHAnsi"/>
+        </w:rPr>
+        <w:t>l</w:t>
+      </w:r>
+      <w:r>
+        <w:rPr>
+          <w:rFonts w:ascii="Symbol" w:hAnsi="Symbol" w:cstheme="minorHAnsi"/>
+          <w:vertAlign w:val="subscript"/>
+        </w:rPr>
+        <w:t>5</w:t>
+      </w:r>
+      <w:r>
+        <w:rPr>
+          <w:rFonts w:ascii="Symbol" w:hAnsi="Symbol" w:cstheme="minorHAnsi"/>
+        </w:rPr>
+        <w:t xml:space="preserve"> =</w:t>
+      </w:r>
+      <w:r>
+        <w:rPr>
+          <w:rFonts w:ascii="Symbol" w:hAnsi="Symbol" w:cstheme="minorHAnsi"/>
+        </w:rPr>
+        <w:t xml:space="preserve"> </w:t>
+      </w:r>
+      <w:r>
+        <w:rPr>
+          <w:rFonts w:cstheme="minorHAnsi"/>
+        </w:rPr>
+        <w:t>[0,</w:t>
+      </w:r>
+      <w:r>
+        <w:rPr>
+          <w:rFonts w:cstheme="minorHAnsi"/>
+        </w:rPr>
+        <w:t>0756</w:t>
+      </w:r>
+      <w:r>
+        <w:rPr>
+          <w:rFonts w:ascii="Symbol" w:hAnsi="Symbol" w:cstheme="minorHAnsi"/>
+        </w:rPr>
+        <w:t>(</w:t>
+      </w:r>
+      <w:r>
+        <w:rPr>
+          <w:rFonts w:cstheme="minorHAnsi"/>
+        </w:rPr>
+        <w:t>1-q</w:t>
+      </w:r>
+      <w:r>
+        <w:rPr>
+          <w:rFonts w:cstheme="minorHAnsi"/>
+          <w:vertAlign w:val="subscript"/>
+        </w:rPr>
+        <w:t>C</w:t>
+      </w:r>
+      <w:r>
+        <w:rPr>
+          <w:rFonts w:cstheme="minorHAnsi"/>
+        </w:rPr>
+        <w:t>)+0,</w:t>
+      </w:r>
+      <w:r>
+        <w:rPr>
+          <w:rFonts w:cstheme="minorHAnsi"/>
+        </w:rPr>
+        <w:t>126</w:t>
+      </w:r>
+      <w:r>
+        <w:rPr>
+          <w:rFonts w:cstheme="minorHAnsi"/>
+        </w:rPr>
+        <w:t>(1-q</w:t>
+      </w:r>
+      <w:r>
+        <w:rPr>
+          <w:rFonts w:cstheme="minorHAnsi"/>
+          <w:vertAlign w:val="subscript"/>
+        </w:rPr>
+        <w:t>A</w:t>
+      </w:r>
+      <w:r>
+        <w:rPr>
+          <w:rFonts w:cstheme="minorHAnsi"/>
+        </w:rPr>
+        <w:t>)]</w:t>
+      </w:r>
+      <w:r>
+        <w:rPr>
+          <w:rFonts w:ascii="Symbol" w:hAnsi="Symbol"/>
+        </w:rPr>
+        <w:t xml:space="preserve"> g</w:t>
+      </w:r>
+    </w:p>
+    <w:p>
+      <w:pPr>
+        <w:rPr>
+          <w:rFonts w:cstheme="minorHAnsi"/>
+        </w:rPr>
+      </w:pPr>
+      <w:r>
+        <w:rPr>
+          <w:rFonts w:cstheme="minorHAnsi"/>
+        </w:rPr>
+        <w:t>Da cui:</w:t>
+      </w:r>
+      <w:r>
+        <w:rPr>
+          <w:rFonts w:cstheme="minorHAnsi"/>
+        </w:rPr>
+        <w:br/>
+        <w:t>v</w:t>
+      </w:r>
+      <w:r>
+        <w:rPr>
+          <w:rFonts w:cstheme="minorHAnsi"/>
+          <w:vertAlign w:val="subscript"/>
+        </w:rPr>
+        <w:t>1</w:t>
+      </w:r>
+      <w:r>
+        <w:rPr>
+          <w:rFonts w:cstheme="minorHAnsi"/>
+        </w:rPr>
+        <w:t xml:space="preserve"> = </w:t>
+      </w:r>
+      <w:r>
+        <w:rPr>
+          <w:rFonts w:ascii="Symbol" w:hAnsi="Symbol"/>
+        </w:rPr>
+        <w:t>l</w:t>
+      </w:r>
+      <w:r>
+        <w:rPr>
+          <w:rFonts w:ascii="Symbol" w:hAnsi="Symbol"/>
+          <w:vertAlign w:val="subscript"/>
+        </w:rPr>
+        <w:t>1</w:t>
+      </w:r>
+      <w:r>
+        <w:rPr>
+          <w:rFonts w:cstheme="minorHAnsi"/>
+        </w:rPr>
+        <w:t>/</w:t>
+      </w:r>
+      <w:r>
+        <w:rPr>
+          <w:rFonts w:ascii="Symbol" w:hAnsi="Symbol"/>
+        </w:rPr>
+        <w:t>g</w:t>
+      </w:r>
+      <w:r>
+        <w:rPr>
+          <w:rFonts w:cstheme="minorHAnsi"/>
+        </w:rPr>
+        <w:t xml:space="preserve"> = 0,4</w:t>
+      </w:r>
+      <w:r>
+        <w:rPr>
+          <w:rFonts w:cstheme="minorHAnsi"/>
+        </w:rPr>
+        <w:br/>
+      </w:r>
+      <w:r>
+        <w:rPr>
+          <w:rFonts w:cstheme="minorHAnsi"/>
+        </w:rPr>
+        <w:t>v</w:t>
+      </w:r>
+      <w:r>
+        <w:rPr>
+          <w:rFonts w:cstheme="minorHAnsi"/>
+          <w:vertAlign w:val="subscript"/>
+        </w:rPr>
+        <w:t>2</w:t>
+      </w:r>
+      <w:r>
+        <w:rPr>
+          <w:rFonts w:cstheme="minorHAnsi"/>
+        </w:rPr>
+        <w:t xml:space="preserve"> = </w:t>
+      </w:r>
+      <w:r>
+        <w:rPr>
+          <w:rFonts w:ascii="Symbol" w:hAnsi="Symbol"/>
+        </w:rPr>
+        <w:t>l</w:t>
+      </w:r>
+      <w:r>
+        <w:rPr>
+          <w:rFonts w:ascii="Symbol" w:hAnsi="Symbol"/>
+          <w:vertAlign w:val="subscript"/>
+        </w:rPr>
+        <w:t>2</w:t>
+      </w:r>
+      <w:r>
+        <w:rPr>
+          <w:rFonts w:cstheme="minorHAnsi"/>
+        </w:rPr>
+        <w:t>/</w:t>
+      </w:r>
+      <w:r>
+        <w:rPr>
+          <w:rFonts w:ascii="Symbol" w:hAnsi="Symbol"/>
+        </w:rPr>
+        <w:t>g</w:t>
+      </w:r>
+      <w:r>
+        <w:rPr>
+          <w:rFonts w:cstheme="minorHAnsi"/>
+        </w:rPr>
+        <w:t xml:space="preserve"> = 0,</w:t>
+      </w:r>
+      <w:r>
+        <w:rPr>
+          <w:rFonts w:cstheme="minorHAnsi"/>
+        </w:rPr>
+        <w:t>6</w:t>
+      </w:r>
+      <w:r>
+        <w:rPr>
+          <w:rFonts w:cstheme="minorHAnsi"/>
+        </w:rPr>
+        <w:br/>
+      </w:r>
+      <w:r>
+        <w:rPr>
+          <w:rFonts w:cstheme="minorHAnsi"/>
+        </w:rPr>
+        <w:t>v</w:t>
+      </w:r>
+      <w:r>
+        <w:rPr>
+          <w:rFonts w:cstheme="minorHAnsi"/>
+          <w:vertAlign w:val="subscript"/>
+        </w:rPr>
+        <w:t>3</w:t>
+      </w:r>
+      <w:r>
+        <w:rPr>
+          <w:rFonts w:cstheme="minorHAnsi"/>
+        </w:rPr>
+        <w:t xml:space="preserve"> = </w:t>
+      </w:r>
+      <w:r>
+        <w:rPr>
+          <w:rFonts w:ascii="Symbol" w:hAnsi="Symbol"/>
+        </w:rPr>
+        <w:t>l</w:t>
+      </w:r>
+      <w:r>
+        <w:rPr>
+          <w:rFonts w:ascii="Symbol" w:hAnsi="Symbol"/>
+          <w:vertAlign w:val="subscript"/>
+        </w:rPr>
+        <w:t>3</w:t>
+      </w:r>
+      <w:r>
+        <w:rPr>
+          <w:rFonts w:cstheme="minorHAnsi"/>
+        </w:rPr>
+        <w:t>/</w:t>
+      </w:r>
+      <w:r>
+        <w:rPr>
+          <w:rFonts w:ascii="Symbol" w:hAnsi="Symbol"/>
+        </w:rPr>
+        <w:t>g</w:t>
+      </w:r>
+      <w:r>
+        <w:rPr>
+          <w:rFonts w:cstheme="minorHAnsi"/>
+        </w:rPr>
+        <w:t xml:space="preserve"> =</w:t>
+      </w:r>
+      <w:r>
+        <w:rPr>
+          <w:rFonts w:ascii="Symbol" w:hAnsi="Symbol" w:cstheme="minorHAnsi"/>
+        </w:rPr>
+        <w:t xml:space="preserve"> [</w:t>
+      </w:r>
+      <w:r>
+        <w:rPr>
+          <w:rFonts w:cstheme="minorHAnsi"/>
+        </w:rPr>
+        <w:t>0,04+0,36</w:t>
+      </w:r>
+      <w:r>
+        <w:rPr>
+          <w:rFonts w:ascii="Symbol" w:hAnsi="Symbol" w:cstheme="minorHAnsi"/>
+        </w:rPr>
+        <w:t>(</w:t>
+      </w:r>
+      <w:r>
+        <w:rPr>
+          <w:rFonts w:cstheme="minorHAnsi"/>
+        </w:rPr>
+        <w:t>1-q</w:t>
+      </w:r>
+      <w:r>
+        <w:rPr>
+          <w:rFonts w:cstheme="minorHAnsi"/>
+          <w:vertAlign w:val="subscript"/>
+        </w:rPr>
+        <w:t>C</w:t>
+      </w:r>
+      <w:r>
+        <w:rPr>
+          <w:rFonts w:cstheme="minorHAnsi"/>
+        </w:rPr>
+        <w:t>)+0,6(1-</w:t>
+      </w:r>
+      <w:r>
+        <w:rPr>
+          <w:rFonts w:cstheme="minorHAnsi"/>
+        </w:rPr>
+        <w:t xml:space="preserve"> </w:t>
+      </w:r>
+      <w:r>
+        <w:rPr>
+          <w:rFonts w:cstheme="minorHAnsi"/>
+        </w:rPr>
+        <w:t>q</w:t>
+      </w:r>
+      <w:r>
+        <w:rPr>
+          <w:rFonts w:cstheme="minorHAnsi"/>
+          <w:vertAlign w:val="subscript"/>
+        </w:rPr>
+        <w:t>A</w:t>
+      </w:r>
+      <w:r>
+        <w:rPr>
+          <w:rFonts w:cstheme="minorHAnsi"/>
+        </w:rPr>
+        <w:t>)]</w:t>
+      </w:r>
+      <w:r>
+        <w:rPr>
+          <w:rFonts w:ascii="Symbol" w:hAnsi="Symbol"/>
+        </w:rPr>
+        <w:br/>
+      </w:r>
+      <w:r>
+        <w:rPr>
+          <w:rFonts w:cstheme="minorHAnsi"/>
+        </w:rPr>
+        <w:t>v</w:t>
+      </w:r>
+      <w:r>
+        <w:rPr>
+          <w:rFonts w:cstheme="minorHAnsi"/>
+          <w:vertAlign w:val="subscript"/>
+        </w:rPr>
+        <w:t>4</w:t>
+      </w:r>
+      <w:r>
+        <w:rPr>
+          <w:rFonts w:cstheme="minorHAnsi"/>
+        </w:rPr>
+        <w:t xml:space="preserve"> = </w:t>
+      </w:r>
+      <w:r>
+        <w:rPr>
+          <w:rFonts w:ascii="Symbol" w:hAnsi="Symbol"/>
+        </w:rPr>
+        <w:t>l</w:t>
+      </w:r>
+      <w:r>
+        <w:rPr>
+          <w:rFonts w:ascii="Symbol" w:hAnsi="Symbol"/>
+          <w:vertAlign w:val="subscript"/>
+        </w:rPr>
+        <w:t>4</w:t>
+      </w:r>
+      <w:r>
+        <w:rPr>
+          <w:rFonts w:cstheme="minorHAnsi"/>
+        </w:rPr>
+        <w:t>/</w:t>
+      </w:r>
+      <w:r>
+        <w:rPr>
+          <w:rFonts w:ascii="Symbol" w:hAnsi="Symbol"/>
+        </w:rPr>
+        <w:t>g</w:t>
+      </w:r>
+      <w:r>
+        <w:rPr>
+          <w:rFonts w:cstheme="minorHAnsi"/>
+        </w:rPr>
+        <w:t xml:space="preserve"> = [0,252</w:t>
+      </w:r>
+      <w:r>
+        <w:rPr>
+          <w:rFonts w:ascii="Symbol" w:hAnsi="Symbol" w:cstheme="minorHAnsi"/>
+        </w:rPr>
+        <w:t>(</w:t>
+      </w:r>
+      <w:r>
+        <w:rPr>
+          <w:rFonts w:cstheme="minorHAnsi"/>
+        </w:rPr>
+        <w:t>1-q</w:t>
+      </w:r>
+      <w:r>
+        <w:rPr>
+          <w:rFonts w:cstheme="minorHAnsi"/>
+          <w:vertAlign w:val="subscript"/>
+        </w:rPr>
+        <w:t>C</w:t>
+      </w:r>
+      <w:r>
+        <w:rPr>
+          <w:rFonts w:cstheme="minorHAnsi"/>
+        </w:rPr>
+        <w:t>)+0,42(1-q</w:t>
+      </w:r>
+      <w:r>
+        <w:rPr>
+          <w:rFonts w:cstheme="minorHAnsi"/>
+          <w:vertAlign w:val="subscript"/>
+        </w:rPr>
+        <w:t>A</w:t>
+      </w:r>
+      <w:r>
+        <w:rPr>
+          <w:rFonts w:cstheme="minorHAnsi"/>
+        </w:rPr>
+        <w:t>)]</w:t>
+      </w:r>
+      <w:r>
+        <w:rPr>
+          <w:rFonts w:ascii="Symbol" w:hAnsi="Symbol"/>
+        </w:rPr>
+        <w:br/>
+      </w:r>
+      <w:r>
+        <w:rPr>
+          <w:rFonts w:cstheme="minorHAnsi"/>
+        </w:rPr>
+        <w:t>v</w:t>
+      </w:r>
+      <w:r>
+        <w:rPr>
+          <w:rFonts w:cstheme="minorHAnsi"/>
+          <w:vertAlign w:val="subscript"/>
+        </w:rPr>
+        <w:t>5</w:t>
+      </w:r>
+      <w:r>
+        <w:rPr>
+          <w:rFonts w:cstheme="minorHAnsi"/>
+        </w:rPr>
+        <w:t xml:space="preserve"> = </w:t>
+      </w:r>
+      <w:r>
+        <w:rPr>
+          <w:rFonts w:ascii="Symbol" w:hAnsi="Symbol"/>
+        </w:rPr>
+        <w:t>l</w:t>
+      </w:r>
+      <w:r>
+        <w:rPr>
+          <w:rFonts w:ascii="Symbol" w:hAnsi="Symbol"/>
+          <w:vertAlign w:val="subscript"/>
+        </w:rPr>
+        <w:t>5</w:t>
+      </w:r>
+      <w:r>
+        <w:rPr>
+          <w:rFonts w:cstheme="minorHAnsi"/>
+        </w:rPr>
+        <w:t>/</w:t>
+      </w:r>
+      <w:r>
+        <w:rPr>
+          <w:rFonts w:ascii="Symbol" w:hAnsi="Symbol"/>
+        </w:rPr>
+        <w:t>g</w:t>
+      </w:r>
+      <w:r>
+        <w:rPr>
+          <w:rFonts w:ascii="Symbol" w:hAnsi="Symbol"/>
+        </w:rPr>
+        <w:t xml:space="preserve"> </w:t>
+      </w:r>
+      <w:r>
+        <w:rPr>
+          <w:rFonts w:ascii="Symbol" w:hAnsi="Symbol" w:cstheme="minorHAnsi"/>
+        </w:rPr>
+        <w:t xml:space="preserve">= </w:t>
+      </w:r>
+      <w:r>
+        <w:rPr>
+          <w:rFonts w:cstheme="minorHAnsi"/>
+        </w:rPr>
+        <w:t>[0,0756</w:t>
+      </w:r>
+      <w:r>
+        <w:rPr>
+          <w:rFonts w:ascii="Symbol" w:hAnsi="Symbol" w:cstheme="minorHAnsi"/>
+        </w:rPr>
+        <w:t>(</w:t>
+      </w:r>
+      <w:r>
+        <w:rPr>
+          <w:rFonts w:cstheme="minorHAnsi"/>
+        </w:rPr>
+        <w:t>1-q</w:t>
+      </w:r>
+      <w:r>
+        <w:rPr>
+          <w:rFonts w:cstheme="minorHAnsi"/>
+          <w:vertAlign w:val="subscript"/>
+        </w:rPr>
+        <w:t>C</w:t>
+      </w:r>
+      <w:r>
+        <w:rPr>
+          <w:rFonts w:cstheme="minorHAnsi"/>
+        </w:rPr>
+        <w:t>)+0,126(1-q</w:t>
+      </w:r>
+      <w:r>
+        <w:rPr>
+          <w:rFonts w:cstheme="minorHAnsi"/>
+          <w:vertAlign w:val="subscript"/>
+        </w:rPr>
+        <w:t>A</w:t>
+      </w:r>
+      <w:r>
+        <w:rPr>
+          <w:rFonts w:cstheme="minorHAnsi"/>
+        </w:rPr>
+        <w:t>)]</w:t>
+      </w:r>
+    </w:p>
+    <w:p>
+      <w:pPr>
+        <w:pStyle w:val="Titolo2"/>
+      </w:pPr>
+      <w:r>
+        <w:t>Calcolo della domanda media per i centri del sistema.</w:t>
+      </w:r>
+    </w:p>
+    <w:p>
+      <w:pPr>
+        <w:rPr>
+          <w:rFonts w:cstheme="minorHAnsi"/>
+          <w:lang w:val="en-US"/>
+        </w:rPr>
+      </w:pPr>
+      <w:r>
+        <w:rPr>
+          <w:lang w:val="en-US"/>
+        </w:rPr>
+        <w:t>D</w:t>
+      </w:r>
+      <w:r>
+        <w:rPr>
+          <w:vertAlign w:val="subscript"/>
+          <w:lang w:val="en-US"/>
+        </w:rPr>
+        <w:t>1</w:t>
+      </w:r>
+      <w:r>
+        <w:rPr>
+          <w:lang w:val="en-US"/>
+        </w:rPr>
+        <w:t xml:space="preserve"> = v</w:t>
+      </w:r>
+      <w:r>
+        <w:rPr>
+          <w:vertAlign w:val="subscript"/>
+          <w:lang w:val="en-US"/>
+        </w:rPr>
+        <w:t>1</w:t>
+      </w:r>
+      <w:r>
+        <w:rPr>
+          <w:lang w:val="en-US"/>
+        </w:rPr>
+        <w:t>S</w:t>
+      </w:r>
+      <w:r>
+        <w:rPr>
+          <w:vertAlign w:val="subscript"/>
+          <w:lang w:val="en-US"/>
+        </w:rPr>
+        <w:t>1</w:t>
+      </w:r>
+      <w:r>
+        <w:rPr>
+          <w:lang w:val="en-US"/>
+        </w:rPr>
+        <w:t xml:space="preserve"> = 36 sec</w:t>
+      </w:r>
+      <w:r>
+        <w:rPr>
+          <w:lang w:val="en-US"/>
+        </w:rPr>
+        <w:br/>
+      </w:r>
+      <w:r>
+        <w:rPr>
+          <w:lang w:val="en-US"/>
+        </w:rPr>
+        <w:t>D</w:t>
+      </w:r>
+      <w:r>
+        <w:rPr>
+          <w:vertAlign w:val="subscript"/>
+          <w:lang w:val="en-US"/>
+        </w:rPr>
+        <w:t>2</w:t>
+      </w:r>
+      <w:r>
+        <w:rPr>
+          <w:lang w:val="en-US"/>
+        </w:rPr>
+        <w:t xml:space="preserve"> = v</w:t>
+      </w:r>
+      <w:r>
+        <w:rPr>
+          <w:vertAlign w:val="subscript"/>
+          <w:lang w:val="en-US"/>
+        </w:rPr>
+        <w:t>2</w:t>
+      </w:r>
+      <w:r>
+        <w:rPr>
+          <w:lang w:val="en-US"/>
+        </w:rPr>
+        <w:t>S</w:t>
+      </w:r>
+      <w:r>
+        <w:rPr>
+          <w:vertAlign w:val="subscript"/>
+          <w:lang w:val="en-US"/>
+        </w:rPr>
+        <w:t>2</w:t>
+      </w:r>
+      <w:r>
+        <w:rPr>
+          <w:lang w:val="en-US"/>
+        </w:rPr>
+        <w:t xml:space="preserve"> = </w:t>
+      </w:r>
+      <w:r>
+        <w:rPr>
+          <w:lang w:val="en-US"/>
+        </w:rPr>
+        <w:t>108</w:t>
+      </w:r>
+      <w:r>
+        <w:rPr>
+          <w:lang w:val="en-US"/>
+        </w:rPr>
+        <w:t xml:space="preserve"> sec</w:t>
+      </w:r>
+      <w:r>
+        <w:rPr>
+          <w:lang w:val="en-US"/>
+        </w:rPr>
+        <w:br/>
+      </w:r>
+      <w:r>
+        <w:rPr>
+          <w:lang w:val="en-US"/>
+        </w:rPr>
+        <w:t>D</w:t>
+      </w:r>
+      <w:r>
+        <w:rPr>
+          <w:vertAlign w:val="subscript"/>
+          <w:lang w:val="en-US"/>
+        </w:rPr>
+        <w:t>3</w:t>
+      </w:r>
+      <w:r>
+        <w:rPr>
+          <w:lang w:val="en-US"/>
+        </w:rPr>
+        <w:t xml:space="preserve"> = v</w:t>
+      </w:r>
+      <w:r>
+        <w:rPr>
+          <w:vertAlign w:val="subscript"/>
+          <w:lang w:val="en-US"/>
+        </w:rPr>
+        <w:t>3</w:t>
+      </w:r>
+      <w:r>
+        <w:rPr>
+          <w:lang w:val="en-US"/>
+        </w:rPr>
+        <w:t>S</w:t>
+      </w:r>
+      <w:r>
+        <w:rPr>
+          <w:vertAlign w:val="subscript"/>
+          <w:lang w:val="en-US"/>
+        </w:rPr>
+        <w:t>3</w:t>
+      </w:r>
+      <w:r>
+        <w:rPr>
+          <w:lang w:val="en-US"/>
+        </w:rPr>
+        <w:t xml:space="preserve"> = </w:t>
+      </w:r>
+      <w:r>
+        <w:rPr>
+          <w:rFonts w:ascii="Symbol" w:hAnsi="Symbol" w:cstheme="minorHAnsi"/>
+        </w:rPr>
+        <w:t>[</w:t>
+      </w:r>
+      <w:r>
+        <w:rPr>
+          <w:rFonts w:cstheme="minorHAnsi"/>
+          <w:lang w:val="en-US"/>
+        </w:rPr>
+        <w:t>9,6</w:t>
+      </w:r>
+      <w:r>
+        <w:rPr>
+          <w:rFonts w:cstheme="minorHAnsi"/>
+          <w:lang w:val="en-US"/>
+        </w:rPr>
+        <w:t>+</w:t>
+      </w:r>
+      <w:r>
+        <w:rPr>
+          <w:rFonts w:cstheme="minorHAnsi"/>
+          <w:lang w:val="en-US"/>
+        </w:rPr>
+        <w:t>86,4(</w:t>
+      </w:r>
+      <w:r>
+        <w:rPr>
+          <w:rFonts w:cstheme="minorHAnsi"/>
+          <w:lang w:val="en-US"/>
+        </w:rPr>
+        <w:t>1-q</w:t>
+      </w:r>
+      <w:r>
+        <w:rPr>
+          <w:rFonts w:cstheme="minorHAnsi"/>
+          <w:vertAlign w:val="subscript"/>
+          <w:lang w:val="en-US"/>
+        </w:rPr>
+        <w:t>C</w:t>
+      </w:r>
+      <w:r>
+        <w:rPr>
+          <w:rFonts w:cstheme="minorHAnsi"/>
+          <w:lang w:val="en-US"/>
+        </w:rPr>
+        <w:t>)+</w:t>
+      </w:r>
+      <w:r>
+        <w:rPr>
+          <w:rFonts w:cstheme="minorHAnsi"/>
+          <w:lang w:val="en-US"/>
+        </w:rPr>
+        <w:t>144</w:t>
+      </w:r>
+      <w:r>
+        <w:rPr>
+          <w:rFonts w:cstheme="minorHAnsi"/>
+          <w:lang w:val="en-US"/>
+        </w:rPr>
+        <w:t>(1- q</w:t>
+      </w:r>
+      <w:r>
+        <w:rPr>
+          <w:rFonts w:cstheme="minorHAnsi"/>
+          <w:vertAlign w:val="subscript"/>
+          <w:lang w:val="en-US"/>
+        </w:rPr>
+        <w:t>A</w:t>
+      </w:r>
+      <w:r>
+        <w:rPr>
+          <w:rFonts w:cstheme="minorHAnsi"/>
+          <w:lang w:val="en-US"/>
+        </w:rPr>
+        <w:t>)]</w:t>
+      </w:r>
+      <w:r>
+        <w:rPr>
+          <w:rFonts w:cstheme="minorHAnsi"/>
+          <w:lang w:val="en-US"/>
+        </w:rPr>
+        <w:t xml:space="preserve"> sec</w:t>
+      </w:r>
+      <w:r>
+        <w:rPr>
+          <w:rFonts w:cstheme="minorHAnsi"/>
+          <w:lang w:val="en-US"/>
+        </w:rPr>
+        <w:br/>
+      </w:r>
+      <w:r>
+        <w:rPr>
+          <w:lang w:val="en-US"/>
+        </w:rPr>
+        <w:t>D</w:t>
+      </w:r>
+      <w:r>
+        <w:rPr>
+          <w:vertAlign w:val="subscript"/>
+          <w:lang w:val="en-US"/>
+        </w:rPr>
+        <w:t>4</w:t>
+      </w:r>
+      <w:r>
+        <w:rPr>
+          <w:lang w:val="en-US"/>
+        </w:rPr>
+        <w:t xml:space="preserve"> = v</w:t>
+      </w:r>
+      <w:r>
+        <w:rPr>
+          <w:vertAlign w:val="subscript"/>
+          <w:lang w:val="en-US"/>
+        </w:rPr>
+        <w:t>4</w:t>
+      </w:r>
+      <w:r>
+        <w:rPr>
+          <w:lang w:val="en-US"/>
+        </w:rPr>
+        <w:t>S</w:t>
+      </w:r>
+      <w:r>
+        <w:rPr>
+          <w:vertAlign w:val="subscript"/>
+          <w:lang w:val="en-US"/>
+        </w:rPr>
+        <w:t>4</w:t>
+      </w:r>
+      <w:r>
+        <w:rPr>
+          <w:lang w:val="en-US"/>
+        </w:rPr>
+        <w:t xml:space="preserve"> = </w:t>
+      </w:r>
+      <w:r>
+        <w:rPr>
+          <w:rFonts w:cstheme="minorHAnsi"/>
+          <w:lang w:val="en-US"/>
+        </w:rPr>
+        <w:t>[</w:t>
+      </w:r>
+      <w:r>
+        <w:rPr>
+          <w:rFonts w:cstheme="minorHAnsi"/>
+          <w:lang w:val="en-US"/>
+        </w:rPr>
+        <w:t>453,6</w:t>
+      </w:r>
+      <w:r>
+        <w:rPr>
+          <w:rFonts w:ascii="Symbol" w:hAnsi="Symbol" w:cstheme="minorHAnsi"/>
+        </w:rPr>
+        <w:t>(</w:t>
+      </w:r>
+      <w:r>
+        <w:rPr>
+          <w:rFonts w:cstheme="minorHAnsi"/>
+          <w:lang w:val="en-US"/>
+        </w:rPr>
+        <w:t>1-q</w:t>
+      </w:r>
+      <w:r>
+        <w:rPr>
+          <w:rFonts w:cstheme="minorHAnsi"/>
+          <w:vertAlign w:val="subscript"/>
+          <w:lang w:val="en-US"/>
+        </w:rPr>
+        <w:t>C</w:t>
+      </w:r>
+      <w:r>
+        <w:rPr>
+          <w:rFonts w:cstheme="minorHAnsi"/>
+          <w:lang w:val="en-US"/>
+        </w:rPr>
+        <w:t>)+</w:t>
+      </w:r>
+      <w:r>
+        <w:rPr>
+          <w:rFonts w:cstheme="minorHAnsi"/>
+          <w:lang w:val="en-US"/>
+        </w:rPr>
+        <w:t>756</w:t>
+      </w:r>
+      <w:r>
+        <w:rPr>
+          <w:rFonts w:cstheme="minorHAnsi"/>
+          <w:lang w:val="en-US"/>
+        </w:rPr>
+        <w:t>(1-q</w:t>
+      </w:r>
+      <w:r>
+        <w:rPr>
+          <w:rFonts w:cstheme="minorHAnsi"/>
+          <w:vertAlign w:val="subscript"/>
+          <w:lang w:val="en-US"/>
+        </w:rPr>
+        <w:t>A</w:t>
+      </w:r>
+      <w:r>
+        <w:rPr>
+          <w:rFonts w:cstheme="minorHAnsi"/>
+          <w:lang w:val="en-US"/>
+        </w:rPr>
+        <w:t>)]</w:t>
+      </w:r>
+      <w:r>
+        <w:rPr>
+          <w:rFonts w:cstheme="minorHAnsi"/>
+          <w:lang w:val="en-US"/>
+        </w:rPr>
+        <w:t xml:space="preserve"> sec</w:t>
+      </w:r>
+      <w:r>
+        <w:rPr>
+          <w:rFonts w:cstheme="minorHAnsi"/>
+          <w:lang w:val="en-US"/>
+        </w:rPr>
+        <w:br/>
+      </w:r>
+      <w:r>
+        <w:rPr>
+          <w:lang w:val="en-US"/>
+        </w:rPr>
+        <w:t>D</w:t>
+      </w:r>
+      <w:r>
+        <w:rPr>
+          <w:vertAlign w:val="subscript"/>
+          <w:lang w:val="en-US"/>
+        </w:rPr>
+        <w:t>5</w:t>
+      </w:r>
+      <w:r>
+        <w:rPr>
+          <w:lang w:val="en-US"/>
+        </w:rPr>
+        <w:t xml:space="preserve"> = v</w:t>
+      </w:r>
+      <w:r>
+        <w:rPr>
+          <w:vertAlign w:val="subscript"/>
+          <w:lang w:val="en-US"/>
+        </w:rPr>
+        <w:t>5</w:t>
+      </w:r>
+      <w:r>
+        <w:rPr>
+          <w:lang w:val="en-US"/>
+        </w:rPr>
+        <w:t>S</w:t>
+      </w:r>
+      <w:r>
+        <w:rPr>
+          <w:vertAlign w:val="subscript"/>
+          <w:lang w:val="en-US"/>
+        </w:rPr>
+        <w:t>5</w:t>
+      </w:r>
+      <w:r>
+        <w:rPr>
+          <w:lang w:val="en-US"/>
+        </w:rPr>
+        <w:t xml:space="preserve"> = </w:t>
+      </w:r>
+      <w:r>
+        <w:rPr>
+          <w:rFonts w:cstheme="minorHAnsi"/>
+          <w:lang w:val="en-US"/>
+        </w:rPr>
+        <w:t>[</w:t>
+      </w:r>
+      <w:r>
+        <w:rPr>
+          <w:rFonts w:cstheme="minorHAnsi"/>
+          <w:lang w:val="en-US"/>
+        </w:rPr>
+        <w:t>136,08</w:t>
+      </w:r>
+      <w:r>
+        <w:rPr>
+          <w:rFonts w:ascii="Symbol" w:hAnsi="Symbol" w:cstheme="minorHAnsi"/>
+        </w:rPr>
+        <w:t>(</w:t>
+      </w:r>
+      <w:r>
+        <w:rPr>
+          <w:rFonts w:cstheme="minorHAnsi"/>
+          <w:lang w:val="en-US"/>
+        </w:rPr>
+        <w:t>1-q</w:t>
+      </w:r>
+      <w:r>
+        <w:rPr>
+          <w:rFonts w:cstheme="minorHAnsi"/>
+          <w:vertAlign w:val="subscript"/>
+          <w:lang w:val="en-US"/>
+        </w:rPr>
+        <w:t>C</w:t>
+      </w:r>
+      <w:r>
+        <w:rPr>
+          <w:rFonts w:cstheme="minorHAnsi"/>
+          <w:lang w:val="en-US"/>
+        </w:rPr>
+        <w:t>)+</w:t>
+      </w:r>
+      <w:r>
+        <w:rPr>
+          <w:rFonts w:cstheme="minorHAnsi"/>
+          <w:lang w:val="en-US"/>
+        </w:rPr>
+        <w:t>226,8</w:t>
+      </w:r>
+      <w:r>
+        <w:rPr>
+          <w:rFonts w:cstheme="minorHAnsi"/>
+          <w:lang w:val="en-US"/>
+        </w:rPr>
+        <w:t>(1-q</w:t>
+      </w:r>
+      <w:r>
+        <w:rPr>
+          <w:rFonts w:cstheme="minorHAnsi"/>
+          <w:vertAlign w:val="subscript"/>
+          <w:lang w:val="en-US"/>
+        </w:rPr>
+        <w:t>A</w:t>
+      </w:r>
+      <w:r>
+        <w:rPr>
+          <w:rFonts w:cstheme="minorHAnsi"/>
+          <w:lang w:val="en-US"/>
+        </w:rPr>
+        <w:t>)]</w:t>
+      </w:r>
+      <w:r>
+        <w:rPr>
+          <w:rFonts w:cstheme="minorHAnsi"/>
+          <w:lang w:val="en-US"/>
+        </w:rPr>
+        <w:t xml:space="preserve"> sec</w:t>
+      </w:r>
+    </w:p>
+    <w:p>
+      <w:pPr>
+        <w:rPr>
+          <w:rFonts w:cstheme="minorHAnsi"/>
+        </w:rPr>
+      </w:pPr>
+      <w:r>
+        <w:t>Eseguendo la simulazione a o</w:t>
+      </w:r>
+      <w:r>
+        <w:t>rizzonte infinito per l</w:t>
+      </w:r>
+      <w:r>
+        <w:t>e singole</w:t>
+      </w:r>
+      <w:r>
+        <w:t xml:space="preserve"> fasc</w:t>
+      </w:r>
+      <w:r>
+        <w:t>e</w:t>
+      </w:r>
+      <w:r>
+        <w:t xml:space="preserve"> orari</w:t>
+      </w:r>
+      <w:r>
+        <w:t>e</w:t>
+      </w:r>
+      <w:r>
+        <w:t xml:space="preserve"> abbiamo ottenuto </w:t>
+      </w:r>
+      <w:r>
+        <w:rPr>
+          <w:rFonts w:cstheme="minorHAnsi"/>
+        </w:rPr>
+        <w:t xml:space="preserve">i valori per la probabilità </w:t>
+      </w:r>
+      <w:r>
+        <w:rPr>
+          <w:rFonts w:cstheme="minorHAnsi"/>
+        </w:rPr>
+        <w:t xml:space="preserve">(media) </w:t>
+      </w:r>
+      <w:r>
+        <w:rPr>
+          <w:rFonts w:cstheme="minorHAnsi"/>
+        </w:rPr>
+        <w:t>di abbandono dal centro 1 (</w:t>
+      </w:r>
+      <w:r>
+        <w:rPr>
+          <w:rFonts w:cstheme="minorHAnsi"/>
+          <w:i/>
+          <w:iCs/>
+        </w:rPr>
+        <w:t>ordering and payment</w:t>
+      </w:r>
+      <w:r>
+        <w:rPr>
+          <w:rFonts w:cstheme="minorHAnsi"/>
+        </w:rPr>
+        <w:t>)</w:t>
+      </w:r>
+      <w:r>
+        <w:rPr>
+          <w:rFonts w:cstheme="minorHAnsi"/>
+        </w:rPr>
+        <w:t>, per</w:t>
+      </w:r>
+      <w:r>
+        <w:rPr>
+          <w:rFonts w:cstheme="minorHAnsi"/>
+        </w:rPr>
+        <w:t xml:space="preserve"> la probabilità </w:t>
+      </w:r>
+      <w:r>
+        <w:rPr>
+          <w:rFonts w:cstheme="minorHAnsi"/>
+        </w:rPr>
+        <w:t xml:space="preserve">(media) </w:t>
+      </w:r>
+      <w:r>
+        <w:rPr>
+          <w:rFonts w:cstheme="minorHAnsi"/>
+        </w:rPr>
+        <w:t>di abbandono dal centro 2 (</w:t>
+      </w:r>
+      <w:r>
+        <w:rPr>
+          <w:rFonts w:cstheme="minorHAnsi"/>
+          <w:i/>
+          <w:iCs/>
+        </w:rPr>
+        <w:t>electronic o</w:t>
+      </w:r>
+      <w:r>
+        <w:rPr>
+          <w:rFonts w:cstheme="minorHAnsi"/>
+          <w:i/>
+          <w:iCs/>
+        </w:rPr>
+        <w:t>rdering and payment</w:t>
+      </w:r>
+      <w:r>
+        <w:rPr>
+          <w:rFonts w:cstheme="minorHAnsi"/>
+        </w:rPr>
+        <w:t>)</w:t>
+      </w:r>
+      <w:r>
+        <w:rPr>
+          <w:rFonts w:cstheme="minorHAnsi"/>
+        </w:rPr>
+        <w:t xml:space="preserve"> e per le domande medie relative ai cinque centri. I valori sono mostrati nella seguente tabella:</w:t>
+      </w:r>
+    </w:p>
+    <w:p>
+      <w:pPr>
+        <w:rPr>
+          <w:rFonts w:cstheme="minorHAnsi"/>
+        </w:rPr>
+      </w:pPr>
+    </w:p>
+    <w:tbl>
+      <w:tblPr>
+        <w:tblStyle w:val="Grigliatabella"/>
+        <w:tblW w:w="0" w:type="auto"/>
+        <w:jc w:val="center"/>
+        <w:tblLook w:val="04A0" w:firstRow="1" w:lastRow="0" w:firstColumn="1" w:lastColumn="0" w:noHBand="0" w:noVBand="1"/>
+      </w:tblPr>
+      <w:tblGrid>
+        <w:gridCol w:w="1265"/>
+        <w:gridCol w:w="1405"/>
+        <w:gridCol w:w="1393"/>
+        <w:gridCol w:w="1393"/>
+        <w:gridCol w:w="1393"/>
+        <w:gridCol w:w="1393"/>
+        <w:gridCol w:w="1386"/>
+      </w:tblGrid>
+      <w:tr>
+        <w:trPr>
+          <w:jc w:val="center"/>
+        </w:trPr>
+        <w:tc>
+          <w:tcPr>
+            <w:tcW w:w="1265" w:type="dxa"/>
+            <w:shd w:val="clear" w:color="auto" w:fill="BFBFBF" w:themeFill="background1" w:themeFillShade="BF"/>
+          </w:tcPr>
+          <w:p>
+            <w:pPr>
+              <w:jc w:val="center"/>
+              <w:rPr>
+                <w:rFonts w:ascii="Bahnschrift SemiBold Condensed" w:hAnsi="Bahnschrift SemiBold Condensed" w:cstheme="minorHAnsi"/>
+                <w:b/>
+                <w:bCs/>
+                <w:sz w:val="20"/>
+                <w:szCs w:val="20"/>
+              </w:rPr>
+            </w:pPr>
+          </w:p>
+        </w:tc>
+        <w:tc>
+          <w:tcPr>
+            <w:tcW w:w="1405" w:type="dxa"/>
+            <w:shd w:val="clear" w:color="auto" w:fill="BFBFBF" w:themeFill="background1" w:themeFillShade="BF"/>
+          </w:tcPr>
+          <w:p>
+            <w:pPr>
+              <w:jc w:val="center"/>
+              <w:rPr>
+                <w:rFonts w:ascii="Bahnschrift SemiBold Condensed" w:hAnsi="Bahnschrift SemiBold Condensed" w:cstheme="minorHAnsi"/>
+                <w:b/>
+                <w:bCs/>
+                <w:sz w:val="20"/>
+                <w:szCs w:val="20"/>
+              </w:rPr>
+            </w:pPr>
+            <w:r>
+              <w:rPr>
+                <w:rFonts w:ascii="Bahnschrift SemiBold Condensed" w:hAnsi="Bahnschrift SemiBold Condensed" w:cstheme="minorHAnsi"/>
+                <w:b/>
+                <w:bCs/>
+                <w:sz w:val="20"/>
+                <w:szCs w:val="20"/>
+              </w:rPr>
+              <w:t xml:space="preserve">09:00 </w:t>
+            </w:r>
+            <w:r>
+              <w:rPr>
+                <w:rFonts w:ascii="Bahnschrift SemiBold Condensed" w:hAnsi="Bahnschrift SemiBold Condensed" w:cstheme="minorHAnsi"/>
+                <w:b/>
+                <w:bCs/>
+                <w:sz w:val="20"/>
+                <w:szCs w:val="20"/>
+              </w:rPr>
+              <w:sym w:font="Wingdings" w:char="F0E0"/>
+            </w:r>
+            <w:r>
+              <w:rPr>
+                <w:rFonts w:ascii="Bahnschrift SemiBold Condensed" w:hAnsi="Bahnschrift SemiBold Condensed" w:cstheme="minorHAnsi"/>
+                <w:b/>
+                <w:bCs/>
+                <w:sz w:val="20"/>
+                <w:szCs w:val="20"/>
+              </w:rPr>
+              <w:t xml:space="preserve"> 11:00</w:t>
+            </w:r>
+          </w:p>
+        </w:tc>
+        <w:tc>
+          <w:tcPr>
+            <w:tcW w:w="1393" w:type="dxa"/>
+            <w:shd w:val="clear" w:color="auto" w:fill="BFBFBF" w:themeFill="background1" w:themeFillShade="BF"/>
+          </w:tcPr>
+          <w:p>
+            <w:pPr>
+              <w:jc w:val="center"/>
+              <w:rPr>
+                <w:rFonts w:ascii="Bahnschrift SemiBold Condensed" w:hAnsi="Bahnschrift SemiBold Condensed" w:cstheme="minorHAnsi"/>
+                <w:b/>
+                <w:bCs/>
+                <w:sz w:val="20"/>
+                <w:szCs w:val="20"/>
+              </w:rPr>
+            </w:pPr>
+            <w:r>
+              <w:rPr>
+                <w:rFonts w:ascii="Bahnschrift SemiBold Condensed" w:hAnsi="Bahnschrift SemiBold Condensed" w:cstheme="minorHAnsi"/>
+                <w:b/>
+                <w:bCs/>
+                <w:sz w:val="20"/>
+                <w:szCs w:val="20"/>
+              </w:rPr>
+              <w:t>11</w:t>
+            </w:r>
+            <w:r>
+              <w:rPr>
+                <w:rFonts w:ascii="Bahnschrift SemiBold Condensed" w:hAnsi="Bahnschrift SemiBold Condensed" w:cstheme="minorHAnsi"/>
+                <w:b/>
+                <w:bCs/>
+                <w:sz w:val="20"/>
+                <w:szCs w:val="20"/>
+              </w:rPr>
+              <w:t xml:space="preserve">:00 </w:t>
+            </w:r>
+            <w:r>
+              <w:rPr>
+                <w:rFonts w:ascii="Bahnschrift SemiBold Condensed" w:hAnsi="Bahnschrift SemiBold Condensed" w:cstheme="minorHAnsi"/>
+                <w:b/>
+                <w:bCs/>
+                <w:sz w:val="20"/>
+                <w:szCs w:val="20"/>
+              </w:rPr>
+              <w:sym w:font="Wingdings" w:char="F0E0"/>
+            </w:r>
+            <w:r>
+              <w:rPr>
+                <w:rFonts w:ascii="Bahnschrift SemiBold Condensed" w:hAnsi="Bahnschrift SemiBold Condensed" w:cstheme="minorHAnsi"/>
+                <w:b/>
+                <w:bCs/>
+                <w:sz w:val="20"/>
+                <w:szCs w:val="20"/>
+              </w:rPr>
+              <w:t xml:space="preserve"> 1</w:t>
+            </w:r>
+            <w:r>
+              <w:rPr>
+                <w:rFonts w:ascii="Bahnschrift SemiBold Condensed" w:hAnsi="Bahnschrift SemiBold Condensed" w:cstheme="minorHAnsi"/>
+                <w:b/>
+                <w:bCs/>
+                <w:sz w:val="20"/>
+                <w:szCs w:val="20"/>
+              </w:rPr>
+              <w:t>2</w:t>
+            </w:r>
+            <w:r>
+              <w:rPr>
+                <w:rFonts w:ascii="Bahnschrift SemiBold Condensed" w:hAnsi="Bahnschrift SemiBold Condensed" w:cstheme="minorHAnsi"/>
+                <w:b/>
+                <w:bCs/>
+                <w:sz w:val="20"/>
+                <w:szCs w:val="20"/>
+              </w:rPr>
+              <w:t>:00</w:t>
+            </w:r>
+          </w:p>
+        </w:tc>
+        <w:tc>
+          <w:tcPr>
+            <w:tcW w:w="1393" w:type="dxa"/>
+            <w:shd w:val="clear" w:color="auto" w:fill="BFBFBF" w:themeFill="background1" w:themeFillShade="BF"/>
+          </w:tcPr>
+          <w:p>
+            <w:pPr>
+              <w:jc w:val="center"/>
+              <w:rPr>
+                <w:rFonts w:ascii="Bahnschrift SemiBold Condensed" w:hAnsi="Bahnschrift SemiBold Condensed" w:cstheme="minorHAnsi"/>
+                <w:b/>
+                <w:bCs/>
+                <w:sz w:val="20"/>
+                <w:szCs w:val="20"/>
+              </w:rPr>
+            </w:pPr>
+            <w:r>
+              <w:rPr>
+                <w:rFonts w:ascii="Bahnschrift SemiBold Condensed" w:hAnsi="Bahnschrift SemiBold Condensed" w:cstheme="minorHAnsi"/>
+                <w:b/>
+                <w:bCs/>
+                <w:sz w:val="20"/>
+                <w:szCs w:val="20"/>
+              </w:rPr>
+              <w:t>12</w:t>
+            </w:r>
+            <w:r>
+              <w:rPr>
+                <w:rFonts w:ascii="Bahnschrift SemiBold Condensed" w:hAnsi="Bahnschrift SemiBold Condensed" w:cstheme="minorHAnsi"/>
+                <w:b/>
+                <w:bCs/>
+                <w:sz w:val="20"/>
+                <w:szCs w:val="20"/>
+              </w:rPr>
+              <w:t xml:space="preserve">:00 </w:t>
+            </w:r>
+            <w:r>
+              <w:rPr>
+                <w:rFonts w:ascii="Bahnschrift SemiBold Condensed" w:hAnsi="Bahnschrift SemiBold Condensed" w:cstheme="minorHAnsi"/>
+                <w:b/>
+                <w:bCs/>
+                <w:sz w:val="20"/>
+                <w:szCs w:val="20"/>
+              </w:rPr>
+              <w:sym w:font="Wingdings" w:char="F0E0"/>
+            </w:r>
+            <w:r>
+              <w:rPr>
+                <w:rFonts w:ascii="Bahnschrift SemiBold Condensed" w:hAnsi="Bahnschrift SemiBold Condensed" w:cstheme="minorHAnsi"/>
+                <w:b/>
+                <w:bCs/>
+                <w:sz w:val="20"/>
+                <w:szCs w:val="20"/>
+              </w:rPr>
+              <w:t xml:space="preserve"> 1</w:t>
+            </w:r>
+            <w:r>
+              <w:rPr>
+                <w:rFonts w:ascii="Bahnschrift SemiBold Condensed" w:hAnsi="Bahnschrift SemiBold Condensed" w:cstheme="minorHAnsi"/>
+                <w:b/>
+                <w:bCs/>
+                <w:sz w:val="20"/>
+                <w:szCs w:val="20"/>
+              </w:rPr>
+              <w:t>5</w:t>
+            </w:r>
+            <w:r>
+              <w:rPr>
+                <w:rFonts w:ascii="Bahnschrift SemiBold Condensed" w:hAnsi="Bahnschrift SemiBold Condensed" w:cstheme="minorHAnsi"/>
+                <w:b/>
+                <w:bCs/>
+                <w:sz w:val="20"/>
+                <w:szCs w:val="20"/>
+              </w:rPr>
+              <w:t>:00</w:t>
+            </w:r>
+          </w:p>
+        </w:tc>
+        <w:tc>
+          <w:tcPr>
+            <w:tcW w:w="1393" w:type="dxa"/>
+            <w:shd w:val="clear" w:color="auto" w:fill="BFBFBF" w:themeFill="background1" w:themeFillShade="BF"/>
+          </w:tcPr>
+          <w:p>
+            <w:pPr>
+              <w:jc w:val="center"/>
+              <w:rPr>
+                <w:rFonts w:ascii="Bahnschrift SemiBold Condensed" w:hAnsi="Bahnschrift SemiBold Condensed" w:cstheme="minorHAnsi"/>
+                <w:b/>
+                <w:bCs/>
+                <w:sz w:val="20"/>
+                <w:szCs w:val="20"/>
+              </w:rPr>
+            </w:pPr>
+            <w:r>
+              <w:rPr>
+                <w:rFonts w:ascii="Bahnschrift SemiBold Condensed" w:hAnsi="Bahnschrift SemiBold Condensed" w:cstheme="minorHAnsi"/>
+                <w:b/>
+                <w:bCs/>
+                <w:sz w:val="20"/>
+                <w:szCs w:val="20"/>
+              </w:rPr>
+              <w:t>15</w:t>
+            </w:r>
+            <w:r>
+              <w:rPr>
+                <w:rFonts w:ascii="Bahnschrift SemiBold Condensed" w:hAnsi="Bahnschrift SemiBold Condensed" w:cstheme="minorHAnsi"/>
+                <w:b/>
+                <w:bCs/>
+                <w:sz w:val="20"/>
+                <w:szCs w:val="20"/>
+              </w:rPr>
+              <w:t xml:space="preserve">:00 </w:t>
+            </w:r>
+            <w:r>
+              <w:rPr>
+                <w:rFonts w:ascii="Bahnschrift SemiBold Condensed" w:hAnsi="Bahnschrift SemiBold Condensed" w:cstheme="minorHAnsi"/>
+                <w:b/>
+                <w:bCs/>
+                <w:sz w:val="20"/>
+                <w:szCs w:val="20"/>
+              </w:rPr>
+              <w:sym w:font="Wingdings" w:char="F0E0"/>
+            </w:r>
+            <w:r>
+              <w:rPr>
+                <w:rFonts w:ascii="Bahnschrift SemiBold Condensed" w:hAnsi="Bahnschrift SemiBold Condensed" w:cstheme="minorHAnsi"/>
+                <w:b/>
+                <w:bCs/>
+                <w:sz w:val="20"/>
+                <w:szCs w:val="20"/>
+              </w:rPr>
+              <w:t xml:space="preserve"> 1</w:t>
+            </w:r>
+            <w:r>
+              <w:rPr>
+                <w:rFonts w:ascii="Bahnschrift SemiBold Condensed" w:hAnsi="Bahnschrift SemiBold Condensed" w:cstheme="minorHAnsi"/>
+                <w:b/>
+                <w:bCs/>
+                <w:sz w:val="20"/>
+                <w:szCs w:val="20"/>
+              </w:rPr>
+              <w:t>8</w:t>
+            </w:r>
+            <w:r>
+              <w:rPr>
+                <w:rFonts w:ascii="Bahnschrift SemiBold Condensed" w:hAnsi="Bahnschrift SemiBold Condensed" w:cstheme="minorHAnsi"/>
+                <w:b/>
+                <w:bCs/>
+                <w:sz w:val="20"/>
+                <w:szCs w:val="20"/>
+              </w:rPr>
+              <w:t>:00</w:t>
+            </w:r>
+          </w:p>
+        </w:tc>
+        <w:tc>
+          <w:tcPr>
+            <w:tcW w:w="1393" w:type="dxa"/>
+            <w:shd w:val="clear" w:color="auto" w:fill="BFBFBF" w:themeFill="background1" w:themeFillShade="BF"/>
+          </w:tcPr>
+          <w:p>
+            <w:pPr>
+              <w:jc w:val="center"/>
+              <w:rPr>
+                <w:rFonts w:ascii="Bahnschrift SemiBold Condensed" w:hAnsi="Bahnschrift SemiBold Condensed" w:cstheme="minorHAnsi"/>
+                <w:b/>
+                <w:bCs/>
+                <w:sz w:val="20"/>
+                <w:szCs w:val="20"/>
+              </w:rPr>
+            </w:pPr>
+            <w:r>
+              <w:rPr>
+                <w:rFonts w:ascii="Bahnschrift SemiBold Condensed" w:hAnsi="Bahnschrift SemiBold Condensed" w:cstheme="minorHAnsi"/>
+                <w:b/>
+                <w:bCs/>
+                <w:sz w:val="20"/>
+                <w:szCs w:val="20"/>
+              </w:rPr>
+              <w:t>18</w:t>
+            </w:r>
+            <w:r>
+              <w:rPr>
+                <w:rFonts w:ascii="Bahnschrift SemiBold Condensed" w:hAnsi="Bahnschrift SemiBold Condensed" w:cstheme="minorHAnsi"/>
+                <w:b/>
+                <w:bCs/>
+                <w:sz w:val="20"/>
+                <w:szCs w:val="20"/>
+              </w:rPr>
+              <w:t xml:space="preserve">:00 </w:t>
+            </w:r>
+            <w:r>
+              <w:rPr>
+                <w:rFonts w:ascii="Bahnschrift SemiBold Condensed" w:hAnsi="Bahnschrift SemiBold Condensed" w:cstheme="minorHAnsi"/>
+                <w:b/>
+                <w:bCs/>
+                <w:sz w:val="20"/>
+                <w:szCs w:val="20"/>
+              </w:rPr>
+              <w:sym w:font="Wingdings" w:char="F0E0"/>
+            </w:r>
+            <w:r>
+              <w:rPr>
+                <w:rFonts w:ascii="Bahnschrift SemiBold Condensed" w:hAnsi="Bahnschrift SemiBold Condensed" w:cstheme="minorHAnsi"/>
+                <w:b/>
+                <w:bCs/>
+                <w:sz w:val="20"/>
+                <w:szCs w:val="20"/>
+              </w:rPr>
+              <w:t xml:space="preserve"> </w:t>
+            </w:r>
+            <w:r>
+              <w:rPr>
+                <w:rFonts w:ascii="Bahnschrift SemiBold Condensed" w:hAnsi="Bahnschrift SemiBold Condensed" w:cstheme="minorHAnsi"/>
+                <w:b/>
+                <w:bCs/>
+                <w:sz w:val="20"/>
+                <w:szCs w:val="20"/>
+              </w:rPr>
+              <w:t>22</w:t>
+            </w:r>
+            <w:r>
+              <w:rPr>
+                <w:rFonts w:ascii="Bahnschrift SemiBold Condensed" w:hAnsi="Bahnschrift SemiBold Condensed" w:cstheme="minorHAnsi"/>
+                <w:b/>
+                <w:bCs/>
+                <w:sz w:val="20"/>
+                <w:szCs w:val="20"/>
+              </w:rPr>
+              <w:t>:00</w:t>
+            </w:r>
+          </w:p>
+        </w:tc>
+        <w:tc>
+          <w:tcPr>
+            <w:tcW w:w="1386" w:type="dxa"/>
+            <w:shd w:val="clear" w:color="auto" w:fill="BFBFBF" w:themeFill="background1" w:themeFillShade="BF"/>
+          </w:tcPr>
+          <w:p>
+            <w:pPr>
+              <w:jc w:val="center"/>
+              <w:rPr>
+                <w:rFonts w:ascii="Bahnschrift SemiBold Condensed" w:hAnsi="Bahnschrift SemiBold Condensed" w:cstheme="minorHAnsi"/>
+                <w:b/>
+                <w:bCs/>
+                <w:sz w:val="20"/>
+                <w:szCs w:val="20"/>
+              </w:rPr>
+            </w:pPr>
+            <w:r>
+              <w:rPr>
+                <w:rFonts w:ascii="Bahnschrift SemiBold Condensed" w:hAnsi="Bahnschrift SemiBold Condensed" w:cstheme="minorHAnsi"/>
+                <w:b/>
+                <w:bCs/>
+                <w:sz w:val="20"/>
+                <w:szCs w:val="20"/>
+              </w:rPr>
+              <w:t xml:space="preserve">22:00 </w:t>
+            </w:r>
+            <w:r>
+              <w:rPr>
+                <w:rFonts w:ascii="Bahnschrift SemiBold Condensed" w:hAnsi="Bahnschrift SemiBold Condensed" w:cstheme="minorHAnsi"/>
+                <w:b/>
+                <w:bCs/>
+                <w:sz w:val="20"/>
+                <w:szCs w:val="20"/>
+              </w:rPr>
+              <w:sym w:font="Wingdings" w:char="F0E0"/>
+            </w:r>
+            <w:r>
+              <w:rPr>
+                <w:rFonts w:ascii="Bahnschrift SemiBold Condensed" w:hAnsi="Bahnschrift SemiBold Condensed" w:cstheme="minorHAnsi"/>
+                <w:b/>
+                <w:bCs/>
+                <w:sz w:val="20"/>
+                <w:szCs w:val="20"/>
+              </w:rPr>
+              <w:t xml:space="preserve"> 23:00</w:t>
+            </w:r>
+          </w:p>
+        </w:tc>
+      </w:tr>
+      <w:tr>
+        <w:trPr>
+          <w:jc w:val="center"/>
+        </w:trPr>
+        <w:tc>
+          <w:tcPr>
+            <w:tcW w:w="1265" w:type="dxa"/>
+            <w:shd w:val="clear" w:color="auto" w:fill="BFBFBF" w:themeFill="background1" w:themeFillShade="BF"/>
+          </w:tcPr>
+          <w:p>
+            <w:pPr>
+              <w:jc w:val="center"/>
+              <w:rPr>
+                <w:rFonts w:cstheme="minorHAnsi"/>
+                <w:b/>
+                <w:bCs/>
+              </w:rPr>
+            </w:pPr>
+            <w:r>
+              <w:rPr>
+                <w:rFonts w:cstheme="minorHAnsi"/>
+                <w:b/>
+                <w:bCs/>
+                <w:lang w:val="en-US"/>
+              </w:rPr>
+              <w:t>q</w:t>
+            </w:r>
+            <w:r>
+              <w:rPr>
+                <w:rFonts w:cstheme="minorHAnsi"/>
+                <w:b/>
+                <w:bCs/>
+                <w:vertAlign w:val="subscript"/>
+                <w:lang w:val="en-US"/>
+              </w:rPr>
+              <w:t>C</w:t>
+            </w:r>
+          </w:p>
+        </w:tc>
+        <w:tc>
+          <w:tcPr>
+            <w:tcW w:w="1405" w:type="dxa"/>
+          </w:tcPr>
+          <w:p>
+            <w:pPr>
+              <w:jc w:val="center"/>
+              <w:rPr>
+                <w:rFonts w:cstheme="minorHAnsi"/>
+              </w:rPr>
+            </w:pPr>
+            <w:r>
+              <w:rPr>
+                <w:rFonts w:cstheme="minorHAnsi"/>
+              </w:rPr>
+              <w:t>0,00005</w:t>
+            </w:r>
+          </w:p>
+        </w:tc>
+        <w:tc>
+          <w:tcPr>
+            <w:tcW w:w="1393" w:type="dxa"/>
+          </w:tcPr>
+          <w:p>
+            <w:pPr>
+              <w:jc w:val="center"/>
+              <w:rPr>
+                <w:rFonts w:cstheme="minorHAnsi"/>
+              </w:rPr>
+            </w:pPr>
+            <w:r>
+              <w:rPr>
+                <w:rFonts w:cstheme="minorHAnsi"/>
+              </w:rPr>
+              <w:t>0</w:t>
+            </w:r>
+          </w:p>
+        </w:tc>
+        <w:tc>
+          <w:tcPr>
+            <w:tcW w:w="1393" w:type="dxa"/>
+          </w:tcPr>
+          <w:p>
+            <w:pPr>
+              <w:jc w:val="center"/>
+              <w:rPr>
+                <w:rFonts w:cstheme="minorHAnsi"/>
+              </w:rPr>
+            </w:pPr>
+            <w:r>
+              <w:rPr>
+                <w:rFonts w:cstheme="minorHAnsi"/>
+              </w:rPr>
+              <w:t>0,016909</w:t>
+            </w:r>
+          </w:p>
+        </w:tc>
+        <w:tc>
+          <w:tcPr>
+            <w:tcW w:w="1393" w:type="dxa"/>
+          </w:tcPr>
+          <w:p>
+            <w:pPr>
+              <w:jc w:val="center"/>
+              <w:rPr>
+                <w:rFonts w:cstheme="minorHAnsi"/>
+              </w:rPr>
+            </w:pPr>
+            <w:r>
+              <w:rPr>
+                <w:rFonts w:cstheme="minorHAnsi"/>
+              </w:rPr>
+              <w:t>0</w:t>
+            </w:r>
+          </w:p>
+        </w:tc>
+        <w:tc>
+          <w:tcPr>
+            <w:tcW w:w="1393" w:type="dxa"/>
+          </w:tcPr>
+          <w:p>
+            <w:pPr>
+              <w:jc w:val="center"/>
+              <w:rPr>
+                <w:rFonts w:cstheme="minorHAnsi"/>
+              </w:rPr>
+            </w:pPr>
+            <w:r>
+              <w:rPr>
+                <w:rFonts w:cstheme="minorHAnsi"/>
+              </w:rPr>
+              <w:t>0,280541</w:t>
+            </w:r>
+          </w:p>
+        </w:tc>
+        <w:tc>
+          <w:tcPr>
+            <w:tcW w:w="1386" w:type="dxa"/>
+          </w:tcPr>
+          <w:p>
+            <w:pPr>
+              <w:jc w:val="center"/>
+              <w:rPr>
+                <w:rFonts w:cstheme="minorHAnsi"/>
+              </w:rPr>
+            </w:pPr>
+            <w:r>
+              <w:rPr>
+                <w:rFonts w:cstheme="minorHAnsi"/>
+              </w:rPr>
+              <w:t>0,00005</w:t>
+            </w:r>
+          </w:p>
+        </w:tc>
+      </w:tr>
+      <w:tr>
+        <w:trPr>
+          <w:jc w:val="center"/>
+        </w:trPr>
+        <w:tc>
+          <w:tcPr>
+            <w:tcW w:w="1265" w:type="dxa"/>
+            <w:shd w:val="clear" w:color="auto" w:fill="BFBFBF" w:themeFill="background1" w:themeFillShade="BF"/>
+          </w:tcPr>
+          <w:p>
+            <w:pPr>
+              <w:jc w:val="center"/>
+              <w:rPr>
+                <w:rFonts w:cstheme="minorHAnsi"/>
+                <w:b/>
+                <w:bCs/>
+              </w:rPr>
+            </w:pPr>
+            <w:r>
+              <w:rPr>
+                <w:rFonts w:cstheme="minorHAnsi"/>
+                <w:b/>
+                <w:bCs/>
+              </w:rPr>
+              <w:t>q</w:t>
+            </w:r>
+            <w:r>
+              <w:rPr>
+                <w:rFonts w:cstheme="minorHAnsi"/>
+                <w:b/>
+                <w:bCs/>
+                <w:vertAlign w:val="subscript"/>
+              </w:rPr>
+              <w:t>A</w:t>
+            </w:r>
+          </w:p>
+        </w:tc>
+        <w:tc>
+          <w:tcPr>
+            <w:tcW w:w="1405" w:type="dxa"/>
+          </w:tcPr>
+          <w:p>
+            <w:pPr>
+              <w:jc w:val="center"/>
+              <w:rPr>
+                <w:rFonts w:cstheme="minorHAnsi"/>
+              </w:rPr>
+            </w:pPr>
+            <w:r>
+              <w:rPr>
+                <w:rFonts w:cstheme="minorHAnsi"/>
+              </w:rPr>
+              <w:t>0,034454</w:t>
+            </w:r>
+          </w:p>
+        </w:tc>
+        <w:tc>
+          <w:tcPr>
+            <w:tcW w:w="1393" w:type="dxa"/>
+          </w:tcPr>
+          <w:p>
+            <w:pPr>
+              <w:jc w:val="center"/>
+              <w:rPr>
+                <w:rFonts w:cstheme="minorHAnsi"/>
+              </w:rPr>
+            </w:pPr>
+            <w:r>
+              <w:rPr>
+                <w:rFonts w:cstheme="minorHAnsi"/>
+              </w:rPr>
+              <w:t>0,000732</w:t>
+            </w:r>
+          </w:p>
+        </w:tc>
+        <w:tc>
+          <w:tcPr>
+            <w:tcW w:w="1393" w:type="dxa"/>
+          </w:tcPr>
+          <w:p>
+            <w:pPr>
+              <w:jc w:val="center"/>
+              <w:rPr>
+                <w:rFonts w:cstheme="minorHAnsi"/>
+              </w:rPr>
+            </w:pPr>
+            <w:r>
+              <w:rPr>
+                <w:rFonts w:cstheme="minorHAnsi"/>
+              </w:rPr>
+              <w:t>0,452461</w:t>
+            </w:r>
+          </w:p>
+        </w:tc>
+        <w:tc>
+          <w:tcPr>
+            <w:tcW w:w="1393" w:type="dxa"/>
+          </w:tcPr>
+          <w:p>
+            <w:pPr>
+              <w:jc w:val="center"/>
+              <w:rPr>
+                <w:rFonts w:cstheme="minorHAnsi"/>
+              </w:rPr>
+            </w:pPr>
+            <w:r>
+              <w:rPr>
+                <w:rFonts w:cstheme="minorHAnsi"/>
+              </w:rPr>
+              <w:t>0,004951</w:t>
+            </w:r>
+          </w:p>
+        </w:tc>
+        <w:tc>
+          <w:tcPr>
+            <w:tcW w:w="1393" w:type="dxa"/>
+          </w:tcPr>
+          <w:p>
+            <w:pPr>
+              <w:jc w:val="center"/>
+              <w:rPr>
+                <w:rFonts w:cstheme="minorHAnsi"/>
+              </w:rPr>
+            </w:pPr>
+            <w:r>
+              <w:rPr>
+                <w:rFonts w:cstheme="minorHAnsi"/>
+              </w:rPr>
+              <w:t>0,723259</w:t>
+            </w:r>
+          </w:p>
+        </w:tc>
+        <w:tc>
+          <w:tcPr>
+            <w:tcW w:w="1386" w:type="dxa"/>
+          </w:tcPr>
+          <w:p>
+            <w:pPr>
+              <w:jc w:val="center"/>
+              <w:rPr>
+                <w:rFonts w:cstheme="minorHAnsi"/>
+              </w:rPr>
+            </w:pPr>
+            <w:r>
+              <w:rPr>
+                <w:rFonts w:cstheme="minorHAnsi"/>
+              </w:rPr>
+              <w:t>0,034454</w:t>
+            </w:r>
+          </w:p>
+        </w:tc>
+      </w:tr>
+      <w:tr>
+        <w:trPr>
+          <w:jc w:val="center"/>
+        </w:trPr>
+        <w:tc>
+          <w:tcPr>
+            <w:tcW w:w="1265" w:type="dxa"/>
+            <w:shd w:val="clear" w:color="auto" w:fill="BFBFBF" w:themeFill="background1" w:themeFillShade="BF"/>
+          </w:tcPr>
+          <w:p>
+            <w:pPr>
+              <w:jc w:val="center"/>
+              <w:rPr>
+                <w:rFonts w:cstheme="minorHAnsi"/>
+                <w:b/>
+                <w:bCs/>
+              </w:rPr>
+            </w:pPr>
+            <w:r>
+              <w:rPr>
+                <w:b/>
+                <w:bCs/>
+                <w:lang w:val="en-US"/>
+              </w:rPr>
+              <w:t>D</w:t>
+            </w:r>
+            <w:r>
+              <w:rPr>
+                <w:b/>
+                <w:bCs/>
+                <w:vertAlign w:val="subscript"/>
+                <w:lang w:val="en-US"/>
+              </w:rPr>
+              <w:t>1</w:t>
+            </w:r>
+            <w:r>
+              <w:rPr>
+                <w:b/>
+                <w:bCs/>
+                <w:lang w:val="en-US"/>
+              </w:rPr>
+              <w:t xml:space="preserve"> (sec)</w:t>
+            </w:r>
+          </w:p>
+        </w:tc>
+        <w:tc>
+          <w:tcPr>
+            <w:tcW w:w="1405" w:type="dxa"/>
+          </w:tcPr>
+          <w:p>
+            <w:pPr>
+              <w:jc w:val="center"/>
+              <w:rPr>
+                <w:rFonts w:cstheme="minorHAnsi"/>
+              </w:rPr>
+            </w:pPr>
+            <w:r>
+              <w:rPr>
+                <w:rFonts w:cstheme="minorHAnsi"/>
+              </w:rPr>
+              <w:t>36</w:t>
+            </w:r>
+          </w:p>
+        </w:tc>
+        <w:tc>
+          <w:tcPr>
+            <w:tcW w:w="1393" w:type="dxa"/>
+          </w:tcPr>
+          <w:p>
+            <w:pPr>
+              <w:jc w:val="center"/>
+              <w:rPr>
+                <w:rFonts w:cstheme="minorHAnsi"/>
+              </w:rPr>
+            </w:pPr>
+            <w:r>
+              <w:rPr>
+                <w:rFonts w:cstheme="minorHAnsi"/>
+              </w:rPr>
+              <w:t>36</w:t>
+            </w:r>
+          </w:p>
+        </w:tc>
+        <w:tc>
+          <w:tcPr>
+            <w:tcW w:w="1393" w:type="dxa"/>
+          </w:tcPr>
+          <w:p>
+            <w:pPr>
+              <w:jc w:val="center"/>
+              <w:rPr>
+                <w:rFonts w:cstheme="minorHAnsi"/>
+              </w:rPr>
+            </w:pPr>
+            <w:r>
+              <w:rPr>
+                <w:rFonts w:cstheme="minorHAnsi"/>
+              </w:rPr>
+              <w:t>36</w:t>
+            </w:r>
+          </w:p>
+        </w:tc>
+        <w:tc>
+          <w:tcPr>
+            <w:tcW w:w="1393" w:type="dxa"/>
+          </w:tcPr>
+          <w:p>
+            <w:pPr>
+              <w:jc w:val="center"/>
+              <w:rPr>
+                <w:rFonts w:cstheme="minorHAnsi"/>
+              </w:rPr>
+            </w:pPr>
+            <w:r>
+              <w:rPr>
+                <w:rFonts w:cstheme="minorHAnsi"/>
+              </w:rPr>
+              <w:t>36</w:t>
+            </w:r>
+          </w:p>
+        </w:tc>
+        <w:tc>
+          <w:tcPr>
+            <w:tcW w:w="1393" w:type="dxa"/>
+          </w:tcPr>
+          <w:p>
+            <w:pPr>
+              <w:jc w:val="center"/>
+              <w:rPr>
+                <w:rFonts w:cstheme="minorHAnsi"/>
+              </w:rPr>
+            </w:pPr>
+            <w:r>
+              <w:rPr>
+                <w:rFonts w:cstheme="minorHAnsi"/>
+              </w:rPr>
+              <w:t>36</w:t>
+            </w:r>
+          </w:p>
+        </w:tc>
+        <w:tc>
+          <w:tcPr>
+            <w:tcW w:w="1386" w:type="dxa"/>
+          </w:tcPr>
+          <w:p>
+            <w:pPr>
+              <w:jc w:val="center"/>
+              <w:rPr>
+                <w:rFonts w:cstheme="minorHAnsi"/>
+              </w:rPr>
+            </w:pPr>
+            <w:r>
+              <w:rPr>
+                <w:rFonts w:cstheme="minorHAnsi"/>
+              </w:rPr>
+              <w:t>36</w:t>
+            </w:r>
+          </w:p>
+        </w:tc>
+      </w:tr>
+      <w:tr>
+        <w:trPr>
+          <w:jc w:val="center"/>
+        </w:trPr>
+        <w:tc>
+          <w:tcPr>
+            <w:tcW w:w="1265" w:type="dxa"/>
+            <w:shd w:val="clear" w:color="auto" w:fill="BFBFBF" w:themeFill="background1" w:themeFillShade="BF"/>
+          </w:tcPr>
+          <w:p>
+            <w:pPr>
+              <w:jc w:val="center"/>
+              <w:rPr>
+                <w:rFonts w:cstheme="minorHAnsi"/>
+                <w:b/>
+                <w:bCs/>
+              </w:rPr>
+            </w:pPr>
+            <w:r>
+              <w:rPr>
+                <w:b/>
+                <w:bCs/>
+                <w:lang w:val="en-US"/>
+              </w:rPr>
+              <w:t>D</w:t>
+            </w:r>
+            <w:r>
+              <w:rPr>
+                <w:b/>
+                <w:bCs/>
+                <w:vertAlign w:val="subscript"/>
+                <w:lang w:val="en-US"/>
+              </w:rPr>
+              <w:t>2</w:t>
+            </w:r>
+            <w:r>
+              <w:rPr>
+                <w:b/>
+                <w:bCs/>
+                <w:lang w:val="en-US"/>
+              </w:rPr>
+              <w:t xml:space="preserve"> </w:t>
+            </w:r>
+            <w:r>
+              <w:rPr>
+                <w:b/>
+                <w:bCs/>
+                <w:lang w:val="en-US"/>
+              </w:rPr>
+              <w:t>(sec)</w:t>
+            </w:r>
+          </w:p>
+        </w:tc>
+        <w:tc>
+          <w:tcPr>
+            <w:tcW w:w="1405" w:type="dxa"/>
+          </w:tcPr>
+          <w:p>
+            <w:pPr>
+              <w:jc w:val="center"/>
+              <w:rPr>
+                <w:rFonts w:cstheme="minorHAnsi"/>
+              </w:rPr>
+            </w:pPr>
+            <w:r>
+              <w:rPr>
+                <w:rFonts w:cstheme="minorHAnsi"/>
+              </w:rPr>
+              <w:t>108</w:t>
+            </w:r>
+          </w:p>
+        </w:tc>
+        <w:tc>
+          <w:tcPr>
+            <w:tcW w:w="1393" w:type="dxa"/>
+          </w:tcPr>
+          <w:p>
+            <w:pPr>
+              <w:jc w:val="center"/>
+              <w:rPr>
+                <w:rFonts w:cstheme="minorHAnsi"/>
+              </w:rPr>
+            </w:pPr>
+            <w:r>
+              <w:rPr>
+                <w:rFonts w:cstheme="minorHAnsi"/>
+              </w:rPr>
+              <w:t>108</w:t>
+            </w:r>
+          </w:p>
+        </w:tc>
+        <w:tc>
+          <w:tcPr>
+            <w:tcW w:w="1393" w:type="dxa"/>
+          </w:tcPr>
+          <w:p>
+            <w:pPr>
+              <w:jc w:val="center"/>
+              <w:rPr>
+                <w:rFonts w:cstheme="minorHAnsi"/>
+              </w:rPr>
+            </w:pPr>
+            <w:r>
+              <w:rPr>
+                <w:rFonts w:cstheme="minorHAnsi"/>
+              </w:rPr>
+              <w:t>108</w:t>
+            </w:r>
+          </w:p>
+        </w:tc>
+        <w:tc>
+          <w:tcPr>
+            <w:tcW w:w="1393" w:type="dxa"/>
+          </w:tcPr>
+          <w:p>
+            <w:pPr>
+              <w:jc w:val="center"/>
+              <w:rPr>
+                <w:rFonts w:cstheme="minorHAnsi"/>
+              </w:rPr>
+            </w:pPr>
+            <w:r>
+              <w:rPr>
+                <w:rFonts w:cstheme="minorHAnsi"/>
+              </w:rPr>
+              <w:t>108</w:t>
+            </w:r>
+          </w:p>
+        </w:tc>
+        <w:tc>
+          <w:tcPr>
+            <w:tcW w:w="1393" w:type="dxa"/>
+          </w:tcPr>
+          <w:p>
+            <w:pPr>
+              <w:jc w:val="center"/>
+              <w:rPr>
+                <w:rFonts w:cstheme="minorHAnsi"/>
+              </w:rPr>
+            </w:pPr>
+            <w:r>
+              <w:rPr>
+                <w:rFonts w:cstheme="minorHAnsi"/>
+              </w:rPr>
+              <w:t>108</w:t>
+            </w:r>
+          </w:p>
+        </w:tc>
+        <w:tc>
+          <w:tcPr>
+            <w:tcW w:w="1386" w:type="dxa"/>
+          </w:tcPr>
+          <w:p>
+            <w:pPr>
+              <w:jc w:val="center"/>
+              <w:rPr>
+                <w:rFonts w:cstheme="minorHAnsi"/>
+              </w:rPr>
+            </w:pPr>
+            <w:r>
+              <w:rPr>
+                <w:rFonts w:cstheme="minorHAnsi"/>
+              </w:rPr>
+              <w:t>108</w:t>
+            </w:r>
+          </w:p>
+        </w:tc>
+      </w:tr>
+      <w:tr>
+        <w:trPr>
+          <w:jc w:val="center"/>
+        </w:trPr>
+        <w:tc>
+          <w:tcPr>
+            <w:tcW w:w="1265" w:type="dxa"/>
+            <w:shd w:val="clear" w:color="auto" w:fill="BFBFBF" w:themeFill="background1" w:themeFillShade="BF"/>
+          </w:tcPr>
+          <w:p>
+            <w:pPr>
+              <w:jc w:val="center"/>
+              <w:rPr>
+                <w:rFonts w:cstheme="minorHAnsi"/>
+                <w:b/>
+                <w:bCs/>
+              </w:rPr>
+            </w:pPr>
+            <w:r>
+              <w:rPr>
+                <w:b/>
+                <w:bCs/>
+                <w:lang w:val="en-US"/>
+              </w:rPr>
+              <w:t>D</w:t>
+            </w:r>
+            <w:r>
+              <w:rPr>
+                <w:b/>
+                <w:bCs/>
+                <w:vertAlign w:val="subscript"/>
+                <w:lang w:val="en-US"/>
+              </w:rPr>
+              <w:t>3</w:t>
+            </w:r>
+            <w:r>
+              <w:rPr>
+                <w:b/>
+                <w:bCs/>
+                <w:lang w:val="en-US"/>
+              </w:rPr>
+              <w:t xml:space="preserve"> </w:t>
+            </w:r>
+            <w:r>
+              <w:rPr>
+                <w:b/>
+                <w:bCs/>
+                <w:lang w:val="en-US"/>
+              </w:rPr>
+              <w:t>(sec)</w:t>
+            </w:r>
+          </w:p>
+        </w:tc>
+        <w:tc>
+          <w:tcPr>
+            <w:tcW w:w="1405" w:type="dxa"/>
+          </w:tcPr>
+          <w:p>
+            <w:pPr>
+              <w:jc w:val="center"/>
+              <w:rPr>
+                <w:rFonts w:cstheme="minorHAnsi"/>
+              </w:rPr>
+            </w:pPr>
+            <w:r>
+              <w:rPr>
+                <w:rFonts w:cstheme="minorHAnsi"/>
+              </w:rPr>
+              <w:t>235,034304</w:t>
+            </w:r>
+          </w:p>
+        </w:tc>
+        <w:tc>
+          <w:tcPr>
+            <w:tcW w:w="1393" w:type="dxa"/>
+          </w:tcPr>
+          <w:p>
+            <w:pPr>
+              <w:jc w:val="center"/>
+              <w:rPr>
+                <w:rFonts w:cstheme="minorHAnsi"/>
+              </w:rPr>
+            </w:pPr>
+            <w:r>
+              <w:rPr>
+                <w:rFonts w:cstheme="minorHAnsi"/>
+              </w:rPr>
+              <w:t>239,894592</w:t>
+            </w:r>
+          </w:p>
+        </w:tc>
+        <w:tc>
+          <w:tcPr>
+            <w:tcW w:w="1393" w:type="dxa"/>
+          </w:tcPr>
+          <w:p>
+            <w:pPr>
+              <w:jc w:val="center"/>
+              <w:rPr>
+                <w:rFonts w:cstheme="minorHAnsi"/>
+              </w:rPr>
+            </w:pPr>
+            <w:r>
+              <w:rPr>
+                <w:rFonts w:cstheme="minorHAnsi"/>
+              </w:rPr>
+              <w:t>173,3846784</w:t>
+            </w:r>
+          </w:p>
+        </w:tc>
+        <w:tc>
+          <w:tcPr>
+            <w:tcW w:w="1393" w:type="dxa"/>
+          </w:tcPr>
+          <w:p>
+            <w:pPr>
+              <w:jc w:val="center"/>
+              <w:rPr>
+                <w:rFonts w:cstheme="minorHAnsi"/>
+              </w:rPr>
+            </w:pPr>
+            <w:r>
+              <w:rPr>
+                <w:rFonts w:cstheme="minorHAnsi"/>
+              </w:rPr>
+              <w:t>239,287056</w:t>
+            </w:r>
+          </w:p>
+        </w:tc>
+        <w:tc>
+          <w:tcPr>
+            <w:tcW w:w="1393" w:type="dxa"/>
+          </w:tcPr>
+          <w:p>
+            <w:pPr>
+              <w:jc w:val="center"/>
+              <w:rPr>
+                <w:rFonts w:cstheme="minorHAnsi"/>
+              </w:rPr>
+            </w:pPr>
+            <w:r>
+              <w:rPr>
+                <w:rFonts w:cstheme="minorHAnsi"/>
+              </w:rPr>
+              <w:t>111,6119616</w:t>
+            </w:r>
+          </w:p>
+        </w:tc>
+        <w:tc>
+          <w:tcPr>
+            <w:tcW w:w="1386" w:type="dxa"/>
+          </w:tcPr>
+          <w:p>
+            <w:pPr>
+              <w:jc w:val="center"/>
+              <w:rPr>
+                <w:rFonts w:cstheme="minorHAnsi"/>
+              </w:rPr>
+            </w:pPr>
+            <w:r>
+              <w:rPr>
+                <w:rFonts w:cstheme="minorHAnsi"/>
+              </w:rPr>
+              <w:t>235,034304</w:t>
+            </w:r>
+          </w:p>
+        </w:tc>
+      </w:tr>
+      <w:tr>
+        <w:trPr>
+          <w:jc w:val="center"/>
+        </w:trPr>
+        <w:tc>
+          <w:tcPr>
+            <w:tcW w:w="1265" w:type="dxa"/>
+            <w:shd w:val="clear" w:color="auto" w:fill="BFBFBF" w:themeFill="background1" w:themeFillShade="BF"/>
+          </w:tcPr>
+          <w:p>
+            <w:pPr>
+              <w:jc w:val="center"/>
+              <w:rPr>
+                <w:rFonts w:cstheme="minorHAnsi"/>
+                <w:b/>
+                <w:bCs/>
+              </w:rPr>
+            </w:pPr>
+            <w:r>
+              <w:rPr>
+                <w:b/>
+                <w:bCs/>
+                <w:lang w:val="en-US"/>
+              </w:rPr>
+              <w:t>D</w:t>
+            </w:r>
+            <w:r>
+              <w:rPr>
+                <w:b/>
+                <w:bCs/>
+                <w:vertAlign w:val="subscript"/>
+                <w:lang w:val="en-US"/>
+              </w:rPr>
+              <w:t>4</w:t>
+            </w:r>
+            <w:r>
+              <w:rPr>
+                <w:b/>
+                <w:bCs/>
+                <w:lang w:val="en-US"/>
+              </w:rPr>
+              <w:t xml:space="preserve"> </w:t>
+            </w:r>
+            <w:r>
+              <w:rPr>
+                <w:b/>
+                <w:bCs/>
+                <w:lang w:val="en-US"/>
+              </w:rPr>
+              <w:t>(sec)</w:t>
+            </w:r>
+          </w:p>
+        </w:tc>
+        <w:tc>
+          <w:tcPr>
+            <w:tcW w:w="1405" w:type="dxa"/>
+          </w:tcPr>
+          <w:p>
+            <w:pPr>
+              <w:jc w:val="center"/>
+              <w:rPr>
+                <w:rFonts w:cstheme="minorHAnsi"/>
+              </w:rPr>
+            </w:pPr>
+            <w:r>
+              <w:rPr>
+                <w:rFonts w:cstheme="minorHAnsi"/>
+              </w:rPr>
+              <w:t>1183,530096</w:t>
+            </w:r>
+          </w:p>
+        </w:tc>
+        <w:tc>
+          <w:tcPr>
+            <w:tcW w:w="1393" w:type="dxa"/>
+          </w:tcPr>
+          <w:p>
+            <w:pPr>
+              <w:jc w:val="center"/>
+              <w:rPr>
+                <w:rFonts w:cstheme="minorHAnsi"/>
+              </w:rPr>
+            </w:pPr>
+            <w:r>
+              <w:rPr>
+                <w:rFonts w:cstheme="minorHAnsi"/>
+              </w:rPr>
+              <w:t>1209,046608</w:t>
+            </w:r>
+          </w:p>
+        </w:tc>
+        <w:tc>
+          <w:tcPr>
+            <w:tcW w:w="1393" w:type="dxa"/>
+          </w:tcPr>
+          <w:p>
+            <w:pPr>
+              <w:jc w:val="center"/>
+              <w:rPr>
+                <w:rFonts w:cstheme="minorHAnsi"/>
+              </w:rPr>
+            </w:pPr>
+            <w:r>
+              <w:rPr>
+                <w:rFonts w:cstheme="minorHAnsi"/>
+              </w:rPr>
+              <w:t>859,8695616</w:t>
+            </w:r>
+          </w:p>
+        </w:tc>
+        <w:tc>
+          <w:tcPr>
+            <w:tcW w:w="1393" w:type="dxa"/>
+          </w:tcPr>
+          <w:p>
+            <w:pPr>
+              <w:jc w:val="center"/>
+              <w:rPr>
+                <w:rFonts w:cstheme="minorHAnsi"/>
+              </w:rPr>
+            </w:pPr>
+            <w:r>
+              <w:rPr>
+                <w:rFonts w:cstheme="minorHAnsi"/>
+              </w:rPr>
+              <w:t>1205,857044</w:t>
+            </w:r>
+          </w:p>
+        </w:tc>
+        <w:tc>
+          <w:tcPr>
+            <w:tcW w:w="1393" w:type="dxa"/>
+          </w:tcPr>
+          <w:p>
+            <w:pPr>
+              <w:jc w:val="center"/>
+              <w:rPr>
+                <w:rFonts w:cstheme="minorHAnsi"/>
+              </w:rPr>
+            </w:pPr>
+            <w:r>
+              <w:rPr>
+                <w:rFonts w:cstheme="minorHAnsi"/>
+              </w:rPr>
+              <w:t>535,5627984</w:t>
+            </w:r>
+          </w:p>
+        </w:tc>
+        <w:tc>
+          <w:tcPr>
+            <w:tcW w:w="1386" w:type="dxa"/>
+          </w:tcPr>
+          <w:p>
+            <w:pPr>
+              <w:jc w:val="center"/>
+              <w:rPr>
+                <w:rFonts w:cstheme="minorHAnsi"/>
+              </w:rPr>
+            </w:pPr>
+            <w:r>
+              <w:rPr>
+                <w:rFonts w:cstheme="minorHAnsi"/>
+              </w:rPr>
+              <w:t>1183,530096</w:t>
+            </w:r>
+          </w:p>
+        </w:tc>
+      </w:tr>
+      <w:tr>
+        <w:trPr>
+          <w:jc w:val="center"/>
+        </w:trPr>
+        <w:tc>
+          <w:tcPr>
+            <w:tcW w:w="1265" w:type="dxa"/>
+            <w:shd w:val="clear" w:color="auto" w:fill="BFBFBF" w:themeFill="background1" w:themeFillShade="BF"/>
+          </w:tcPr>
+          <w:p>
+            <w:pPr>
+              <w:jc w:val="center"/>
+              <w:rPr>
+                <w:rFonts w:cstheme="minorHAnsi"/>
+                <w:b/>
+                <w:bCs/>
+              </w:rPr>
+            </w:pPr>
+            <w:r>
+              <w:rPr>
+                <w:b/>
+                <w:bCs/>
+                <w:lang w:val="en-US"/>
+              </w:rPr>
+              <w:t>D</w:t>
+            </w:r>
+            <w:r>
+              <w:rPr>
+                <w:b/>
+                <w:bCs/>
+                <w:vertAlign w:val="subscript"/>
+                <w:lang w:val="en-US"/>
+              </w:rPr>
+              <w:t>5</w:t>
+            </w:r>
+            <w:r>
+              <w:rPr>
+                <w:b/>
+                <w:bCs/>
+                <w:lang w:val="en-US"/>
+              </w:rPr>
+              <w:t xml:space="preserve"> </w:t>
+            </w:r>
+            <w:r>
+              <w:rPr>
+                <w:b/>
+                <w:bCs/>
+                <w:lang w:val="en-US"/>
+              </w:rPr>
+              <w:t>(sec)</w:t>
+            </w:r>
+          </w:p>
+        </w:tc>
+        <w:tc>
+          <w:tcPr>
+            <w:tcW w:w="1405" w:type="dxa"/>
+          </w:tcPr>
+          <w:p>
+            <w:pPr>
+              <w:jc w:val="center"/>
+              <w:rPr>
+                <w:rFonts w:cstheme="minorHAnsi"/>
+              </w:rPr>
+            </w:pPr>
+            <w:r>
+              <w:rPr>
+                <w:rFonts w:cstheme="minorHAnsi"/>
+              </w:rPr>
+              <w:t>355,0590288</w:t>
+            </w:r>
+          </w:p>
+        </w:tc>
+        <w:tc>
+          <w:tcPr>
+            <w:tcW w:w="1393" w:type="dxa"/>
+          </w:tcPr>
+          <w:p>
+            <w:pPr>
+              <w:jc w:val="center"/>
+              <w:rPr>
+                <w:rFonts w:cstheme="minorHAnsi"/>
+              </w:rPr>
+            </w:pPr>
+            <w:r>
+              <w:rPr>
+                <w:rFonts w:cstheme="minorHAnsi"/>
+              </w:rPr>
+              <w:t>362,7139824</w:t>
+            </w:r>
+          </w:p>
+        </w:tc>
+        <w:tc>
+          <w:tcPr>
+            <w:tcW w:w="1393" w:type="dxa"/>
+          </w:tcPr>
+          <w:p>
+            <w:pPr>
+              <w:jc w:val="center"/>
+              <w:rPr>
+                <w:rFonts w:cstheme="minorHAnsi"/>
+              </w:rPr>
+            </w:pPr>
+            <w:r>
+              <w:rPr>
+                <w:rFonts w:cstheme="minorHAnsi"/>
+              </w:rPr>
+              <w:t>257,9608685</w:t>
+            </w:r>
+          </w:p>
+        </w:tc>
+        <w:tc>
+          <w:tcPr>
+            <w:tcW w:w="1393" w:type="dxa"/>
+          </w:tcPr>
+          <w:p>
+            <w:pPr>
+              <w:jc w:val="center"/>
+              <w:rPr>
+                <w:rFonts w:cstheme="minorHAnsi"/>
+              </w:rPr>
+            </w:pPr>
+            <w:r>
+              <w:rPr>
+                <w:rFonts w:cstheme="minorHAnsi"/>
+              </w:rPr>
+              <w:t>361,7571132</w:t>
+            </w:r>
+          </w:p>
+        </w:tc>
+        <w:tc>
+          <w:tcPr>
+            <w:tcW w:w="1393" w:type="dxa"/>
+          </w:tcPr>
+          <w:p>
+            <w:pPr>
+              <w:jc w:val="center"/>
+              <w:rPr>
+                <w:rFonts w:cstheme="minorHAnsi"/>
+              </w:rPr>
+            </w:pPr>
+            <w:r>
+              <w:rPr>
+                <w:rFonts w:cstheme="minorHAnsi"/>
+              </w:rPr>
+              <w:t>160,6688395</w:t>
+            </w:r>
+          </w:p>
+        </w:tc>
+        <w:tc>
+          <w:tcPr>
+            <w:tcW w:w="1386" w:type="dxa"/>
+          </w:tcPr>
+          <w:p>
+            <w:pPr>
+              <w:jc w:val="center"/>
+              <w:rPr>
+                <w:rFonts w:cstheme="minorHAnsi"/>
+              </w:rPr>
+            </w:pPr>
+            <w:r>
+              <w:rPr>
+                <w:rFonts w:cstheme="minorHAnsi"/>
+              </w:rPr>
+              <w:t>355,0590288</w:t>
+            </w:r>
+          </w:p>
+        </w:tc>
+      </w:tr>
+    </w:tbl>
+    <w:p>
+      <w:pPr>
+        <w:rPr>
+          <w:rFonts w:cstheme="minorHAnsi"/>
+        </w:rPr>
+      </w:pPr>
+      <w:r>
+        <w:rPr>
+          <w:rFonts w:cstheme="minorHAnsi"/>
+        </w:rPr>
+        <w:br/>
+        <w:t xml:space="preserve">È possibile osservare che, </w:t>
+      </w:r>
+      <w:r>
+        <w:rPr>
+          <w:rFonts w:cstheme="minorHAnsi"/>
+        </w:rPr>
+        <w:t>secondo l’analisi appe</w:t>
+      </w:r>
+      <w:r>
+        <w:rPr>
+          <w:rFonts w:cstheme="minorHAnsi"/>
+        </w:rPr>
+        <w:t>na effettuata, in tutte le fasce orarie il centro 4 (</w:t>
+      </w:r>
+      <w:r>
+        <w:rPr>
+          <w:rFonts w:cstheme="minorHAnsi"/>
+          <w:i/>
+          <w:iCs/>
+        </w:rPr>
+        <w:t>consuption</w:t>
+      </w:r>
+      <w:r>
+        <w:rPr>
+          <w:rFonts w:cstheme="minorHAnsi"/>
+        </w:rPr>
+        <w:t>) rappresenta il collo di bottiglia, mentre il centro 5 (</w:t>
+      </w:r>
+      <w:r>
+        <w:rPr>
+          <w:rFonts w:cstheme="minorHAnsi"/>
+          <w:i/>
+          <w:iCs/>
+        </w:rPr>
+        <w:t>playground</w:t>
+      </w:r>
+      <w:r>
+        <w:rPr>
+          <w:rFonts w:cstheme="minorHAnsi"/>
+        </w:rPr>
+        <w:t>) è il secondo centro con domanda media più elevata. Di conseguenza, aumentando il numero di serventi del centro 4, il centro 5 è destinato a diventare il nuovo collo di bottiglia.</w:t>
+      </w:r>
+    </w:p>
+    <w:p/>
+    <w:p/>
+    <w:p>
+      <w:pPr>
+        <w:rPr>
+          <w:rFonts w:cstheme="minorHAnsi"/>
+        </w:rPr>
+      </w:pPr>
       <w:r>
         <w:br w:type="page"/>
       </w:r>
@@ -17640,7 +21474,42 @@
         <w:t xml:space="preserve"> è fortemente influenzato dalla colazione e, di conseguenza, è una delle fasce orarie più affollate durante la giornata</w:t>
       </w:r>
       <w:r>
-        <w:t xml:space="preserve">. Abbiamo iniziato la simulazione utilizzando la configurazione (1, 1, 1, </w:t>
+        <w:t>. A</w:t>
+      </w:r>
+      <w:r>
+        <w:t xml:space="preserve"> seguito dei risultati conseguiti nel calcolo del collo di bottiglia, a</w:t>
+      </w:r>
+      <w:r>
+        <w:t>bbiamo iniziato la simulazione utilizzando</w:t>
+      </w:r>
+      <w:r>
+        <w:t xml:space="preserve"> una configurazione che preveda </w:t>
+      </w:r>
+      <w:r>
+        <w:t xml:space="preserve">più serventi nel centro </w:t>
+      </w:r>
+      <w:r>
+        <w:rPr>
+          <w:i/>
+          <w:iCs/>
+        </w:rPr>
+        <w:t>playground</w:t>
+      </w:r>
+      <w:r>
+        <w:t xml:space="preserve"> e soprattutto nel centro </w:t>
+      </w:r>
+      <w:r>
+        <w:rPr>
+          <w:i/>
+          <w:iCs/>
+        </w:rPr>
+        <w:t>consuption</w:t>
+      </w:r>
+      <w:r>
+        <w:t>, ovvero</w:t>
+      </w:r>
+      <w:r>
+        <w:t xml:space="preserve"> la configurazione (1, 1, 1, </w:t>
       </w:r>
       <w:r>
         <w:t>15, 10).</w:t>
@@ -17900,7 +21769,6 @@
         <w:t>5143 +/- 0,003456.</w:t>
       </w:r>
     </w:p>
-    <w:p/>
     <w:p>
       <w:pPr>
         <w:pStyle w:val="Titolo3"/>

</xml_diff>

<commit_message>
Piccoli aggiustamenti nel report + introduzione di una nuova proposta nella sezione 'Progettazione degli esperimenti'
</commit_message>
<xml_diff>
--- a/Report.docx
+++ b/Report.docx
@@ -87,7 +87,7 @@
           <w:r>
             <w:fldChar w:fldCharType="separate"/>
           </w:r>
-          <w:hyperlink w:anchor="_Toc111557773" w:history="1">
+          <w:hyperlink w:anchor="_Toc111714892" w:history="1">
             <w:r>
               <w:rPr>
                 <w:rStyle w:val="Collegamentoipertestuale"/>
@@ -114,7 +114,7 @@
                 <w:noProof/>
                 <w:webHidden/>
               </w:rPr>
-              <w:instrText xml:space="preserve"> PAGEREF _Toc111557773 \h </w:instrText>
+              <w:instrText xml:space="preserve"> PAGEREF _Toc111714892 \h </w:instrText>
             </w:r>
             <w:r>
               <w:rPr>
@@ -157,7 +157,7 @@
               <w:lang w:eastAsia="it-IT"/>
             </w:rPr>
           </w:pPr>
-          <w:hyperlink w:anchor="_Toc111557774" w:history="1">
+          <w:hyperlink w:anchor="_Toc111714893" w:history="1">
             <w:r>
               <w:rPr>
                 <w:rStyle w:val="Collegamentoipertestuale"/>
@@ -184,7 +184,7 @@
                 <w:noProof/>
                 <w:webHidden/>
               </w:rPr>
-              <w:instrText xml:space="preserve"> PAGEREF _Toc111557774 \h </w:instrText>
+              <w:instrText xml:space="preserve"> PAGEREF _Toc111714893 \h </w:instrText>
             </w:r>
             <w:r>
               <w:rPr>
@@ -227,7 +227,7 @@
               <w:lang w:eastAsia="it-IT"/>
             </w:rPr>
           </w:pPr>
-          <w:hyperlink w:anchor="_Toc111557775" w:history="1">
+          <w:hyperlink w:anchor="_Toc111714894" w:history="1">
             <w:r>
               <w:rPr>
                 <w:rStyle w:val="Collegamentoipertestuale"/>
@@ -254,7 +254,7 @@
                 <w:noProof/>
                 <w:webHidden/>
               </w:rPr>
-              <w:instrText xml:space="preserve"> PAGEREF _Toc111557775 \h </w:instrText>
+              <w:instrText xml:space="preserve"> PAGEREF _Toc111714894 \h </w:instrText>
             </w:r>
             <w:r>
               <w:rPr>
@@ -297,7 +297,7 @@
               <w:lang w:eastAsia="it-IT"/>
             </w:rPr>
           </w:pPr>
-          <w:hyperlink w:anchor="_Toc111557776" w:history="1">
+          <w:hyperlink w:anchor="_Toc111714895" w:history="1">
             <w:r>
               <w:rPr>
                 <w:rStyle w:val="Collegamentoipertestuale"/>
@@ -324,7 +324,7 @@
                 <w:noProof/>
                 <w:webHidden/>
               </w:rPr>
-              <w:instrText xml:space="preserve"> PAGEREF _Toc111557776 \h </w:instrText>
+              <w:instrText xml:space="preserve"> PAGEREF _Toc111714895 \h </w:instrText>
             </w:r>
             <w:r>
               <w:rPr>
@@ -367,7 +367,7 @@
               <w:lang w:eastAsia="it-IT"/>
             </w:rPr>
           </w:pPr>
-          <w:hyperlink w:anchor="_Toc111557777" w:history="1">
+          <w:hyperlink w:anchor="_Toc111714896" w:history="1">
             <w:r>
               <w:rPr>
                 <w:rStyle w:val="Collegamentoipertestuale"/>
@@ -394,7 +394,7 @@
                 <w:noProof/>
                 <w:webHidden/>
               </w:rPr>
-              <w:instrText xml:space="preserve"> PAGEREF _Toc111557777 \h </w:instrText>
+              <w:instrText xml:space="preserve"> PAGEREF _Toc111714896 \h </w:instrText>
             </w:r>
             <w:r>
               <w:rPr>
@@ -437,7 +437,7 @@
               <w:lang w:eastAsia="it-IT"/>
             </w:rPr>
           </w:pPr>
-          <w:hyperlink w:anchor="_Toc111557778" w:history="1">
+          <w:hyperlink w:anchor="_Toc111714897" w:history="1">
             <w:r>
               <w:rPr>
                 <w:rStyle w:val="Collegamentoipertestuale"/>
@@ -464,7 +464,7 @@
                 <w:noProof/>
                 <w:webHidden/>
               </w:rPr>
-              <w:instrText xml:space="preserve"> PAGEREF _Toc111557778 \h </w:instrText>
+              <w:instrText xml:space="preserve"> PAGEREF _Toc111714897 \h </w:instrText>
             </w:r>
             <w:r>
               <w:rPr>
@@ -507,7 +507,7 @@
               <w:lang w:eastAsia="it-IT"/>
             </w:rPr>
           </w:pPr>
-          <w:hyperlink w:anchor="_Toc111557779" w:history="1">
+          <w:hyperlink w:anchor="_Toc111714898" w:history="1">
             <w:r>
               <w:rPr>
                 <w:rStyle w:val="Collegamentoipertestuale"/>
@@ -534,7 +534,7 @@
                 <w:noProof/>
                 <w:webHidden/>
               </w:rPr>
-              <w:instrText xml:space="preserve"> PAGEREF _Toc111557779 \h </w:instrText>
+              <w:instrText xml:space="preserve"> PAGEREF _Toc111714898 \h </w:instrText>
             </w:r>
             <w:r>
               <w:rPr>
@@ -577,7 +577,7 @@
               <w:lang w:eastAsia="it-IT"/>
             </w:rPr>
           </w:pPr>
-          <w:hyperlink w:anchor="_Toc111557780" w:history="1">
+          <w:hyperlink w:anchor="_Toc111714899" w:history="1">
             <w:r>
               <w:rPr>
                 <w:rStyle w:val="Collegamentoipertestuale"/>
@@ -604,7 +604,7 @@
                 <w:noProof/>
                 <w:webHidden/>
               </w:rPr>
-              <w:instrText xml:space="preserve"> PAGEREF _Toc111557780 \h </w:instrText>
+              <w:instrText xml:space="preserve"> PAGEREF _Toc111714899 \h </w:instrText>
             </w:r>
             <w:r>
               <w:rPr>
@@ -647,7 +647,7 @@
               <w:lang w:eastAsia="it-IT"/>
             </w:rPr>
           </w:pPr>
-          <w:hyperlink w:anchor="_Toc111557781" w:history="1">
+          <w:hyperlink w:anchor="_Toc111714900" w:history="1">
             <w:r>
               <w:rPr>
                 <w:rStyle w:val="Collegamentoipertestuale"/>
@@ -674,7 +674,7 @@
                 <w:noProof/>
                 <w:webHidden/>
               </w:rPr>
-              <w:instrText xml:space="preserve"> PAGEREF _Toc111557781 \h </w:instrText>
+              <w:instrText xml:space="preserve"> PAGEREF _Toc111714900 \h </w:instrText>
             </w:r>
             <w:r>
               <w:rPr>
@@ -717,7 +717,7 @@
               <w:lang w:eastAsia="it-IT"/>
             </w:rPr>
           </w:pPr>
-          <w:hyperlink w:anchor="_Toc111557782" w:history="1">
+          <w:hyperlink w:anchor="_Toc111714901" w:history="1">
             <w:r>
               <w:rPr>
                 <w:rStyle w:val="Collegamentoipertestuale"/>
@@ -744,7 +744,7 @@
                 <w:noProof/>
                 <w:webHidden/>
               </w:rPr>
-              <w:instrText xml:space="preserve"> PAGEREF _Toc111557782 \h </w:instrText>
+              <w:instrText xml:space="preserve"> PAGEREF _Toc111714901 \h </w:instrText>
             </w:r>
             <w:r>
               <w:rPr>
@@ -787,7 +787,7 @@
               <w:lang w:eastAsia="it-IT"/>
             </w:rPr>
           </w:pPr>
-          <w:hyperlink w:anchor="_Toc111557783" w:history="1">
+          <w:hyperlink w:anchor="_Toc111714902" w:history="1">
             <w:r>
               <w:rPr>
                 <w:rStyle w:val="Collegamentoipertestuale"/>
@@ -814,7 +814,7 @@
                 <w:noProof/>
                 <w:webHidden/>
               </w:rPr>
-              <w:instrText xml:space="preserve"> PAGEREF _Toc111557783 \h </w:instrText>
+              <w:instrText xml:space="preserve"> PAGEREF _Toc111714902 \h </w:instrText>
             </w:r>
             <w:r>
               <w:rPr>
@@ -857,7 +857,7 @@
               <w:lang w:eastAsia="it-IT"/>
             </w:rPr>
           </w:pPr>
-          <w:hyperlink w:anchor="_Toc111557784" w:history="1">
+          <w:hyperlink w:anchor="_Toc111714903" w:history="1">
             <w:r>
               <w:rPr>
                 <w:rStyle w:val="Collegamentoipertestuale"/>
@@ -884,7 +884,7 @@
                 <w:noProof/>
                 <w:webHidden/>
               </w:rPr>
-              <w:instrText xml:space="preserve"> PAGEREF _Toc111557784 \h </w:instrText>
+              <w:instrText xml:space="preserve"> PAGEREF _Toc111714903 \h </w:instrText>
             </w:r>
             <w:r>
               <w:rPr>
@@ -927,7 +927,7 @@
               <w:lang w:eastAsia="it-IT"/>
             </w:rPr>
           </w:pPr>
-          <w:hyperlink w:anchor="_Toc111557785" w:history="1">
+          <w:hyperlink w:anchor="_Toc111714904" w:history="1">
             <w:r>
               <w:rPr>
                 <w:rStyle w:val="Collegamentoipertestuale"/>
@@ -954,7 +954,7 @@
                 <w:noProof/>
                 <w:webHidden/>
               </w:rPr>
-              <w:instrText xml:space="preserve"> PAGEREF _Toc111557785 \h </w:instrText>
+              <w:instrText xml:space="preserve"> PAGEREF _Toc111714904 \h </w:instrText>
             </w:r>
             <w:r>
               <w:rPr>
@@ -997,7 +997,7 @@
               <w:lang w:eastAsia="it-IT"/>
             </w:rPr>
           </w:pPr>
-          <w:hyperlink w:anchor="_Toc111557786" w:history="1">
+          <w:hyperlink w:anchor="_Toc111714905" w:history="1">
             <w:r>
               <w:rPr>
                 <w:rStyle w:val="Collegamentoipertestuale"/>
@@ -1024,7 +1024,7 @@
                 <w:noProof/>
                 <w:webHidden/>
               </w:rPr>
-              <w:instrText xml:space="preserve"> PAGEREF _Toc111557786 \h </w:instrText>
+              <w:instrText xml:space="preserve"> PAGEREF _Toc111714905 \h </w:instrText>
             </w:r>
             <w:r>
               <w:rPr>
@@ -1067,7 +1067,7 @@
               <w:lang w:eastAsia="it-IT"/>
             </w:rPr>
           </w:pPr>
-          <w:hyperlink w:anchor="_Toc111557787" w:history="1">
+          <w:hyperlink w:anchor="_Toc111714906" w:history="1">
             <w:r>
               <w:rPr>
                 <w:rStyle w:val="Collegamentoipertestuale"/>
@@ -1094,7 +1094,7 @@
                 <w:noProof/>
                 <w:webHidden/>
               </w:rPr>
-              <w:instrText xml:space="preserve"> PAGEREF _Toc111557787 \h </w:instrText>
+              <w:instrText xml:space="preserve"> PAGEREF _Toc111714906 \h </w:instrText>
             </w:r>
             <w:r>
               <w:rPr>
@@ -1137,7 +1137,7 @@
               <w:lang w:eastAsia="it-IT"/>
             </w:rPr>
           </w:pPr>
-          <w:hyperlink w:anchor="_Toc111557788" w:history="1">
+          <w:hyperlink w:anchor="_Toc111714907" w:history="1">
             <w:r>
               <w:rPr>
                 <w:rStyle w:val="Collegamentoipertestuale"/>
@@ -1164,7 +1164,7 @@
                 <w:noProof/>
                 <w:webHidden/>
               </w:rPr>
-              <w:instrText xml:space="preserve"> PAGEREF _Toc111557788 \h </w:instrText>
+              <w:instrText xml:space="preserve"> PAGEREF _Toc111714907 \h </w:instrText>
             </w:r>
             <w:r>
               <w:rPr>
@@ -1207,7 +1207,7 @@
               <w:lang w:eastAsia="it-IT"/>
             </w:rPr>
           </w:pPr>
-          <w:hyperlink w:anchor="_Toc111557789" w:history="1">
+          <w:hyperlink w:anchor="_Toc111714908" w:history="1">
             <w:r>
               <w:rPr>
                 <w:rStyle w:val="Collegamentoipertestuale"/>
@@ -1234,7 +1234,7 @@
                 <w:noProof/>
                 <w:webHidden/>
               </w:rPr>
-              <w:instrText xml:space="preserve"> PAGEREF _Toc111557789 \h </w:instrText>
+              <w:instrText xml:space="preserve"> PAGEREF _Toc111714908 \h </w:instrText>
             </w:r>
             <w:r>
               <w:rPr>
@@ -1277,7 +1277,7 @@
               <w:lang w:eastAsia="it-IT"/>
             </w:rPr>
           </w:pPr>
-          <w:hyperlink w:anchor="_Toc111557790" w:history="1">
+          <w:hyperlink w:anchor="_Toc111714909" w:history="1">
             <w:r>
               <w:rPr>
                 <w:rStyle w:val="Collegamentoipertestuale"/>
@@ -1304,7 +1304,7 @@
                 <w:noProof/>
                 <w:webHidden/>
               </w:rPr>
-              <w:instrText xml:space="preserve"> PAGEREF _Toc111557790 \h </w:instrText>
+              <w:instrText xml:space="preserve"> PAGEREF _Toc111714909 \h </w:instrText>
             </w:r>
             <w:r>
               <w:rPr>
@@ -1347,7 +1347,7 @@
               <w:lang w:eastAsia="it-IT"/>
             </w:rPr>
           </w:pPr>
-          <w:hyperlink w:anchor="_Toc111557791" w:history="1">
+          <w:hyperlink w:anchor="_Toc111714910" w:history="1">
             <w:r>
               <w:rPr>
                 <w:rStyle w:val="Collegamentoipertestuale"/>
@@ -1374,7 +1374,7 @@
                 <w:noProof/>
                 <w:webHidden/>
               </w:rPr>
-              <w:instrText xml:space="preserve"> PAGEREF _Toc111557791 \h </w:instrText>
+              <w:instrText xml:space="preserve"> PAGEREF _Toc111714910 \h </w:instrText>
             </w:r>
             <w:r>
               <w:rPr>
@@ -1417,7 +1417,7 @@
               <w:lang w:eastAsia="it-IT"/>
             </w:rPr>
           </w:pPr>
-          <w:hyperlink w:anchor="_Toc111557792" w:history="1">
+          <w:hyperlink w:anchor="_Toc111714911" w:history="1">
             <w:r>
               <w:rPr>
                 <w:rStyle w:val="Collegamentoipertestuale"/>
@@ -1444,7 +1444,7 @@
                 <w:noProof/>
                 <w:webHidden/>
               </w:rPr>
-              <w:instrText xml:space="preserve"> PAGEREF _Toc111557792 \h </w:instrText>
+              <w:instrText xml:space="preserve"> PAGEREF _Toc111714911 \h </w:instrText>
             </w:r>
             <w:r>
               <w:rPr>
@@ -1487,7 +1487,7 @@
               <w:lang w:eastAsia="it-IT"/>
             </w:rPr>
           </w:pPr>
-          <w:hyperlink w:anchor="_Toc111557793" w:history="1">
+          <w:hyperlink w:anchor="_Toc111714912" w:history="1">
             <w:r>
               <w:rPr>
                 <w:rStyle w:val="Collegamentoipertestuale"/>
@@ -1514,7 +1514,7 @@
                 <w:noProof/>
                 <w:webHidden/>
               </w:rPr>
-              <w:instrText xml:space="preserve"> PAGEREF _Toc111557793 \h </w:instrText>
+              <w:instrText xml:space="preserve"> PAGEREF _Toc111714912 \h </w:instrText>
             </w:r>
             <w:r>
               <w:rPr>
@@ -1557,7 +1557,7 @@
               <w:lang w:eastAsia="it-IT"/>
             </w:rPr>
           </w:pPr>
-          <w:hyperlink w:anchor="_Toc111557794" w:history="1">
+          <w:hyperlink w:anchor="_Toc111714913" w:history="1">
             <w:r>
               <w:rPr>
                 <w:rStyle w:val="Collegamentoipertestuale"/>
@@ -1584,7 +1584,7 @@
                 <w:noProof/>
                 <w:webHidden/>
               </w:rPr>
-              <w:instrText xml:space="preserve"> PAGEREF _Toc111557794 \h </w:instrText>
+              <w:instrText xml:space="preserve"> PAGEREF _Toc111714913 \h </w:instrText>
             </w:r>
             <w:r>
               <w:rPr>
@@ -1627,7 +1627,7 @@
               <w:lang w:eastAsia="it-IT"/>
             </w:rPr>
           </w:pPr>
-          <w:hyperlink w:anchor="_Toc111557795" w:history="1">
+          <w:hyperlink w:anchor="_Toc111714914" w:history="1">
             <w:r>
               <w:rPr>
                 <w:rStyle w:val="Collegamentoipertestuale"/>
@@ -1654,7 +1654,7 @@
                 <w:noProof/>
                 <w:webHidden/>
               </w:rPr>
-              <w:instrText xml:space="preserve"> PAGEREF _Toc111557795 \h </w:instrText>
+              <w:instrText xml:space="preserve"> PAGEREF _Toc111714914 \h </w:instrText>
             </w:r>
             <w:r>
               <w:rPr>
@@ -1697,7 +1697,7 @@
               <w:lang w:eastAsia="it-IT"/>
             </w:rPr>
           </w:pPr>
-          <w:hyperlink w:anchor="_Toc111557796" w:history="1">
+          <w:hyperlink w:anchor="_Toc111714915" w:history="1">
             <w:r>
               <w:rPr>
                 <w:rStyle w:val="Collegamentoipertestuale"/>
@@ -1724,7 +1724,7 @@
                 <w:noProof/>
                 <w:webHidden/>
               </w:rPr>
-              <w:instrText xml:space="preserve"> PAGEREF _Toc111557796 \h </w:instrText>
+              <w:instrText xml:space="preserve"> PAGEREF _Toc111714915 \h </w:instrText>
             </w:r>
             <w:r>
               <w:rPr>
@@ -1767,7 +1767,7 @@
               <w:lang w:eastAsia="it-IT"/>
             </w:rPr>
           </w:pPr>
-          <w:hyperlink w:anchor="_Toc111557797" w:history="1">
+          <w:hyperlink w:anchor="_Toc111714916" w:history="1">
             <w:r>
               <w:rPr>
                 <w:rStyle w:val="Collegamentoipertestuale"/>
@@ -1794,7 +1794,7 @@
                 <w:noProof/>
                 <w:webHidden/>
               </w:rPr>
-              <w:instrText xml:space="preserve"> PAGEREF _Toc111557797 \h </w:instrText>
+              <w:instrText xml:space="preserve"> PAGEREF _Toc111714916 \h </w:instrText>
             </w:r>
             <w:r>
               <w:rPr>
@@ -1837,7 +1837,7 @@
               <w:lang w:eastAsia="it-IT"/>
             </w:rPr>
           </w:pPr>
-          <w:hyperlink w:anchor="_Toc111557798" w:history="1">
+          <w:hyperlink w:anchor="_Toc111714917" w:history="1">
             <w:r>
               <w:rPr>
                 <w:rStyle w:val="Collegamentoipertestuale"/>
@@ -1864,7 +1864,7 @@
                 <w:noProof/>
                 <w:webHidden/>
               </w:rPr>
-              <w:instrText xml:space="preserve"> PAGEREF _Toc111557798 \h </w:instrText>
+              <w:instrText xml:space="preserve"> PAGEREF _Toc111714917 \h </w:instrText>
             </w:r>
             <w:r>
               <w:rPr>
@@ -1907,13 +1907,13 @@
               <w:lang w:eastAsia="it-IT"/>
             </w:rPr>
           </w:pPr>
-          <w:hyperlink w:anchor="_Toc111557799" w:history="1">
+          <w:hyperlink w:anchor="_Toc111714918" w:history="1">
             <w:r>
               <w:rPr>
                 <w:rStyle w:val="Collegamentoipertestuale"/>
                 <w:noProof/>
               </w:rPr>
-              <w:t>Esecuzione delle simulazioni.</w:t>
+              <w:t>Analisi del collo di bottiglia.</w:t>
             </w:r>
             <w:r>
               <w:rPr>
@@ -1934,7 +1934,7 @@
                 <w:noProof/>
                 <w:webHidden/>
               </w:rPr>
-              <w:instrText xml:space="preserve"> PAGEREF _Toc111557799 \h </w:instrText>
+              <w:instrText xml:space="preserve"> PAGEREF _Toc111714918 \h </w:instrText>
             </w:r>
             <w:r>
               <w:rPr>
@@ -1977,12 +1977,292 @@
               <w:lang w:eastAsia="it-IT"/>
             </w:rPr>
           </w:pPr>
-          <w:hyperlink w:anchor="_Toc111557800" w:history="1">
+          <w:hyperlink w:anchor="_Toc111714919" w:history="1">
             <w:r>
               <w:rPr>
                 <w:rStyle w:val="Collegamentoipertestuale"/>
                 <w:noProof/>
               </w:rPr>
+              <w:t>Servizio medio dei centri del sistema.</w:t>
+            </w:r>
+            <w:r>
+              <w:rPr>
+                <w:noProof/>
+                <w:webHidden/>
+              </w:rPr>
+              <w:tab/>
+            </w:r>
+            <w:r>
+              <w:rPr>
+                <w:noProof/>
+                <w:webHidden/>
+              </w:rPr>
+              <w:fldChar w:fldCharType="begin"/>
+            </w:r>
+            <w:r>
+              <w:rPr>
+                <w:noProof/>
+                <w:webHidden/>
+              </w:rPr>
+              <w:instrText xml:space="preserve"> PAGEREF _Toc111714919 \h </w:instrText>
+            </w:r>
+            <w:r>
+              <w:rPr>
+                <w:noProof/>
+                <w:webHidden/>
+              </w:rPr>
+            </w:r>
+            <w:r>
+              <w:rPr>
+                <w:noProof/>
+                <w:webHidden/>
+              </w:rPr>
+              <w:fldChar w:fldCharType="separate"/>
+            </w:r>
+            <w:r>
+              <w:rPr>
+                <w:noProof/>
+                <w:webHidden/>
+              </w:rPr>
+              <w:t>29</w:t>
+            </w:r>
+            <w:r>
+              <w:rPr>
+                <w:noProof/>
+                <w:webHidden/>
+              </w:rPr>
+              <w:fldChar w:fldCharType="end"/>
+            </w:r>
+          </w:hyperlink>
+        </w:p>
+        <w:p>
+          <w:pPr>
+            <w:pStyle w:val="Sommario2"/>
+            <w:tabs>
+              <w:tab w:val="right" w:leader="dot" w:pos="9628"/>
+            </w:tabs>
+            <w:rPr>
+              <w:rFonts w:eastAsiaTheme="minorEastAsia"/>
+              <w:noProof/>
+              <w:lang w:eastAsia="it-IT"/>
+            </w:rPr>
+          </w:pPr>
+          <w:hyperlink w:anchor="_Toc111714920" w:history="1">
+            <w:r>
+              <w:rPr>
+                <w:rStyle w:val="Collegamentoipertestuale"/>
+                <w:noProof/>
+              </w:rPr>
+              <w:t>Calcolo del numero medio di visite ai centri del sistema.</w:t>
+            </w:r>
+            <w:r>
+              <w:rPr>
+                <w:noProof/>
+                <w:webHidden/>
+              </w:rPr>
+              <w:tab/>
+            </w:r>
+            <w:r>
+              <w:rPr>
+                <w:noProof/>
+                <w:webHidden/>
+              </w:rPr>
+              <w:fldChar w:fldCharType="begin"/>
+            </w:r>
+            <w:r>
+              <w:rPr>
+                <w:noProof/>
+                <w:webHidden/>
+              </w:rPr>
+              <w:instrText xml:space="preserve"> PAGEREF _Toc111714920 \h </w:instrText>
+            </w:r>
+            <w:r>
+              <w:rPr>
+                <w:noProof/>
+                <w:webHidden/>
+              </w:rPr>
+            </w:r>
+            <w:r>
+              <w:rPr>
+                <w:noProof/>
+                <w:webHidden/>
+              </w:rPr>
+              <w:fldChar w:fldCharType="separate"/>
+            </w:r>
+            <w:r>
+              <w:rPr>
+                <w:noProof/>
+                <w:webHidden/>
+              </w:rPr>
+              <w:t>29</w:t>
+            </w:r>
+            <w:r>
+              <w:rPr>
+                <w:noProof/>
+                <w:webHidden/>
+              </w:rPr>
+              <w:fldChar w:fldCharType="end"/>
+            </w:r>
+          </w:hyperlink>
+        </w:p>
+        <w:p>
+          <w:pPr>
+            <w:pStyle w:val="Sommario2"/>
+            <w:tabs>
+              <w:tab w:val="right" w:leader="dot" w:pos="9628"/>
+            </w:tabs>
+            <w:rPr>
+              <w:rFonts w:eastAsiaTheme="minorEastAsia"/>
+              <w:noProof/>
+              <w:lang w:eastAsia="it-IT"/>
+            </w:rPr>
+          </w:pPr>
+          <w:hyperlink w:anchor="_Toc111714921" w:history="1">
+            <w:r>
+              <w:rPr>
+                <w:rStyle w:val="Collegamentoipertestuale"/>
+                <w:noProof/>
+              </w:rPr>
+              <w:t>Calcolo della domanda media per i centri del sistema.</w:t>
+            </w:r>
+            <w:r>
+              <w:rPr>
+                <w:noProof/>
+                <w:webHidden/>
+              </w:rPr>
+              <w:tab/>
+            </w:r>
+            <w:r>
+              <w:rPr>
+                <w:noProof/>
+                <w:webHidden/>
+              </w:rPr>
+              <w:fldChar w:fldCharType="begin"/>
+            </w:r>
+            <w:r>
+              <w:rPr>
+                <w:noProof/>
+                <w:webHidden/>
+              </w:rPr>
+              <w:instrText xml:space="preserve"> PAGEREF _Toc111714921 \h </w:instrText>
+            </w:r>
+            <w:r>
+              <w:rPr>
+                <w:noProof/>
+                <w:webHidden/>
+              </w:rPr>
+            </w:r>
+            <w:r>
+              <w:rPr>
+                <w:noProof/>
+                <w:webHidden/>
+              </w:rPr>
+              <w:fldChar w:fldCharType="separate"/>
+            </w:r>
+            <w:r>
+              <w:rPr>
+                <w:noProof/>
+                <w:webHidden/>
+              </w:rPr>
+              <w:t>29</w:t>
+            </w:r>
+            <w:r>
+              <w:rPr>
+                <w:noProof/>
+                <w:webHidden/>
+              </w:rPr>
+              <w:fldChar w:fldCharType="end"/>
+            </w:r>
+          </w:hyperlink>
+        </w:p>
+        <w:p>
+          <w:pPr>
+            <w:pStyle w:val="Sommario1"/>
+            <w:tabs>
+              <w:tab w:val="right" w:leader="dot" w:pos="9628"/>
+            </w:tabs>
+            <w:rPr>
+              <w:rFonts w:eastAsiaTheme="minorEastAsia"/>
+              <w:noProof/>
+              <w:lang w:eastAsia="it-IT"/>
+            </w:rPr>
+          </w:pPr>
+          <w:hyperlink w:anchor="_Toc111714922" w:history="1">
+            <w:r>
+              <w:rPr>
+                <w:rStyle w:val="Collegamentoipertestuale"/>
+                <w:noProof/>
+              </w:rPr>
+              <w:t>Esecuzione delle simulazioni.</w:t>
+            </w:r>
+            <w:r>
+              <w:rPr>
+                <w:noProof/>
+                <w:webHidden/>
+              </w:rPr>
+              <w:tab/>
+            </w:r>
+            <w:r>
+              <w:rPr>
+                <w:noProof/>
+                <w:webHidden/>
+              </w:rPr>
+              <w:fldChar w:fldCharType="begin"/>
+            </w:r>
+            <w:r>
+              <w:rPr>
+                <w:noProof/>
+                <w:webHidden/>
+              </w:rPr>
+              <w:instrText xml:space="preserve"> PAGEREF _Toc111714922 \h </w:instrText>
+            </w:r>
+            <w:r>
+              <w:rPr>
+                <w:noProof/>
+                <w:webHidden/>
+              </w:rPr>
+            </w:r>
+            <w:r>
+              <w:rPr>
+                <w:noProof/>
+                <w:webHidden/>
+              </w:rPr>
+              <w:fldChar w:fldCharType="separate"/>
+            </w:r>
+            <w:r>
+              <w:rPr>
+                <w:noProof/>
+                <w:webHidden/>
+              </w:rPr>
+              <w:t>31</w:t>
+            </w:r>
+            <w:r>
+              <w:rPr>
+                <w:noProof/>
+                <w:webHidden/>
+              </w:rPr>
+              <w:fldChar w:fldCharType="end"/>
+            </w:r>
+          </w:hyperlink>
+        </w:p>
+        <w:p>
+          <w:pPr>
+            <w:pStyle w:val="Sommario2"/>
+            <w:tabs>
+              <w:tab w:val="right" w:leader="dot" w:pos="9628"/>
+            </w:tabs>
+            <w:rPr>
+              <w:rFonts w:eastAsiaTheme="minorEastAsia"/>
+              <w:noProof/>
+              <w:lang w:eastAsia="it-IT"/>
+            </w:rPr>
+          </w:pPr>
+          <w:hyperlink w:anchor="_Toc111714923" w:history="1">
+            <w:r>
+              <w:rPr>
+                <w:rStyle w:val="Collegamentoipertestuale"/>
+                <w:noProof/>
+              </w:rPr>
               <w:t>Simulazione a orizzonte infinito.</w:t>
             </w:r>
             <w:r>
@@ -2004,7 +2284,7 @@
                 <w:noProof/>
                 <w:webHidden/>
               </w:rPr>
-              <w:instrText xml:space="preserve"> PAGEREF _Toc111557800 \h </w:instrText>
+              <w:instrText xml:space="preserve"> PAGEREF _Toc111714923 \h </w:instrText>
             </w:r>
             <w:r>
               <w:rPr>
@@ -2024,7 +2304,7 @@
                 <w:noProof/>
                 <w:webHidden/>
               </w:rPr>
-              <w:t>29</w:t>
+              <w:t>31</w:t>
             </w:r>
             <w:r>
               <w:rPr>
@@ -2047,7 +2327,7 @@
               <w:lang w:eastAsia="it-IT"/>
             </w:rPr>
           </w:pPr>
-          <w:hyperlink w:anchor="_Toc111557801" w:history="1">
+          <w:hyperlink w:anchor="_Toc111714924" w:history="1">
             <w:r>
               <w:rPr>
                 <w:rStyle w:val="Collegamentoipertestuale"/>
@@ -2088,7 +2368,7 @@
                 <w:noProof/>
                 <w:webHidden/>
               </w:rPr>
-              <w:instrText xml:space="preserve"> PAGEREF _Toc111557801 \h </w:instrText>
+              <w:instrText xml:space="preserve"> PAGEREF _Toc111714924 \h </w:instrText>
             </w:r>
             <w:r>
               <w:rPr>
@@ -2108,7 +2388,7 @@
                 <w:noProof/>
                 <w:webHidden/>
               </w:rPr>
-              <w:t>29</w:t>
+              <w:t>31</w:t>
             </w:r>
             <w:r>
               <w:rPr>
@@ -2131,7 +2411,7 @@
               <w:lang w:eastAsia="it-IT"/>
             </w:rPr>
           </w:pPr>
-          <w:hyperlink w:anchor="_Toc111557802" w:history="1">
+          <w:hyperlink w:anchor="_Toc111714925" w:history="1">
             <w:r>
               <w:rPr>
                 <w:rStyle w:val="Collegamentoipertestuale"/>
@@ -2172,7 +2452,7 @@
                 <w:noProof/>
                 <w:webHidden/>
               </w:rPr>
-              <w:instrText xml:space="preserve"> PAGEREF _Toc111557802 \h </w:instrText>
+              <w:instrText xml:space="preserve"> PAGEREF _Toc111714925 \h </w:instrText>
             </w:r>
             <w:r>
               <w:rPr>
@@ -2192,7 +2472,7 @@
                 <w:noProof/>
                 <w:webHidden/>
               </w:rPr>
-              <w:t>30</w:t>
+              <w:t>32</w:t>
             </w:r>
             <w:r>
               <w:rPr>
@@ -2215,7 +2495,7 @@
               <w:lang w:eastAsia="it-IT"/>
             </w:rPr>
           </w:pPr>
-          <w:hyperlink w:anchor="_Toc111557803" w:history="1">
+          <w:hyperlink w:anchor="_Toc111714926" w:history="1">
             <w:r>
               <w:rPr>
                 <w:rStyle w:val="Collegamentoipertestuale"/>
@@ -2256,7 +2536,7 @@
                 <w:noProof/>
                 <w:webHidden/>
               </w:rPr>
-              <w:instrText xml:space="preserve"> PAGEREF _Toc111557803 \h </w:instrText>
+              <w:instrText xml:space="preserve"> PAGEREF _Toc111714926 \h </w:instrText>
             </w:r>
             <w:r>
               <w:rPr>
@@ -2276,7 +2556,7 @@
                 <w:noProof/>
                 <w:webHidden/>
               </w:rPr>
-              <w:t>30</w:t>
+              <w:t>32</w:t>
             </w:r>
             <w:r>
               <w:rPr>
@@ -2299,7 +2579,7 @@
               <w:lang w:eastAsia="it-IT"/>
             </w:rPr>
           </w:pPr>
-          <w:hyperlink w:anchor="_Toc111557804" w:history="1">
+          <w:hyperlink w:anchor="_Toc111714927" w:history="1">
             <w:r>
               <w:rPr>
                 <w:rStyle w:val="Collegamentoipertestuale"/>
@@ -2340,7 +2620,7 @@
                 <w:noProof/>
                 <w:webHidden/>
               </w:rPr>
-              <w:instrText xml:space="preserve"> PAGEREF _Toc111557804 \h </w:instrText>
+              <w:instrText xml:space="preserve"> PAGEREF _Toc111714927 \h </w:instrText>
             </w:r>
             <w:r>
               <w:rPr>
@@ -2360,7 +2640,7 @@
                 <w:noProof/>
                 <w:webHidden/>
               </w:rPr>
-              <w:t>31</w:t>
+              <w:t>33</w:t>
             </w:r>
             <w:r>
               <w:rPr>
@@ -2383,7 +2663,7 @@
               <w:lang w:eastAsia="it-IT"/>
             </w:rPr>
           </w:pPr>
-          <w:hyperlink w:anchor="_Toc111557805" w:history="1">
+          <w:hyperlink w:anchor="_Toc111714928" w:history="1">
             <w:r>
               <w:rPr>
                 <w:rStyle w:val="Collegamentoipertestuale"/>
@@ -2424,7 +2704,7 @@
                 <w:noProof/>
                 <w:webHidden/>
               </w:rPr>
-              <w:instrText xml:space="preserve"> PAGEREF _Toc111557805 \h </w:instrText>
+              <w:instrText xml:space="preserve"> PAGEREF _Toc111714928 \h </w:instrText>
             </w:r>
             <w:r>
               <w:rPr>
@@ -2444,7 +2724,7 @@
                 <w:noProof/>
                 <w:webHidden/>
               </w:rPr>
-              <w:t>31</w:t>
+              <w:t>33</w:t>
             </w:r>
             <w:r>
               <w:rPr>
@@ -2467,7 +2747,7 @@
               <w:lang w:eastAsia="it-IT"/>
             </w:rPr>
           </w:pPr>
-          <w:hyperlink w:anchor="_Toc111557806" w:history="1">
+          <w:hyperlink w:anchor="_Toc111714929" w:history="1">
             <w:r>
               <w:rPr>
                 <w:rStyle w:val="Collegamentoipertestuale"/>
@@ -2508,7 +2788,7 @@
                 <w:noProof/>
                 <w:webHidden/>
               </w:rPr>
-              <w:instrText xml:space="preserve"> PAGEREF _Toc111557806 \h </w:instrText>
+              <w:instrText xml:space="preserve"> PAGEREF _Toc111714929 \h </w:instrText>
             </w:r>
             <w:r>
               <w:rPr>
@@ -2528,7 +2808,7 @@
                 <w:noProof/>
                 <w:webHidden/>
               </w:rPr>
-              <w:t>32</w:t>
+              <w:t>35</w:t>
             </w:r>
             <w:r>
               <w:rPr>
@@ -2551,7 +2831,7 @@
               <w:lang w:eastAsia="it-IT"/>
             </w:rPr>
           </w:pPr>
-          <w:hyperlink w:anchor="_Toc111557807" w:history="1">
+          <w:hyperlink w:anchor="_Toc111714930" w:history="1">
             <w:r>
               <w:rPr>
                 <w:rStyle w:val="Collegamentoipertestuale"/>
@@ -2578,7 +2858,7 @@
                 <w:noProof/>
                 <w:webHidden/>
               </w:rPr>
-              <w:instrText xml:space="preserve"> PAGEREF _Toc111557807 \h </w:instrText>
+              <w:instrText xml:space="preserve"> PAGEREF _Toc111714930 \h </w:instrText>
             </w:r>
             <w:r>
               <w:rPr>
@@ -2598,7 +2878,7 @@
                 <w:noProof/>
                 <w:webHidden/>
               </w:rPr>
-              <w:t>32</w:t>
+              <w:t>35</w:t>
             </w:r>
             <w:r>
               <w:rPr>
@@ -2634,7 +2914,7 @@
         </w:rPr>
       </w:pPr>
       <w:bookmarkStart w:id="0" w:name="_Toc108767446"/>
-      <w:bookmarkStart w:id="1" w:name="_Toc111557773"/>
+      <w:bookmarkStart w:id="1" w:name="_Toc111714892"/>
       <w:r>
         <w:rPr>
           <w:u w:val="single"/>
@@ -2663,7 +2943,7 @@
         </w:rPr>
       </w:pPr>
       <w:bookmarkStart w:id="2" w:name="_Toc108767447"/>
-      <w:bookmarkStart w:id="3" w:name="_Toc111557774"/>
+      <w:bookmarkStart w:id="3" w:name="_Toc111714893"/>
       <w:r>
         <w:rPr>
           <w:u w:val="single"/>
@@ -2725,7 +3005,7 @@
           <w:u w:val="single"/>
         </w:rPr>
       </w:pPr>
-      <w:bookmarkStart w:id="4" w:name="_Toc111557775"/>
+      <w:bookmarkStart w:id="4" w:name="_Toc111714894"/>
       <w:r>
         <w:rPr>
           <w:u w:val="single"/>
@@ -2791,6 +3071,9 @@
         <w:t xml:space="preserve">1) Il tempo medio </w:t>
       </w:r>
       <w:r>
+        <w:t xml:space="preserve">giornaliero </w:t>
+      </w:r>
+      <w:r>
         <w:t>per</w:t>
       </w:r>
       <w:r>
@@ -2827,7 +3110,13 @@
         <w:t xml:space="preserve">    </w:t>
       </w:r>
       <w:r>
-        <w:t xml:space="preserve">2) Il tempo medio in cui un cliente, dopo aver pagato e ricevuto il pasto, rimane in attesa che si liberi un tavolo per poter consumare il pasto </w:t>
+        <w:t>2) Il tempo medio</w:t>
+      </w:r>
+      <w:r>
+        <w:t xml:space="preserve"> giornaliero</w:t>
+      </w:r>
+      <w:r>
+        <w:t xml:space="preserve"> in cui un cliente, dopo aver pagato e ricevuto il pasto, rimane in attesa che si liberi un tavolo per poter consumare il pasto </w:t>
       </w:r>
       <w:r>
         <w:t>deve essere</w:t>
@@ -2842,7 +3131,13 @@
         <w:t xml:space="preserve">    </w:t>
       </w:r>
       <w:r>
-        <w:t>3) Almeno l’80% dei bambini che richiedono l’uso dell’area giochi deve trovare un posto libero</w:t>
+        <w:t>3) Almeno l’80% dei bambini che richiedono</w:t>
+      </w:r>
+      <w:r>
+        <w:t xml:space="preserve"> nell’arco della giornata</w:t>
+      </w:r>
+      <w:r>
+        <w:t xml:space="preserve"> l’uso dell’area giochi deve trovare un posto libero</w:t>
       </w:r>
       <w:r>
         <w:t xml:space="preserve"> </w:t>
@@ -2869,7 +3164,7 @@
           <w:u w:val="single"/>
         </w:rPr>
       </w:pPr>
-      <w:bookmarkStart w:id="5" w:name="_Toc111557776"/>
+      <w:bookmarkStart w:id="5" w:name="_Toc111714895"/>
       <w:r>
         <w:rPr>
           <w:u w:val="single"/>
@@ -3086,7 +3381,7 @@
       </w:r>
     </w:p>
     <w:p>
-      <w:bookmarkStart w:id="6" w:name="_Toc111557777"/>
+      <w:bookmarkStart w:id="6" w:name="_Toc111714896"/>
       <w:r>
         <w:rPr>
           <w:rStyle w:val="Titolo2Carattere"/>
@@ -3183,7 +3478,7 @@
       </w:r>
     </w:p>
     <w:p>
-      <w:bookmarkStart w:id="7" w:name="_Toc111557778"/>
+      <w:bookmarkStart w:id="7" w:name="_Toc111714897"/>
       <w:r>
         <w:rPr>
           <w:rStyle w:val="Titolo2Carattere"/>
@@ -3229,7 +3524,7 @@
       </w:r>
     </w:p>
     <w:p>
-      <w:bookmarkStart w:id="8" w:name="_Toc111557779"/>
+      <w:bookmarkStart w:id="8" w:name="_Toc111714898"/>
       <w:r>
         <w:rPr>
           <w:rStyle w:val="Titolo2Carattere"/>
@@ -3315,7 +3610,7 @@
       </w:r>
     </w:p>
     <w:p>
-      <w:bookmarkStart w:id="9" w:name="_Toc111557780"/>
+      <w:bookmarkStart w:id="9" w:name="_Toc111714899"/>
       <w:r>
         <w:rPr>
           <w:rStyle w:val="Titolo2Carattere"/>
@@ -5094,7 +5389,7 @@
           <w:u w:val="single"/>
         </w:rPr>
       </w:pPr>
-      <w:bookmarkStart w:id="10" w:name="_Toc111557781"/>
+      <w:bookmarkStart w:id="10" w:name="_Toc111714900"/>
       <w:r>
         <w:rPr>
           <w:u w:val="single"/>
@@ -5483,7 +5778,7 @@
       <w:r>
         <w:br w:type="page"/>
       </w:r>
-      <w:bookmarkStart w:id="11" w:name="_Toc111557782"/>
+      <w:bookmarkStart w:id="11" w:name="_Toc111714901"/>
       <w:r>
         <w:rPr>
           <w:u w:val="single"/>
@@ -5651,7 +5946,7 @@
     </w:p>
     <w:p>
       <w:bookmarkStart w:id="12" w:name="_Toc109322980"/>
-      <w:bookmarkStart w:id="13" w:name="_Toc111557783"/>
+      <w:bookmarkStart w:id="13" w:name="_Toc111714902"/>
       <w:r>
         <w:rPr>
           <w:rStyle w:val="Titolo2Carattere"/>
@@ -6946,7 +7241,7 @@
         </w:rPr>
       </w:pPr>
       <w:bookmarkStart w:id="14" w:name="_Toc109322981"/>
-      <w:bookmarkStart w:id="15" w:name="_Toc111557784"/>
+      <w:bookmarkStart w:id="15" w:name="_Toc111714903"/>
       <w:r>
         <w:rPr>
           <w:rStyle w:val="Titolo2Carattere"/>
@@ -7282,7 +7577,7 @@
           <w:rFonts w:cstheme="minorHAnsi"/>
         </w:rPr>
       </w:pPr>
-      <w:bookmarkStart w:id="17" w:name="_Toc111557785"/>
+      <w:bookmarkStart w:id="17" w:name="_Toc111714904"/>
       <w:r>
         <w:rPr>
           <w:rStyle w:val="Titolo2Carattere"/>
@@ -7563,7 +7858,7 @@
           <w:rFonts w:cstheme="minorHAnsi"/>
         </w:rPr>
       </w:pPr>
-      <w:bookmarkStart w:id="18" w:name="_Toc111557786"/>
+      <w:bookmarkStart w:id="18" w:name="_Toc111714905"/>
       <w:r>
         <w:rPr>
           <w:rStyle w:val="Titolo2Carattere"/>
@@ -8058,7 +8353,7 @@
           <w:u w:val="single"/>
         </w:rPr>
       </w:pPr>
-      <w:bookmarkStart w:id="20" w:name="_Toc111557787"/>
+      <w:bookmarkStart w:id="20" w:name="_Toc111714906"/>
       <w:r>
         <w:rPr>
           <w:rStyle w:val="Titolo2Carattere"/>
@@ -12836,7 +13131,7 @@
           <w:u w:val="single"/>
         </w:rPr>
       </w:pPr>
-      <w:bookmarkStart w:id="21" w:name="_Toc111557788"/>
+      <w:bookmarkStart w:id="21" w:name="_Toc111714907"/>
       <w:r>
         <w:rPr>
           <w:u w:val="single"/>
@@ -12862,7 +13157,7 @@
       <w:pPr>
         <w:pStyle w:val="Titolo2"/>
       </w:pPr>
-      <w:bookmarkStart w:id="22" w:name="_Toc111557789"/>
+      <w:bookmarkStart w:id="22" w:name="_Toc111714908"/>
       <w:r>
         <w:t>Stato del sistema.</w:t>
       </w:r>
@@ -13275,7 +13570,7 @@
       <w:pPr>
         <w:pStyle w:val="Titolo2"/>
       </w:pPr>
-      <w:bookmarkStart w:id="23" w:name="_Toc111557790"/>
+      <w:bookmarkStart w:id="23" w:name="_Toc111714909"/>
       <w:r>
         <w:lastRenderedPageBreak/>
         <w:t>Eventi del sistema.</w:t>
@@ -13982,7 +14277,7 @@
       <w:pPr>
         <w:pStyle w:val="Titolo2"/>
       </w:pPr>
-      <w:bookmarkStart w:id="24" w:name="_Toc111557791"/>
+      <w:bookmarkStart w:id="24" w:name="_Toc111714910"/>
       <w:r>
         <w:t>Politica di selezione del servente idle.</w:t>
       </w:r>
@@ -14006,7 +14301,7 @@
           <w:u w:val="single"/>
         </w:rPr>
       </w:pPr>
-      <w:bookmarkStart w:id="25" w:name="_Toc111557792"/>
+      <w:bookmarkStart w:id="25" w:name="_Toc111714911"/>
       <w:r>
         <w:t>PRNG utilizzato.</w:t>
       </w:r>
@@ -14041,7 +14336,7 @@
           <w:u w:val="single"/>
         </w:rPr>
       </w:pPr>
-      <w:bookmarkStart w:id="26" w:name="_Toc111557793"/>
+      <w:bookmarkStart w:id="26" w:name="_Toc111714912"/>
       <w:r>
         <w:rPr>
           <w:u w:val="single"/>
@@ -14235,7 +14530,7 @@
       <w:pPr>
         <w:pStyle w:val="Titolo2"/>
       </w:pPr>
-      <w:bookmarkStart w:id="27" w:name="_Toc111557794"/>
+      <w:bookmarkStart w:id="27" w:name="_Toc111714913"/>
       <w:r>
         <w:t>Caso 1.</w:t>
       </w:r>
@@ -15423,7 +15718,7 @@
       <w:pPr>
         <w:pStyle w:val="Titolo2"/>
       </w:pPr>
-      <w:bookmarkStart w:id="28" w:name="_Toc111557795"/>
+      <w:bookmarkStart w:id="28" w:name="_Toc111714914"/>
       <w:r>
         <w:t>Caso 2.</w:t>
       </w:r>
@@ -16540,7 +16835,7 @@
       <w:pPr>
         <w:pStyle w:val="Titolo2"/>
       </w:pPr>
-      <w:bookmarkStart w:id="29" w:name="_Toc111557796"/>
+      <w:bookmarkStart w:id="29" w:name="_Toc111714915"/>
       <w:r>
         <w:t>Controlli di consistenza.</w:t>
       </w:r>
@@ -16811,7 +17106,7 @@
           <w:u w:val="single"/>
         </w:rPr>
       </w:pPr>
-      <w:bookmarkStart w:id="30" w:name="_Toc111557797"/>
+      <w:bookmarkStart w:id="30" w:name="_Toc111714916"/>
       <w:r>
         <w:rPr>
           <w:u w:val="single"/>
@@ -17446,7 +17741,7 @@
           <w:u w:val="single"/>
         </w:rPr>
       </w:pPr>
-      <w:bookmarkStart w:id="31" w:name="_Toc111557798"/>
+      <w:bookmarkStart w:id="31" w:name="_Toc111714917"/>
       <w:r>
         <w:rPr>
           <w:u w:val="single"/>
@@ -17564,6 +17859,7 @@
           <w:u w:val="single"/>
         </w:rPr>
       </w:pPr>
+      <w:bookmarkStart w:id="32" w:name="_Toc111714918"/>
       <w:r>
         <w:rPr>
           <w:u w:val="single"/>
@@ -17571,9 +17867,13 @@
         <w:lastRenderedPageBreak/>
         <w:t>Analisi del collo di bottiglia.</w:t>
       </w:r>
+      <w:bookmarkEnd w:id="32"/>
     </w:p>
     <w:p>
       <w:r>
+        <w:rPr>
+          <w:highlight w:val="red"/>
+        </w:rPr>
         <w:t>[IMMAGINE]</w:t>
       </w:r>
     </w:p>
@@ -17626,9 +17926,11 @@
       <w:pPr>
         <w:pStyle w:val="Titolo2"/>
       </w:pPr>
+      <w:bookmarkStart w:id="33" w:name="_Toc111714919"/>
       <w:r>
         <w:t>Servizio medio dei centri del sistema.</w:t>
       </w:r>
+      <w:bookmarkEnd w:id="33"/>
     </w:p>
     <w:p>
       <w:pPr>
@@ -17711,19 +18013,7 @@
         <w:rPr>
           <w:rFonts w:cstheme="minorHAnsi"/>
         </w:rPr>
-        <w:t xml:space="preserve"> = </w:t>
-      </w:r>
-      <w:r>
-        <w:rPr>
-          <w:rFonts w:cstheme="minorHAnsi"/>
-        </w:rPr>
-        <w:t>180</w:t>
-      </w:r>
-      <w:r>
-        <w:rPr>
-          <w:rFonts w:cstheme="minorHAnsi"/>
-        </w:rPr>
-        <w:t xml:space="preserve"> sec</w:t>
+        <w:t xml:space="preserve"> = 180 sec</w:t>
       </w:r>
       <w:r>
         <w:rPr>
@@ -17760,19 +18050,7 @@
         <w:rPr>
           <w:rFonts w:cstheme="minorHAnsi"/>
         </w:rPr>
-        <w:t xml:space="preserve"> = </w:t>
-      </w:r>
-      <w:r>
-        <w:rPr>
-          <w:rFonts w:cstheme="minorHAnsi"/>
-        </w:rPr>
-        <w:t>240</w:t>
-      </w:r>
-      <w:r>
-        <w:rPr>
-          <w:rFonts w:cstheme="minorHAnsi"/>
-        </w:rPr>
-        <w:t xml:space="preserve"> sec</w:t>
+        <w:t xml:space="preserve"> = 240 sec</w:t>
       </w:r>
       <w:r>
         <w:rPr>
@@ -17809,19 +18087,7 @@
         <w:rPr>
           <w:rFonts w:cstheme="minorHAnsi"/>
         </w:rPr>
-        <w:t xml:space="preserve"> = </w:t>
-      </w:r>
-      <w:r>
-        <w:rPr>
-          <w:rFonts w:cstheme="minorHAnsi"/>
-        </w:rPr>
-        <w:t>1800</w:t>
-      </w:r>
-      <w:r>
-        <w:rPr>
-          <w:rFonts w:cstheme="minorHAnsi"/>
-        </w:rPr>
-        <w:t xml:space="preserve"> sec</w:t>
+        <w:t xml:space="preserve"> = 1800 sec</w:t>
       </w:r>
       <w:r>
         <w:rPr>
@@ -17858,31 +18124,21 @@
         <w:rPr>
           <w:rFonts w:cstheme="minorHAnsi"/>
         </w:rPr>
-        <w:t xml:space="preserve"> = </w:t>
-      </w:r>
-      <w:r>
-        <w:rPr>
-          <w:rFonts w:cstheme="minorHAnsi"/>
-        </w:rPr>
-        <w:t>1800</w:t>
-      </w:r>
-      <w:r>
-        <w:rPr>
-          <w:rFonts w:cstheme="minorHAnsi"/>
-        </w:rPr>
-        <w:t xml:space="preserve"> sec</w:t>
+        <w:t xml:space="preserve"> = 1800 sec</w:t>
       </w:r>
     </w:p>
     <w:p>
       <w:pPr>
         <w:pStyle w:val="Titolo2"/>
       </w:pPr>
+      <w:bookmarkStart w:id="34" w:name="_Toc111714920"/>
       <w:r>
         <w:t>Calcolo del numero medio di visite</w:t>
       </w:r>
       <w:r>
         <w:t xml:space="preserve"> ai centri del sistema.</w:t>
       </w:r>
+      <w:bookmarkEnd w:id="34"/>
     </w:p>
     <w:p>
       <w:r>
@@ -18016,13 +18272,122 @@
         <w:rPr>
           <w:rFonts w:cstheme="minorHAnsi"/>
         </w:rPr>
+        <w:t>)(1-P</w:t>
+      </w:r>
+      <w:r>
+        <w:rPr>
+          <w:rFonts w:cstheme="minorHAnsi"/>
+          <w:vertAlign w:val="subscript"/>
+        </w:rPr>
+        <w:t>car</w:t>
+      </w:r>
+      <w:r>
+        <w:rPr>
+          <w:rFonts w:cstheme="minorHAnsi"/>
+        </w:rPr>
+        <w:t>)+P</w:t>
+      </w:r>
+      <w:r>
+        <w:rPr>
+          <w:rFonts w:cstheme="minorHAnsi"/>
+          <w:vertAlign w:val="subscript"/>
+        </w:rPr>
+        <w:t>car</w:t>
+      </w:r>
+      <w:r>
+        <w:rPr>
+          <w:rFonts w:cstheme="minorHAnsi"/>
+        </w:rPr>
+        <w:t>]+</w:t>
+      </w:r>
+      <w:r>
+        <w:rPr>
+          <w:rFonts w:ascii="Symbol" w:hAnsi="Symbol" w:cstheme="minorHAnsi"/>
+        </w:rPr>
+        <w:t>l</w:t>
+      </w:r>
+      <w:r>
+        <w:rPr>
+          <w:rFonts w:ascii="Symbol" w:hAnsi="Symbol" w:cstheme="minorHAnsi"/>
+          <w:vertAlign w:val="subscript"/>
+        </w:rPr>
+        <w:t>2</w:t>
+      </w:r>
+      <w:r>
+        <w:rPr>
+          <w:rFonts w:cstheme="minorHAnsi"/>
+        </w:rPr>
+        <w:t>(1-q</w:t>
+      </w:r>
+      <w:r>
+        <w:rPr>
+          <w:rFonts w:cstheme="minorHAnsi"/>
+          <w:vertAlign w:val="subscript"/>
+        </w:rPr>
+        <w:t>A</w:t>
+      </w:r>
+      <w:r>
+        <w:rPr>
+          <w:rFonts w:cstheme="minorHAnsi"/>
+        </w:rPr>
         <w:t>)</w:t>
       </w:r>
       <w:r>
         <w:rPr>
           <w:rFonts w:cstheme="minorHAnsi"/>
         </w:rPr>
-        <w:t>(1-P</w:t>
+        <w:br/>
+      </w:r>
+      <w:r>
+        <w:rPr>
+          <w:rFonts w:ascii="Symbol" w:hAnsi="Symbol" w:cstheme="minorHAnsi"/>
+        </w:rPr>
+        <w:t>l</w:t>
+      </w:r>
+      <w:r>
+        <w:rPr>
+          <w:rFonts w:ascii="Symbol" w:hAnsi="Symbol" w:cstheme="minorHAnsi"/>
+          <w:vertAlign w:val="subscript"/>
+        </w:rPr>
+        <w:t>4</w:t>
+      </w:r>
+      <w:r>
+        <w:rPr>
+          <w:rFonts w:ascii="Symbol" w:hAnsi="Symbol" w:cstheme="minorHAnsi"/>
+        </w:rPr>
+        <w:t xml:space="preserve"> = [l</w:t>
+      </w:r>
+      <w:r>
+        <w:rPr>
+          <w:rFonts w:ascii="Symbol" w:hAnsi="Symbol" w:cstheme="minorHAnsi"/>
+          <w:vertAlign w:val="subscript"/>
+        </w:rPr>
+        <w:t>1</w:t>
+      </w:r>
+      <w:r>
+        <w:rPr>
+          <w:rFonts w:ascii="Symbol" w:hAnsi="Symbol" w:cstheme="minorHAnsi"/>
+        </w:rPr>
+        <w:t>(</w:t>
+      </w:r>
+      <w:r>
+        <w:rPr>
+          <w:rFonts w:cstheme="minorHAnsi"/>
+        </w:rPr>
+        <w:t>1-q</w:t>
+      </w:r>
+      <w:r>
+        <w:rPr>
+          <w:rFonts w:cstheme="minorHAnsi"/>
+          <w:vertAlign w:val="subscript"/>
+        </w:rPr>
+        <w:t>C</w:t>
+      </w:r>
+      <w:r>
+        <w:rPr>
+          <w:rFonts w:cstheme="minorHAnsi"/>
+        </w:rPr>
+        <w:t>)(1-P</w:t>
       </w:r>
       <w:r>
         <w:rPr>
@@ -18035,25 +18400,18 @@
         <w:rPr>
           <w:rFonts w:cstheme="minorHAnsi"/>
         </w:rPr>
-        <w:t>)+P</w:t>
-      </w:r>
-      <w:r>
-        <w:rPr>
-          <w:rFonts w:cstheme="minorHAnsi"/>
-          <w:vertAlign w:val="subscript"/>
-        </w:rPr>
-        <w:t>car</w:t>
-      </w:r>
-      <w:r>
-        <w:rPr>
-          <w:rFonts w:cstheme="minorHAnsi"/>
-        </w:rPr>
-        <w:t>]+</w:t>
+        <w:t>)+</w:t>
       </w:r>
       <w:r>
         <w:rPr>
           <w:rFonts w:ascii="Symbol" w:hAnsi="Symbol" w:cstheme="minorHAnsi"/>
         </w:rPr>
+        <w:t xml:space="preserve"> </w:t>
+      </w:r>
+      <w:r>
+        <w:rPr>
+          <w:rFonts w:ascii="Symbol" w:hAnsi="Symbol" w:cstheme="minorHAnsi"/>
+        </w:rPr>
         <w:t>l</w:t>
       </w:r>
       <w:r>
@@ -18080,121 +18438,7 @@
         <w:rPr>
           <w:rFonts w:cstheme="minorHAnsi"/>
         </w:rPr>
-        <w:t>)</w:t>
-      </w:r>
-      <w:r>
-        <w:rPr>
-          <w:rFonts w:cstheme="minorHAnsi"/>
-        </w:rPr>
-        <w:br/>
-      </w:r>
-      <w:r>
-        <w:rPr>
-          <w:rFonts w:ascii="Symbol" w:hAnsi="Symbol" w:cstheme="minorHAnsi"/>
-        </w:rPr>
-        <w:t>l</w:t>
-      </w:r>
-      <w:r>
-        <w:rPr>
-          <w:rFonts w:ascii="Symbol" w:hAnsi="Symbol" w:cstheme="minorHAnsi"/>
-          <w:vertAlign w:val="subscript"/>
-        </w:rPr>
-        <w:t>4</w:t>
-      </w:r>
-      <w:r>
-        <w:rPr>
-          <w:rFonts w:ascii="Symbol" w:hAnsi="Symbol" w:cstheme="minorHAnsi"/>
-        </w:rPr>
-        <w:t xml:space="preserve"> = [l</w:t>
-      </w:r>
-      <w:r>
-        <w:rPr>
-          <w:rFonts w:ascii="Symbol" w:hAnsi="Symbol" w:cstheme="minorHAnsi"/>
-          <w:vertAlign w:val="subscript"/>
-        </w:rPr>
-        <w:t>1</w:t>
-      </w:r>
-      <w:r>
-        <w:rPr>
-          <w:rFonts w:ascii="Symbol" w:hAnsi="Symbol" w:cstheme="minorHAnsi"/>
-        </w:rPr>
-        <w:t>(</w:t>
-      </w:r>
-      <w:r>
-        <w:rPr>
-          <w:rFonts w:cstheme="minorHAnsi"/>
-        </w:rPr>
-        <w:t>1-q</w:t>
-      </w:r>
-      <w:r>
-        <w:rPr>
-          <w:rFonts w:cstheme="minorHAnsi"/>
-          <w:vertAlign w:val="subscript"/>
-        </w:rPr>
-        <w:t>C</w:t>
-      </w:r>
-      <w:r>
-        <w:rPr>
-          <w:rFonts w:cstheme="minorHAnsi"/>
-        </w:rPr>
-        <w:t>)(1-P</w:t>
-      </w:r>
-      <w:r>
-        <w:rPr>
-          <w:rFonts w:cstheme="minorHAnsi"/>
-          <w:vertAlign w:val="subscript"/>
-        </w:rPr>
-        <w:t>car</w:t>
-      </w:r>
-      <w:r>
-        <w:rPr>
-          <w:rFonts w:cstheme="minorHAnsi"/>
-        </w:rPr>
-        <w:t>)+</w:t>
-      </w:r>
-      <w:r>
-        <w:rPr>
-          <w:rFonts w:ascii="Symbol" w:hAnsi="Symbol" w:cstheme="minorHAnsi"/>
-        </w:rPr>
-        <w:t xml:space="preserve"> </w:t>
-      </w:r>
-      <w:r>
-        <w:rPr>
-          <w:rFonts w:ascii="Symbol" w:hAnsi="Symbol" w:cstheme="minorHAnsi"/>
-        </w:rPr>
-        <w:t>l</w:t>
-      </w:r>
-      <w:r>
-        <w:rPr>
-          <w:rFonts w:ascii="Symbol" w:hAnsi="Symbol" w:cstheme="minorHAnsi"/>
-          <w:vertAlign w:val="subscript"/>
-        </w:rPr>
-        <w:t>2</w:t>
-      </w:r>
-      <w:r>
-        <w:rPr>
-          <w:rFonts w:cstheme="minorHAnsi"/>
-        </w:rPr>
-        <w:t>(1-q</w:t>
-      </w:r>
-      <w:r>
-        <w:rPr>
-          <w:rFonts w:cstheme="minorHAnsi"/>
-          <w:vertAlign w:val="subscript"/>
-        </w:rPr>
-        <w:t>A</w:t>
-      </w:r>
-      <w:r>
-        <w:rPr>
-          <w:rFonts w:cstheme="minorHAnsi"/>
-        </w:rPr>
-        <w:t>)</w:t>
-      </w:r>
-      <w:r>
-        <w:rPr>
-          <w:rFonts w:cstheme="minorHAnsi"/>
-        </w:rPr>
-        <w:t>]q</w:t>
+        <w:t>)]q</w:t>
       </w:r>
       <w:r>
         <w:rPr>
@@ -18283,13 +18527,155 @@
         <w:rPr>
           <w:rFonts w:ascii="Symbol" w:hAnsi="Symbol"/>
         </w:rPr>
+        <w:t xml:space="preserve"> = 0,4g</w:t>
+      </w:r>
+      <w:r>
+        <w:rPr>
+          <w:rFonts w:cstheme="minorHAnsi"/>
+        </w:rPr>
+        <w:br/>
+      </w:r>
+      <w:r>
+        <w:rPr>
+          <w:rFonts w:ascii="Symbol" w:hAnsi="Symbol" w:cstheme="minorHAnsi"/>
+        </w:rPr>
+        <w:t>l</w:t>
+      </w:r>
+      <w:r>
+        <w:rPr>
+          <w:rFonts w:ascii="Symbol" w:hAnsi="Symbol" w:cstheme="minorHAnsi"/>
+          <w:vertAlign w:val="subscript"/>
+        </w:rPr>
+        <w:t>2</w:t>
+      </w:r>
+      <w:r>
+        <w:rPr>
+          <w:rFonts w:ascii="Symbol" w:hAnsi="Symbol" w:cstheme="minorHAnsi"/>
+        </w:rPr>
+        <w:t xml:space="preserve"> = 0,6g</w:t>
+      </w:r>
+      <w:r>
+        <w:rPr>
+          <w:rFonts w:cstheme="minorHAnsi"/>
+        </w:rPr>
+        <w:br/>
+      </w:r>
+      <w:r>
+        <w:rPr>
+          <w:rFonts w:ascii="Symbol" w:hAnsi="Symbol" w:cstheme="minorHAnsi"/>
+        </w:rPr>
+        <w:t>l</w:t>
+      </w:r>
+      <w:r>
+        <w:rPr>
+          <w:rFonts w:ascii="Symbol" w:hAnsi="Symbol" w:cstheme="minorHAnsi"/>
+          <w:vertAlign w:val="subscript"/>
+        </w:rPr>
+        <w:t>3</w:t>
+      </w:r>
+      <w:r>
+        <w:rPr>
+          <w:rFonts w:ascii="Symbol" w:hAnsi="Symbol" w:cstheme="minorHAnsi"/>
+        </w:rPr>
         <w:t xml:space="preserve"> = </w:t>
       </w:r>
       <w:r>
         <w:rPr>
+          <w:rFonts w:ascii="Symbol" w:hAnsi="Symbol" w:cstheme="minorHAnsi"/>
+        </w:rPr>
+        <w:t>[</w:t>
+      </w:r>
+      <w:r>
+        <w:rPr>
+          <w:rFonts w:cstheme="minorHAnsi"/>
+        </w:rPr>
+        <w:t>0,</w:t>
+      </w:r>
+      <w:r>
+        <w:rPr>
+          <w:rFonts w:cstheme="minorHAnsi"/>
+        </w:rPr>
+        <w:t>0</w:t>
+      </w:r>
+      <w:r>
+        <w:rPr>
+          <w:rFonts w:cstheme="minorHAnsi"/>
+        </w:rPr>
+        <w:t>4+</w:t>
+      </w:r>
+      <w:r>
+        <w:rPr>
+          <w:rFonts w:cstheme="minorHAnsi"/>
+        </w:rPr>
+        <w:t>0,36</w:t>
+      </w:r>
+      <w:r>
+        <w:rPr>
+          <w:rFonts w:ascii="Symbol" w:hAnsi="Symbol" w:cstheme="minorHAnsi"/>
+        </w:rPr>
+        <w:t>(</w:t>
+      </w:r>
+      <w:r>
+        <w:rPr>
+          <w:rFonts w:cstheme="minorHAnsi"/>
+        </w:rPr>
+        <w:t>1-q</w:t>
+      </w:r>
+      <w:r>
+        <w:rPr>
+          <w:rFonts w:cstheme="minorHAnsi"/>
+          <w:vertAlign w:val="subscript"/>
+        </w:rPr>
+        <w:t>C</w:t>
+      </w:r>
+      <w:r>
+        <w:rPr>
+          <w:rFonts w:cstheme="minorHAnsi"/>
+        </w:rPr>
+        <w:t>)+</w:t>
+      </w:r>
+      <w:r>
+        <w:rPr>
+          <w:rFonts w:cstheme="minorHAnsi"/>
+        </w:rPr>
+        <w:t xml:space="preserve"> </w:t>
+      </w:r>
+      <w:r>
+        <w:rPr>
+          <w:rFonts w:cstheme="minorHAnsi"/>
+        </w:rPr>
+        <w:t>0,6(1-</w:t>
+      </w:r>
+      <w:r>
+        <w:rPr>
+          <w:rFonts w:cstheme="minorHAnsi"/>
+        </w:rPr>
+        <w:t xml:space="preserve"> </w:t>
+      </w:r>
+      <w:r>
+        <w:rPr>
+          <w:rFonts w:cstheme="minorHAnsi"/>
+        </w:rPr>
+        <w:t>q</w:t>
+      </w:r>
+      <w:r>
+        <w:rPr>
+          <w:rFonts w:cstheme="minorHAnsi"/>
+          <w:vertAlign w:val="subscript"/>
+        </w:rPr>
+        <w:t>A</w:t>
+      </w:r>
+      <w:r>
+        <w:rPr>
+          <w:rFonts w:cstheme="minorHAnsi"/>
+        </w:rPr>
+        <w:t>)]</w:t>
+      </w:r>
+      <w:r>
+        <w:rPr>
           <w:rFonts w:ascii="Symbol" w:hAnsi="Symbol"/>
         </w:rPr>
-        <w:t>0,4</w:t>
+        <w:t xml:space="preserve"> </w:t>
       </w:r>
       <w:r>
         <w:rPr>
@@ -18314,7 +18700,7 @@
           <w:rFonts w:ascii="Symbol" w:hAnsi="Symbol" w:cstheme="minorHAnsi"/>
           <w:vertAlign w:val="subscript"/>
         </w:rPr>
-        <w:t>2</w:t>
+        <w:t>4</w:t>
       </w:r>
       <w:r>
         <w:rPr>
@@ -18324,75 +18710,95 @@
       </w:r>
       <w:r>
         <w:rPr>
+          <w:rFonts w:cstheme="minorHAnsi"/>
+        </w:rPr>
+        <w:t>[0,252</w:t>
+      </w:r>
+      <w:r>
+        <w:rPr>
           <w:rFonts w:ascii="Symbol" w:hAnsi="Symbol" w:cstheme="minorHAnsi"/>
         </w:rPr>
-        <w:t>0,6</w:t>
+        <w:t>(</w:t>
+      </w:r>
+      <w:r>
+        <w:rPr>
+          <w:rFonts w:cstheme="minorHAnsi"/>
+        </w:rPr>
+        <w:t>1-q</w:t>
+      </w:r>
+      <w:r>
+        <w:rPr>
+          <w:rFonts w:cstheme="minorHAnsi"/>
+          <w:vertAlign w:val="subscript"/>
+        </w:rPr>
+        <w:t>C</w:t>
+      </w:r>
+      <w:r>
+        <w:rPr>
+          <w:rFonts w:cstheme="minorHAnsi"/>
+        </w:rPr>
+        <w:t>)+0,42(1-q</w:t>
+      </w:r>
+      <w:r>
+        <w:rPr>
+          <w:rFonts w:cstheme="minorHAnsi"/>
+          <w:vertAlign w:val="subscript"/>
+        </w:rPr>
+        <w:t>A</w:t>
+      </w:r>
+      <w:r>
+        <w:rPr>
+          <w:rFonts w:cstheme="minorHAnsi"/>
+        </w:rPr>
+        <w:t>)]</w:t>
+      </w:r>
+      <w:r>
+        <w:rPr>
+          <w:rFonts w:ascii="Symbol" w:hAnsi="Symbol"/>
+        </w:rPr>
+        <w:t xml:space="preserve"> g</w:t>
+      </w:r>
+      <w:r>
+        <w:rPr>
+          <w:rFonts w:cstheme="minorHAnsi"/>
+        </w:rPr>
+        <w:br/>
       </w:r>
       <w:r>
         <w:rPr>
           <w:rFonts w:ascii="Symbol" w:hAnsi="Symbol" w:cstheme="minorHAnsi"/>
         </w:rPr>
-        <w:t>g</w:t>
-      </w:r>
-      <w:r>
-        <w:rPr>
-          <w:rFonts w:cstheme="minorHAnsi"/>
-        </w:rPr>
-        <w:br/>
+        <w:t>l</w:t>
       </w:r>
       <w:r>
         <w:rPr>
           <w:rFonts w:ascii="Symbol" w:hAnsi="Symbol" w:cstheme="minorHAnsi"/>
-        </w:rPr>
-        <w:t>l</w:t>
+          <w:vertAlign w:val="subscript"/>
+        </w:rPr>
+        <w:t>5</w:t>
       </w:r>
       <w:r>
         <w:rPr>
           <w:rFonts w:ascii="Symbol" w:hAnsi="Symbol" w:cstheme="minorHAnsi"/>
-          <w:vertAlign w:val="subscript"/>
-        </w:rPr>
-        <w:t>3</w:t>
+        </w:rPr>
+        <w:t xml:space="preserve"> =</w:t>
       </w:r>
       <w:r>
         <w:rPr>
           <w:rFonts w:ascii="Symbol" w:hAnsi="Symbol" w:cstheme="minorHAnsi"/>
         </w:rPr>
-        <w:t xml:space="preserve"> = </w:t>
+        <w:t xml:space="preserve"> </w:t>
+      </w:r>
+      <w:r>
+        <w:rPr>
+          <w:rFonts w:cstheme="minorHAnsi"/>
+        </w:rPr>
+        <w:t>[0,0756</w:t>
       </w:r>
       <w:r>
         <w:rPr>
           <w:rFonts w:ascii="Symbol" w:hAnsi="Symbol" w:cstheme="minorHAnsi"/>
         </w:rPr>
-        <w:t>[</w:t>
-      </w:r>
-      <w:r>
-        <w:rPr>
-          <w:rFonts w:cstheme="minorHAnsi"/>
-        </w:rPr>
-        <w:t>0,</w:t>
-      </w:r>
-      <w:r>
-        <w:rPr>
-          <w:rFonts w:cstheme="minorHAnsi"/>
-        </w:rPr>
-        <w:t>0</w:t>
-      </w:r>
-      <w:r>
-        <w:rPr>
-          <w:rFonts w:cstheme="minorHAnsi"/>
-        </w:rPr>
-        <w:t>4+</w:t>
-      </w:r>
-      <w:r>
-        <w:rPr>
-          <w:rFonts w:cstheme="minorHAnsi"/>
-        </w:rPr>
-        <w:t>0,36</w:t>
-      </w:r>
-      <w:r>
-        <w:rPr>
-          <w:rFonts w:ascii="Symbol" w:hAnsi="Symbol" w:cstheme="minorHAnsi"/>
-        </w:rPr>
         <w:t>(</w:t>
       </w:r>
       <w:r>
@@ -18412,229 +18818,7 @@
         <w:rPr>
           <w:rFonts w:cstheme="minorHAnsi"/>
         </w:rPr>
-        <w:t>)+</w:t>
-      </w:r>
-      <w:r>
-        <w:rPr>
-          <w:rFonts w:cstheme="minorHAnsi"/>
-        </w:rPr>
-        <w:t xml:space="preserve"> </w:t>
-      </w:r>
-      <w:r>
-        <w:rPr>
-          <w:rFonts w:cstheme="minorHAnsi"/>
-        </w:rPr>
-        <w:t>0,</w:t>
-      </w:r>
-      <w:r>
-        <w:rPr>
-          <w:rFonts w:cstheme="minorHAnsi"/>
-        </w:rPr>
-        <w:t>6</w:t>
-      </w:r>
-      <w:r>
-        <w:rPr>
-          <w:rFonts w:cstheme="minorHAnsi"/>
-        </w:rPr>
-        <w:t>(1-</w:t>
-      </w:r>
-      <w:r>
-        <w:rPr>
-          <w:rFonts w:cstheme="minorHAnsi"/>
-        </w:rPr>
-        <w:t xml:space="preserve"> </w:t>
-      </w:r>
-      <w:r>
-        <w:rPr>
-          <w:rFonts w:cstheme="minorHAnsi"/>
-        </w:rPr>
-        <w:t>q</w:t>
-      </w:r>
-      <w:r>
-        <w:rPr>
-          <w:rFonts w:cstheme="minorHAnsi"/>
-          <w:vertAlign w:val="subscript"/>
-        </w:rPr>
-        <w:t>A</w:t>
-      </w:r>
-      <w:r>
-        <w:rPr>
-          <w:rFonts w:cstheme="minorHAnsi"/>
-        </w:rPr>
-        <w:t>)</w:t>
-      </w:r>
-      <w:r>
-        <w:rPr>
-          <w:rFonts w:cstheme="minorHAnsi"/>
-        </w:rPr>
-        <w:t>]</w:t>
-      </w:r>
-      <w:r>
-        <w:rPr>
-          <w:rFonts w:ascii="Symbol" w:hAnsi="Symbol"/>
-        </w:rPr>
-        <w:t xml:space="preserve"> </w:t>
-      </w:r>
-      <w:r>
-        <w:rPr>
-          <w:rFonts w:ascii="Symbol" w:hAnsi="Symbol"/>
-        </w:rPr>
-        <w:t>g</w:t>
-      </w:r>
-      <w:r>
-        <w:rPr>
-          <w:rFonts w:cstheme="minorHAnsi"/>
-        </w:rPr>
-        <w:br/>
-      </w:r>
-      <w:r>
-        <w:rPr>
-          <w:rFonts w:ascii="Symbol" w:hAnsi="Symbol" w:cstheme="minorHAnsi"/>
-        </w:rPr>
-        <w:t>l</w:t>
-      </w:r>
-      <w:r>
-        <w:rPr>
-          <w:rFonts w:ascii="Symbol" w:hAnsi="Symbol" w:cstheme="minorHAnsi"/>
-          <w:vertAlign w:val="subscript"/>
-        </w:rPr>
-        <w:t>4</w:t>
-      </w:r>
-      <w:r>
-        <w:rPr>
-          <w:rFonts w:ascii="Symbol" w:hAnsi="Symbol" w:cstheme="minorHAnsi"/>
-        </w:rPr>
-        <w:t xml:space="preserve"> = </w:t>
-      </w:r>
-      <w:r>
-        <w:rPr>
-          <w:rFonts w:cstheme="minorHAnsi"/>
-        </w:rPr>
-        <w:t>[0,252</w:t>
-      </w:r>
-      <w:r>
-        <w:rPr>
-          <w:rFonts w:ascii="Symbol" w:hAnsi="Symbol" w:cstheme="minorHAnsi"/>
-        </w:rPr>
-        <w:t>(</w:t>
-      </w:r>
-      <w:r>
-        <w:rPr>
-          <w:rFonts w:cstheme="minorHAnsi"/>
-        </w:rPr>
-        <w:t>1-q</w:t>
-      </w:r>
-      <w:r>
-        <w:rPr>
-          <w:rFonts w:cstheme="minorHAnsi"/>
-          <w:vertAlign w:val="subscript"/>
-        </w:rPr>
-        <w:t>C</w:t>
-      </w:r>
-      <w:r>
-        <w:rPr>
-          <w:rFonts w:cstheme="minorHAnsi"/>
-        </w:rPr>
-        <w:t>)+0,42(1-q</w:t>
-      </w:r>
-      <w:r>
-        <w:rPr>
-          <w:rFonts w:cstheme="minorHAnsi"/>
-          <w:vertAlign w:val="subscript"/>
-        </w:rPr>
-        <w:t>A</w:t>
-      </w:r>
-      <w:r>
-        <w:rPr>
-          <w:rFonts w:cstheme="minorHAnsi"/>
-        </w:rPr>
-        <w:t>)]</w:t>
-      </w:r>
-      <w:r>
-        <w:rPr>
-          <w:rFonts w:ascii="Symbol" w:hAnsi="Symbol"/>
-        </w:rPr>
-        <w:t xml:space="preserve"> g</w:t>
-      </w:r>
-      <w:r>
-        <w:rPr>
-          <w:rFonts w:cstheme="minorHAnsi"/>
-        </w:rPr>
-        <w:br/>
-      </w:r>
-      <w:r>
-        <w:rPr>
-          <w:rFonts w:ascii="Symbol" w:hAnsi="Symbol" w:cstheme="minorHAnsi"/>
-        </w:rPr>
-        <w:t>l</w:t>
-      </w:r>
-      <w:r>
-        <w:rPr>
-          <w:rFonts w:ascii="Symbol" w:hAnsi="Symbol" w:cstheme="minorHAnsi"/>
-          <w:vertAlign w:val="subscript"/>
-        </w:rPr>
-        <w:t>5</w:t>
-      </w:r>
-      <w:r>
-        <w:rPr>
-          <w:rFonts w:ascii="Symbol" w:hAnsi="Symbol" w:cstheme="minorHAnsi"/>
-        </w:rPr>
-        <w:t xml:space="preserve"> =</w:t>
-      </w:r>
-      <w:r>
-        <w:rPr>
-          <w:rFonts w:ascii="Symbol" w:hAnsi="Symbol" w:cstheme="minorHAnsi"/>
-        </w:rPr>
-        <w:t xml:space="preserve"> </w:t>
-      </w:r>
-      <w:r>
-        <w:rPr>
-          <w:rFonts w:cstheme="minorHAnsi"/>
-        </w:rPr>
-        <w:t>[0,</w:t>
-      </w:r>
-      <w:r>
-        <w:rPr>
-          <w:rFonts w:cstheme="minorHAnsi"/>
-        </w:rPr>
-        <w:t>0756</w:t>
-      </w:r>
-      <w:r>
-        <w:rPr>
-          <w:rFonts w:ascii="Symbol" w:hAnsi="Symbol" w:cstheme="minorHAnsi"/>
-        </w:rPr>
-        <w:t>(</w:t>
-      </w:r>
-      <w:r>
-        <w:rPr>
-          <w:rFonts w:cstheme="minorHAnsi"/>
-        </w:rPr>
-        <w:t>1-q</w:t>
-      </w:r>
-      <w:r>
-        <w:rPr>
-          <w:rFonts w:cstheme="minorHAnsi"/>
-          <w:vertAlign w:val="subscript"/>
-        </w:rPr>
-        <w:t>C</w:t>
-      </w:r>
-      <w:r>
-        <w:rPr>
-          <w:rFonts w:cstheme="minorHAnsi"/>
-        </w:rPr>
-        <w:t>)+0,</w:t>
-      </w:r>
-      <w:r>
-        <w:rPr>
-          <w:rFonts w:cstheme="minorHAnsi"/>
-        </w:rPr>
-        <w:t>126</w:t>
-      </w:r>
-      <w:r>
-        <w:rPr>
-          <w:rFonts w:cstheme="minorHAnsi"/>
-        </w:rPr>
-        <w:t>(1-q</w:t>
+        <w:t>)+0,126(1-q</w:t>
       </w:r>
       <w:r>
         <w:rPr>
@@ -18724,11 +18908,6 @@
           <w:rFonts w:cstheme="minorHAnsi"/>
         </w:rPr>
         <w:br/>
-      </w:r>
-      <w:r>
-        <w:rPr>
-          <w:rFonts w:cstheme="minorHAnsi"/>
-        </w:rPr>
         <w:t>v</w:t>
       </w:r>
       <w:r>
@@ -18773,24 +18952,13 @@
         <w:rPr>
           <w:rFonts w:cstheme="minorHAnsi"/>
         </w:rPr>
-        <w:t xml:space="preserve"> = 0,</w:t>
-      </w:r>
-      <w:r>
-        <w:rPr>
-          <w:rFonts w:cstheme="minorHAnsi"/>
-        </w:rPr>
-        <w:t>6</w:t>
-      </w:r>
-      <w:r>
-        <w:rPr>
-          <w:rFonts w:cstheme="minorHAnsi"/>
-        </w:rPr>
-        <w:br/>
-      </w:r>
-      <w:r>
-        <w:rPr>
-          <w:rFonts w:cstheme="minorHAnsi"/>
-        </w:rPr>
+        <w:t xml:space="preserve"> = 0,6</w:t>
+      </w:r>
+      <w:r>
+        <w:rPr>
+          <w:rFonts w:cstheme="minorHAnsi"/>
+        </w:rPr>
+        <w:br/>
         <w:t>v</w:t>
       </w:r>
       <w:r>
@@ -19041,13 +19209,7 @@
         <w:rPr>
           <w:rFonts w:ascii="Symbol" w:hAnsi="Symbol"/>
         </w:rPr>
-        <w:t>g</w:t>
-      </w:r>
-      <w:r>
-        <w:rPr>
-          <w:rFonts w:ascii="Symbol" w:hAnsi="Symbol"/>
-        </w:rPr>
-        <w:t xml:space="preserve"> </w:t>
+        <w:t xml:space="preserve">g </w:t>
       </w:r>
       <w:r>
         <w:rPr>
@@ -19104,9 +19266,11 @@
       <w:pPr>
         <w:pStyle w:val="Titolo2"/>
       </w:pPr>
+      <w:bookmarkStart w:id="35" w:name="_Toc111714921"/>
       <w:r>
         <w:t>Calcolo della domanda media per i centri del sistema.</w:t>
       </w:r>
+      <w:bookmarkEnd w:id="35"/>
     </w:p>
     <w:p>
       <w:pPr>
@@ -19165,11 +19329,6 @@
           <w:lang w:val="en-US"/>
         </w:rPr>
         <w:br/>
-      </w:r>
-      <w:r>
-        <w:rPr>
-          <w:lang w:val="en-US"/>
-        </w:rPr>
         <w:t>D</w:t>
       </w:r>
       <w:r>
@@ -19852,7 +20011,7 @@
                 <w:sz w:val="20"/>
                 <w:szCs w:val="20"/>
               </w:rPr>
-              <w:t>11</w:t>
+              <w:t xml:space="preserve">11:00 </w:t>
             </w:r>
             <w:r>
               <w:rPr>
@@ -19862,7 +20021,7 @@
                 <w:sz w:val="20"/>
                 <w:szCs w:val="20"/>
               </w:rPr>
-              <w:t xml:space="preserve">:00 </w:t>
+              <w:sym w:font="Wingdings" w:char="F0E0"/>
             </w:r>
             <w:r>
               <w:rPr>
@@ -19872,37 +20031,7 @@
                 <w:sz w:val="20"/>
                 <w:szCs w:val="20"/>
               </w:rPr>
-              <w:sym w:font="Wingdings" w:char="F0E0"/>
-            </w:r>
-            <w:r>
-              <w:rPr>
-                <w:rFonts w:ascii="Bahnschrift SemiBold Condensed" w:hAnsi="Bahnschrift SemiBold Condensed" w:cstheme="minorHAnsi"/>
-                <w:b/>
-                <w:bCs/>
-                <w:sz w:val="20"/>
-                <w:szCs w:val="20"/>
-              </w:rPr>
-              <w:t xml:space="preserve"> 1</w:t>
-            </w:r>
-            <w:r>
-              <w:rPr>
-                <w:rFonts w:ascii="Bahnschrift SemiBold Condensed" w:hAnsi="Bahnschrift SemiBold Condensed" w:cstheme="minorHAnsi"/>
-                <w:b/>
-                <w:bCs/>
-                <w:sz w:val="20"/>
-                <w:szCs w:val="20"/>
-              </w:rPr>
-              <w:t>2</w:t>
-            </w:r>
-            <w:r>
-              <w:rPr>
-                <w:rFonts w:ascii="Bahnschrift SemiBold Condensed" w:hAnsi="Bahnschrift SemiBold Condensed" w:cstheme="minorHAnsi"/>
-                <w:b/>
-                <w:bCs/>
-                <w:sz w:val="20"/>
-                <w:szCs w:val="20"/>
-              </w:rPr>
-              <w:t>:00</w:t>
+              <w:t xml:space="preserve"> 12:00</w:t>
             </w:r>
           </w:p>
         </w:tc>
@@ -19930,7 +20059,7 @@
                 <w:sz w:val="20"/>
                 <w:szCs w:val="20"/>
               </w:rPr>
-              <w:t>12</w:t>
+              <w:t xml:space="preserve">12:00 </w:t>
             </w:r>
             <w:r>
               <w:rPr>
@@ -19940,7 +20069,7 @@
                 <w:sz w:val="20"/>
                 <w:szCs w:val="20"/>
               </w:rPr>
-              <w:t xml:space="preserve">:00 </w:t>
+              <w:sym w:font="Wingdings" w:char="F0E0"/>
             </w:r>
             <w:r>
               <w:rPr>
@@ -19950,37 +20079,7 @@
                 <w:sz w:val="20"/>
                 <w:szCs w:val="20"/>
               </w:rPr>
-              <w:sym w:font="Wingdings" w:char="F0E0"/>
-            </w:r>
-            <w:r>
-              <w:rPr>
-                <w:rFonts w:ascii="Bahnschrift SemiBold Condensed" w:hAnsi="Bahnschrift SemiBold Condensed" w:cstheme="minorHAnsi"/>
-                <w:b/>
-                <w:bCs/>
-                <w:sz w:val="20"/>
-                <w:szCs w:val="20"/>
-              </w:rPr>
-              <w:t xml:space="preserve"> 1</w:t>
-            </w:r>
-            <w:r>
-              <w:rPr>
-                <w:rFonts w:ascii="Bahnschrift SemiBold Condensed" w:hAnsi="Bahnschrift SemiBold Condensed" w:cstheme="minorHAnsi"/>
-                <w:b/>
-                <w:bCs/>
-                <w:sz w:val="20"/>
-                <w:szCs w:val="20"/>
-              </w:rPr>
-              <w:t>5</w:t>
-            </w:r>
-            <w:r>
-              <w:rPr>
-                <w:rFonts w:ascii="Bahnschrift SemiBold Condensed" w:hAnsi="Bahnschrift SemiBold Condensed" w:cstheme="minorHAnsi"/>
-                <w:b/>
-                <w:bCs/>
-                <w:sz w:val="20"/>
-                <w:szCs w:val="20"/>
-              </w:rPr>
-              <w:t>:00</w:t>
+              <w:t xml:space="preserve"> 15:00</w:t>
             </w:r>
           </w:p>
         </w:tc>
@@ -20008,7 +20107,7 @@
                 <w:sz w:val="20"/>
                 <w:szCs w:val="20"/>
               </w:rPr>
-              <w:t>15</w:t>
+              <w:t xml:space="preserve">15:00 </w:t>
             </w:r>
             <w:r>
               <w:rPr>
@@ -20018,7 +20117,7 @@
                 <w:sz w:val="20"/>
                 <w:szCs w:val="20"/>
               </w:rPr>
-              <w:t xml:space="preserve">:00 </w:t>
+              <w:sym w:font="Wingdings" w:char="F0E0"/>
             </w:r>
             <w:r>
               <w:rPr>
@@ -20028,37 +20127,7 @@
                 <w:sz w:val="20"/>
                 <w:szCs w:val="20"/>
               </w:rPr>
-              <w:sym w:font="Wingdings" w:char="F0E0"/>
-            </w:r>
-            <w:r>
-              <w:rPr>
-                <w:rFonts w:ascii="Bahnschrift SemiBold Condensed" w:hAnsi="Bahnschrift SemiBold Condensed" w:cstheme="minorHAnsi"/>
-                <w:b/>
-                <w:bCs/>
-                <w:sz w:val="20"/>
-                <w:szCs w:val="20"/>
-              </w:rPr>
-              <w:t xml:space="preserve"> 1</w:t>
-            </w:r>
-            <w:r>
-              <w:rPr>
-                <w:rFonts w:ascii="Bahnschrift SemiBold Condensed" w:hAnsi="Bahnschrift SemiBold Condensed" w:cstheme="minorHAnsi"/>
-                <w:b/>
-                <w:bCs/>
-                <w:sz w:val="20"/>
-                <w:szCs w:val="20"/>
-              </w:rPr>
-              <w:t>8</w:t>
-            </w:r>
-            <w:r>
-              <w:rPr>
-                <w:rFonts w:ascii="Bahnschrift SemiBold Condensed" w:hAnsi="Bahnschrift SemiBold Condensed" w:cstheme="minorHAnsi"/>
-                <w:b/>
-                <w:bCs/>
-                <w:sz w:val="20"/>
-                <w:szCs w:val="20"/>
-              </w:rPr>
-              <w:t>:00</w:t>
+              <w:t xml:space="preserve"> 18:00</w:t>
             </w:r>
           </w:p>
         </w:tc>
@@ -20086,7 +20155,7 @@
                 <w:sz w:val="20"/>
                 <w:szCs w:val="20"/>
               </w:rPr>
-              <w:t>18</w:t>
+              <w:t xml:space="preserve">18:00 </w:t>
             </w:r>
             <w:r>
               <w:rPr>
@@ -20096,7 +20165,7 @@
                 <w:sz w:val="20"/>
                 <w:szCs w:val="20"/>
               </w:rPr>
-              <w:t xml:space="preserve">:00 </w:t>
+              <w:sym w:font="Wingdings" w:char="F0E0"/>
             </w:r>
             <w:r>
               <w:rPr>
@@ -20106,37 +20175,7 @@
                 <w:sz w:val="20"/>
                 <w:szCs w:val="20"/>
               </w:rPr>
-              <w:sym w:font="Wingdings" w:char="F0E0"/>
-            </w:r>
-            <w:r>
-              <w:rPr>
-                <w:rFonts w:ascii="Bahnschrift SemiBold Condensed" w:hAnsi="Bahnschrift SemiBold Condensed" w:cstheme="minorHAnsi"/>
-                <w:b/>
-                <w:bCs/>
-                <w:sz w:val="20"/>
-                <w:szCs w:val="20"/>
-              </w:rPr>
-              <w:t xml:space="preserve"> </w:t>
-            </w:r>
-            <w:r>
-              <w:rPr>
-                <w:rFonts w:ascii="Bahnschrift SemiBold Condensed" w:hAnsi="Bahnschrift SemiBold Condensed" w:cstheme="minorHAnsi"/>
-                <w:b/>
-                <w:bCs/>
-                <w:sz w:val="20"/>
-                <w:szCs w:val="20"/>
-              </w:rPr>
-              <w:t>22</w:t>
-            </w:r>
-            <w:r>
-              <w:rPr>
-                <w:rFonts w:ascii="Bahnschrift SemiBold Condensed" w:hAnsi="Bahnschrift SemiBold Condensed" w:cstheme="minorHAnsi"/>
-                <w:b/>
-                <w:bCs/>
-                <w:sz w:val="20"/>
-                <w:szCs w:val="20"/>
-              </w:rPr>
-              <w:t>:00</w:t>
+              <w:t xml:space="preserve"> 22:00</w:t>
             </w:r>
           </w:p>
         </w:tc>
@@ -20696,15 +20735,7 @@
                 <w:bCs/>
                 <w:lang w:val="en-US"/>
               </w:rPr>
-              <w:t xml:space="preserve"> </w:t>
-            </w:r>
-            <w:r>
-              <w:rPr>
-                <w:b/>
-                <w:bCs/>
-                <w:lang w:val="en-US"/>
-              </w:rPr>
-              <w:t>(sec)</w:t>
+              <w:t xml:space="preserve"> (sec)</w:t>
             </w:r>
           </w:p>
         </w:tc>
@@ -20864,15 +20895,7 @@
                 <w:bCs/>
                 <w:lang w:val="en-US"/>
               </w:rPr>
-              <w:t xml:space="preserve"> </w:t>
-            </w:r>
-            <w:r>
-              <w:rPr>
-                <w:b/>
-                <w:bCs/>
-                <w:lang w:val="en-US"/>
-              </w:rPr>
-              <w:t>(sec)</w:t>
+              <w:t xml:space="preserve"> (sec)</w:t>
             </w:r>
           </w:p>
         </w:tc>
@@ -21032,15 +21055,7 @@
                 <w:bCs/>
                 <w:lang w:val="en-US"/>
               </w:rPr>
-              <w:t xml:space="preserve"> </w:t>
-            </w:r>
-            <w:r>
-              <w:rPr>
-                <w:b/>
-                <w:bCs/>
-                <w:lang w:val="en-US"/>
-              </w:rPr>
-              <w:t>(sec)</w:t>
+              <w:t xml:space="preserve"> (sec)</w:t>
             </w:r>
           </w:p>
         </w:tc>
@@ -21200,15 +21215,7 @@
                 <w:bCs/>
                 <w:lang w:val="en-US"/>
               </w:rPr>
-              <w:t xml:space="preserve"> </w:t>
-            </w:r>
-            <w:r>
-              <w:rPr>
-                <w:b/>
-                <w:bCs/>
-                <w:lang w:val="en-US"/>
-              </w:rPr>
-              <w:t>(sec)</w:t>
+              <w:t xml:space="preserve"> (sec)</w:t>
             </w:r>
           </w:p>
         </w:tc>
@@ -21339,19 +21346,7 @@
           <w:rFonts w:cstheme="minorHAnsi"/>
         </w:rPr>
         <w:br/>
-        <w:t xml:space="preserve">È possibile osservare che, </w:t>
-      </w:r>
-      <w:r>
-        <w:rPr>
-          <w:rFonts w:cstheme="minorHAnsi"/>
-        </w:rPr>
-        <w:t>secondo l’analisi appe</w:t>
-      </w:r>
-      <w:r>
-        <w:rPr>
-          <w:rFonts w:cstheme="minorHAnsi"/>
-        </w:rPr>
-        <w:t>na effettuata, in tutte le fasce orarie il centro 4 (</w:t>
+        <w:t>È possibile osservare che, secondo l’analisi appena effettuata, in tutte le fasce orarie il centro 4 (</w:t>
       </w:r>
       <w:r>
         <w:rPr>
@@ -21401,7 +21396,7 @@
           <w:u w:val="single"/>
         </w:rPr>
       </w:pPr>
-      <w:bookmarkStart w:id="32" w:name="_Toc111557799"/>
+      <w:bookmarkStart w:id="36" w:name="_Toc111714922"/>
       <w:r>
         <w:rPr>
           <w:u w:val="single"/>
@@ -21415,17 +21410,17 @@
         </w:rPr>
         <w:t>.</w:t>
       </w:r>
-      <w:bookmarkEnd w:id="32"/>
+      <w:bookmarkEnd w:id="36"/>
     </w:p>
     <w:p>
       <w:pPr>
         <w:pStyle w:val="Titolo2"/>
       </w:pPr>
-      <w:bookmarkStart w:id="33" w:name="_Toc111557800"/>
+      <w:bookmarkStart w:id="37" w:name="_Toc111714923"/>
       <w:r>
         <w:t>Simulazione a orizzonte infinito.</w:t>
       </w:r>
-      <w:bookmarkEnd w:id="33"/>
+      <w:bookmarkEnd w:id="37"/>
     </w:p>
     <w:p>
       <w:r>
@@ -21444,14 +21439,29 @@
         <w:t xml:space="preserve"> ottimale per massimizzare il profitto</w:t>
       </w:r>
       <w:r>
-        <w:t xml:space="preserve"> mantenendo soddisfatti i QoS definiti all’inizio dello studio.</w:t>
+        <w:t xml:space="preserve"> </w:t>
+      </w:r>
+      <w:r>
+        <w:t>garantendo il soddisfacimento</w:t>
+      </w:r>
+      <w:r>
+        <w:t xml:space="preserve"> </w:t>
+      </w:r>
+      <w:r>
+        <w:t>de</w:t>
+      </w:r>
+      <w:r>
+        <w:t>i QoS definiti all’inizio dello studio</w:t>
+      </w:r>
+      <w:r>
+        <w:t>: di fatto, se una condizione viene soddisfatta per le singole fasce orarie, allora è certamente soddisfatta per la giornata complessiva (anche se non vale il viceversa).</w:t>
       </w:r>
     </w:p>
     <w:p>
       <w:pPr>
         <w:pStyle w:val="Titolo3"/>
       </w:pPr>
-      <w:bookmarkStart w:id="34" w:name="_Toc111557801"/>
+      <w:bookmarkStart w:id="38" w:name="_Toc111714924"/>
       <w:r>
         <w:t>Fascia 1 (</w:t>
       </w:r>
@@ -21464,7 +21474,7 @@
       <w:r>
         <w:t xml:space="preserve"> 11:00).</w:t>
       </w:r>
-      <w:bookmarkEnd w:id="34"/>
+      <w:bookmarkEnd w:id="38"/>
     </w:p>
     <w:p>
       <w:r>
@@ -21633,7 +21643,13 @@
         <w:t>.</w:t>
       </w:r>
       <w:r>
-        <w:t xml:space="preserve"> Per risolvere il problema, abbiamo trovato con la prima </w:t>
+        <w:t xml:space="preserve"> Per risolvere il problema, abbiamo </w:t>
+      </w:r>
+      <w:r>
+        <w:t>cercato</w:t>
+      </w:r>
+      <w:r>
+        <w:t xml:space="preserve"> la prima </w:t>
       </w:r>
       <w:r>
         <w:t>configurazione</w:t>
@@ -21642,7 +21658,10 @@
         <w:t xml:space="preserve"> con la quale</w:t>
       </w:r>
       <w:r>
-        <w:t xml:space="preserve"> è stato possibile soddisfare il</w:t>
+        <w:t xml:space="preserve"> è</w:t>
+      </w:r>
+      <w:r>
+        <w:t xml:space="preserve"> possibile soddisfare il</w:t>
       </w:r>
       <w:r>
         <w:t xml:space="preserve"> QoS</w:t>
@@ -21740,7 +21759,11 @@
         <w:t xml:space="preserve">minimizzare i costi e da rispettare i QoS. La configurazione finale per la fascia oraria è (1, 1, 2, 11, 3), dove </w:t>
       </w:r>
       <w:r>
-        <w:t xml:space="preserve">l’intervallo di confidenza del tempo medio di attesa nel centro </w:t>
+        <w:t xml:space="preserve">l’intervallo di </w:t>
+      </w:r>
+      <w:r>
+        <w:lastRenderedPageBreak/>
+        <w:t xml:space="preserve">confidenza del tempo medio di attesa nel centro </w:t>
       </w:r>
       <w:r>
         <w:rPr>
@@ -21773,9 +21796,8 @@
       <w:pPr>
         <w:pStyle w:val="Titolo3"/>
       </w:pPr>
-      <w:bookmarkStart w:id="35" w:name="_Toc111557802"/>
-      <w:r>
-        <w:lastRenderedPageBreak/>
+      <w:bookmarkStart w:id="39" w:name="_Toc111714925"/>
+      <w:r>
         <w:t xml:space="preserve">Fascia 2 (11:00 </w:t>
       </w:r>
       <w:r>
@@ -21784,7 +21806,7 @@
       <w:r>
         <w:t xml:space="preserve"> 12:00).</w:t>
       </w:r>
-      <w:bookmarkEnd w:id="35"/>
+      <w:bookmarkEnd w:id="39"/>
     </w:p>
     <w:p>
       <w:r>
@@ -21927,7 +21949,7 @@
       <w:pPr>
         <w:pStyle w:val="Titolo3"/>
       </w:pPr>
-      <w:bookmarkStart w:id="36" w:name="_Toc111557803"/>
+      <w:bookmarkStart w:id="40" w:name="_Toc111714926"/>
       <w:r>
         <w:t xml:space="preserve">Fascia 3 (12:00 </w:t>
       </w:r>
@@ -21937,7 +21959,7 @@
       <w:r>
         <w:t xml:space="preserve"> 15:00).</w:t>
       </w:r>
-      <w:bookmarkEnd w:id="36"/>
+      <w:bookmarkEnd w:id="40"/>
     </w:p>
     <w:p>
       <w:r>
@@ -22240,6 +22262,7 @@
         <w:rPr>
           <w:noProof/>
         </w:rPr>
+        <w:lastRenderedPageBreak/>
         <w:drawing>
           <wp:inline distT="0" distB="0" distL="0" distR="0" wp14:anchorId="11B7FE85" wp14:editId="38AF8592">
             <wp:extent cx="6120130" cy="3016885"/>
@@ -22290,7 +22313,6 @@
           <w:i/>
           <w:iCs/>
         </w:rPr>
-        <w:lastRenderedPageBreak/>
         <w:t>Tempo di attesa</w:t>
       </w:r>
       <w:r>
@@ -22398,7 +22420,7 @@
       <w:pPr>
         <w:pStyle w:val="Titolo3"/>
       </w:pPr>
-      <w:bookmarkStart w:id="37" w:name="_Toc111557804"/>
+      <w:bookmarkStart w:id="41" w:name="_Toc111714927"/>
       <w:r>
         <w:t xml:space="preserve">Fascia 4 (15:00 </w:t>
       </w:r>
@@ -22408,7 +22430,7 @@
       <w:r>
         <w:t xml:space="preserve"> 18:00).</w:t>
       </w:r>
-      <w:bookmarkEnd w:id="37"/>
+      <w:bookmarkEnd w:id="41"/>
     </w:p>
     <w:p>
       <w:r>
@@ -22476,7 +22498,7 @@
       <w:pPr>
         <w:pStyle w:val="Titolo3"/>
       </w:pPr>
-      <w:bookmarkStart w:id="38" w:name="_Toc111557805"/>
+      <w:bookmarkStart w:id="42" w:name="_Toc111714928"/>
       <w:r>
         <w:t xml:space="preserve">Fascia 5 (18:00 </w:t>
       </w:r>
@@ -22486,7 +22508,7 @@
       <w:r>
         <w:t xml:space="preserve"> 22:00).</w:t>
       </w:r>
-      <w:bookmarkEnd w:id="38"/>
+      <w:bookmarkEnd w:id="42"/>
     </w:p>
     <w:p>
       <w:r>
@@ -22526,6 +22548,9 @@
       </w:r>
       <w:r>
         <w:br/>
+      </w:r>
+      <w:r>
+        <w:lastRenderedPageBreak/>
         <w:t xml:space="preserve">- Tempo di attesa nel centro </w:t>
       </w:r>
       <w:r>
@@ -22710,7 +22735,6 @@
           <w:i/>
           <w:iCs/>
         </w:rPr>
-        <w:lastRenderedPageBreak/>
         <w:t xml:space="preserve">Tempo di </w:t>
       </w:r>
       <w:r>
@@ -22936,6 +22960,7 @@
         <w:rPr>
           <w:noProof/>
         </w:rPr>
+        <w:lastRenderedPageBreak/>
         <w:drawing>
           <wp:inline distT="0" distB="0" distL="0" distR="0" wp14:anchorId="7C5BC3BF" wp14:editId="0C00EB33">
             <wp:extent cx="6120130" cy="2976880"/>
@@ -22980,7 +23005,7 @@
       <w:r>
         <w:br/>
       </w:r>
-      <w:bookmarkStart w:id="39" w:name="_Toc111557806"/>
+      <w:bookmarkStart w:id="43" w:name="_Toc111714929"/>
       <w:r>
         <w:t xml:space="preserve">Fascia 6 (22:00 </w:t>
       </w:r>
@@ -22990,7 +23015,7 @@
       <w:r>
         <w:t xml:space="preserve"> 23:00).</w:t>
       </w:r>
-      <w:bookmarkEnd w:id="39"/>
+      <w:bookmarkEnd w:id="43"/>
     </w:p>
     <w:p>
       <w:r>
@@ -23030,11 +23055,11 @@
       <w:pPr>
         <w:pStyle w:val="Titolo3"/>
       </w:pPr>
-      <w:bookmarkStart w:id="40" w:name="_Toc111557807"/>
+      <w:bookmarkStart w:id="44" w:name="_Toc111714930"/>
       <w:r>
         <w:t>Conclusioni.</w:t>
       </w:r>
-      <w:bookmarkEnd w:id="40"/>
+      <w:bookmarkEnd w:id="44"/>
     </w:p>
     <w:p>
       <w:r>
@@ -23042,9 +23067,6 @@
       </w:r>
       <w:r>
         <w:br/>
-      </w:r>
-      <w:r>
-        <w:lastRenderedPageBreak/>
         <w:t>-&gt; Fascia 1: (1, 1, 2, 23, 6)</w:t>
       </w:r>
       <w:r>

</xml_diff>

<commit_message>
Aggiunti dei grafici per l'orizzonte finito
</commit_message>
<xml_diff>
--- a/Report.docx
+++ b/Report.docx
@@ -87,7 +87,7 @@
           <w:r>
             <w:fldChar w:fldCharType="separate"/>
           </w:r>
-          <w:hyperlink w:anchor="_Toc111714892" w:history="1">
+          <w:hyperlink w:anchor="_Toc111796541" w:history="1">
             <w:r>
               <w:rPr>
                 <w:rStyle w:val="Collegamentoipertestuale"/>
@@ -114,7 +114,7 @@
                 <w:noProof/>
                 <w:webHidden/>
               </w:rPr>
-              <w:instrText xml:space="preserve"> PAGEREF _Toc111714892 \h </w:instrText>
+              <w:instrText xml:space="preserve"> PAGEREF _Toc111796541 \h </w:instrText>
             </w:r>
             <w:r>
               <w:rPr>
@@ -157,7 +157,7 @@
               <w:lang w:eastAsia="it-IT"/>
             </w:rPr>
           </w:pPr>
-          <w:hyperlink w:anchor="_Toc111714893" w:history="1">
+          <w:hyperlink w:anchor="_Toc111796542" w:history="1">
             <w:r>
               <w:rPr>
                 <w:rStyle w:val="Collegamentoipertestuale"/>
@@ -184,7 +184,7 @@
                 <w:noProof/>
                 <w:webHidden/>
               </w:rPr>
-              <w:instrText xml:space="preserve"> PAGEREF _Toc111714893 \h </w:instrText>
+              <w:instrText xml:space="preserve"> PAGEREF _Toc111796542 \h </w:instrText>
             </w:r>
             <w:r>
               <w:rPr>
@@ -227,7 +227,7 @@
               <w:lang w:eastAsia="it-IT"/>
             </w:rPr>
           </w:pPr>
-          <w:hyperlink w:anchor="_Toc111714894" w:history="1">
+          <w:hyperlink w:anchor="_Toc111796543" w:history="1">
             <w:r>
               <w:rPr>
                 <w:rStyle w:val="Collegamentoipertestuale"/>
@@ -254,7 +254,7 @@
                 <w:noProof/>
                 <w:webHidden/>
               </w:rPr>
-              <w:instrText xml:space="preserve"> PAGEREF _Toc111714894 \h </w:instrText>
+              <w:instrText xml:space="preserve"> PAGEREF _Toc111796543 \h </w:instrText>
             </w:r>
             <w:r>
               <w:rPr>
@@ -297,7 +297,7 @@
               <w:lang w:eastAsia="it-IT"/>
             </w:rPr>
           </w:pPr>
-          <w:hyperlink w:anchor="_Toc111714895" w:history="1">
+          <w:hyperlink w:anchor="_Toc111796544" w:history="1">
             <w:r>
               <w:rPr>
                 <w:rStyle w:val="Collegamentoipertestuale"/>
@@ -324,7 +324,7 @@
                 <w:noProof/>
                 <w:webHidden/>
               </w:rPr>
-              <w:instrText xml:space="preserve"> PAGEREF _Toc111714895 \h </w:instrText>
+              <w:instrText xml:space="preserve"> PAGEREF _Toc111796544 \h </w:instrText>
             </w:r>
             <w:r>
               <w:rPr>
@@ -367,7 +367,7 @@
               <w:lang w:eastAsia="it-IT"/>
             </w:rPr>
           </w:pPr>
-          <w:hyperlink w:anchor="_Toc111714896" w:history="1">
+          <w:hyperlink w:anchor="_Toc111796545" w:history="1">
             <w:r>
               <w:rPr>
                 <w:rStyle w:val="Collegamentoipertestuale"/>
@@ -394,7 +394,7 @@
                 <w:noProof/>
                 <w:webHidden/>
               </w:rPr>
-              <w:instrText xml:space="preserve"> PAGEREF _Toc111714896 \h </w:instrText>
+              <w:instrText xml:space="preserve"> PAGEREF _Toc111796545 \h </w:instrText>
             </w:r>
             <w:r>
               <w:rPr>
@@ -437,7 +437,7 @@
               <w:lang w:eastAsia="it-IT"/>
             </w:rPr>
           </w:pPr>
-          <w:hyperlink w:anchor="_Toc111714897" w:history="1">
+          <w:hyperlink w:anchor="_Toc111796546" w:history="1">
             <w:r>
               <w:rPr>
                 <w:rStyle w:val="Collegamentoipertestuale"/>
@@ -464,7 +464,7 @@
                 <w:noProof/>
                 <w:webHidden/>
               </w:rPr>
-              <w:instrText xml:space="preserve"> PAGEREF _Toc111714897 \h </w:instrText>
+              <w:instrText xml:space="preserve"> PAGEREF _Toc111796546 \h </w:instrText>
             </w:r>
             <w:r>
               <w:rPr>
@@ -507,7 +507,7 @@
               <w:lang w:eastAsia="it-IT"/>
             </w:rPr>
           </w:pPr>
-          <w:hyperlink w:anchor="_Toc111714898" w:history="1">
+          <w:hyperlink w:anchor="_Toc111796547" w:history="1">
             <w:r>
               <w:rPr>
                 <w:rStyle w:val="Collegamentoipertestuale"/>
@@ -534,7 +534,7 @@
                 <w:noProof/>
                 <w:webHidden/>
               </w:rPr>
-              <w:instrText xml:space="preserve"> PAGEREF _Toc111714898 \h </w:instrText>
+              <w:instrText xml:space="preserve"> PAGEREF _Toc111796547 \h </w:instrText>
             </w:r>
             <w:r>
               <w:rPr>
@@ -577,7 +577,7 @@
               <w:lang w:eastAsia="it-IT"/>
             </w:rPr>
           </w:pPr>
-          <w:hyperlink w:anchor="_Toc111714899" w:history="1">
+          <w:hyperlink w:anchor="_Toc111796548" w:history="1">
             <w:r>
               <w:rPr>
                 <w:rStyle w:val="Collegamentoipertestuale"/>
@@ -604,7 +604,7 @@
                 <w:noProof/>
                 <w:webHidden/>
               </w:rPr>
-              <w:instrText xml:space="preserve"> PAGEREF _Toc111714899 \h </w:instrText>
+              <w:instrText xml:space="preserve"> PAGEREF _Toc111796548 \h </w:instrText>
             </w:r>
             <w:r>
               <w:rPr>
@@ -647,7 +647,7 @@
               <w:lang w:eastAsia="it-IT"/>
             </w:rPr>
           </w:pPr>
-          <w:hyperlink w:anchor="_Toc111714900" w:history="1">
+          <w:hyperlink w:anchor="_Toc111796549" w:history="1">
             <w:r>
               <w:rPr>
                 <w:rStyle w:val="Collegamentoipertestuale"/>
@@ -674,7 +674,7 @@
                 <w:noProof/>
                 <w:webHidden/>
               </w:rPr>
-              <w:instrText xml:space="preserve"> PAGEREF _Toc111714900 \h </w:instrText>
+              <w:instrText xml:space="preserve"> PAGEREF _Toc111796549 \h </w:instrText>
             </w:r>
             <w:r>
               <w:rPr>
@@ -717,7 +717,7 @@
               <w:lang w:eastAsia="it-IT"/>
             </w:rPr>
           </w:pPr>
-          <w:hyperlink w:anchor="_Toc111714901" w:history="1">
+          <w:hyperlink w:anchor="_Toc111796550" w:history="1">
             <w:r>
               <w:rPr>
                 <w:rStyle w:val="Collegamentoipertestuale"/>
@@ -744,7 +744,7 @@
                 <w:noProof/>
                 <w:webHidden/>
               </w:rPr>
-              <w:instrText xml:space="preserve"> PAGEREF _Toc111714901 \h </w:instrText>
+              <w:instrText xml:space="preserve"> PAGEREF _Toc111796550 \h </w:instrText>
             </w:r>
             <w:r>
               <w:rPr>
@@ -787,7 +787,7 @@
               <w:lang w:eastAsia="it-IT"/>
             </w:rPr>
           </w:pPr>
-          <w:hyperlink w:anchor="_Toc111714902" w:history="1">
+          <w:hyperlink w:anchor="_Toc111796551" w:history="1">
             <w:r>
               <w:rPr>
                 <w:rStyle w:val="Collegamentoipertestuale"/>
@@ -814,7 +814,7 @@
                 <w:noProof/>
                 <w:webHidden/>
               </w:rPr>
-              <w:instrText xml:space="preserve"> PAGEREF _Toc111714902 \h </w:instrText>
+              <w:instrText xml:space="preserve"> PAGEREF _Toc111796551 \h </w:instrText>
             </w:r>
             <w:r>
               <w:rPr>
@@ -857,7 +857,7 @@
               <w:lang w:eastAsia="it-IT"/>
             </w:rPr>
           </w:pPr>
-          <w:hyperlink w:anchor="_Toc111714903" w:history="1">
+          <w:hyperlink w:anchor="_Toc111796552" w:history="1">
             <w:r>
               <w:rPr>
                 <w:rStyle w:val="Collegamentoipertestuale"/>
@@ -884,7 +884,7 @@
                 <w:noProof/>
                 <w:webHidden/>
               </w:rPr>
-              <w:instrText xml:space="preserve"> PAGEREF _Toc111714903 \h </w:instrText>
+              <w:instrText xml:space="preserve"> PAGEREF _Toc111796552 \h </w:instrText>
             </w:r>
             <w:r>
               <w:rPr>
@@ -927,7 +927,7 @@
               <w:lang w:eastAsia="it-IT"/>
             </w:rPr>
           </w:pPr>
-          <w:hyperlink w:anchor="_Toc111714904" w:history="1">
+          <w:hyperlink w:anchor="_Toc111796553" w:history="1">
             <w:r>
               <w:rPr>
                 <w:rStyle w:val="Collegamentoipertestuale"/>
@@ -954,7 +954,7 @@
                 <w:noProof/>
                 <w:webHidden/>
               </w:rPr>
-              <w:instrText xml:space="preserve"> PAGEREF _Toc111714904 \h </w:instrText>
+              <w:instrText xml:space="preserve"> PAGEREF _Toc111796553 \h </w:instrText>
             </w:r>
             <w:r>
               <w:rPr>
@@ -997,7 +997,7 @@
               <w:lang w:eastAsia="it-IT"/>
             </w:rPr>
           </w:pPr>
-          <w:hyperlink w:anchor="_Toc111714905" w:history="1">
+          <w:hyperlink w:anchor="_Toc111796554" w:history="1">
             <w:r>
               <w:rPr>
                 <w:rStyle w:val="Collegamentoipertestuale"/>
@@ -1024,7 +1024,7 @@
                 <w:noProof/>
                 <w:webHidden/>
               </w:rPr>
-              <w:instrText xml:space="preserve"> PAGEREF _Toc111714905 \h </w:instrText>
+              <w:instrText xml:space="preserve"> PAGEREF _Toc111796554 \h </w:instrText>
             </w:r>
             <w:r>
               <w:rPr>
@@ -1067,7 +1067,7 @@
               <w:lang w:eastAsia="it-IT"/>
             </w:rPr>
           </w:pPr>
-          <w:hyperlink w:anchor="_Toc111714906" w:history="1">
+          <w:hyperlink w:anchor="_Toc111796555" w:history="1">
             <w:r>
               <w:rPr>
                 <w:rStyle w:val="Collegamentoipertestuale"/>
@@ -1094,7 +1094,7 @@
                 <w:noProof/>
                 <w:webHidden/>
               </w:rPr>
-              <w:instrText xml:space="preserve"> PAGEREF _Toc111714906 \h </w:instrText>
+              <w:instrText xml:space="preserve"> PAGEREF _Toc111796555 \h </w:instrText>
             </w:r>
             <w:r>
               <w:rPr>
@@ -1137,7 +1137,7 @@
               <w:lang w:eastAsia="it-IT"/>
             </w:rPr>
           </w:pPr>
-          <w:hyperlink w:anchor="_Toc111714907" w:history="1">
+          <w:hyperlink w:anchor="_Toc111796556" w:history="1">
             <w:r>
               <w:rPr>
                 <w:rStyle w:val="Collegamentoipertestuale"/>
@@ -1164,7 +1164,7 @@
                 <w:noProof/>
                 <w:webHidden/>
               </w:rPr>
-              <w:instrText xml:space="preserve"> PAGEREF _Toc111714907 \h </w:instrText>
+              <w:instrText xml:space="preserve"> PAGEREF _Toc111796556 \h </w:instrText>
             </w:r>
             <w:r>
               <w:rPr>
@@ -1207,7 +1207,7 @@
               <w:lang w:eastAsia="it-IT"/>
             </w:rPr>
           </w:pPr>
-          <w:hyperlink w:anchor="_Toc111714908" w:history="1">
+          <w:hyperlink w:anchor="_Toc111796557" w:history="1">
             <w:r>
               <w:rPr>
                 <w:rStyle w:val="Collegamentoipertestuale"/>
@@ -1234,7 +1234,7 @@
                 <w:noProof/>
                 <w:webHidden/>
               </w:rPr>
-              <w:instrText xml:space="preserve"> PAGEREF _Toc111714908 \h </w:instrText>
+              <w:instrText xml:space="preserve"> PAGEREF _Toc111796557 \h </w:instrText>
             </w:r>
             <w:r>
               <w:rPr>
@@ -1277,7 +1277,7 @@
               <w:lang w:eastAsia="it-IT"/>
             </w:rPr>
           </w:pPr>
-          <w:hyperlink w:anchor="_Toc111714909" w:history="1">
+          <w:hyperlink w:anchor="_Toc111796558" w:history="1">
             <w:r>
               <w:rPr>
                 <w:rStyle w:val="Collegamentoipertestuale"/>
@@ -1304,7 +1304,7 @@
                 <w:noProof/>
                 <w:webHidden/>
               </w:rPr>
-              <w:instrText xml:space="preserve"> PAGEREF _Toc111714909 \h </w:instrText>
+              <w:instrText xml:space="preserve"> PAGEREF _Toc111796558 \h </w:instrText>
             </w:r>
             <w:r>
               <w:rPr>
@@ -1347,7 +1347,7 @@
               <w:lang w:eastAsia="it-IT"/>
             </w:rPr>
           </w:pPr>
-          <w:hyperlink w:anchor="_Toc111714910" w:history="1">
+          <w:hyperlink w:anchor="_Toc111796559" w:history="1">
             <w:r>
               <w:rPr>
                 <w:rStyle w:val="Collegamentoipertestuale"/>
@@ -1374,7 +1374,7 @@
                 <w:noProof/>
                 <w:webHidden/>
               </w:rPr>
-              <w:instrText xml:space="preserve"> PAGEREF _Toc111714910 \h </w:instrText>
+              <w:instrText xml:space="preserve"> PAGEREF _Toc111796559 \h </w:instrText>
             </w:r>
             <w:r>
               <w:rPr>
@@ -1417,7 +1417,7 @@
               <w:lang w:eastAsia="it-IT"/>
             </w:rPr>
           </w:pPr>
-          <w:hyperlink w:anchor="_Toc111714911" w:history="1">
+          <w:hyperlink w:anchor="_Toc111796560" w:history="1">
             <w:r>
               <w:rPr>
                 <w:rStyle w:val="Collegamentoipertestuale"/>
@@ -1444,7 +1444,7 @@
                 <w:noProof/>
                 <w:webHidden/>
               </w:rPr>
-              <w:instrText xml:space="preserve"> PAGEREF _Toc111714911 \h </w:instrText>
+              <w:instrText xml:space="preserve"> PAGEREF _Toc111796560 \h </w:instrText>
             </w:r>
             <w:r>
               <w:rPr>
@@ -1487,7 +1487,7 @@
               <w:lang w:eastAsia="it-IT"/>
             </w:rPr>
           </w:pPr>
-          <w:hyperlink w:anchor="_Toc111714912" w:history="1">
+          <w:hyperlink w:anchor="_Toc111796561" w:history="1">
             <w:r>
               <w:rPr>
                 <w:rStyle w:val="Collegamentoipertestuale"/>
@@ -1514,7 +1514,7 @@
                 <w:noProof/>
                 <w:webHidden/>
               </w:rPr>
-              <w:instrText xml:space="preserve"> PAGEREF _Toc111714912 \h </w:instrText>
+              <w:instrText xml:space="preserve"> PAGEREF _Toc111796561 \h </w:instrText>
             </w:r>
             <w:r>
               <w:rPr>
@@ -1557,7 +1557,7 @@
               <w:lang w:eastAsia="it-IT"/>
             </w:rPr>
           </w:pPr>
-          <w:hyperlink w:anchor="_Toc111714913" w:history="1">
+          <w:hyperlink w:anchor="_Toc111796562" w:history="1">
             <w:r>
               <w:rPr>
                 <w:rStyle w:val="Collegamentoipertestuale"/>
@@ -1584,7 +1584,7 @@
                 <w:noProof/>
                 <w:webHidden/>
               </w:rPr>
-              <w:instrText xml:space="preserve"> PAGEREF _Toc111714913 \h </w:instrText>
+              <w:instrText xml:space="preserve"> PAGEREF _Toc111796562 \h </w:instrText>
             </w:r>
             <w:r>
               <w:rPr>
@@ -1627,7 +1627,7 @@
               <w:lang w:eastAsia="it-IT"/>
             </w:rPr>
           </w:pPr>
-          <w:hyperlink w:anchor="_Toc111714914" w:history="1">
+          <w:hyperlink w:anchor="_Toc111796563" w:history="1">
             <w:r>
               <w:rPr>
                 <w:rStyle w:val="Collegamentoipertestuale"/>
@@ -1654,7 +1654,7 @@
                 <w:noProof/>
                 <w:webHidden/>
               </w:rPr>
-              <w:instrText xml:space="preserve"> PAGEREF _Toc111714914 \h </w:instrText>
+              <w:instrText xml:space="preserve"> PAGEREF _Toc111796563 \h </w:instrText>
             </w:r>
             <w:r>
               <w:rPr>
@@ -1697,7 +1697,7 @@
               <w:lang w:eastAsia="it-IT"/>
             </w:rPr>
           </w:pPr>
-          <w:hyperlink w:anchor="_Toc111714915" w:history="1">
+          <w:hyperlink w:anchor="_Toc111796564" w:history="1">
             <w:r>
               <w:rPr>
                 <w:rStyle w:val="Collegamentoipertestuale"/>
@@ -1724,7 +1724,7 @@
                 <w:noProof/>
                 <w:webHidden/>
               </w:rPr>
-              <w:instrText xml:space="preserve"> PAGEREF _Toc111714915 \h </w:instrText>
+              <w:instrText xml:space="preserve"> PAGEREF _Toc111796564 \h </w:instrText>
             </w:r>
             <w:r>
               <w:rPr>
@@ -1767,7 +1767,7 @@
               <w:lang w:eastAsia="it-IT"/>
             </w:rPr>
           </w:pPr>
-          <w:hyperlink w:anchor="_Toc111714916" w:history="1">
+          <w:hyperlink w:anchor="_Toc111796565" w:history="1">
             <w:r>
               <w:rPr>
                 <w:rStyle w:val="Collegamentoipertestuale"/>
@@ -1794,7 +1794,7 @@
                 <w:noProof/>
                 <w:webHidden/>
               </w:rPr>
-              <w:instrText xml:space="preserve"> PAGEREF _Toc111714916 \h </w:instrText>
+              <w:instrText xml:space="preserve"> PAGEREF _Toc111796565 \h </w:instrText>
             </w:r>
             <w:r>
               <w:rPr>
@@ -1837,7 +1837,7 @@
               <w:lang w:eastAsia="it-IT"/>
             </w:rPr>
           </w:pPr>
-          <w:hyperlink w:anchor="_Toc111714917" w:history="1">
+          <w:hyperlink w:anchor="_Toc111796566" w:history="1">
             <w:r>
               <w:rPr>
                 <w:rStyle w:val="Collegamentoipertestuale"/>
@@ -1864,7 +1864,7 @@
                 <w:noProof/>
                 <w:webHidden/>
               </w:rPr>
-              <w:instrText xml:space="preserve"> PAGEREF _Toc111714917 \h </w:instrText>
+              <w:instrText xml:space="preserve"> PAGEREF _Toc111796566 \h </w:instrText>
             </w:r>
             <w:r>
               <w:rPr>
@@ -1907,7 +1907,7 @@
               <w:lang w:eastAsia="it-IT"/>
             </w:rPr>
           </w:pPr>
-          <w:hyperlink w:anchor="_Toc111714918" w:history="1">
+          <w:hyperlink w:anchor="_Toc111796567" w:history="1">
             <w:r>
               <w:rPr>
                 <w:rStyle w:val="Collegamentoipertestuale"/>
@@ -1934,7 +1934,7 @@
                 <w:noProof/>
                 <w:webHidden/>
               </w:rPr>
-              <w:instrText xml:space="preserve"> PAGEREF _Toc111714918 \h </w:instrText>
+              <w:instrText xml:space="preserve"> PAGEREF _Toc111796567 \h </w:instrText>
             </w:r>
             <w:r>
               <w:rPr>
@@ -1977,7 +1977,7 @@
               <w:lang w:eastAsia="it-IT"/>
             </w:rPr>
           </w:pPr>
-          <w:hyperlink w:anchor="_Toc111714919" w:history="1">
+          <w:hyperlink w:anchor="_Toc111796568" w:history="1">
             <w:r>
               <w:rPr>
                 <w:rStyle w:val="Collegamentoipertestuale"/>
@@ -2004,7 +2004,7 @@
                 <w:noProof/>
                 <w:webHidden/>
               </w:rPr>
-              <w:instrText xml:space="preserve"> PAGEREF _Toc111714919 \h </w:instrText>
+              <w:instrText xml:space="preserve"> PAGEREF _Toc111796568 \h </w:instrText>
             </w:r>
             <w:r>
               <w:rPr>
@@ -2047,7 +2047,7 @@
               <w:lang w:eastAsia="it-IT"/>
             </w:rPr>
           </w:pPr>
-          <w:hyperlink w:anchor="_Toc111714920" w:history="1">
+          <w:hyperlink w:anchor="_Toc111796569" w:history="1">
             <w:r>
               <w:rPr>
                 <w:rStyle w:val="Collegamentoipertestuale"/>
@@ -2074,7 +2074,7 @@
                 <w:noProof/>
                 <w:webHidden/>
               </w:rPr>
-              <w:instrText xml:space="preserve"> PAGEREF _Toc111714920 \h </w:instrText>
+              <w:instrText xml:space="preserve"> PAGEREF _Toc111796569 \h </w:instrText>
             </w:r>
             <w:r>
               <w:rPr>
@@ -2117,7 +2117,7 @@
               <w:lang w:eastAsia="it-IT"/>
             </w:rPr>
           </w:pPr>
-          <w:hyperlink w:anchor="_Toc111714921" w:history="1">
+          <w:hyperlink w:anchor="_Toc111796570" w:history="1">
             <w:r>
               <w:rPr>
                 <w:rStyle w:val="Collegamentoipertestuale"/>
@@ -2144,7 +2144,7 @@
                 <w:noProof/>
                 <w:webHidden/>
               </w:rPr>
-              <w:instrText xml:space="preserve"> PAGEREF _Toc111714921 \h </w:instrText>
+              <w:instrText xml:space="preserve"> PAGEREF _Toc111796570 \h </w:instrText>
             </w:r>
             <w:r>
               <w:rPr>
@@ -2187,7 +2187,7 @@
               <w:lang w:eastAsia="it-IT"/>
             </w:rPr>
           </w:pPr>
-          <w:hyperlink w:anchor="_Toc111714922" w:history="1">
+          <w:hyperlink w:anchor="_Toc111796571" w:history="1">
             <w:r>
               <w:rPr>
                 <w:rStyle w:val="Collegamentoipertestuale"/>
@@ -2214,7 +2214,7 @@
                 <w:noProof/>
                 <w:webHidden/>
               </w:rPr>
-              <w:instrText xml:space="preserve"> PAGEREF _Toc111714922 \h </w:instrText>
+              <w:instrText xml:space="preserve"> PAGEREF _Toc111796571 \h </w:instrText>
             </w:r>
             <w:r>
               <w:rPr>
@@ -2257,7 +2257,7 @@
               <w:lang w:eastAsia="it-IT"/>
             </w:rPr>
           </w:pPr>
-          <w:hyperlink w:anchor="_Toc111714923" w:history="1">
+          <w:hyperlink w:anchor="_Toc111796572" w:history="1">
             <w:r>
               <w:rPr>
                 <w:rStyle w:val="Collegamentoipertestuale"/>
@@ -2284,7 +2284,7 @@
                 <w:noProof/>
                 <w:webHidden/>
               </w:rPr>
-              <w:instrText xml:space="preserve"> PAGEREF _Toc111714923 \h </w:instrText>
+              <w:instrText xml:space="preserve"> PAGEREF _Toc111796572 \h </w:instrText>
             </w:r>
             <w:r>
               <w:rPr>
@@ -2327,7 +2327,7 @@
               <w:lang w:eastAsia="it-IT"/>
             </w:rPr>
           </w:pPr>
-          <w:hyperlink w:anchor="_Toc111714924" w:history="1">
+          <w:hyperlink w:anchor="_Toc111796573" w:history="1">
             <w:r>
               <w:rPr>
                 <w:rStyle w:val="Collegamentoipertestuale"/>
@@ -2368,7 +2368,7 @@
                 <w:noProof/>
                 <w:webHidden/>
               </w:rPr>
-              <w:instrText xml:space="preserve"> PAGEREF _Toc111714924 \h </w:instrText>
+              <w:instrText xml:space="preserve"> PAGEREF _Toc111796573 \h </w:instrText>
             </w:r>
             <w:r>
               <w:rPr>
@@ -2411,7 +2411,7 @@
               <w:lang w:eastAsia="it-IT"/>
             </w:rPr>
           </w:pPr>
-          <w:hyperlink w:anchor="_Toc111714925" w:history="1">
+          <w:hyperlink w:anchor="_Toc111796574" w:history="1">
             <w:r>
               <w:rPr>
                 <w:rStyle w:val="Collegamentoipertestuale"/>
@@ -2452,7 +2452,7 @@
                 <w:noProof/>
                 <w:webHidden/>
               </w:rPr>
-              <w:instrText xml:space="preserve"> PAGEREF _Toc111714925 \h </w:instrText>
+              <w:instrText xml:space="preserve"> PAGEREF _Toc111796574 \h </w:instrText>
             </w:r>
             <w:r>
               <w:rPr>
@@ -2495,7 +2495,7 @@
               <w:lang w:eastAsia="it-IT"/>
             </w:rPr>
           </w:pPr>
-          <w:hyperlink w:anchor="_Toc111714926" w:history="1">
+          <w:hyperlink w:anchor="_Toc111796575" w:history="1">
             <w:r>
               <w:rPr>
                 <w:rStyle w:val="Collegamentoipertestuale"/>
@@ -2536,7 +2536,7 @@
                 <w:noProof/>
                 <w:webHidden/>
               </w:rPr>
-              <w:instrText xml:space="preserve"> PAGEREF _Toc111714926 \h </w:instrText>
+              <w:instrText xml:space="preserve"> PAGEREF _Toc111796575 \h </w:instrText>
             </w:r>
             <w:r>
               <w:rPr>
@@ -2579,7 +2579,7 @@
               <w:lang w:eastAsia="it-IT"/>
             </w:rPr>
           </w:pPr>
-          <w:hyperlink w:anchor="_Toc111714927" w:history="1">
+          <w:hyperlink w:anchor="_Toc111796576" w:history="1">
             <w:r>
               <w:rPr>
                 <w:rStyle w:val="Collegamentoipertestuale"/>
@@ -2620,7 +2620,7 @@
                 <w:noProof/>
                 <w:webHidden/>
               </w:rPr>
-              <w:instrText xml:space="preserve"> PAGEREF _Toc111714927 \h </w:instrText>
+              <w:instrText xml:space="preserve"> PAGEREF _Toc111796576 \h </w:instrText>
             </w:r>
             <w:r>
               <w:rPr>
@@ -2663,7 +2663,7 @@
               <w:lang w:eastAsia="it-IT"/>
             </w:rPr>
           </w:pPr>
-          <w:hyperlink w:anchor="_Toc111714928" w:history="1">
+          <w:hyperlink w:anchor="_Toc111796577" w:history="1">
             <w:r>
               <w:rPr>
                 <w:rStyle w:val="Collegamentoipertestuale"/>
@@ -2704,7 +2704,7 @@
                 <w:noProof/>
                 <w:webHidden/>
               </w:rPr>
-              <w:instrText xml:space="preserve"> PAGEREF _Toc111714928 \h </w:instrText>
+              <w:instrText xml:space="preserve"> PAGEREF _Toc111796577 \h </w:instrText>
             </w:r>
             <w:r>
               <w:rPr>
@@ -2747,7 +2747,7 @@
               <w:lang w:eastAsia="it-IT"/>
             </w:rPr>
           </w:pPr>
-          <w:hyperlink w:anchor="_Toc111714929" w:history="1">
+          <w:hyperlink w:anchor="_Toc111796578" w:history="1">
             <w:r>
               <w:rPr>
                 <w:rStyle w:val="Collegamentoipertestuale"/>
@@ -2788,7 +2788,7 @@
                 <w:noProof/>
                 <w:webHidden/>
               </w:rPr>
-              <w:instrText xml:space="preserve"> PAGEREF _Toc111714929 \h </w:instrText>
+              <w:instrText xml:space="preserve"> PAGEREF _Toc111796578 \h </w:instrText>
             </w:r>
             <w:r>
               <w:rPr>
@@ -2808,7 +2808,7 @@
                 <w:noProof/>
                 <w:webHidden/>
               </w:rPr>
-              <w:t>35</w:t>
+              <w:t>34</w:t>
             </w:r>
             <w:r>
               <w:rPr>
@@ -2831,7 +2831,7 @@
               <w:lang w:eastAsia="it-IT"/>
             </w:rPr>
           </w:pPr>
-          <w:hyperlink w:anchor="_Toc111714930" w:history="1">
+          <w:hyperlink w:anchor="_Toc111796579" w:history="1">
             <w:r>
               <w:rPr>
                 <w:rStyle w:val="Collegamentoipertestuale"/>
@@ -2858,7 +2858,7 @@
                 <w:noProof/>
                 <w:webHidden/>
               </w:rPr>
-              <w:instrText xml:space="preserve"> PAGEREF _Toc111714930 \h </w:instrText>
+              <w:instrText xml:space="preserve"> PAGEREF _Toc111796579 \h </w:instrText>
             </w:r>
             <w:r>
               <w:rPr>
@@ -2879,6 +2879,580 @@
                 <w:webHidden/>
               </w:rPr>
               <w:t>35</w:t>
+            </w:r>
+            <w:r>
+              <w:rPr>
+                <w:noProof/>
+                <w:webHidden/>
+              </w:rPr>
+              <w:fldChar w:fldCharType="end"/>
+            </w:r>
+          </w:hyperlink>
+        </w:p>
+        <w:p>
+          <w:pPr>
+            <w:pStyle w:val="Sommario2"/>
+            <w:tabs>
+              <w:tab w:val="right" w:leader="dot" w:pos="9628"/>
+            </w:tabs>
+            <w:rPr>
+              <w:rFonts w:eastAsiaTheme="minorEastAsia"/>
+              <w:noProof/>
+              <w:lang w:eastAsia="it-IT"/>
+            </w:rPr>
+          </w:pPr>
+          <w:hyperlink w:anchor="_Toc111796580" w:history="1">
+            <w:r>
+              <w:rPr>
+                <w:rStyle w:val="Collegamentoipertestuale"/>
+                <w:noProof/>
+              </w:rPr>
+              <w:t>Simulazione a orizzonte finito.</w:t>
+            </w:r>
+            <w:r>
+              <w:rPr>
+                <w:noProof/>
+                <w:webHidden/>
+              </w:rPr>
+              <w:tab/>
+            </w:r>
+            <w:r>
+              <w:rPr>
+                <w:noProof/>
+                <w:webHidden/>
+              </w:rPr>
+              <w:fldChar w:fldCharType="begin"/>
+            </w:r>
+            <w:r>
+              <w:rPr>
+                <w:noProof/>
+                <w:webHidden/>
+              </w:rPr>
+              <w:instrText xml:space="preserve"> PAGEREF _Toc111796580 \h </w:instrText>
+            </w:r>
+            <w:r>
+              <w:rPr>
+                <w:noProof/>
+                <w:webHidden/>
+              </w:rPr>
+            </w:r>
+            <w:r>
+              <w:rPr>
+                <w:noProof/>
+                <w:webHidden/>
+              </w:rPr>
+              <w:fldChar w:fldCharType="separate"/>
+            </w:r>
+            <w:r>
+              <w:rPr>
+                <w:noProof/>
+                <w:webHidden/>
+              </w:rPr>
+              <w:t>35</w:t>
+            </w:r>
+            <w:r>
+              <w:rPr>
+                <w:noProof/>
+                <w:webHidden/>
+              </w:rPr>
+              <w:fldChar w:fldCharType="end"/>
+            </w:r>
+          </w:hyperlink>
+        </w:p>
+        <w:p>
+          <w:pPr>
+            <w:pStyle w:val="Sommario3"/>
+            <w:tabs>
+              <w:tab w:val="right" w:leader="dot" w:pos="9628"/>
+            </w:tabs>
+            <w:rPr>
+              <w:rFonts w:eastAsiaTheme="minorEastAsia"/>
+              <w:noProof/>
+              <w:lang w:eastAsia="it-IT"/>
+            </w:rPr>
+          </w:pPr>
+          <w:hyperlink w:anchor="_Toc111796581" w:history="1">
+            <w:r>
+              <w:rPr>
+                <w:rStyle w:val="Collegamentoipertestuale"/>
+                <w:noProof/>
+              </w:rPr>
+              <w:t xml:space="preserve">Fascia 1 (09:00 </w:t>
+            </w:r>
+            <w:r>
+              <w:rPr>
+                <w:rStyle w:val="Collegamentoipertestuale"/>
+                <w:noProof/>
+              </w:rPr>
+              <w:sym w:font="Wingdings" w:char="F0E0"/>
+            </w:r>
+            <w:r>
+              <w:rPr>
+                <w:rStyle w:val="Collegamentoipertestuale"/>
+                <w:noProof/>
+              </w:rPr>
+              <w:t xml:space="preserve"> 11:00).</w:t>
+            </w:r>
+            <w:r>
+              <w:rPr>
+                <w:noProof/>
+                <w:webHidden/>
+              </w:rPr>
+              <w:tab/>
+            </w:r>
+            <w:r>
+              <w:rPr>
+                <w:noProof/>
+                <w:webHidden/>
+              </w:rPr>
+              <w:fldChar w:fldCharType="begin"/>
+            </w:r>
+            <w:r>
+              <w:rPr>
+                <w:noProof/>
+                <w:webHidden/>
+              </w:rPr>
+              <w:instrText xml:space="preserve"> PAGEREF _Toc111796581 \h </w:instrText>
+            </w:r>
+            <w:r>
+              <w:rPr>
+                <w:noProof/>
+                <w:webHidden/>
+              </w:rPr>
+            </w:r>
+            <w:r>
+              <w:rPr>
+                <w:noProof/>
+                <w:webHidden/>
+              </w:rPr>
+              <w:fldChar w:fldCharType="separate"/>
+            </w:r>
+            <w:r>
+              <w:rPr>
+                <w:noProof/>
+                <w:webHidden/>
+              </w:rPr>
+              <w:t>36</w:t>
+            </w:r>
+            <w:r>
+              <w:rPr>
+                <w:noProof/>
+                <w:webHidden/>
+              </w:rPr>
+              <w:fldChar w:fldCharType="end"/>
+            </w:r>
+          </w:hyperlink>
+        </w:p>
+        <w:p>
+          <w:pPr>
+            <w:pStyle w:val="Sommario3"/>
+            <w:tabs>
+              <w:tab w:val="right" w:leader="dot" w:pos="9628"/>
+            </w:tabs>
+            <w:rPr>
+              <w:rFonts w:eastAsiaTheme="minorEastAsia"/>
+              <w:noProof/>
+              <w:lang w:eastAsia="it-IT"/>
+            </w:rPr>
+          </w:pPr>
+          <w:hyperlink w:anchor="_Toc111796582" w:history="1">
+            <w:r>
+              <w:rPr>
+                <w:rStyle w:val="Collegamentoipertestuale"/>
+                <w:noProof/>
+              </w:rPr>
+              <w:t xml:space="preserve">Fascia 2 (11:00 </w:t>
+            </w:r>
+            <w:r>
+              <w:rPr>
+                <w:rStyle w:val="Collegamentoipertestuale"/>
+                <w:noProof/>
+              </w:rPr>
+              <w:sym w:font="Wingdings" w:char="F0E0"/>
+            </w:r>
+            <w:r>
+              <w:rPr>
+                <w:rStyle w:val="Collegamentoipertestuale"/>
+                <w:noProof/>
+              </w:rPr>
+              <w:t xml:space="preserve"> 12:00).</w:t>
+            </w:r>
+            <w:r>
+              <w:rPr>
+                <w:noProof/>
+                <w:webHidden/>
+              </w:rPr>
+              <w:tab/>
+            </w:r>
+            <w:r>
+              <w:rPr>
+                <w:noProof/>
+                <w:webHidden/>
+              </w:rPr>
+              <w:fldChar w:fldCharType="begin"/>
+            </w:r>
+            <w:r>
+              <w:rPr>
+                <w:noProof/>
+                <w:webHidden/>
+              </w:rPr>
+              <w:instrText xml:space="preserve"> PAGEREF _Toc111796582 \h </w:instrText>
+            </w:r>
+            <w:r>
+              <w:rPr>
+                <w:noProof/>
+                <w:webHidden/>
+              </w:rPr>
+            </w:r>
+            <w:r>
+              <w:rPr>
+                <w:noProof/>
+                <w:webHidden/>
+              </w:rPr>
+              <w:fldChar w:fldCharType="separate"/>
+            </w:r>
+            <w:r>
+              <w:rPr>
+                <w:noProof/>
+                <w:webHidden/>
+              </w:rPr>
+              <w:t>36</w:t>
+            </w:r>
+            <w:r>
+              <w:rPr>
+                <w:noProof/>
+                <w:webHidden/>
+              </w:rPr>
+              <w:fldChar w:fldCharType="end"/>
+            </w:r>
+          </w:hyperlink>
+        </w:p>
+        <w:p>
+          <w:pPr>
+            <w:pStyle w:val="Sommario3"/>
+            <w:tabs>
+              <w:tab w:val="right" w:leader="dot" w:pos="9628"/>
+            </w:tabs>
+            <w:rPr>
+              <w:rFonts w:eastAsiaTheme="minorEastAsia"/>
+              <w:noProof/>
+              <w:lang w:eastAsia="it-IT"/>
+            </w:rPr>
+          </w:pPr>
+          <w:hyperlink w:anchor="_Toc111796583" w:history="1">
+            <w:r>
+              <w:rPr>
+                <w:rStyle w:val="Collegamentoipertestuale"/>
+                <w:noProof/>
+              </w:rPr>
+              <w:t xml:space="preserve">Fascia 3 (12:00 </w:t>
+            </w:r>
+            <w:r>
+              <w:rPr>
+                <w:rStyle w:val="Collegamentoipertestuale"/>
+                <w:noProof/>
+              </w:rPr>
+              <w:sym w:font="Wingdings" w:char="F0E0"/>
+            </w:r>
+            <w:r>
+              <w:rPr>
+                <w:rStyle w:val="Collegamentoipertestuale"/>
+                <w:noProof/>
+              </w:rPr>
+              <w:t xml:space="preserve"> 15:00).</w:t>
+            </w:r>
+            <w:r>
+              <w:rPr>
+                <w:noProof/>
+                <w:webHidden/>
+              </w:rPr>
+              <w:tab/>
+            </w:r>
+            <w:r>
+              <w:rPr>
+                <w:noProof/>
+                <w:webHidden/>
+              </w:rPr>
+              <w:fldChar w:fldCharType="begin"/>
+            </w:r>
+            <w:r>
+              <w:rPr>
+                <w:noProof/>
+                <w:webHidden/>
+              </w:rPr>
+              <w:instrText xml:space="preserve"> PAGEREF _Toc111796583 \h </w:instrText>
+            </w:r>
+            <w:r>
+              <w:rPr>
+                <w:noProof/>
+                <w:webHidden/>
+              </w:rPr>
+            </w:r>
+            <w:r>
+              <w:rPr>
+                <w:noProof/>
+                <w:webHidden/>
+              </w:rPr>
+              <w:fldChar w:fldCharType="separate"/>
+            </w:r>
+            <w:r>
+              <w:rPr>
+                <w:noProof/>
+                <w:webHidden/>
+              </w:rPr>
+              <w:t>36</w:t>
+            </w:r>
+            <w:r>
+              <w:rPr>
+                <w:noProof/>
+                <w:webHidden/>
+              </w:rPr>
+              <w:fldChar w:fldCharType="end"/>
+            </w:r>
+          </w:hyperlink>
+        </w:p>
+        <w:p>
+          <w:pPr>
+            <w:pStyle w:val="Sommario3"/>
+            <w:tabs>
+              <w:tab w:val="right" w:leader="dot" w:pos="9628"/>
+            </w:tabs>
+            <w:rPr>
+              <w:rFonts w:eastAsiaTheme="minorEastAsia"/>
+              <w:noProof/>
+              <w:lang w:eastAsia="it-IT"/>
+            </w:rPr>
+          </w:pPr>
+          <w:hyperlink w:anchor="_Toc111796584" w:history="1">
+            <w:r>
+              <w:rPr>
+                <w:rStyle w:val="Collegamentoipertestuale"/>
+                <w:noProof/>
+              </w:rPr>
+              <w:t xml:space="preserve">Fascia 4 (15:00 </w:t>
+            </w:r>
+            <w:r>
+              <w:rPr>
+                <w:rStyle w:val="Collegamentoipertestuale"/>
+                <w:noProof/>
+              </w:rPr>
+              <w:sym w:font="Wingdings" w:char="F0E0"/>
+            </w:r>
+            <w:r>
+              <w:rPr>
+                <w:rStyle w:val="Collegamentoipertestuale"/>
+                <w:noProof/>
+              </w:rPr>
+              <w:t xml:space="preserve"> 18:00).</w:t>
+            </w:r>
+            <w:r>
+              <w:rPr>
+                <w:noProof/>
+                <w:webHidden/>
+              </w:rPr>
+              <w:tab/>
+            </w:r>
+            <w:r>
+              <w:rPr>
+                <w:noProof/>
+                <w:webHidden/>
+              </w:rPr>
+              <w:fldChar w:fldCharType="begin"/>
+            </w:r>
+            <w:r>
+              <w:rPr>
+                <w:noProof/>
+                <w:webHidden/>
+              </w:rPr>
+              <w:instrText xml:space="preserve"> PAGEREF _Toc111796584 \h </w:instrText>
+            </w:r>
+            <w:r>
+              <w:rPr>
+                <w:noProof/>
+                <w:webHidden/>
+              </w:rPr>
+            </w:r>
+            <w:r>
+              <w:rPr>
+                <w:noProof/>
+                <w:webHidden/>
+              </w:rPr>
+              <w:fldChar w:fldCharType="separate"/>
+            </w:r>
+            <w:r>
+              <w:rPr>
+                <w:noProof/>
+                <w:webHidden/>
+              </w:rPr>
+              <w:t>36</w:t>
+            </w:r>
+            <w:r>
+              <w:rPr>
+                <w:noProof/>
+                <w:webHidden/>
+              </w:rPr>
+              <w:fldChar w:fldCharType="end"/>
+            </w:r>
+          </w:hyperlink>
+        </w:p>
+        <w:p>
+          <w:pPr>
+            <w:pStyle w:val="Sommario3"/>
+            <w:tabs>
+              <w:tab w:val="right" w:leader="dot" w:pos="9628"/>
+            </w:tabs>
+            <w:rPr>
+              <w:rFonts w:eastAsiaTheme="minorEastAsia"/>
+              <w:noProof/>
+              <w:lang w:eastAsia="it-IT"/>
+            </w:rPr>
+          </w:pPr>
+          <w:hyperlink w:anchor="_Toc111796585" w:history="1">
+            <w:r>
+              <w:rPr>
+                <w:rStyle w:val="Collegamentoipertestuale"/>
+                <w:noProof/>
+              </w:rPr>
+              <w:t xml:space="preserve">Fascia 5 (18:00 </w:t>
+            </w:r>
+            <w:r>
+              <w:rPr>
+                <w:rStyle w:val="Collegamentoipertestuale"/>
+                <w:noProof/>
+              </w:rPr>
+              <w:sym w:font="Wingdings" w:char="F0E0"/>
+            </w:r>
+            <w:r>
+              <w:rPr>
+                <w:rStyle w:val="Collegamentoipertestuale"/>
+                <w:noProof/>
+              </w:rPr>
+              <w:t xml:space="preserve"> 22:00).</w:t>
+            </w:r>
+            <w:r>
+              <w:rPr>
+                <w:noProof/>
+                <w:webHidden/>
+              </w:rPr>
+              <w:tab/>
+            </w:r>
+            <w:r>
+              <w:rPr>
+                <w:noProof/>
+                <w:webHidden/>
+              </w:rPr>
+              <w:fldChar w:fldCharType="begin"/>
+            </w:r>
+            <w:r>
+              <w:rPr>
+                <w:noProof/>
+                <w:webHidden/>
+              </w:rPr>
+              <w:instrText xml:space="preserve"> PAGEREF _Toc111796585 \h </w:instrText>
+            </w:r>
+            <w:r>
+              <w:rPr>
+                <w:noProof/>
+                <w:webHidden/>
+              </w:rPr>
+            </w:r>
+            <w:r>
+              <w:rPr>
+                <w:noProof/>
+                <w:webHidden/>
+              </w:rPr>
+              <w:fldChar w:fldCharType="separate"/>
+            </w:r>
+            <w:r>
+              <w:rPr>
+                <w:noProof/>
+                <w:webHidden/>
+              </w:rPr>
+              <w:t>37</w:t>
+            </w:r>
+            <w:r>
+              <w:rPr>
+                <w:noProof/>
+                <w:webHidden/>
+              </w:rPr>
+              <w:fldChar w:fldCharType="end"/>
+            </w:r>
+          </w:hyperlink>
+        </w:p>
+        <w:p>
+          <w:pPr>
+            <w:pStyle w:val="Sommario3"/>
+            <w:tabs>
+              <w:tab w:val="right" w:leader="dot" w:pos="9628"/>
+            </w:tabs>
+            <w:rPr>
+              <w:rFonts w:eastAsiaTheme="minorEastAsia"/>
+              <w:noProof/>
+              <w:lang w:eastAsia="it-IT"/>
+            </w:rPr>
+          </w:pPr>
+          <w:hyperlink w:anchor="_Toc111796586" w:history="1">
+            <w:r>
+              <w:rPr>
+                <w:rStyle w:val="Collegamentoipertestuale"/>
+                <w:noProof/>
+              </w:rPr>
+              <w:t xml:space="preserve">Fascia 6 (22:00 </w:t>
+            </w:r>
+            <w:r>
+              <w:rPr>
+                <w:rStyle w:val="Collegamentoipertestuale"/>
+                <w:noProof/>
+              </w:rPr>
+              <w:sym w:font="Wingdings" w:char="F0E0"/>
+            </w:r>
+            <w:r>
+              <w:rPr>
+                <w:rStyle w:val="Collegamentoipertestuale"/>
+                <w:noProof/>
+              </w:rPr>
+              <w:t xml:space="preserve"> 23:00).</w:t>
+            </w:r>
+            <w:r>
+              <w:rPr>
+                <w:noProof/>
+                <w:webHidden/>
+              </w:rPr>
+              <w:tab/>
+            </w:r>
+            <w:r>
+              <w:rPr>
+                <w:noProof/>
+                <w:webHidden/>
+              </w:rPr>
+              <w:fldChar w:fldCharType="begin"/>
+            </w:r>
+            <w:r>
+              <w:rPr>
+                <w:noProof/>
+                <w:webHidden/>
+              </w:rPr>
+              <w:instrText xml:space="preserve"> PAGEREF _Toc111796586 \h </w:instrText>
+            </w:r>
+            <w:r>
+              <w:rPr>
+                <w:noProof/>
+                <w:webHidden/>
+              </w:rPr>
+            </w:r>
+            <w:r>
+              <w:rPr>
+                <w:noProof/>
+                <w:webHidden/>
+              </w:rPr>
+              <w:fldChar w:fldCharType="separate"/>
+            </w:r>
+            <w:r>
+              <w:rPr>
+                <w:noProof/>
+                <w:webHidden/>
+              </w:rPr>
+              <w:t>37</w:t>
             </w:r>
             <w:r>
               <w:rPr>
@@ -2914,7 +3488,7 @@
         </w:rPr>
       </w:pPr>
       <w:bookmarkStart w:id="0" w:name="_Toc108767446"/>
-      <w:bookmarkStart w:id="1" w:name="_Toc111714892"/>
+      <w:bookmarkStart w:id="1" w:name="_Toc111796541"/>
       <w:r>
         <w:rPr>
           <w:u w:val="single"/>
@@ -2943,7 +3517,7 @@
         </w:rPr>
       </w:pPr>
       <w:bookmarkStart w:id="2" w:name="_Toc108767447"/>
-      <w:bookmarkStart w:id="3" w:name="_Toc111714893"/>
+      <w:bookmarkStart w:id="3" w:name="_Toc111796542"/>
       <w:r>
         <w:rPr>
           <w:u w:val="single"/>
@@ -3005,7 +3579,7 @@
           <w:u w:val="single"/>
         </w:rPr>
       </w:pPr>
-      <w:bookmarkStart w:id="4" w:name="_Toc111714894"/>
+      <w:bookmarkStart w:id="4" w:name="_Toc111796543"/>
       <w:r>
         <w:rPr>
           <w:u w:val="single"/>
@@ -3164,7 +3738,7 @@
           <w:u w:val="single"/>
         </w:rPr>
       </w:pPr>
-      <w:bookmarkStart w:id="5" w:name="_Toc111714895"/>
+      <w:bookmarkStart w:id="5" w:name="_Toc111796544"/>
       <w:r>
         <w:rPr>
           <w:u w:val="single"/>
@@ -3381,7 +3955,7 @@
       </w:r>
     </w:p>
     <w:p>
-      <w:bookmarkStart w:id="6" w:name="_Toc111714896"/>
+      <w:bookmarkStart w:id="6" w:name="_Toc111796545"/>
       <w:r>
         <w:rPr>
           <w:rStyle w:val="Titolo2Carattere"/>
@@ -3478,7 +4052,7 @@
       </w:r>
     </w:p>
     <w:p>
-      <w:bookmarkStart w:id="7" w:name="_Toc111714897"/>
+      <w:bookmarkStart w:id="7" w:name="_Toc111796546"/>
       <w:r>
         <w:rPr>
           <w:rStyle w:val="Titolo2Carattere"/>
@@ -3524,7 +4098,7 @@
       </w:r>
     </w:p>
     <w:p>
-      <w:bookmarkStart w:id="8" w:name="_Toc111714898"/>
+      <w:bookmarkStart w:id="8" w:name="_Toc111796547"/>
       <w:r>
         <w:rPr>
           <w:rStyle w:val="Titolo2Carattere"/>
@@ -3610,7 +4184,7 @@
       </w:r>
     </w:p>
     <w:p>
-      <w:bookmarkStart w:id="9" w:name="_Toc111714899"/>
+      <w:bookmarkStart w:id="9" w:name="_Toc111796548"/>
       <w:r>
         <w:rPr>
           <w:rStyle w:val="Titolo2Carattere"/>
@@ -5389,7 +5963,7 @@
           <w:u w:val="single"/>
         </w:rPr>
       </w:pPr>
-      <w:bookmarkStart w:id="10" w:name="_Toc111714900"/>
+      <w:bookmarkStart w:id="10" w:name="_Toc111796549"/>
       <w:r>
         <w:rPr>
           <w:u w:val="single"/>
@@ -5778,7 +6352,7 @@
       <w:r>
         <w:br w:type="page"/>
       </w:r>
-      <w:bookmarkStart w:id="11" w:name="_Toc111714901"/>
+      <w:bookmarkStart w:id="11" w:name="_Toc111796550"/>
       <w:r>
         <w:rPr>
           <w:u w:val="single"/>
@@ -5946,7 +6520,7 @@
     </w:p>
     <w:p>
       <w:bookmarkStart w:id="12" w:name="_Toc109322980"/>
-      <w:bookmarkStart w:id="13" w:name="_Toc111714902"/>
+      <w:bookmarkStart w:id="13" w:name="_Toc111796551"/>
       <w:r>
         <w:rPr>
           <w:rStyle w:val="Titolo2Carattere"/>
@@ -7241,7 +7815,7 @@
         </w:rPr>
       </w:pPr>
       <w:bookmarkStart w:id="14" w:name="_Toc109322981"/>
-      <w:bookmarkStart w:id="15" w:name="_Toc111714903"/>
+      <w:bookmarkStart w:id="15" w:name="_Toc111796552"/>
       <w:r>
         <w:rPr>
           <w:rStyle w:val="Titolo2Carattere"/>
@@ -7577,7 +8151,7 @@
           <w:rFonts w:cstheme="minorHAnsi"/>
         </w:rPr>
       </w:pPr>
-      <w:bookmarkStart w:id="17" w:name="_Toc111714904"/>
+      <w:bookmarkStart w:id="17" w:name="_Toc111796553"/>
       <w:r>
         <w:rPr>
           <w:rStyle w:val="Titolo2Carattere"/>
@@ -7858,7 +8432,7 @@
           <w:rFonts w:cstheme="minorHAnsi"/>
         </w:rPr>
       </w:pPr>
-      <w:bookmarkStart w:id="18" w:name="_Toc111714905"/>
+      <w:bookmarkStart w:id="18" w:name="_Toc111796554"/>
       <w:r>
         <w:rPr>
           <w:rStyle w:val="Titolo2Carattere"/>
@@ -8353,7 +8927,7 @@
           <w:u w:val="single"/>
         </w:rPr>
       </w:pPr>
-      <w:bookmarkStart w:id="20" w:name="_Toc111714906"/>
+      <w:bookmarkStart w:id="20" w:name="_Toc111796555"/>
       <w:r>
         <w:rPr>
           <w:rStyle w:val="Titolo2Carattere"/>
@@ -13131,7 +13705,7 @@
           <w:u w:val="single"/>
         </w:rPr>
       </w:pPr>
-      <w:bookmarkStart w:id="21" w:name="_Toc111714907"/>
+      <w:bookmarkStart w:id="21" w:name="_Toc111796556"/>
       <w:r>
         <w:rPr>
           <w:u w:val="single"/>
@@ -13157,7 +13731,7 @@
       <w:pPr>
         <w:pStyle w:val="Titolo2"/>
       </w:pPr>
-      <w:bookmarkStart w:id="22" w:name="_Toc111714908"/>
+      <w:bookmarkStart w:id="22" w:name="_Toc111796557"/>
       <w:r>
         <w:t>Stato del sistema.</w:t>
       </w:r>
@@ -13570,7 +14144,7 @@
       <w:pPr>
         <w:pStyle w:val="Titolo2"/>
       </w:pPr>
-      <w:bookmarkStart w:id="23" w:name="_Toc111714909"/>
+      <w:bookmarkStart w:id="23" w:name="_Toc111796558"/>
       <w:r>
         <w:lastRenderedPageBreak/>
         <w:t>Eventi del sistema.</w:t>
@@ -14277,7 +14851,7 @@
       <w:pPr>
         <w:pStyle w:val="Titolo2"/>
       </w:pPr>
-      <w:bookmarkStart w:id="24" w:name="_Toc111714910"/>
+      <w:bookmarkStart w:id="24" w:name="_Toc111796559"/>
       <w:r>
         <w:t>Politica di selezione del servente idle.</w:t>
       </w:r>
@@ -14301,7 +14875,7 @@
           <w:u w:val="single"/>
         </w:rPr>
       </w:pPr>
-      <w:bookmarkStart w:id="25" w:name="_Toc111714911"/>
+      <w:bookmarkStart w:id="25" w:name="_Toc111796560"/>
       <w:r>
         <w:t>PRNG utilizzato.</w:t>
       </w:r>
@@ -14336,7 +14910,7 @@
           <w:u w:val="single"/>
         </w:rPr>
       </w:pPr>
-      <w:bookmarkStart w:id="26" w:name="_Toc111714912"/>
+      <w:bookmarkStart w:id="26" w:name="_Toc111796561"/>
       <w:r>
         <w:rPr>
           <w:u w:val="single"/>
@@ -14530,7 +15104,7 @@
       <w:pPr>
         <w:pStyle w:val="Titolo2"/>
       </w:pPr>
-      <w:bookmarkStart w:id="27" w:name="_Toc111714913"/>
+      <w:bookmarkStart w:id="27" w:name="_Toc111796562"/>
       <w:r>
         <w:t>Caso 1.</w:t>
       </w:r>
@@ -15718,7 +16292,7 @@
       <w:pPr>
         <w:pStyle w:val="Titolo2"/>
       </w:pPr>
-      <w:bookmarkStart w:id="28" w:name="_Toc111714914"/>
+      <w:bookmarkStart w:id="28" w:name="_Toc111796563"/>
       <w:r>
         <w:t>Caso 2.</w:t>
       </w:r>
@@ -16835,7 +17409,7 @@
       <w:pPr>
         <w:pStyle w:val="Titolo2"/>
       </w:pPr>
-      <w:bookmarkStart w:id="29" w:name="_Toc111714915"/>
+      <w:bookmarkStart w:id="29" w:name="_Toc111796564"/>
       <w:r>
         <w:t>Controlli di consistenza.</w:t>
       </w:r>
@@ -17106,7 +17680,7 @@
           <w:u w:val="single"/>
         </w:rPr>
       </w:pPr>
-      <w:bookmarkStart w:id="30" w:name="_Toc111714916"/>
+      <w:bookmarkStart w:id="30" w:name="_Toc111796565"/>
       <w:r>
         <w:rPr>
           <w:u w:val="single"/>
@@ -17741,7 +18315,7 @@
           <w:u w:val="single"/>
         </w:rPr>
       </w:pPr>
-      <w:bookmarkStart w:id="31" w:name="_Toc111714917"/>
+      <w:bookmarkStart w:id="31" w:name="_Toc111796566"/>
       <w:r>
         <w:rPr>
           <w:u w:val="single"/>
@@ -17857,7 +18431,7 @@
           <w:u w:val="single"/>
         </w:rPr>
       </w:pPr>
-      <w:bookmarkStart w:id="32" w:name="_Toc111714918"/>
+      <w:bookmarkStart w:id="32" w:name="_Toc111796567"/>
       <w:r>
         <w:rPr>
           <w:u w:val="single"/>
@@ -17924,7 +18498,7 @@
       <w:pPr>
         <w:pStyle w:val="Titolo2"/>
       </w:pPr>
-      <w:bookmarkStart w:id="33" w:name="_Toc111714919"/>
+      <w:bookmarkStart w:id="33" w:name="_Toc111796568"/>
       <w:r>
         <w:t>Servizio medio dei centri del sistema.</w:t>
       </w:r>
@@ -18129,7 +18703,7 @@
       <w:pPr>
         <w:pStyle w:val="Titolo2"/>
       </w:pPr>
-      <w:bookmarkStart w:id="34" w:name="_Toc111714920"/>
+      <w:bookmarkStart w:id="34" w:name="_Toc111796569"/>
       <w:r>
         <w:t>Calcolo del numero medio di visite</w:t>
       </w:r>
@@ -19264,7 +19838,7 @@
       <w:pPr>
         <w:pStyle w:val="Titolo2"/>
       </w:pPr>
-      <w:bookmarkStart w:id="35" w:name="_Toc111714921"/>
+      <w:bookmarkStart w:id="35" w:name="_Toc111796570"/>
       <w:r>
         <w:t>Calcolo della domanda media per i centri del sistema.</w:t>
       </w:r>
@@ -21394,7 +21968,7 @@
           <w:u w:val="single"/>
         </w:rPr>
       </w:pPr>
-      <w:bookmarkStart w:id="36" w:name="_Toc111714922"/>
+      <w:bookmarkStart w:id="36" w:name="_Toc111796571"/>
       <w:r>
         <w:rPr>
           <w:u w:val="single"/>
@@ -21414,7 +21988,7 @@
       <w:pPr>
         <w:pStyle w:val="Titolo2"/>
       </w:pPr>
-      <w:bookmarkStart w:id="37" w:name="_Toc111714923"/>
+      <w:bookmarkStart w:id="37" w:name="_Toc111796572"/>
       <w:r>
         <w:t>Simulazione a orizzonte infinito.</w:t>
       </w:r>
@@ -21459,7 +22033,7 @@
       <w:pPr>
         <w:pStyle w:val="Titolo3"/>
       </w:pPr>
-      <w:bookmarkStart w:id="38" w:name="_Toc111714924"/>
+      <w:bookmarkStart w:id="38" w:name="_Toc111796573"/>
       <w:r>
         <w:t>Fascia 1 (</w:t>
       </w:r>
@@ -21794,7 +22368,7 @@
       <w:pPr>
         <w:pStyle w:val="Titolo3"/>
       </w:pPr>
-      <w:bookmarkStart w:id="39" w:name="_Toc111714925"/>
+      <w:bookmarkStart w:id="39" w:name="_Toc111796574"/>
       <w:r>
         <w:t xml:space="preserve">Fascia 2 (11:00 </w:t>
       </w:r>
@@ -21947,7 +22521,7 @@
       <w:pPr>
         <w:pStyle w:val="Titolo3"/>
       </w:pPr>
-      <w:bookmarkStart w:id="40" w:name="_Toc111714926"/>
+      <w:bookmarkStart w:id="40" w:name="_Toc111796575"/>
       <w:r>
         <w:t xml:space="preserve">Fascia 3 (12:00 </w:t>
       </w:r>
@@ -22517,7 +23091,7 @@
       <w:pPr>
         <w:pStyle w:val="Titolo3"/>
       </w:pPr>
-      <w:bookmarkStart w:id="41" w:name="_Toc111714927"/>
+      <w:bookmarkStart w:id="41" w:name="_Toc111796576"/>
       <w:r>
         <w:t xml:space="preserve">Fascia 4 (15:00 </w:t>
       </w:r>
@@ -22595,7 +23169,7 @@
       <w:pPr>
         <w:pStyle w:val="Titolo3"/>
       </w:pPr>
-      <w:bookmarkStart w:id="42" w:name="_Toc111714928"/>
+      <w:bookmarkStart w:id="42" w:name="_Toc111796577"/>
       <w:r>
         <w:t xml:space="preserve">Fascia 5 (18:00 </w:t>
       </w:r>
@@ -23092,7 +23666,7 @@
       <w:pPr>
         <w:pStyle w:val="Titolo3"/>
       </w:pPr>
-      <w:bookmarkStart w:id="43" w:name="_Toc111714929"/>
+      <w:bookmarkStart w:id="43" w:name="_Toc111796578"/>
       <w:r>
         <w:t xml:space="preserve">Fascia 6 (22:00 </w:t>
       </w:r>
@@ -23146,7 +23720,7 @@
       <w:pPr>
         <w:pStyle w:val="Titolo3"/>
       </w:pPr>
-      <w:bookmarkStart w:id="44" w:name="_Toc111714930"/>
+      <w:bookmarkStart w:id="44" w:name="_Toc111796579"/>
       <w:r>
         <w:t>Conclusioni.</w:t>
       </w:r>
@@ -23210,9 +23784,11 @@
       <w:pPr>
         <w:pStyle w:val="Titolo2"/>
       </w:pPr>
+      <w:bookmarkStart w:id="45" w:name="_Toc111796580"/>
       <w:r>
         <w:t>Simulazione a orizzonte finito.</w:t>
       </w:r>
+      <w:bookmarkEnd w:id="45"/>
     </w:p>
     <w:p>
       <w:r>
@@ -23220,15 +23796,7 @@
       </w:r>
       <w:r>
         <w:br/>
-      </w:r>
-      <w:r>
-        <w:t>- Tempo di risposta</w:t>
-      </w:r>
-      <w:r>
-        <w:t xml:space="preserve"> medio giornaliero</w:t>
-      </w:r>
-      <w:r>
-        <w:t xml:space="preserve"> nel centro </w:t>
+        <w:t xml:space="preserve">- Tempo di risposta medio giornaliero nel centro </w:t>
       </w:r>
       <w:r>
         <w:rPr>
@@ -23238,19 +23806,7 @@
         <w:t>withdraw food</w:t>
       </w:r>
       <w:r>
-        <w:t xml:space="preserve">: </w:t>
-      </w:r>
-      <w:r>
-        <w:t>444,828219</w:t>
-      </w:r>
-      <w:r>
-        <w:t xml:space="preserve"> +/- </w:t>
-      </w:r>
-      <w:r>
-        <w:t>22,826368</w:t>
-      </w:r>
-      <w:r>
-        <w:t xml:space="preserve"> sec.</w:t>
+        <w:t>: 444,828219 +/- 22,826368 sec.</w:t>
       </w:r>
       <w:r>
         <w:br/>
@@ -23264,29 +23820,11 @@
         <w:t>consuption</w:t>
       </w:r>
       <w:r>
-        <w:t xml:space="preserve">: </w:t>
-      </w:r>
-      <w:r>
-        <w:t>7,339941</w:t>
-      </w:r>
-      <w:r>
-        <w:t xml:space="preserve"> +/- </w:t>
-      </w:r>
-      <w:r>
-        <w:t>5,472249</w:t>
-      </w:r>
-      <w:r>
-        <w:t xml:space="preserve"> sec.</w:t>
-      </w:r>
-      <w:r>
-        <w:br/>
-        <w:t xml:space="preserve">- Probabilità di perdita </w:t>
-      </w:r>
-      <w:r>
-        <w:t xml:space="preserve">media giornaliera </w:t>
-      </w:r>
-      <w:r>
-        <w:t xml:space="preserve">nel centro </w:t>
+        <w:t>: 7,339941 +/- 5,472249 sec.</w:t>
+      </w:r>
+      <w:r>
+        <w:br/>
+        <w:t xml:space="preserve">- Probabilità di perdita media giornaliera nel centro </w:t>
       </w:r>
       <w:r>
         <w:rPr>
@@ -23296,19 +23834,7 @@
         <w:t>playground</w:t>
       </w:r>
       <w:r>
-        <w:t xml:space="preserve">: </w:t>
-      </w:r>
-      <w:r>
-        <w:t>0,088595</w:t>
-      </w:r>
-      <w:r>
-        <w:t xml:space="preserve"> +/- 0,</w:t>
-      </w:r>
-      <w:r>
-        <w:t>010996</w:t>
-      </w:r>
-      <w:r>
-        <w:t>.</w:t>
+        <w:t>: 0,088595 +/- 0,010996.</w:t>
       </w:r>
     </w:p>
     <w:p>
@@ -23378,13 +23904,7 @@
       </w:r>
       <w:r>
         <w:br/>
-        <w:t xml:space="preserve">Come prima cosa, ci siamo concentrati sulla fascia oraria relativa alla cena, essendo quella più popolata. Inoltre, poiché la maggior parte del traffico si riversa verso il centro 2, abbiamo per prima aumentato il numero dei serventi di tale centro. Nel momento in cui il profitto ha iniziato a ridursi, ci siamo concentrati sull’aumento del numero di serventi del centro 1, cercando di aumentare ulteriormente il guadagno. Effettivamente, aumentando il numero dei serventi, siamo riusciti a incrementare il profitto totale. Quando non è stato più possibile aumentare il profitto, siamo passati alla fascia oraria di pranzo (i.e. la seconda più popolata). Anche in questo caso, siamo partiti con l’aumentare il numero di serventi prima per il centro 2 e successivamente per il centro 1. Effettivamente, aumentando il numero dei serventi, siamo </w:t>
-      </w:r>
-      <w:r>
-        <w:t>riusciti a incrementare il profitto totale</w:t>
-      </w:r>
-      <w:r>
-        <w:t xml:space="preserve">. A questo punto, ci siamo occupati del numero di serventi per i due centri nelle fasce orarie meno popolate. Partendo dalla fascia oraria relativa alla colazione, </w:t>
+        <w:t xml:space="preserve">Come prima cosa, ci siamo concentrati sulla fascia oraria relativa alla cena, essendo quella più popolata. Inoltre, poiché la maggior parte del traffico si riversa verso il centro 2, abbiamo per prima aumentato il numero dei serventi di tale centro. Nel momento in cui il profitto ha iniziato a ridursi, ci siamo concentrati sull’aumento del numero di serventi del centro 1, cercando di aumentare ulteriormente il guadagno. Effettivamente, aumentando il numero dei serventi, siamo riusciti a incrementare il profitto totale. Quando non è stato più possibile aumentare il profitto, siamo passati alla fascia oraria di pranzo (i.e. la seconda più popolata). Anche in questo caso, siamo partiti con l’aumentare il numero di serventi prima per il centro 2 e successivamente per il centro 1. Effettivamente, aumentando il numero dei serventi, siamo riusciti a incrementare il profitto totale. A questo punto, ci siamo occupati del numero di serventi per i due centri nelle fasce orarie meno popolate. Partendo dalla fascia oraria relativa alla colazione, </w:t>
       </w:r>
       <w:r>
         <w:t>abbiamo incrementato il numero di serventi del centro 2, essendo quello con un tasso di arrivo maggiore. Tuttavia, l’incremento del numero dei serventi per il centro 1 ha portato solamente a una diminuzione del profitto. Effettivamente, il numero di serventi per il primo centro nella fascia oraria di pranzo risulta essere pari a 1 e si ritrova ad avere un tasso di arrivo maggiore. Per quanto riguarda la seconda fascia oraria, non c’è stato alcun incremento del numero di serventi nei due centri in quanto con un servente si riesce a massimizzare il profitto con queste configurazioni. Infine, nell’ultima fascia oraria, c’è stata la necessità di incrementare il numero di serventi di entrambi i centri: probabilmente, ciò è dovuto a</w:t>
@@ -23423,8 +23943,6 @@
       </w:r>
       <w:r>
         <w:br/>
-      </w:r>
-      <w:r>
         <w:t xml:space="preserve">-&gt; Fascia 1: (1, </w:t>
       </w:r>
       <w:r>
@@ -23485,27 +24003,7 @@
       </w:r>
       <w:r>
         <w:br/>
-      </w:r>
-      <w:r>
-        <w:t xml:space="preserve">Il profitto mensile che si riesce a ottenere con queste configurazioni è pari a </w:t>
-      </w:r>
-      <w:r>
-        <w:t>416</w:t>
-      </w:r>
-      <w:r>
-        <w:t>.</w:t>
-      </w:r>
-      <w:r>
-        <w:t>967</w:t>
-      </w:r>
-      <w:r>
-        <w:t>,</w:t>
-      </w:r>
-      <w:r>
-        <w:t>50</w:t>
-      </w:r>
-      <w:r>
-        <w:t>€.</w:t>
+        <w:t>Il profitto mensile che si riesce a ottenere con queste configurazioni è pari a 416.967,50€.</w:t>
       </w:r>
     </w:p>
     <w:p>
@@ -23517,6 +24015,7 @@
       <w:pPr>
         <w:pStyle w:val="Titolo3"/>
       </w:pPr>
+      <w:bookmarkStart w:id="46" w:name="_Toc111796581"/>
       <w:r>
         <w:t xml:space="preserve">Fascia 1 (09:00 </w:t>
       </w:r>
@@ -23526,18 +24025,14 @@
       <w:r>
         <w:t xml:space="preserve"> 11:00).</w:t>
       </w:r>
+      <w:bookmarkEnd w:id="46"/>
     </w:p>
     <w:p>
       <w:r>
-        <w:t xml:space="preserve">A seguito dell’incremento del numero di serventi nei primi due centri, per la prima fascia oraria otteniamo ora </w:t>
-      </w:r>
-      <w:r>
-        <w:t>i seguenti intervalli di confidenza:</w:t>
-      </w:r>
-      <w:r>
-        <w:br/>
-      </w:r>
-      <w:r>
+        <w:t>A seguito dell’incremento del numero di serventi nei primi due centri, per la prima fascia oraria otteniamo ora i seguenti intervalli di confidenza:</w:t>
+      </w:r>
+      <w:r>
+        <w:br/>
         <w:t xml:space="preserve">- Tempo di risposta nel centro </w:t>
       </w:r>
       <w:r>
@@ -23548,31 +24043,7 @@
         <w:t>withdraw food</w:t>
       </w:r>
       <w:r>
-        <w:t>: 4</w:t>
-      </w:r>
-      <w:r>
-        <w:t>31</w:t>
-      </w:r>
-      <w:r>
-        <w:t>,</w:t>
-      </w:r>
-      <w:r>
-        <w:t>558693</w:t>
-      </w:r>
-      <w:r>
-        <w:t xml:space="preserve"> +/- 1</w:t>
-      </w:r>
-      <w:r>
-        <w:t>2</w:t>
-      </w:r>
-      <w:r>
-        <w:t>,</w:t>
-      </w:r>
-      <w:r>
-        <w:t>388369</w:t>
-      </w:r>
-      <w:r>
-        <w:t xml:space="preserve"> sec.</w:t>
+        <w:t>: 431,558693 +/- 12,388369 sec.</w:t>
       </w:r>
       <w:r>
         <w:br/>
@@ -23586,19 +24057,7 @@
         <w:t>consuption</w:t>
       </w:r>
       <w:r>
-        <w:t>: 0,</w:t>
-      </w:r>
-      <w:r>
-        <w:t>000000</w:t>
-      </w:r>
-      <w:r>
-        <w:t xml:space="preserve"> +/- 0,</w:t>
-      </w:r>
-      <w:r>
-        <w:t>000000</w:t>
-      </w:r>
-      <w:r>
-        <w:t xml:space="preserve"> sec.</w:t>
+        <w:t>: 0,000000 +/- 0,000000 sec.</w:t>
       </w:r>
       <w:r>
         <w:br/>
@@ -23612,19 +24071,7 @@
         <w:t>playground</w:t>
       </w:r>
       <w:r>
-        <w:t>: 0,0</w:t>
-      </w:r>
-      <w:r>
-        <w:t>08766</w:t>
-      </w:r>
-      <w:r>
-        <w:t xml:space="preserve"> +/- 0,00</w:t>
-      </w:r>
-      <w:r>
-        <w:t>0864</w:t>
-      </w:r>
-      <w:r>
-        <w:t>.</w:t>
+        <w:t>: 0,008766 +/- 0,000864.</w:t>
       </w:r>
       <w:r>
         <w:br/>
@@ -23635,33 +24082,17 @@
       <w:pPr>
         <w:pStyle w:val="Titolo3"/>
       </w:pPr>
-      <w:r>
-        <w:t xml:space="preserve">Fascia </w:t>
-      </w:r>
-      <w:r>
-        <w:t>2</w:t>
-      </w:r>
-      <w:r>
-        <w:t xml:space="preserve"> (</w:t>
-      </w:r>
-      <w:r>
-        <w:t>11</w:t>
-      </w:r>
-      <w:r>
-        <w:t xml:space="preserve">:00 </w:t>
+      <w:bookmarkStart w:id="47" w:name="_Toc111796582"/>
+      <w:r>
+        <w:t xml:space="preserve">Fascia 2 (11:00 </w:t>
       </w:r>
       <w:r>
         <w:sym w:font="Wingdings" w:char="F0E0"/>
       </w:r>
       <w:r>
-        <w:t xml:space="preserve"> 1</w:t>
-      </w:r>
-      <w:r>
-        <w:t>2</w:t>
-      </w:r>
-      <w:r>
-        <w:t>:00).</w:t>
-      </w:r>
+        <w:t xml:space="preserve"> 12:00).</w:t>
+      </w:r>
+      <w:bookmarkEnd w:id="47"/>
     </w:p>
     <w:p>
       <w:r>
@@ -23702,6 +24133,7 @@
       <w:pPr>
         <w:pStyle w:val="Titolo3"/>
       </w:pPr>
+      <w:bookmarkStart w:id="48" w:name="_Toc111796583"/>
       <w:r>
         <w:t xml:space="preserve">Fascia 3 (12:00 </w:t>
       </w:r>
@@ -23711,6 +24143,7 @@
       <w:r>
         <w:t xml:space="preserve"> 15:00).</w:t>
       </w:r>
+      <w:bookmarkEnd w:id="48"/>
     </w:p>
     <w:p>
       <w:r>
@@ -23734,31 +24167,7 @@
         <w:t>withdraw food</w:t>
       </w:r>
       <w:r>
-        <w:t xml:space="preserve">: </w:t>
-      </w:r>
-      <w:r>
-        <w:t>5882</w:t>
-      </w:r>
-      <w:r>
-        <w:t>,</w:t>
-      </w:r>
-      <w:r>
-        <w:t>680633</w:t>
-      </w:r>
-      <w:r>
-        <w:t xml:space="preserve"> +/- 12</w:t>
-      </w:r>
-      <w:r>
-        <w:t>71</w:t>
-      </w:r>
-      <w:r>
-        <w:t>,</w:t>
-      </w:r>
-      <w:r>
-        <w:t>514578</w:t>
-      </w:r>
-      <w:r>
-        <w:t xml:space="preserve"> sec.</w:t>
+        <w:t>: 5882,680633 +/- 1271,514578 sec.</w:t>
       </w:r>
       <w:r>
         <w:br/>
@@ -23772,25 +24181,7 @@
         <w:t>consuption</w:t>
       </w:r>
       <w:r>
-        <w:t xml:space="preserve">: </w:t>
-      </w:r>
-      <w:r>
-        <w:t>99,365344</w:t>
-      </w:r>
-      <w:r>
-        <w:t xml:space="preserve"> +/- </w:t>
-      </w:r>
-      <w:r>
-        <w:t>16</w:t>
-      </w:r>
-      <w:r>
-        <w:t>,0</w:t>
-      </w:r>
-      <w:r>
-        <w:t>39886</w:t>
-      </w:r>
-      <w:r>
-        <w:t xml:space="preserve"> sec.</w:t>
+        <w:t>: 99,365344 +/- 16,039886 sec.</w:t>
       </w:r>
       <w:r>
         <w:br/>
@@ -23804,19 +24195,7 @@
         <w:t>playground</w:t>
       </w:r>
       <w:r>
-        <w:t>: 0,</w:t>
-      </w:r>
-      <w:r>
-        <w:t>237900</w:t>
-      </w:r>
-      <w:r>
-        <w:t xml:space="preserve"> +/- 0,0</w:t>
-      </w:r>
-      <w:r>
-        <w:t>04705</w:t>
-      </w:r>
-      <w:r>
-        <w:t>.</w:t>
+        <w:t>: 0,237900 +/- 0,004705.</w:t>
       </w:r>
       <w:r>
         <w:br/>
@@ -23826,8 +24205,6 @@
       </w:r>
       <w:r>
         <w:br/>
-      </w:r>
-      <w:r>
         <w:t xml:space="preserve">- Tempo di risposta nel centro </w:t>
       </w:r>
       <w:r>
@@ -23838,31 +24215,7 @@
         <w:t>withdraw food</w:t>
       </w:r>
       <w:r>
-        <w:t xml:space="preserve">: </w:t>
-      </w:r>
-      <w:r>
-        <w:t>372</w:t>
-      </w:r>
-      <w:r>
-        <w:t>,</w:t>
-      </w:r>
-      <w:r>
-        <w:t>355406</w:t>
-      </w:r>
-      <w:r>
-        <w:t xml:space="preserve"> +/- </w:t>
-      </w:r>
-      <w:r>
-        <w:t>12</w:t>
-      </w:r>
-      <w:r>
-        <w:t>,</w:t>
-      </w:r>
-      <w:r>
-        <w:t>205325</w:t>
-      </w:r>
-      <w:r>
-        <w:t xml:space="preserve"> sec.</w:t>
+        <w:t>: 372,355406 +/- 12,205325 sec.</w:t>
       </w:r>
       <w:r>
         <w:br/>
@@ -23876,31 +24229,7 @@
         <w:t>consuption</w:t>
       </w:r>
       <w:r>
-        <w:t xml:space="preserve">: </w:t>
-      </w:r>
-      <w:r>
-        <w:t>16</w:t>
-      </w:r>
-      <w:r>
-        <w:t>,</w:t>
-      </w:r>
-      <w:r>
-        <w:t>827864</w:t>
-      </w:r>
-      <w:r>
-        <w:t xml:space="preserve"> +/- </w:t>
-      </w:r>
-      <w:r>
-        <w:t>3</w:t>
-      </w:r>
-      <w:r>
-        <w:t>,</w:t>
-      </w:r>
-      <w:r>
-        <w:t>673941</w:t>
-      </w:r>
-      <w:r>
-        <w:t xml:space="preserve"> sec.</w:t>
+        <w:t>: 16,827864 +/- 3,673941 sec.</w:t>
       </w:r>
       <w:r>
         <w:br/>
@@ -23933,33 +24262,17 @@
       <w:pPr>
         <w:pStyle w:val="Titolo3"/>
       </w:pPr>
-      <w:r>
-        <w:t xml:space="preserve">Fascia </w:t>
-      </w:r>
-      <w:r>
-        <w:t>4</w:t>
-      </w:r>
-      <w:r>
-        <w:t xml:space="preserve"> (1</w:t>
-      </w:r>
-      <w:r>
-        <w:t>5</w:t>
-      </w:r>
-      <w:r>
-        <w:t xml:space="preserve">:00 </w:t>
+      <w:bookmarkStart w:id="49" w:name="_Toc111796584"/>
+      <w:r>
+        <w:t xml:space="preserve">Fascia 4 (15:00 </w:t>
       </w:r>
       <w:r>
         <w:sym w:font="Wingdings" w:char="F0E0"/>
       </w:r>
       <w:r>
-        <w:t xml:space="preserve"> 1</w:t>
-      </w:r>
-      <w:r>
-        <w:t>8</w:t>
-      </w:r>
-      <w:r>
-        <w:t>:00).</w:t>
-      </w:r>
+        <w:t xml:space="preserve"> 18:00).</w:t>
+      </w:r>
+      <w:bookmarkEnd w:id="49"/>
     </w:p>
     <w:p>
       <w:r>
@@ -24006,59 +24319,22 @@
       <w:pPr>
         <w:pStyle w:val="Titolo3"/>
       </w:pPr>
+      <w:bookmarkStart w:id="50" w:name="_Toc111796585"/>
       <w:r>
         <w:lastRenderedPageBreak/>
-        <w:t xml:space="preserve">Fascia </w:t>
-      </w:r>
-      <w:r>
-        <w:t>5</w:t>
-      </w:r>
-      <w:r>
-        <w:t xml:space="preserve"> (1</w:t>
-      </w:r>
-      <w:r>
-        <w:t>8</w:t>
-      </w:r>
-      <w:r>
-        <w:t xml:space="preserve">:00 </w:t>
+        <w:t xml:space="preserve">Fascia 5 (18:00 </w:t>
       </w:r>
       <w:r>
         <w:sym w:font="Wingdings" w:char="F0E0"/>
       </w:r>
       <w:r>
-        <w:t xml:space="preserve"> </w:t>
-      </w:r>
-      <w:r>
-        <w:t>22</w:t>
-      </w:r>
-      <w:r>
-        <w:t>:00).</w:t>
-      </w:r>
+        <w:t xml:space="preserve"> 22:00).</w:t>
+      </w:r>
+      <w:bookmarkEnd w:id="50"/>
     </w:p>
     <w:p>
       <w:r>
-        <w:t xml:space="preserve">A seguito dell’incremento del numero di serventi nei primi due centri, </w:t>
-      </w:r>
-      <w:r>
-        <w:t>nel</w:t>
-      </w:r>
-      <w:r>
-        <w:t xml:space="preserve">la </w:t>
-      </w:r>
-      <w:r>
-        <w:t>quint</w:t>
-      </w:r>
-      <w:r>
-        <w:t>a fa</w:t>
-      </w:r>
-      <w:r>
-        <w:t>s</w:t>
-      </w:r>
-      <w:r>
-        <w:t>cia oraria</w:t>
-      </w:r>
-      <w:r>
-        <w:t xml:space="preserve"> il tempo di risposta nel centro </w:t>
+        <w:t xml:space="preserve">A seguito dell’incremento del numero di serventi nei primi due centri, nella quinta fascia oraria il tempo di risposta nel centro </w:t>
       </w:r>
       <w:r>
         <w:rPr>
@@ -24074,10 +24350,7 @@
         <w:t xml:space="preserve"> </w:t>
       </w:r>
       <w:r>
-        <w:t>t</w:t>
-      </w:r>
-      <w:r>
-        <w:t xml:space="preserve">empo di attesa nel centro </w:t>
+        <w:t xml:space="preserve">tempo di attesa nel centro </w:t>
       </w:r>
       <w:r>
         <w:rPr>
@@ -24108,8 +24381,6 @@
       </w:r>
       <w:r>
         <w:br/>
-      </w:r>
-      <w:r>
         <w:t xml:space="preserve">- Tempo di risposta nel centro </w:t>
       </w:r>
       <w:r>
@@ -24120,13 +24391,7 @@
         <w:t>withdraw food</w:t>
       </w:r>
       <w:r>
-        <w:t xml:space="preserve">: </w:t>
-      </w:r>
-      <w:r>
-        <w:t>459</w:t>
-      </w:r>
-      <w:r>
-        <w:t>,</w:t>
+        <w:t>: 459,</w:t>
       </w:r>
       <w:r>
         <w:t>511787</w:t>
@@ -24209,43 +24474,21 @@
       <w:pPr>
         <w:pStyle w:val="Titolo3"/>
       </w:pPr>
-      <w:r>
-        <w:t xml:space="preserve">Fascia </w:t>
-      </w:r>
-      <w:r>
-        <w:t>6</w:t>
-      </w:r>
-      <w:r>
-        <w:t xml:space="preserve"> (</w:t>
-      </w:r>
-      <w:r>
-        <w:t>22</w:t>
-      </w:r>
-      <w:r>
-        <w:t xml:space="preserve">:00 </w:t>
+      <w:bookmarkStart w:id="51" w:name="_Toc111796586"/>
+      <w:r>
+        <w:t xml:space="preserve">Fascia 6 (22:00 </w:t>
       </w:r>
       <w:r>
         <w:sym w:font="Wingdings" w:char="F0E0"/>
       </w:r>
       <w:r>
-        <w:t xml:space="preserve"> 2</w:t>
-      </w:r>
-      <w:r>
-        <w:t>3</w:t>
-      </w:r>
-      <w:r>
-        <w:t>:00).</w:t>
-      </w:r>
+        <w:t xml:space="preserve"> 23:00).</w:t>
+      </w:r>
+      <w:bookmarkEnd w:id="51"/>
     </w:p>
     <w:p>
       <w:r>
-        <w:t xml:space="preserve">A seguito dell’incremento del numero di serventi nei primi due centri, per la </w:t>
-      </w:r>
-      <w:r>
-        <w:t>sesta</w:t>
-      </w:r>
-      <w:r>
-        <w:t xml:space="preserve"> fascia oraria otteniamo i seguenti intervalli di confidenza:</w:t>
+        <w:t>A seguito dell’incremento del numero di serventi nei primi due centri, per la sesta fascia oraria otteniamo i seguenti intervalli di confidenza:</w:t>
       </w:r>
       <w:r>
         <w:br/>
@@ -24259,25 +24502,7 @@
         <w:t>withdraw food</w:t>
       </w:r>
       <w:r>
-        <w:t>: 43</w:t>
-      </w:r>
-      <w:r>
-        <w:t>0</w:t>
-      </w:r>
-      <w:r>
-        <w:t>,</w:t>
-      </w:r>
-      <w:r>
-        <w:t>983810</w:t>
-      </w:r>
-      <w:r>
-        <w:t xml:space="preserve"> +/- 12,</w:t>
-      </w:r>
-      <w:r>
-        <w:t>291534</w:t>
-      </w:r>
-      <w:r>
-        <w:t xml:space="preserve"> sec.</w:t>
+        <w:t>: 430,983810 +/- 12,291534 sec.</w:t>
       </w:r>
       <w:r>
         <w:br/>
@@ -24305,19 +24530,7 @@
         <w:t>playground</w:t>
       </w:r>
       <w:r>
-        <w:t>: 0,</w:t>
-      </w:r>
-      <w:r>
-        <w:t>000000</w:t>
-      </w:r>
-      <w:r>
-        <w:t xml:space="preserve"> +/- 0,000</w:t>
-      </w:r>
-      <w:r>
-        <w:t>000</w:t>
-      </w:r>
-      <w:r>
-        <w:t>.</w:t>
+        <w:t>: 0,000000 +/- 0,000000.</w:t>
       </w:r>
       <w:r>
         <w:br/>
@@ -24330,149 +24543,27 @@
       </w:r>
       <w:r>
         <w:br/>
-      </w:r>
-      <w:r>
-        <w:t xml:space="preserve">-&gt; Fascia 1: (1, </w:t>
-      </w:r>
-      <w:r>
-        <w:t>3</w:t>
-      </w:r>
-      <w:r>
-        <w:t xml:space="preserve">, 2, </w:t>
-      </w:r>
-      <w:r>
-        <w:t>47</w:t>
-      </w:r>
-      <w:r>
-        <w:t xml:space="preserve">, </w:t>
-      </w:r>
-      <w:r>
-        <w:t>12</w:t>
-      </w:r>
-      <w:r>
-        <w:t>)</w:t>
-      </w:r>
-      <w:r>
-        <w:br/>
-        <w:t xml:space="preserve">-&gt; Fascia 2: (1, 1, 1, </w:t>
-      </w:r>
-      <w:r>
-        <w:t>47</w:t>
-      </w:r>
-      <w:r>
-        <w:t xml:space="preserve">, </w:t>
-      </w:r>
-      <w:r>
-        <w:t>12</w:t>
-      </w:r>
-      <w:r>
-        <w:t>)</w:t>
-      </w:r>
-      <w:r>
-        <w:br/>
-        <w:t xml:space="preserve">-&gt; Fascia 3: (1, </w:t>
-      </w:r>
-      <w:r>
-        <w:t>4</w:t>
-      </w:r>
-      <w:r>
-        <w:t xml:space="preserve">, </w:t>
-      </w:r>
-      <w:r>
-        <w:t>5</w:t>
-      </w:r>
-      <w:r>
-        <w:t xml:space="preserve">, </w:t>
-      </w:r>
-      <w:r>
-        <w:t>47</w:t>
-      </w:r>
-      <w:r>
-        <w:t xml:space="preserve">, </w:t>
-      </w:r>
-      <w:r>
-        <w:t>12</w:t>
-      </w:r>
-      <w:r>
-        <w:t>)</w:t>
-      </w:r>
-      <w:r>
-        <w:br/>
-        <w:t xml:space="preserve">-&gt; Fascia 4: (1, 1, 2, </w:t>
-      </w:r>
-      <w:r>
-        <w:t>47</w:t>
-      </w:r>
-      <w:r>
-        <w:t xml:space="preserve">, </w:t>
-      </w:r>
-      <w:r>
-        <w:t>12</w:t>
-      </w:r>
-      <w:r>
-        <w:t>)</w:t>
-      </w:r>
-      <w:r>
-        <w:br/>
-        <w:t>-&gt; Fascia 5: (</w:t>
-      </w:r>
-      <w:r>
-        <w:t>2</w:t>
-      </w:r>
-      <w:r>
-        <w:t xml:space="preserve">, </w:t>
-      </w:r>
-      <w:r>
-        <w:t>7</w:t>
-      </w:r>
-      <w:r>
-        <w:t xml:space="preserve">, </w:t>
-      </w:r>
-      <w:r>
-        <w:t>9</w:t>
-      </w:r>
-      <w:r>
-        <w:t xml:space="preserve">, </w:t>
-      </w:r>
-      <w:r>
-        <w:t>47</w:t>
-      </w:r>
-      <w:r>
-        <w:t xml:space="preserve">, </w:t>
-      </w:r>
-      <w:r>
-        <w:t>12</w:t>
-      </w:r>
-      <w:r>
-        <w:t>)</w:t>
-      </w:r>
-      <w:r>
-        <w:br/>
-        <w:t>-&gt; Fascia 6: (</w:t>
-      </w:r>
-      <w:r>
-        <w:t>2</w:t>
-      </w:r>
-      <w:r>
-        <w:t xml:space="preserve">, </w:t>
-      </w:r>
-      <w:r>
-        <w:t>3</w:t>
-      </w:r>
-      <w:r>
-        <w:t xml:space="preserve">, 2, </w:t>
-      </w:r>
-      <w:r>
-        <w:t>47</w:t>
-      </w:r>
-      <w:r>
-        <w:t xml:space="preserve">, </w:t>
-      </w:r>
-      <w:r>
-        <w:t>12</w:t>
-      </w:r>
-      <w:r>
-        <w:t>)</w:t>
+        <w:t>-&gt; Fascia 1: (1, 3, 2, 47, 12)</w:t>
+      </w:r>
+      <w:r>
+        <w:br/>
+        <w:t>-&gt; Fascia 2: (1, 1, 1, 47, 12)</w:t>
+      </w:r>
+      <w:r>
+        <w:br/>
+        <w:t>-&gt; Fascia 3: (1, 4, 5, 47, 12)</w:t>
+      </w:r>
+      <w:r>
+        <w:br/>
+        <w:t>-&gt; Fascia 4: (1, 1, 2, 47, 12)</w:t>
+      </w:r>
+      <w:r>
+        <w:br/>
+        <w:t>-&gt; Fascia 5: (2, 7, 9, 47, 12)</w:t>
+      </w:r>
+      <w:r>
+        <w:br/>
+        <w:t>-&gt; Fascia 6: (2, 3, 2, 47, 12)</w:t>
       </w:r>
     </w:p>
     <w:p>
@@ -24480,19 +24571,7 @@
         <w:t>Tornando all’esecuzione delle simulazioni a orizzonte finito, i</w:t>
       </w:r>
       <w:r>
-        <w:t>l profitto mensile che si riesce a ottenere con queste configurazioni è pari a 41</w:t>
-      </w:r>
-      <w:r>
-        <w:t>2</w:t>
-      </w:r>
-      <w:r>
-        <w:t>.</w:t>
-      </w:r>
-      <w:r>
-        <w:t>10</w:t>
-      </w:r>
-      <w:r>
-        <w:t>7,50€.</w:t>
+        <w:t>l profitto mensile che si riesce a ottenere con queste configurazioni è pari a 412.107,50€.</w:t>
       </w:r>
       <w:r>
         <w:t xml:space="preserve"> Siccome viene processato lo stesso numero di job (e quindi abbiamo lo stesso ricavo) ma ci sono più serventi (e quindi abbiamo una spesa maggiore), il profitto diminuisce.</w:t>
@@ -24520,25 +24599,7 @@
         <w:t>withdraw food</w:t>
       </w:r>
       <w:r>
-        <w:t>: 4</w:t>
-      </w:r>
-      <w:r>
-        <w:t>29</w:t>
-      </w:r>
-      <w:r>
-        <w:t>,98</w:t>
-      </w:r>
-      <w:r>
-        <w:t>8167</w:t>
-      </w:r>
-      <w:r>
-        <w:t xml:space="preserve"> +/- </w:t>
-      </w:r>
-      <w:r>
-        <w:t>25</w:t>
-      </w:r>
-      <w:r>
-        <w:t>,</w:t>
+        <w:t>: 429,988167 +/- 25,</w:t>
       </w:r>
       <w:r>
         <w:t>796215</w:t>
@@ -24621,128 +24682,30 @@
       </w:r>
       <w:r>
         <w:br/>
-      </w:r>
-      <w:r>
-        <w:t xml:space="preserve">-&gt; Fascia 1: (1, 3, </w:t>
-      </w:r>
-      <w:r>
-        <w:t>1</w:t>
-      </w:r>
-      <w:r>
-        <w:t>, 4</w:t>
-      </w:r>
-      <w:r>
-        <w:t>3</w:t>
-      </w:r>
-      <w:r>
-        <w:t xml:space="preserve">, </w:t>
-      </w:r>
-      <w:r>
-        <w:t>9</w:t>
-      </w:r>
-      <w:r>
-        <w:t>)</w:t>
-      </w:r>
-      <w:r>
-        <w:br/>
-        <w:t>-&gt; Fascia 2: (1, 1, 1, 4</w:t>
-      </w:r>
-      <w:r>
-        <w:t>3</w:t>
-      </w:r>
-      <w:r>
-        <w:t xml:space="preserve">, </w:t>
-      </w:r>
-      <w:r>
-        <w:t>9</w:t>
-      </w:r>
-      <w:r>
-        <w:t>)</w:t>
-      </w:r>
-      <w:r>
-        <w:br/>
-        <w:t xml:space="preserve">-&gt; Fascia 3: (1, 4, 5, </w:t>
-      </w:r>
-      <w:r>
-        <w:t>43</w:t>
-      </w:r>
-      <w:r>
-        <w:t xml:space="preserve">, </w:t>
-      </w:r>
-      <w:r>
-        <w:t>9</w:t>
-      </w:r>
-      <w:r>
-        <w:t>)</w:t>
-      </w:r>
-      <w:r>
-        <w:br/>
-        <w:t xml:space="preserve">-&gt; Fascia 4: (1, 1, </w:t>
-      </w:r>
-      <w:r>
-        <w:t>1</w:t>
-      </w:r>
-      <w:r>
-        <w:t>, 4</w:t>
-      </w:r>
-      <w:r>
-        <w:t>3</w:t>
-      </w:r>
-      <w:r>
-        <w:t xml:space="preserve">, </w:t>
-      </w:r>
-      <w:r>
-        <w:t>9</w:t>
-      </w:r>
-      <w:r>
-        <w:t>)</w:t>
+        <w:t>-&gt; Fascia 1: (1, 3, 1, 43, 9)</w:t>
+      </w:r>
+      <w:r>
+        <w:br/>
+        <w:t>-&gt; Fascia 2: (1, 1, 1, 43, 9)</w:t>
+      </w:r>
+      <w:r>
+        <w:br/>
+        <w:t>-&gt; Fascia 3: (1, 4, 5, 43, 9)</w:t>
+      </w:r>
+      <w:r>
+        <w:br/>
+        <w:t>-&gt; Fascia 4: (1, 1, 1, 43, 9)</w:t>
       </w:r>
       <w:r>
         <w:br/>
       </w:r>
       <w:r>
         <w:lastRenderedPageBreak/>
-        <w:t xml:space="preserve">-&gt; Fascia 5: (2, 7, </w:t>
-      </w:r>
-      <w:r>
-        <w:t>8</w:t>
-      </w:r>
-      <w:r>
-        <w:t>, 4</w:t>
-      </w:r>
-      <w:r>
-        <w:t>3</w:t>
-      </w:r>
-      <w:r>
-        <w:t xml:space="preserve">, </w:t>
-      </w:r>
-      <w:r>
-        <w:t>9</w:t>
-      </w:r>
-      <w:r>
-        <w:t>)</w:t>
-      </w:r>
-      <w:r>
-        <w:br/>
-        <w:t xml:space="preserve">-&gt; Fascia 6: (2, 3, </w:t>
-      </w:r>
-      <w:r>
-        <w:t>1</w:t>
-      </w:r>
-      <w:r>
-        <w:t>, 4</w:t>
-      </w:r>
-      <w:r>
-        <w:t>3</w:t>
-      </w:r>
-      <w:r>
-        <w:t xml:space="preserve">, </w:t>
-      </w:r>
-      <w:r>
-        <w:t>9</w:t>
-      </w:r>
-      <w:r>
-        <w:t>)</w:t>
+        <w:t>-&gt; Fascia 5: (2, 7, 8, 43, 9)</w:t>
+      </w:r>
+      <w:r>
+        <w:br/>
+        <w:t>-&gt; Fascia 6: (2, 3, 1, 43, 9)</w:t>
       </w:r>
     </w:p>
     <w:p>
@@ -24755,8 +24718,6 @@
       </w:r>
       <w:r>
         <w:br/>
-      </w:r>
-      <w:r>
         <w:t xml:space="preserve">- Tempo di risposta nel centro </w:t>
       </w:r>
       <w:r>
@@ -24767,13 +24728,7 @@
         <w:t>withdraw food</w:t>
       </w:r>
       <w:r>
-        <w:t xml:space="preserve">: </w:t>
-      </w:r>
-      <w:r>
-        <w:t>830</w:t>
-      </w:r>
-      <w:r>
-        <w:t>,</w:t>
+        <w:t>: 830,</w:t>
       </w:r>
       <w:r>
         <w:t>326723</w:t>
@@ -24860,10 +24815,7 @@
     </w:p>
     <w:p>
       <w:r>
-        <w:t xml:space="preserve">Raggiunta la configurazione finale, il tempo medio di </w:t>
-      </w:r>
-      <w:r>
-        <w:t xml:space="preserve">risposta nel centro </w:t>
+        <w:t xml:space="preserve">Raggiunta la configurazione finale, il tempo medio di risposta nel centro </w:t>
       </w:r>
       <w:r>
         <w:rPr>
@@ -24873,10 +24825,7 @@
         <w:t>withdraw food</w:t>
       </w:r>
       <w:r>
-        <w:t>, il t</w:t>
-      </w:r>
-      <w:r>
-        <w:t xml:space="preserve">empo di attesa nel centro </w:t>
+        <w:t xml:space="preserve">, il tempo di attesa nel centro </w:t>
       </w:r>
       <w:r>
         <w:rPr>
@@ -24892,10 +24841,7 @@
         <w:t xml:space="preserve"> </w:t>
       </w:r>
       <w:r>
-        <w:t>p</w:t>
-      </w:r>
-      <w:r>
-        <w:t xml:space="preserve">robabilità di perdita nel centro </w:t>
+        <w:t xml:space="preserve">probabilità di perdita nel centro </w:t>
       </w:r>
       <w:r>
         <w:rPr>
@@ -24906,6 +24852,1424 @@
       </w:r>
       <w:r>
         <w:t xml:space="preserve"> sono rappresentati dai seguenti grafici.</w:t>
+      </w:r>
+    </w:p>
+    <w:p>
+      <w:pPr>
+        <w:jc w:val="center"/>
+        <w:rPr>
+          <w:i/>
+          <w:iCs/>
+        </w:rPr>
+      </w:pPr>
+      <w:r>
+        <w:rPr>
+          <w:i/>
+          <w:iCs/>
+        </w:rPr>
+        <w:t>Tempo</w:t>
+      </w:r>
+      <w:r>
+        <w:rPr>
+          <w:i/>
+          <w:iCs/>
+        </w:rPr>
+        <w:t xml:space="preserve"> medio</w:t>
+      </w:r>
+      <w:r>
+        <w:rPr>
+          <w:i/>
+          <w:iCs/>
+        </w:rPr>
+        <w:t xml:space="preserve"> di risposta</w:t>
+      </w:r>
+      <w:r>
+        <w:rPr>
+          <w:i/>
+          <w:iCs/>
+        </w:rPr>
+        <w:t xml:space="preserve"> giornaliero</w:t>
+      </w:r>
+      <w:r>
+        <w:rPr>
+          <w:i/>
+          <w:iCs/>
+        </w:rPr>
+        <w:t xml:space="preserve"> del centro </w:t>
+      </w:r>
+      <w:r>
+        <w:rPr>
+          <w:i/>
+          <w:iCs/>
+        </w:rPr>
+        <w:t>withdraw food</w:t>
+      </w:r>
+      <w:r>
+        <w:rPr>
+          <w:i/>
+          <w:iCs/>
+        </w:rPr>
+        <w:t>:</w:t>
+      </w:r>
+    </w:p>
+    <w:p>
+      <w:r>
+        <w:rPr>
+          <w:noProof/>
+        </w:rPr>
+        <mc:AlternateContent>
+          <mc:Choice Requires="wps">
+            <w:drawing>
+              <wp:anchor distT="0" distB="0" distL="114300" distR="114300" simplePos="0" relativeHeight="251694080" behindDoc="0" locked="0" layoutInCell="1" allowOverlap="1" wp14:anchorId="3A5C90A4" wp14:editId="36C0DCA8">
+                <wp:simplePos x="0" y="0"/>
+                <wp:positionH relativeFrom="column">
+                  <wp:posOffset>443865</wp:posOffset>
+                </wp:positionH>
+                <wp:positionV relativeFrom="paragraph">
+                  <wp:posOffset>1642976</wp:posOffset>
+                </wp:positionV>
+                <wp:extent cx="5342467" cy="0"/>
+                <wp:effectExtent l="0" t="0" r="0" b="0"/>
+                <wp:wrapNone/>
+                <wp:docPr id="53" name="Connettore diritto 53"/>
+                <wp:cNvGraphicFramePr/>
+                <a:graphic xmlns:a="http://schemas.openxmlformats.org/drawingml/2006/main">
+                  <a:graphicData uri="http://schemas.microsoft.com/office/word/2010/wordprocessingShape">
+                    <wps:wsp>
+                      <wps:cNvCnPr/>
+                      <wps:spPr>
+                        <a:xfrm>
+                          <a:off x="0" y="0"/>
+                          <a:ext cx="5342467" cy="0"/>
+                        </a:xfrm>
+                        <a:prstGeom prst="line">
+                          <a:avLst/>
+                        </a:prstGeom>
+                      </wps:spPr>
+                      <wps:style>
+                        <a:lnRef idx="1">
+                          <a:schemeClr val="accent2"/>
+                        </a:lnRef>
+                        <a:fillRef idx="0">
+                          <a:schemeClr val="accent2"/>
+                        </a:fillRef>
+                        <a:effectRef idx="0">
+                          <a:schemeClr val="accent2"/>
+                        </a:effectRef>
+                        <a:fontRef idx="minor">
+                          <a:schemeClr val="tx1"/>
+                        </a:fontRef>
+                      </wps:style>
+                      <wps:bodyPr/>
+                    </wps:wsp>
+                  </a:graphicData>
+                </a:graphic>
+              </wp:anchor>
+            </w:drawing>
+          </mc:Choice>
+          <mc:Fallback>
+            <w:pict>
+              <v:line w14:anchorId="27978A62" id="Connettore diritto 53" o:spid="_x0000_s1026" style="position:absolute;z-index:251694080;visibility:visible;mso-wrap-style:square;mso-wrap-distance-left:9pt;mso-wrap-distance-top:0;mso-wrap-distance-right:9pt;mso-wrap-distance-bottom:0;mso-position-horizontal:absolute;mso-position-horizontal-relative:text;mso-position-vertical:absolute;mso-position-vertical-relative:text" from="34.95pt,129.35pt" to="455.6pt,129.35pt" o:gfxdata="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" strokecolor="#ed7d31 [3205]" strokeweight=".5pt">
+                <v:stroke joinstyle="miter"/>
+              </v:line>
+            </w:pict>
+          </mc:Fallback>
+        </mc:AlternateContent>
+      </w:r>
+      <w:r>
+        <w:rPr>
+          <w:noProof/>
+        </w:rPr>
+        <mc:AlternateContent>
+          <mc:Choice Requires="wps">
+            <w:drawing>
+              <wp:anchor distT="0" distB="0" distL="114300" distR="114300" simplePos="0" relativeHeight="251680768" behindDoc="0" locked="0" layoutInCell="1" allowOverlap="1" wp14:anchorId="0064B133" wp14:editId="661DBE53">
+                <wp:simplePos x="0" y="0"/>
+                <wp:positionH relativeFrom="column">
+                  <wp:posOffset>5220811</wp:posOffset>
+                </wp:positionH>
+                <wp:positionV relativeFrom="paragraph">
+                  <wp:posOffset>202565</wp:posOffset>
+                </wp:positionV>
+                <wp:extent cx="0" cy="2440305"/>
+                <wp:effectExtent l="0" t="0" r="38100" b="36195"/>
+                <wp:wrapNone/>
+                <wp:docPr id="42" name="Connettore diritto 42"/>
+                <wp:cNvGraphicFramePr/>
+                <a:graphic xmlns:a="http://schemas.openxmlformats.org/drawingml/2006/main">
+                  <a:graphicData uri="http://schemas.microsoft.com/office/word/2010/wordprocessingShape">
+                    <wps:wsp>
+                      <wps:cNvCnPr/>
+                      <wps:spPr>
+                        <a:xfrm>
+                          <a:off x="0" y="0"/>
+                          <a:ext cx="0" cy="2440305"/>
+                        </a:xfrm>
+                        <a:prstGeom prst="line">
+                          <a:avLst/>
+                        </a:prstGeom>
+                      </wps:spPr>
+                      <wps:style>
+                        <a:lnRef idx="1">
+                          <a:schemeClr val="accent1"/>
+                        </a:lnRef>
+                        <a:fillRef idx="0">
+                          <a:schemeClr val="accent1"/>
+                        </a:fillRef>
+                        <a:effectRef idx="0">
+                          <a:schemeClr val="accent1"/>
+                        </a:effectRef>
+                        <a:fontRef idx="minor">
+                          <a:schemeClr val="tx1"/>
+                        </a:fontRef>
+                      </wps:style>
+                      <wps:bodyPr/>
+                    </wps:wsp>
+                  </a:graphicData>
+                </a:graphic>
+                <wp14:sizeRelH relativeFrom="margin">
+                  <wp14:pctWidth>0</wp14:pctWidth>
+                </wp14:sizeRelH>
+                <wp14:sizeRelV relativeFrom="margin">
+                  <wp14:pctHeight>0</wp14:pctHeight>
+                </wp14:sizeRelV>
+              </wp:anchor>
+            </w:drawing>
+          </mc:Choice>
+          <mc:Fallback>
+            <w:pict>
+              <v:line w14:anchorId="15C3F2E5" id="Connettore diritto 42" o:spid="_x0000_s1026" style="position:absolute;z-index:251680768;visibility:visible;mso-wrap-style:square;mso-width-percent:0;mso-height-percent:0;mso-wrap-distance-left:9pt;mso-wrap-distance-top:0;mso-wrap-distance-right:9pt;mso-wrap-distance-bottom:0;mso-position-horizontal:absolute;mso-position-horizontal-relative:text;mso-position-vertical:absolute;mso-position-vertical-relative:text;mso-width-percent:0;mso-height-percent:0;mso-width-relative:margin;mso-height-relative:margin" from="411.1pt,15.95pt" to="411.1pt,208.1pt" o:gfxdata="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" strokecolor="#4472c4 [3204]" strokeweight=".5pt">
+                <v:stroke joinstyle="miter"/>
+              </v:line>
+            </w:pict>
+          </mc:Fallback>
+        </mc:AlternateContent>
+      </w:r>
+      <w:r>
+        <w:rPr>
+          <w:noProof/>
+        </w:rPr>
+        <mc:AlternateContent>
+          <mc:Choice Requires="wps">
+            <w:drawing>
+              <wp:anchor distT="0" distB="0" distL="114300" distR="114300" simplePos="0" relativeHeight="251678720" behindDoc="0" locked="0" layoutInCell="1" allowOverlap="1" wp14:anchorId="612B293B" wp14:editId="1E1B66B2">
+                <wp:simplePos x="0" y="0"/>
+                <wp:positionH relativeFrom="column">
+                  <wp:posOffset>3838575</wp:posOffset>
+                </wp:positionH>
+                <wp:positionV relativeFrom="paragraph">
+                  <wp:posOffset>201295</wp:posOffset>
+                </wp:positionV>
+                <wp:extent cx="0" cy="2440305"/>
+                <wp:effectExtent l="0" t="0" r="38100" b="36195"/>
+                <wp:wrapNone/>
+                <wp:docPr id="41" name="Connettore diritto 41"/>
+                <wp:cNvGraphicFramePr/>
+                <a:graphic xmlns:a="http://schemas.openxmlformats.org/drawingml/2006/main">
+                  <a:graphicData uri="http://schemas.microsoft.com/office/word/2010/wordprocessingShape">
+                    <wps:wsp>
+                      <wps:cNvCnPr/>
+                      <wps:spPr>
+                        <a:xfrm>
+                          <a:off x="0" y="0"/>
+                          <a:ext cx="0" cy="2440305"/>
+                        </a:xfrm>
+                        <a:prstGeom prst="line">
+                          <a:avLst/>
+                        </a:prstGeom>
+                      </wps:spPr>
+                      <wps:style>
+                        <a:lnRef idx="1">
+                          <a:schemeClr val="accent1"/>
+                        </a:lnRef>
+                        <a:fillRef idx="0">
+                          <a:schemeClr val="accent1"/>
+                        </a:fillRef>
+                        <a:effectRef idx="0">
+                          <a:schemeClr val="accent1"/>
+                        </a:effectRef>
+                        <a:fontRef idx="minor">
+                          <a:schemeClr val="tx1"/>
+                        </a:fontRef>
+                      </wps:style>
+                      <wps:bodyPr/>
+                    </wps:wsp>
+                  </a:graphicData>
+                </a:graphic>
+                <wp14:sizeRelH relativeFrom="margin">
+                  <wp14:pctWidth>0</wp14:pctWidth>
+                </wp14:sizeRelH>
+                <wp14:sizeRelV relativeFrom="margin">
+                  <wp14:pctHeight>0</wp14:pctHeight>
+                </wp14:sizeRelV>
+              </wp:anchor>
+            </w:drawing>
+          </mc:Choice>
+          <mc:Fallback>
+            <w:pict>
+              <v:line w14:anchorId="2B9E57B1" id="Connettore diritto 41" o:spid="_x0000_s1026" style="position:absolute;z-index:251678720;visibility:visible;mso-wrap-style:square;mso-width-percent:0;mso-height-percent:0;mso-wrap-distance-left:9pt;mso-wrap-distance-top:0;mso-wrap-distance-right:9pt;mso-wrap-distance-bottom:0;mso-position-horizontal:absolute;mso-position-horizontal-relative:text;mso-position-vertical:absolute;mso-position-vertical-relative:text;mso-width-percent:0;mso-height-percent:0;mso-width-relative:margin;mso-height-relative:margin" from="302.25pt,15.85pt" to="302.25pt,208pt" o:gfxdata="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" strokecolor="#4472c4 [3204]" strokeweight=".5pt">
+                <v:stroke joinstyle="miter"/>
+              </v:line>
+            </w:pict>
+          </mc:Fallback>
+        </mc:AlternateContent>
+      </w:r>
+      <w:r>
+        <w:rPr>
+          <w:noProof/>
+        </w:rPr>
+        <mc:AlternateContent>
+          <mc:Choice Requires="wps">
+            <w:drawing>
+              <wp:anchor distT="0" distB="0" distL="114300" distR="114300" simplePos="0" relativeHeight="251676672" behindDoc="0" locked="0" layoutInCell="1" allowOverlap="1" wp14:anchorId="1C7B3F3F" wp14:editId="1C3F8DC3">
+                <wp:simplePos x="0" y="0"/>
+                <wp:positionH relativeFrom="column">
+                  <wp:posOffset>2780665</wp:posOffset>
+                </wp:positionH>
+                <wp:positionV relativeFrom="paragraph">
+                  <wp:posOffset>200025</wp:posOffset>
+                </wp:positionV>
+                <wp:extent cx="0" cy="2440305"/>
+                <wp:effectExtent l="0" t="0" r="38100" b="36195"/>
+                <wp:wrapNone/>
+                <wp:docPr id="40" name="Connettore diritto 40"/>
+                <wp:cNvGraphicFramePr/>
+                <a:graphic xmlns:a="http://schemas.openxmlformats.org/drawingml/2006/main">
+                  <a:graphicData uri="http://schemas.microsoft.com/office/word/2010/wordprocessingShape">
+                    <wps:wsp>
+                      <wps:cNvCnPr/>
+                      <wps:spPr>
+                        <a:xfrm>
+                          <a:off x="0" y="0"/>
+                          <a:ext cx="0" cy="2440305"/>
+                        </a:xfrm>
+                        <a:prstGeom prst="line">
+                          <a:avLst/>
+                        </a:prstGeom>
+                      </wps:spPr>
+                      <wps:style>
+                        <a:lnRef idx="1">
+                          <a:schemeClr val="accent1"/>
+                        </a:lnRef>
+                        <a:fillRef idx="0">
+                          <a:schemeClr val="accent1"/>
+                        </a:fillRef>
+                        <a:effectRef idx="0">
+                          <a:schemeClr val="accent1"/>
+                        </a:effectRef>
+                        <a:fontRef idx="minor">
+                          <a:schemeClr val="tx1"/>
+                        </a:fontRef>
+                      </wps:style>
+                      <wps:bodyPr/>
+                    </wps:wsp>
+                  </a:graphicData>
+                </a:graphic>
+                <wp14:sizeRelH relativeFrom="margin">
+                  <wp14:pctWidth>0</wp14:pctWidth>
+                </wp14:sizeRelH>
+                <wp14:sizeRelV relativeFrom="margin">
+                  <wp14:pctHeight>0</wp14:pctHeight>
+                </wp14:sizeRelV>
+              </wp:anchor>
+            </w:drawing>
+          </mc:Choice>
+          <mc:Fallback>
+            <w:pict>
+              <v:line w14:anchorId="52A841B0" id="Connettore diritto 40" o:spid="_x0000_s1026" style="position:absolute;z-index:251676672;visibility:visible;mso-wrap-style:square;mso-width-percent:0;mso-height-percent:0;mso-wrap-distance-left:9pt;mso-wrap-distance-top:0;mso-wrap-distance-right:9pt;mso-wrap-distance-bottom:0;mso-position-horizontal:absolute;mso-position-horizontal-relative:text;mso-position-vertical:absolute;mso-position-vertical-relative:text;mso-width-percent:0;mso-height-percent:0;mso-width-relative:margin;mso-height-relative:margin" from="218.95pt,15.75pt" to="218.95pt,207.9pt" o:gfxdata="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" strokecolor="#4472c4 [3204]" strokeweight=".5pt">
+                <v:stroke joinstyle="miter"/>
+              </v:line>
+            </w:pict>
+          </mc:Fallback>
+        </mc:AlternateContent>
+      </w:r>
+      <w:r>
+        <w:rPr>
+          <w:noProof/>
+        </w:rPr>
+        <mc:AlternateContent>
+          <mc:Choice Requires="wps">
+            <w:drawing>
+              <wp:anchor distT="0" distB="0" distL="114300" distR="114300" simplePos="0" relativeHeight="251674624" behindDoc="0" locked="0" layoutInCell="1" allowOverlap="1" wp14:anchorId="0DDDC1E0" wp14:editId="4D2E362D">
+                <wp:simplePos x="0" y="0"/>
+                <wp:positionH relativeFrom="column">
+                  <wp:posOffset>1737360</wp:posOffset>
+                </wp:positionH>
+                <wp:positionV relativeFrom="paragraph">
+                  <wp:posOffset>200025</wp:posOffset>
+                </wp:positionV>
+                <wp:extent cx="0" cy="2440305"/>
+                <wp:effectExtent l="0" t="0" r="38100" b="36195"/>
+                <wp:wrapNone/>
+                <wp:docPr id="39" name="Connettore diritto 39"/>
+                <wp:cNvGraphicFramePr/>
+                <a:graphic xmlns:a="http://schemas.openxmlformats.org/drawingml/2006/main">
+                  <a:graphicData uri="http://schemas.microsoft.com/office/word/2010/wordprocessingShape">
+                    <wps:wsp>
+                      <wps:cNvCnPr/>
+                      <wps:spPr>
+                        <a:xfrm>
+                          <a:off x="0" y="0"/>
+                          <a:ext cx="0" cy="2440305"/>
+                        </a:xfrm>
+                        <a:prstGeom prst="line">
+                          <a:avLst/>
+                        </a:prstGeom>
+                      </wps:spPr>
+                      <wps:style>
+                        <a:lnRef idx="1">
+                          <a:schemeClr val="accent1"/>
+                        </a:lnRef>
+                        <a:fillRef idx="0">
+                          <a:schemeClr val="accent1"/>
+                        </a:fillRef>
+                        <a:effectRef idx="0">
+                          <a:schemeClr val="accent1"/>
+                        </a:effectRef>
+                        <a:fontRef idx="minor">
+                          <a:schemeClr val="tx1"/>
+                        </a:fontRef>
+                      </wps:style>
+                      <wps:bodyPr/>
+                    </wps:wsp>
+                  </a:graphicData>
+                </a:graphic>
+                <wp14:sizeRelH relativeFrom="margin">
+                  <wp14:pctWidth>0</wp14:pctWidth>
+                </wp14:sizeRelH>
+                <wp14:sizeRelV relativeFrom="margin">
+                  <wp14:pctHeight>0</wp14:pctHeight>
+                </wp14:sizeRelV>
+              </wp:anchor>
+            </w:drawing>
+          </mc:Choice>
+          <mc:Fallback>
+            <w:pict>
+              <v:line w14:anchorId="6BA82A31" id="Connettore diritto 39" o:spid="_x0000_s1026" style="position:absolute;z-index:251674624;visibility:visible;mso-wrap-style:square;mso-width-percent:0;mso-height-percent:0;mso-wrap-distance-left:9pt;mso-wrap-distance-top:0;mso-wrap-distance-right:9pt;mso-wrap-distance-bottom:0;mso-position-horizontal:absolute;mso-position-horizontal-relative:text;mso-position-vertical:absolute;mso-position-vertical-relative:text;mso-width-percent:0;mso-height-percent:0;mso-width-relative:margin;mso-height-relative:margin" from="136.8pt,15.75pt" to="136.8pt,207.9pt" o:gfxdata="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" strokecolor="#4472c4 [3204]" strokeweight=".5pt">
+                <v:stroke joinstyle="miter"/>
+              </v:line>
+            </w:pict>
+          </mc:Fallback>
+        </mc:AlternateContent>
+      </w:r>
+      <w:r>
+        <w:rPr>
+          <w:noProof/>
+        </w:rPr>
+        <mc:AlternateContent>
+          <mc:Choice Requires="wps">
+            <w:drawing>
+              <wp:anchor distT="0" distB="0" distL="114300" distR="114300" simplePos="0" relativeHeight="251672576" behindDoc="0" locked="0" layoutInCell="1" allowOverlap="1" wp14:anchorId="73B59B17" wp14:editId="00E12901">
+                <wp:simplePos x="0" y="0"/>
+                <wp:positionH relativeFrom="column">
+                  <wp:posOffset>1389149</wp:posOffset>
+                </wp:positionH>
+                <wp:positionV relativeFrom="paragraph">
+                  <wp:posOffset>200660</wp:posOffset>
+                </wp:positionV>
+                <wp:extent cx="0" cy="2440699"/>
+                <wp:effectExtent l="0" t="0" r="38100" b="36195"/>
+                <wp:wrapNone/>
+                <wp:docPr id="38" name="Connettore diritto 38"/>
+                <wp:cNvGraphicFramePr/>
+                <a:graphic xmlns:a="http://schemas.openxmlformats.org/drawingml/2006/main">
+                  <a:graphicData uri="http://schemas.microsoft.com/office/word/2010/wordprocessingShape">
+                    <wps:wsp>
+                      <wps:cNvCnPr/>
+                      <wps:spPr>
+                        <a:xfrm>
+                          <a:off x="0" y="0"/>
+                          <a:ext cx="0" cy="2440699"/>
+                        </a:xfrm>
+                        <a:prstGeom prst="line">
+                          <a:avLst/>
+                        </a:prstGeom>
+                      </wps:spPr>
+                      <wps:style>
+                        <a:lnRef idx="1">
+                          <a:schemeClr val="accent1"/>
+                        </a:lnRef>
+                        <a:fillRef idx="0">
+                          <a:schemeClr val="accent1"/>
+                        </a:fillRef>
+                        <a:effectRef idx="0">
+                          <a:schemeClr val="accent1"/>
+                        </a:effectRef>
+                        <a:fontRef idx="minor">
+                          <a:schemeClr val="tx1"/>
+                        </a:fontRef>
+                      </wps:style>
+                      <wps:bodyPr/>
+                    </wps:wsp>
+                  </a:graphicData>
+                </a:graphic>
+                <wp14:sizeRelH relativeFrom="margin">
+                  <wp14:pctWidth>0</wp14:pctWidth>
+                </wp14:sizeRelH>
+                <wp14:sizeRelV relativeFrom="margin">
+                  <wp14:pctHeight>0</wp14:pctHeight>
+                </wp14:sizeRelV>
+              </wp:anchor>
+            </w:drawing>
+          </mc:Choice>
+          <mc:Fallback>
+            <w:pict>
+              <v:line w14:anchorId="2965A1FC" id="Connettore diritto 38" o:spid="_x0000_s1026" style="position:absolute;z-index:251672576;visibility:visible;mso-wrap-style:square;mso-width-percent:0;mso-height-percent:0;mso-wrap-distance-left:9pt;mso-wrap-distance-top:0;mso-wrap-distance-right:9pt;mso-wrap-distance-bottom:0;mso-position-horizontal:absolute;mso-position-horizontal-relative:text;mso-position-vertical:absolute;mso-position-vertical-relative:text;mso-width-percent:0;mso-height-percent:0;mso-width-relative:margin;mso-height-relative:margin" from="109.4pt,15.8pt" to="109.4pt,208pt" o:gfxdata="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" strokecolor="#4472c4 [3204]" strokeweight=".5pt">
+                <v:stroke joinstyle="miter"/>
+              </v:line>
+            </w:pict>
+          </mc:Fallback>
+        </mc:AlternateContent>
+      </w:r>
+      <w:r>
+        <w:rPr>
+          <w:noProof/>
+        </w:rPr>
+        <w:drawing>
+          <wp:inline distT="0" distB="0" distL="0" distR="0" wp14:anchorId="275C06C1" wp14:editId="58EEB7DF">
+            <wp:extent cx="6120130" cy="2903855"/>
+            <wp:effectExtent l="0" t="0" r="0" b="0"/>
+            <wp:docPr id="33" name="Immagine 33"/>
+            <wp:cNvGraphicFramePr>
+              <a:graphicFrameLocks xmlns:a="http://schemas.openxmlformats.org/drawingml/2006/main" noChangeAspect="1"/>
+            </wp:cNvGraphicFramePr>
+            <a:graphic xmlns:a="http://schemas.openxmlformats.org/drawingml/2006/main">
+              <a:graphicData uri="http://schemas.openxmlformats.org/drawingml/2006/picture">
+                <pic:pic xmlns:pic="http://schemas.openxmlformats.org/drawingml/2006/picture">
+                  <pic:nvPicPr>
+                    <pic:cNvPr id="33" name="Immagine 33"/>
+                    <pic:cNvPicPr/>
+                  </pic:nvPicPr>
+                  <pic:blipFill>
+                    <a:blip r:embed="rId34" cstate="print">
+                      <a:extLst>
+                        <a:ext uri="{28A0092B-C50C-407E-A947-70E740481C1C}">
+                          <a14:useLocalDpi xmlns:a14="http://schemas.microsoft.com/office/drawing/2010/main" val="0"/>
+                        </a:ext>
+                      </a:extLst>
+                    </a:blip>
+                    <a:stretch>
+                      <a:fillRect/>
+                    </a:stretch>
+                  </pic:blipFill>
+                  <pic:spPr>
+                    <a:xfrm>
+                      <a:off x="0" y="0"/>
+                      <a:ext cx="6120130" cy="2903855"/>
+                    </a:xfrm>
+                    <a:prstGeom prst="rect">
+                      <a:avLst/>
+                    </a:prstGeom>
+                  </pic:spPr>
+                </pic:pic>
+              </a:graphicData>
+            </a:graphic>
+          </wp:inline>
+        </w:drawing>
+      </w:r>
+    </w:p>
+    <w:p>
+      <w:pPr>
+        <w:jc w:val="center"/>
+        <w:rPr>
+          <w:i/>
+          <w:iCs/>
+        </w:rPr>
+      </w:pPr>
+      <w:r>
+        <w:rPr>
+          <w:i/>
+          <w:iCs/>
+        </w:rPr>
+        <w:t xml:space="preserve">Tempo medio di </w:t>
+      </w:r>
+      <w:r>
+        <w:rPr>
+          <w:i/>
+          <w:iCs/>
+        </w:rPr>
+        <w:t>attesa</w:t>
+      </w:r>
+      <w:r>
+        <w:rPr>
+          <w:i/>
+          <w:iCs/>
+        </w:rPr>
+        <w:t xml:space="preserve"> giornaliero</w:t>
+      </w:r>
+      <w:r>
+        <w:rPr>
+          <w:i/>
+          <w:iCs/>
+        </w:rPr>
+        <w:t xml:space="preserve"> del centro </w:t>
+      </w:r>
+      <w:r>
+        <w:rPr>
+          <w:i/>
+          <w:iCs/>
+        </w:rPr>
+        <w:t>consuption</w:t>
+      </w:r>
+      <w:r>
+        <w:rPr>
+          <w:i/>
+          <w:iCs/>
+        </w:rPr>
+        <w:t>:</w:t>
+      </w:r>
+    </w:p>
+    <w:p>
+      <w:r>
+        <w:rPr>
+          <w:noProof/>
+        </w:rPr>
+        <mc:AlternateContent>
+          <mc:Choice Requires="wps">
+            <w:drawing>
+              <wp:anchor distT="0" distB="0" distL="114300" distR="114300" simplePos="0" relativeHeight="251682816" behindDoc="0" locked="0" layoutInCell="1" allowOverlap="1" wp14:anchorId="0E221647" wp14:editId="3D7E04A2">
+                <wp:simplePos x="0" y="0"/>
+                <wp:positionH relativeFrom="column">
+                  <wp:posOffset>1325880</wp:posOffset>
+                </wp:positionH>
+                <wp:positionV relativeFrom="paragraph">
+                  <wp:posOffset>168910</wp:posOffset>
+                </wp:positionV>
+                <wp:extent cx="0" cy="2440305"/>
+                <wp:effectExtent l="0" t="0" r="38100" b="36195"/>
+                <wp:wrapNone/>
+                <wp:docPr id="43" name="Connettore diritto 43"/>
+                <wp:cNvGraphicFramePr/>
+                <a:graphic xmlns:a="http://schemas.openxmlformats.org/drawingml/2006/main">
+                  <a:graphicData uri="http://schemas.microsoft.com/office/word/2010/wordprocessingShape">
+                    <wps:wsp>
+                      <wps:cNvCnPr/>
+                      <wps:spPr>
+                        <a:xfrm>
+                          <a:off x="0" y="0"/>
+                          <a:ext cx="0" cy="2440305"/>
+                        </a:xfrm>
+                        <a:prstGeom prst="line">
+                          <a:avLst/>
+                        </a:prstGeom>
+                      </wps:spPr>
+                      <wps:style>
+                        <a:lnRef idx="1">
+                          <a:schemeClr val="accent1"/>
+                        </a:lnRef>
+                        <a:fillRef idx="0">
+                          <a:schemeClr val="accent1"/>
+                        </a:fillRef>
+                        <a:effectRef idx="0">
+                          <a:schemeClr val="accent1"/>
+                        </a:effectRef>
+                        <a:fontRef idx="minor">
+                          <a:schemeClr val="tx1"/>
+                        </a:fontRef>
+                      </wps:style>
+                      <wps:bodyPr/>
+                    </wps:wsp>
+                  </a:graphicData>
+                </a:graphic>
+                <wp14:sizeRelH relativeFrom="margin">
+                  <wp14:pctWidth>0</wp14:pctWidth>
+                </wp14:sizeRelH>
+                <wp14:sizeRelV relativeFrom="margin">
+                  <wp14:pctHeight>0</wp14:pctHeight>
+                </wp14:sizeRelV>
+              </wp:anchor>
+            </w:drawing>
+          </mc:Choice>
+          <mc:Fallback>
+            <w:pict>
+              <v:line w14:anchorId="36B6029A" id="Connettore diritto 43" o:spid="_x0000_s1026" style="position:absolute;z-index:251682816;visibility:visible;mso-wrap-style:square;mso-width-percent:0;mso-height-percent:0;mso-wrap-distance-left:9pt;mso-wrap-distance-top:0;mso-wrap-distance-right:9pt;mso-wrap-distance-bottom:0;mso-position-horizontal:absolute;mso-position-horizontal-relative:text;mso-position-vertical:absolute;mso-position-vertical-relative:text;mso-width-percent:0;mso-height-percent:0;mso-width-relative:margin;mso-height-relative:margin" from="104.4pt,13.3pt" to="104.4pt,205.45pt" o:gfxdata="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" strokecolor="#4472c4 [3204]" strokeweight=".5pt">
+                <v:stroke joinstyle="miter"/>
+              </v:line>
+            </w:pict>
+          </mc:Fallback>
+        </mc:AlternateContent>
+      </w:r>
+      <w:r>
+        <w:rPr>
+          <w:noProof/>
+        </w:rPr>
+        <mc:AlternateContent>
+          <mc:Choice Requires="wps">
+            <w:drawing>
+              <wp:anchor distT="0" distB="0" distL="114300" distR="114300" simplePos="0" relativeHeight="251683840" behindDoc="0" locked="0" layoutInCell="1" allowOverlap="1" wp14:anchorId="168B6918" wp14:editId="00B1BBCB">
+                <wp:simplePos x="0" y="0"/>
+                <wp:positionH relativeFrom="column">
+                  <wp:posOffset>1674495</wp:posOffset>
+                </wp:positionH>
+                <wp:positionV relativeFrom="paragraph">
+                  <wp:posOffset>168275</wp:posOffset>
+                </wp:positionV>
+                <wp:extent cx="0" cy="2440305"/>
+                <wp:effectExtent l="0" t="0" r="38100" b="36195"/>
+                <wp:wrapNone/>
+                <wp:docPr id="44" name="Connettore diritto 44"/>
+                <wp:cNvGraphicFramePr/>
+                <a:graphic xmlns:a="http://schemas.openxmlformats.org/drawingml/2006/main">
+                  <a:graphicData uri="http://schemas.microsoft.com/office/word/2010/wordprocessingShape">
+                    <wps:wsp>
+                      <wps:cNvCnPr/>
+                      <wps:spPr>
+                        <a:xfrm>
+                          <a:off x="0" y="0"/>
+                          <a:ext cx="0" cy="2440305"/>
+                        </a:xfrm>
+                        <a:prstGeom prst="line">
+                          <a:avLst/>
+                        </a:prstGeom>
+                      </wps:spPr>
+                      <wps:style>
+                        <a:lnRef idx="1">
+                          <a:schemeClr val="accent1"/>
+                        </a:lnRef>
+                        <a:fillRef idx="0">
+                          <a:schemeClr val="accent1"/>
+                        </a:fillRef>
+                        <a:effectRef idx="0">
+                          <a:schemeClr val="accent1"/>
+                        </a:effectRef>
+                        <a:fontRef idx="minor">
+                          <a:schemeClr val="tx1"/>
+                        </a:fontRef>
+                      </wps:style>
+                      <wps:bodyPr/>
+                    </wps:wsp>
+                  </a:graphicData>
+                </a:graphic>
+                <wp14:sizeRelH relativeFrom="margin">
+                  <wp14:pctWidth>0</wp14:pctWidth>
+                </wp14:sizeRelH>
+                <wp14:sizeRelV relativeFrom="margin">
+                  <wp14:pctHeight>0</wp14:pctHeight>
+                </wp14:sizeRelV>
+              </wp:anchor>
+            </w:drawing>
+          </mc:Choice>
+          <mc:Fallback>
+            <w:pict>
+              <v:line w14:anchorId="77181EDE" id="Connettore diritto 44" o:spid="_x0000_s1026" style="position:absolute;z-index:251683840;visibility:visible;mso-wrap-style:square;mso-width-percent:0;mso-height-percent:0;mso-wrap-distance-left:9pt;mso-wrap-distance-top:0;mso-wrap-distance-right:9pt;mso-wrap-distance-bottom:0;mso-position-horizontal:absolute;mso-position-horizontal-relative:text;mso-position-vertical:absolute;mso-position-vertical-relative:text;mso-width-percent:0;mso-height-percent:0;mso-width-relative:margin;mso-height-relative:margin" from="131.85pt,13.25pt" to="131.85pt,205.4pt" o:gfxdata="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" strokecolor="#4472c4 [3204]" strokeweight=".5pt">
+                <v:stroke joinstyle="miter"/>
+              </v:line>
+            </w:pict>
+          </mc:Fallback>
+        </mc:AlternateContent>
+      </w:r>
+      <w:r>
+        <w:rPr>
+          <w:noProof/>
+        </w:rPr>
+        <mc:AlternateContent>
+          <mc:Choice Requires="wps">
+            <w:drawing>
+              <wp:anchor distT="0" distB="0" distL="114300" distR="114300" simplePos="0" relativeHeight="251684864" behindDoc="0" locked="0" layoutInCell="1" allowOverlap="1" wp14:anchorId="54DA5EF6" wp14:editId="615122D2">
+                <wp:simplePos x="0" y="0"/>
+                <wp:positionH relativeFrom="column">
+                  <wp:posOffset>2717800</wp:posOffset>
+                </wp:positionH>
+                <wp:positionV relativeFrom="paragraph">
+                  <wp:posOffset>168275</wp:posOffset>
+                </wp:positionV>
+                <wp:extent cx="0" cy="2440305"/>
+                <wp:effectExtent l="0" t="0" r="38100" b="36195"/>
+                <wp:wrapNone/>
+                <wp:docPr id="45" name="Connettore diritto 45"/>
+                <wp:cNvGraphicFramePr/>
+                <a:graphic xmlns:a="http://schemas.openxmlformats.org/drawingml/2006/main">
+                  <a:graphicData uri="http://schemas.microsoft.com/office/word/2010/wordprocessingShape">
+                    <wps:wsp>
+                      <wps:cNvCnPr/>
+                      <wps:spPr>
+                        <a:xfrm>
+                          <a:off x="0" y="0"/>
+                          <a:ext cx="0" cy="2440305"/>
+                        </a:xfrm>
+                        <a:prstGeom prst="line">
+                          <a:avLst/>
+                        </a:prstGeom>
+                      </wps:spPr>
+                      <wps:style>
+                        <a:lnRef idx="1">
+                          <a:schemeClr val="accent1"/>
+                        </a:lnRef>
+                        <a:fillRef idx="0">
+                          <a:schemeClr val="accent1"/>
+                        </a:fillRef>
+                        <a:effectRef idx="0">
+                          <a:schemeClr val="accent1"/>
+                        </a:effectRef>
+                        <a:fontRef idx="minor">
+                          <a:schemeClr val="tx1"/>
+                        </a:fontRef>
+                      </wps:style>
+                      <wps:bodyPr/>
+                    </wps:wsp>
+                  </a:graphicData>
+                </a:graphic>
+                <wp14:sizeRelH relativeFrom="margin">
+                  <wp14:pctWidth>0</wp14:pctWidth>
+                </wp14:sizeRelH>
+                <wp14:sizeRelV relativeFrom="margin">
+                  <wp14:pctHeight>0</wp14:pctHeight>
+                </wp14:sizeRelV>
+              </wp:anchor>
+            </w:drawing>
+          </mc:Choice>
+          <mc:Fallback>
+            <w:pict>
+              <v:line w14:anchorId="71C1FC28" id="Connettore diritto 45" o:spid="_x0000_s1026" style="position:absolute;z-index:251684864;visibility:visible;mso-wrap-style:square;mso-width-percent:0;mso-height-percent:0;mso-wrap-distance-left:9pt;mso-wrap-distance-top:0;mso-wrap-distance-right:9pt;mso-wrap-distance-bottom:0;mso-position-horizontal:absolute;mso-position-horizontal-relative:text;mso-position-vertical:absolute;mso-position-vertical-relative:text;mso-width-percent:0;mso-height-percent:0;mso-width-relative:margin;mso-height-relative:margin" from="214pt,13.25pt" to="214pt,205.4pt" o:gfxdata="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" strokecolor="#4472c4 [3204]" strokeweight=".5pt">
+                <v:stroke joinstyle="miter"/>
+              </v:line>
+            </w:pict>
+          </mc:Fallback>
+        </mc:AlternateContent>
+      </w:r>
+      <w:r>
+        <w:rPr>
+          <w:noProof/>
+        </w:rPr>
+        <mc:AlternateContent>
+          <mc:Choice Requires="wps">
+            <w:drawing>
+              <wp:anchor distT="0" distB="0" distL="114300" distR="114300" simplePos="0" relativeHeight="251685888" behindDoc="0" locked="0" layoutInCell="1" allowOverlap="1" wp14:anchorId="572AC049" wp14:editId="660ED012">
+                <wp:simplePos x="0" y="0"/>
+                <wp:positionH relativeFrom="column">
+                  <wp:posOffset>3775710</wp:posOffset>
+                </wp:positionH>
+                <wp:positionV relativeFrom="paragraph">
+                  <wp:posOffset>169545</wp:posOffset>
+                </wp:positionV>
+                <wp:extent cx="0" cy="2440305"/>
+                <wp:effectExtent l="0" t="0" r="38100" b="36195"/>
+                <wp:wrapNone/>
+                <wp:docPr id="46" name="Connettore diritto 46"/>
+                <wp:cNvGraphicFramePr/>
+                <a:graphic xmlns:a="http://schemas.openxmlformats.org/drawingml/2006/main">
+                  <a:graphicData uri="http://schemas.microsoft.com/office/word/2010/wordprocessingShape">
+                    <wps:wsp>
+                      <wps:cNvCnPr/>
+                      <wps:spPr>
+                        <a:xfrm>
+                          <a:off x="0" y="0"/>
+                          <a:ext cx="0" cy="2440305"/>
+                        </a:xfrm>
+                        <a:prstGeom prst="line">
+                          <a:avLst/>
+                        </a:prstGeom>
+                      </wps:spPr>
+                      <wps:style>
+                        <a:lnRef idx="1">
+                          <a:schemeClr val="accent1"/>
+                        </a:lnRef>
+                        <a:fillRef idx="0">
+                          <a:schemeClr val="accent1"/>
+                        </a:fillRef>
+                        <a:effectRef idx="0">
+                          <a:schemeClr val="accent1"/>
+                        </a:effectRef>
+                        <a:fontRef idx="minor">
+                          <a:schemeClr val="tx1"/>
+                        </a:fontRef>
+                      </wps:style>
+                      <wps:bodyPr/>
+                    </wps:wsp>
+                  </a:graphicData>
+                </a:graphic>
+                <wp14:sizeRelH relativeFrom="margin">
+                  <wp14:pctWidth>0</wp14:pctWidth>
+                </wp14:sizeRelH>
+                <wp14:sizeRelV relativeFrom="margin">
+                  <wp14:pctHeight>0</wp14:pctHeight>
+                </wp14:sizeRelV>
+              </wp:anchor>
+            </w:drawing>
+          </mc:Choice>
+          <mc:Fallback>
+            <w:pict>
+              <v:line w14:anchorId="5CEF9E94" id="Connettore diritto 46" o:spid="_x0000_s1026" style="position:absolute;z-index:251685888;visibility:visible;mso-wrap-style:square;mso-width-percent:0;mso-height-percent:0;mso-wrap-distance-left:9pt;mso-wrap-distance-top:0;mso-wrap-distance-right:9pt;mso-wrap-distance-bottom:0;mso-position-horizontal:absolute;mso-position-horizontal-relative:text;mso-position-vertical:absolute;mso-position-vertical-relative:text;mso-width-percent:0;mso-height-percent:0;mso-width-relative:margin;mso-height-relative:margin" from="297.3pt,13.35pt" to="297.3pt,205.5pt" o:gfxdata="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" strokecolor="#4472c4 [3204]" strokeweight=".5pt">
+                <v:stroke joinstyle="miter"/>
+              </v:line>
+            </w:pict>
+          </mc:Fallback>
+        </mc:AlternateContent>
+      </w:r>
+      <w:r>
+        <w:rPr>
+          <w:noProof/>
+        </w:rPr>
+        <mc:AlternateContent>
+          <mc:Choice Requires="wps">
+            <w:drawing>
+              <wp:anchor distT="0" distB="0" distL="114300" distR="114300" simplePos="0" relativeHeight="251686912" behindDoc="0" locked="0" layoutInCell="1" allowOverlap="1" wp14:anchorId="3CE327E3" wp14:editId="4E3F1B80">
+                <wp:simplePos x="0" y="0"/>
+                <wp:positionH relativeFrom="column">
+                  <wp:posOffset>5157816</wp:posOffset>
+                </wp:positionH>
+                <wp:positionV relativeFrom="paragraph">
+                  <wp:posOffset>170815</wp:posOffset>
+                </wp:positionV>
+                <wp:extent cx="0" cy="2440305"/>
+                <wp:effectExtent l="0" t="0" r="38100" b="36195"/>
+                <wp:wrapNone/>
+                <wp:docPr id="47" name="Connettore diritto 47"/>
+                <wp:cNvGraphicFramePr/>
+                <a:graphic xmlns:a="http://schemas.openxmlformats.org/drawingml/2006/main">
+                  <a:graphicData uri="http://schemas.microsoft.com/office/word/2010/wordprocessingShape">
+                    <wps:wsp>
+                      <wps:cNvCnPr/>
+                      <wps:spPr>
+                        <a:xfrm>
+                          <a:off x="0" y="0"/>
+                          <a:ext cx="0" cy="2440305"/>
+                        </a:xfrm>
+                        <a:prstGeom prst="line">
+                          <a:avLst/>
+                        </a:prstGeom>
+                      </wps:spPr>
+                      <wps:style>
+                        <a:lnRef idx="1">
+                          <a:schemeClr val="accent1"/>
+                        </a:lnRef>
+                        <a:fillRef idx="0">
+                          <a:schemeClr val="accent1"/>
+                        </a:fillRef>
+                        <a:effectRef idx="0">
+                          <a:schemeClr val="accent1"/>
+                        </a:effectRef>
+                        <a:fontRef idx="minor">
+                          <a:schemeClr val="tx1"/>
+                        </a:fontRef>
+                      </wps:style>
+                      <wps:bodyPr/>
+                    </wps:wsp>
+                  </a:graphicData>
+                </a:graphic>
+                <wp14:sizeRelH relativeFrom="margin">
+                  <wp14:pctWidth>0</wp14:pctWidth>
+                </wp14:sizeRelH>
+                <wp14:sizeRelV relativeFrom="margin">
+                  <wp14:pctHeight>0</wp14:pctHeight>
+                </wp14:sizeRelV>
+              </wp:anchor>
+            </w:drawing>
+          </mc:Choice>
+          <mc:Fallback>
+            <w:pict>
+              <v:line w14:anchorId="49194616" id="Connettore diritto 47" o:spid="_x0000_s1026" style="position:absolute;z-index:251686912;visibility:visible;mso-wrap-style:square;mso-width-percent:0;mso-height-percent:0;mso-wrap-distance-left:9pt;mso-wrap-distance-top:0;mso-wrap-distance-right:9pt;mso-wrap-distance-bottom:0;mso-position-horizontal:absolute;mso-position-horizontal-relative:text;mso-position-vertical:absolute;mso-position-vertical-relative:text;mso-width-percent:0;mso-height-percent:0;mso-width-relative:margin;mso-height-relative:margin" from="406.15pt,13.45pt" to="406.15pt,205.6pt" o:gfxdata="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" strokecolor="#4472c4 [3204]" strokeweight=".5pt">
+                <v:stroke joinstyle="miter"/>
+              </v:line>
+            </w:pict>
+          </mc:Fallback>
+        </mc:AlternateContent>
+      </w:r>
+      <w:r>
+        <w:rPr>
+          <w:noProof/>
+        </w:rPr>
+        <w:drawing>
+          <wp:inline distT="0" distB="0" distL="0" distR="0" wp14:anchorId="30606C62" wp14:editId="4DC3DFC7">
+            <wp:extent cx="6018709" cy="2860964"/>
+            <wp:effectExtent l="0" t="0" r="1270" b="0"/>
+            <wp:docPr id="34" name="Immagine 34"/>
+            <wp:cNvGraphicFramePr>
+              <a:graphicFrameLocks xmlns:a="http://schemas.openxmlformats.org/drawingml/2006/main" noChangeAspect="1"/>
+            </wp:cNvGraphicFramePr>
+            <a:graphic xmlns:a="http://schemas.openxmlformats.org/drawingml/2006/main">
+              <a:graphicData uri="http://schemas.openxmlformats.org/drawingml/2006/picture">
+                <pic:pic xmlns:pic="http://schemas.openxmlformats.org/drawingml/2006/picture">
+                  <pic:nvPicPr>
+                    <pic:cNvPr id="34" name="Immagine 34"/>
+                    <pic:cNvPicPr/>
+                  </pic:nvPicPr>
+                  <pic:blipFill>
+                    <a:blip r:embed="rId35" cstate="print">
+                      <a:extLst>
+                        <a:ext uri="{28A0092B-C50C-407E-A947-70E740481C1C}">
+                          <a14:useLocalDpi xmlns:a14="http://schemas.microsoft.com/office/drawing/2010/main" val="0"/>
+                        </a:ext>
+                      </a:extLst>
+                    </a:blip>
+                    <a:stretch>
+                      <a:fillRect/>
+                    </a:stretch>
+                  </pic:blipFill>
+                  <pic:spPr>
+                    <a:xfrm>
+                      <a:off x="0" y="0"/>
+                      <a:ext cx="6068026" cy="2884406"/>
+                    </a:xfrm>
+                    <a:prstGeom prst="rect">
+                      <a:avLst/>
+                    </a:prstGeom>
+                  </pic:spPr>
+                </pic:pic>
+              </a:graphicData>
+            </a:graphic>
+          </wp:inline>
+        </w:drawing>
+      </w:r>
+    </w:p>
+    <w:p/>
+    <w:p>
+      <w:pPr>
+        <w:jc w:val="center"/>
+        <w:rPr>
+          <w:i/>
+          <w:iCs/>
+        </w:rPr>
+      </w:pPr>
+      <w:r>
+        <w:rPr>
+          <w:i/>
+          <w:iCs/>
+        </w:rPr>
+        <w:lastRenderedPageBreak/>
+        <w:t>Probabilità media di perdita</w:t>
+      </w:r>
+      <w:r>
+        <w:rPr>
+          <w:i/>
+          <w:iCs/>
+        </w:rPr>
+        <w:t xml:space="preserve"> giornalier</w:t>
+      </w:r>
+      <w:r>
+        <w:rPr>
+          <w:i/>
+          <w:iCs/>
+        </w:rPr>
+        <w:t>a</w:t>
+      </w:r>
+      <w:r>
+        <w:rPr>
+          <w:i/>
+          <w:iCs/>
+        </w:rPr>
+        <w:t xml:space="preserve"> </w:t>
+      </w:r>
+      <w:r>
+        <w:rPr>
+          <w:i/>
+          <w:iCs/>
+        </w:rPr>
+        <w:t>n</w:t>
+      </w:r>
+      <w:r>
+        <w:rPr>
+          <w:i/>
+          <w:iCs/>
+        </w:rPr>
+        <w:t xml:space="preserve">el centro </w:t>
+      </w:r>
+      <w:r>
+        <w:rPr>
+          <w:i/>
+          <w:iCs/>
+        </w:rPr>
+        <w:t>playground</w:t>
+      </w:r>
+      <w:r>
+        <w:rPr>
+          <w:i/>
+          <w:iCs/>
+        </w:rPr>
+        <w:t>:</w:t>
+      </w:r>
+    </w:p>
+    <w:p>
+      <w:r>
+        <w:rPr>
+          <w:noProof/>
+        </w:rPr>
+        <mc:AlternateContent>
+          <mc:Choice Requires="wps">
+            <w:drawing>
+              <wp:anchor distT="0" distB="0" distL="114300" distR="114300" simplePos="0" relativeHeight="251693056" behindDoc="0" locked="0" layoutInCell="1" allowOverlap="1" wp14:anchorId="3D8C5993" wp14:editId="43D0B24D">
+                <wp:simplePos x="0" y="0"/>
+                <wp:positionH relativeFrom="column">
+                  <wp:posOffset>5145405</wp:posOffset>
+                </wp:positionH>
+                <wp:positionV relativeFrom="paragraph">
+                  <wp:posOffset>189230</wp:posOffset>
+                </wp:positionV>
+                <wp:extent cx="0" cy="2440305"/>
+                <wp:effectExtent l="0" t="0" r="38100" b="36195"/>
+                <wp:wrapNone/>
+                <wp:docPr id="52" name="Connettore diritto 52"/>
+                <wp:cNvGraphicFramePr/>
+                <a:graphic xmlns:a="http://schemas.openxmlformats.org/drawingml/2006/main">
+                  <a:graphicData uri="http://schemas.microsoft.com/office/word/2010/wordprocessingShape">
+                    <wps:wsp>
+                      <wps:cNvCnPr/>
+                      <wps:spPr>
+                        <a:xfrm>
+                          <a:off x="0" y="0"/>
+                          <a:ext cx="0" cy="2440305"/>
+                        </a:xfrm>
+                        <a:prstGeom prst="line">
+                          <a:avLst/>
+                        </a:prstGeom>
+                      </wps:spPr>
+                      <wps:style>
+                        <a:lnRef idx="1">
+                          <a:schemeClr val="accent1"/>
+                        </a:lnRef>
+                        <a:fillRef idx="0">
+                          <a:schemeClr val="accent1"/>
+                        </a:fillRef>
+                        <a:effectRef idx="0">
+                          <a:schemeClr val="accent1"/>
+                        </a:effectRef>
+                        <a:fontRef idx="minor">
+                          <a:schemeClr val="tx1"/>
+                        </a:fontRef>
+                      </wps:style>
+                      <wps:bodyPr/>
+                    </wps:wsp>
+                  </a:graphicData>
+                </a:graphic>
+                <wp14:sizeRelH relativeFrom="margin">
+                  <wp14:pctWidth>0</wp14:pctWidth>
+                </wp14:sizeRelH>
+                <wp14:sizeRelV relativeFrom="margin">
+                  <wp14:pctHeight>0</wp14:pctHeight>
+                </wp14:sizeRelV>
+              </wp:anchor>
+            </w:drawing>
+          </mc:Choice>
+          <mc:Fallback>
+            <w:pict>
+              <v:line w14:anchorId="316690E4" id="Connettore diritto 52" o:spid="_x0000_s1026" style="position:absolute;z-index:251693056;visibility:visible;mso-wrap-style:square;mso-width-percent:0;mso-height-percent:0;mso-wrap-distance-left:9pt;mso-wrap-distance-top:0;mso-wrap-distance-right:9pt;mso-wrap-distance-bottom:0;mso-position-horizontal:absolute;mso-position-horizontal-relative:text;mso-position-vertical:absolute;mso-position-vertical-relative:text;mso-width-percent:0;mso-height-percent:0;mso-width-relative:margin;mso-height-relative:margin" from="405.15pt,14.9pt" to="405.15pt,207.05pt" o:gfxdata="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" strokecolor="#4472c4 [3204]" strokeweight=".5pt">
+                <v:stroke joinstyle="miter"/>
+              </v:line>
+            </w:pict>
+          </mc:Fallback>
+        </mc:AlternateContent>
+      </w:r>
+      <w:r>
+        <w:rPr>
+          <w:noProof/>
+        </w:rPr>
+        <mc:AlternateContent>
+          <mc:Choice Requires="wps">
+            <w:drawing>
+              <wp:anchor distT="0" distB="0" distL="114300" distR="114300" simplePos="0" relativeHeight="251692032" behindDoc="0" locked="0" layoutInCell="1" allowOverlap="1" wp14:anchorId="0FA69D58" wp14:editId="30518E66">
+                <wp:simplePos x="0" y="0"/>
+                <wp:positionH relativeFrom="column">
+                  <wp:posOffset>3763645</wp:posOffset>
+                </wp:positionH>
+                <wp:positionV relativeFrom="paragraph">
+                  <wp:posOffset>187960</wp:posOffset>
+                </wp:positionV>
+                <wp:extent cx="0" cy="2440305"/>
+                <wp:effectExtent l="0" t="0" r="38100" b="36195"/>
+                <wp:wrapNone/>
+                <wp:docPr id="51" name="Connettore diritto 51"/>
+                <wp:cNvGraphicFramePr/>
+                <a:graphic xmlns:a="http://schemas.openxmlformats.org/drawingml/2006/main">
+                  <a:graphicData uri="http://schemas.microsoft.com/office/word/2010/wordprocessingShape">
+                    <wps:wsp>
+                      <wps:cNvCnPr/>
+                      <wps:spPr>
+                        <a:xfrm>
+                          <a:off x="0" y="0"/>
+                          <a:ext cx="0" cy="2440305"/>
+                        </a:xfrm>
+                        <a:prstGeom prst="line">
+                          <a:avLst/>
+                        </a:prstGeom>
+                      </wps:spPr>
+                      <wps:style>
+                        <a:lnRef idx="1">
+                          <a:schemeClr val="accent1"/>
+                        </a:lnRef>
+                        <a:fillRef idx="0">
+                          <a:schemeClr val="accent1"/>
+                        </a:fillRef>
+                        <a:effectRef idx="0">
+                          <a:schemeClr val="accent1"/>
+                        </a:effectRef>
+                        <a:fontRef idx="minor">
+                          <a:schemeClr val="tx1"/>
+                        </a:fontRef>
+                      </wps:style>
+                      <wps:bodyPr/>
+                    </wps:wsp>
+                  </a:graphicData>
+                </a:graphic>
+                <wp14:sizeRelH relativeFrom="margin">
+                  <wp14:pctWidth>0</wp14:pctWidth>
+                </wp14:sizeRelH>
+                <wp14:sizeRelV relativeFrom="margin">
+                  <wp14:pctHeight>0</wp14:pctHeight>
+                </wp14:sizeRelV>
+              </wp:anchor>
+            </w:drawing>
+          </mc:Choice>
+          <mc:Fallback>
+            <w:pict>
+              <v:line w14:anchorId="58CB7964" id="Connettore diritto 51" o:spid="_x0000_s1026" style="position:absolute;z-index:251692032;visibility:visible;mso-wrap-style:square;mso-width-percent:0;mso-height-percent:0;mso-wrap-distance-left:9pt;mso-wrap-distance-top:0;mso-wrap-distance-right:9pt;mso-wrap-distance-bottom:0;mso-position-horizontal:absolute;mso-position-horizontal-relative:text;mso-position-vertical:absolute;mso-position-vertical-relative:text;mso-width-percent:0;mso-height-percent:0;mso-width-relative:margin;mso-height-relative:margin" from="296.35pt,14.8pt" to="296.35pt,206.95pt" o:gfxdata="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" strokecolor="#4472c4 [3204]" strokeweight=".5pt">
+                <v:stroke joinstyle="miter"/>
+              </v:line>
+            </w:pict>
+          </mc:Fallback>
+        </mc:AlternateContent>
+      </w:r>
+      <w:r>
+        <w:rPr>
+          <w:noProof/>
+        </w:rPr>
+        <mc:AlternateContent>
+          <mc:Choice Requires="wps">
+            <w:drawing>
+              <wp:anchor distT="0" distB="0" distL="114300" distR="114300" simplePos="0" relativeHeight="251691008" behindDoc="0" locked="0" layoutInCell="1" allowOverlap="1" wp14:anchorId="70138B9F" wp14:editId="78961286">
+                <wp:simplePos x="0" y="0"/>
+                <wp:positionH relativeFrom="column">
+                  <wp:posOffset>2705735</wp:posOffset>
+                </wp:positionH>
+                <wp:positionV relativeFrom="paragraph">
+                  <wp:posOffset>186690</wp:posOffset>
+                </wp:positionV>
+                <wp:extent cx="0" cy="2440305"/>
+                <wp:effectExtent l="0" t="0" r="38100" b="36195"/>
+                <wp:wrapNone/>
+                <wp:docPr id="50" name="Connettore diritto 50"/>
+                <wp:cNvGraphicFramePr/>
+                <a:graphic xmlns:a="http://schemas.openxmlformats.org/drawingml/2006/main">
+                  <a:graphicData uri="http://schemas.microsoft.com/office/word/2010/wordprocessingShape">
+                    <wps:wsp>
+                      <wps:cNvCnPr/>
+                      <wps:spPr>
+                        <a:xfrm>
+                          <a:off x="0" y="0"/>
+                          <a:ext cx="0" cy="2440305"/>
+                        </a:xfrm>
+                        <a:prstGeom prst="line">
+                          <a:avLst/>
+                        </a:prstGeom>
+                      </wps:spPr>
+                      <wps:style>
+                        <a:lnRef idx="1">
+                          <a:schemeClr val="accent1"/>
+                        </a:lnRef>
+                        <a:fillRef idx="0">
+                          <a:schemeClr val="accent1"/>
+                        </a:fillRef>
+                        <a:effectRef idx="0">
+                          <a:schemeClr val="accent1"/>
+                        </a:effectRef>
+                        <a:fontRef idx="minor">
+                          <a:schemeClr val="tx1"/>
+                        </a:fontRef>
+                      </wps:style>
+                      <wps:bodyPr/>
+                    </wps:wsp>
+                  </a:graphicData>
+                </a:graphic>
+                <wp14:sizeRelH relativeFrom="margin">
+                  <wp14:pctWidth>0</wp14:pctWidth>
+                </wp14:sizeRelH>
+                <wp14:sizeRelV relativeFrom="margin">
+                  <wp14:pctHeight>0</wp14:pctHeight>
+                </wp14:sizeRelV>
+              </wp:anchor>
+            </w:drawing>
+          </mc:Choice>
+          <mc:Fallback>
+            <w:pict>
+              <v:line w14:anchorId="59487E68" id="Connettore diritto 50" o:spid="_x0000_s1026" style="position:absolute;z-index:251691008;visibility:visible;mso-wrap-style:square;mso-width-percent:0;mso-height-percent:0;mso-wrap-distance-left:9pt;mso-wrap-distance-top:0;mso-wrap-distance-right:9pt;mso-wrap-distance-bottom:0;mso-position-horizontal:absolute;mso-position-horizontal-relative:text;mso-position-vertical:absolute;mso-position-vertical-relative:text;mso-width-percent:0;mso-height-percent:0;mso-width-relative:margin;mso-height-relative:margin" from="213.05pt,14.7pt" to="213.05pt,206.85pt" o:gfxdata="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" strokecolor="#4472c4 [3204]" strokeweight=".5pt">
+                <v:stroke joinstyle="miter"/>
+              </v:line>
+            </w:pict>
+          </mc:Fallback>
+        </mc:AlternateContent>
+      </w:r>
+      <w:r>
+        <w:rPr>
+          <w:noProof/>
+        </w:rPr>
+        <mc:AlternateContent>
+          <mc:Choice Requires="wps">
+            <w:drawing>
+              <wp:anchor distT="0" distB="0" distL="114300" distR="114300" simplePos="0" relativeHeight="251689984" behindDoc="0" locked="0" layoutInCell="1" allowOverlap="1" wp14:anchorId="00E6D5CC" wp14:editId="7A99C7E2">
+                <wp:simplePos x="0" y="0"/>
+                <wp:positionH relativeFrom="column">
+                  <wp:posOffset>1662430</wp:posOffset>
+                </wp:positionH>
+                <wp:positionV relativeFrom="paragraph">
+                  <wp:posOffset>186690</wp:posOffset>
+                </wp:positionV>
+                <wp:extent cx="0" cy="2440305"/>
+                <wp:effectExtent l="0" t="0" r="38100" b="36195"/>
+                <wp:wrapNone/>
+                <wp:docPr id="49" name="Connettore diritto 49"/>
+                <wp:cNvGraphicFramePr/>
+                <a:graphic xmlns:a="http://schemas.openxmlformats.org/drawingml/2006/main">
+                  <a:graphicData uri="http://schemas.microsoft.com/office/word/2010/wordprocessingShape">
+                    <wps:wsp>
+                      <wps:cNvCnPr/>
+                      <wps:spPr>
+                        <a:xfrm>
+                          <a:off x="0" y="0"/>
+                          <a:ext cx="0" cy="2440305"/>
+                        </a:xfrm>
+                        <a:prstGeom prst="line">
+                          <a:avLst/>
+                        </a:prstGeom>
+                      </wps:spPr>
+                      <wps:style>
+                        <a:lnRef idx="1">
+                          <a:schemeClr val="accent1"/>
+                        </a:lnRef>
+                        <a:fillRef idx="0">
+                          <a:schemeClr val="accent1"/>
+                        </a:fillRef>
+                        <a:effectRef idx="0">
+                          <a:schemeClr val="accent1"/>
+                        </a:effectRef>
+                        <a:fontRef idx="minor">
+                          <a:schemeClr val="tx1"/>
+                        </a:fontRef>
+                      </wps:style>
+                      <wps:bodyPr/>
+                    </wps:wsp>
+                  </a:graphicData>
+                </a:graphic>
+                <wp14:sizeRelH relativeFrom="margin">
+                  <wp14:pctWidth>0</wp14:pctWidth>
+                </wp14:sizeRelH>
+                <wp14:sizeRelV relativeFrom="margin">
+                  <wp14:pctHeight>0</wp14:pctHeight>
+                </wp14:sizeRelV>
+              </wp:anchor>
+            </w:drawing>
+          </mc:Choice>
+          <mc:Fallback>
+            <w:pict>
+              <v:line w14:anchorId="00845A04" id="Connettore diritto 49" o:spid="_x0000_s1026" style="position:absolute;z-index:251689984;visibility:visible;mso-wrap-style:square;mso-width-percent:0;mso-height-percent:0;mso-wrap-distance-left:9pt;mso-wrap-distance-top:0;mso-wrap-distance-right:9pt;mso-wrap-distance-bottom:0;mso-position-horizontal:absolute;mso-position-horizontal-relative:text;mso-position-vertical:absolute;mso-position-vertical-relative:text;mso-width-percent:0;mso-height-percent:0;mso-width-relative:margin;mso-height-relative:margin" from="130.9pt,14.7pt" to="130.9pt,206.85pt" o:gfxdata="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" strokecolor="#4472c4 [3204]" strokeweight=".5pt">
+                <v:stroke joinstyle="miter"/>
+              </v:line>
+            </w:pict>
+          </mc:Fallback>
+        </mc:AlternateContent>
+      </w:r>
+      <w:r>
+        <w:rPr>
+          <w:noProof/>
+        </w:rPr>
+        <mc:AlternateContent>
+          <mc:Choice Requires="wps">
+            <w:drawing>
+              <wp:anchor distT="0" distB="0" distL="114300" distR="114300" simplePos="0" relativeHeight="251688960" behindDoc="0" locked="0" layoutInCell="1" allowOverlap="1" wp14:anchorId="33822850" wp14:editId="6EF9A773">
+                <wp:simplePos x="0" y="0"/>
+                <wp:positionH relativeFrom="column">
+                  <wp:posOffset>1313815</wp:posOffset>
+                </wp:positionH>
+                <wp:positionV relativeFrom="paragraph">
+                  <wp:posOffset>187325</wp:posOffset>
+                </wp:positionV>
+                <wp:extent cx="0" cy="2440305"/>
+                <wp:effectExtent l="0" t="0" r="38100" b="36195"/>
+                <wp:wrapNone/>
+                <wp:docPr id="48" name="Connettore diritto 48"/>
+                <wp:cNvGraphicFramePr/>
+                <a:graphic xmlns:a="http://schemas.openxmlformats.org/drawingml/2006/main">
+                  <a:graphicData uri="http://schemas.microsoft.com/office/word/2010/wordprocessingShape">
+                    <wps:wsp>
+                      <wps:cNvCnPr/>
+                      <wps:spPr>
+                        <a:xfrm>
+                          <a:off x="0" y="0"/>
+                          <a:ext cx="0" cy="2440305"/>
+                        </a:xfrm>
+                        <a:prstGeom prst="line">
+                          <a:avLst/>
+                        </a:prstGeom>
+                      </wps:spPr>
+                      <wps:style>
+                        <a:lnRef idx="1">
+                          <a:schemeClr val="accent1"/>
+                        </a:lnRef>
+                        <a:fillRef idx="0">
+                          <a:schemeClr val="accent1"/>
+                        </a:fillRef>
+                        <a:effectRef idx="0">
+                          <a:schemeClr val="accent1"/>
+                        </a:effectRef>
+                        <a:fontRef idx="minor">
+                          <a:schemeClr val="tx1"/>
+                        </a:fontRef>
+                      </wps:style>
+                      <wps:bodyPr/>
+                    </wps:wsp>
+                  </a:graphicData>
+                </a:graphic>
+                <wp14:sizeRelH relativeFrom="margin">
+                  <wp14:pctWidth>0</wp14:pctWidth>
+                </wp14:sizeRelH>
+                <wp14:sizeRelV relativeFrom="margin">
+                  <wp14:pctHeight>0</wp14:pctHeight>
+                </wp14:sizeRelV>
+              </wp:anchor>
+            </w:drawing>
+          </mc:Choice>
+          <mc:Fallback>
+            <w:pict>
+              <v:line w14:anchorId="2C32797D" id="Connettore diritto 48" o:spid="_x0000_s1026" style="position:absolute;z-index:251688960;visibility:visible;mso-wrap-style:square;mso-width-percent:0;mso-height-percent:0;mso-wrap-distance-left:9pt;mso-wrap-distance-top:0;mso-wrap-distance-right:9pt;mso-wrap-distance-bottom:0;mso-position-horizontal:absolute;mso-position-horizontal-relative:text;mso-position-vertical:absolute;mso-position-vertical-relative:text;mso-width-percent:0;mso-height-percent:0;mso-width-relative:margin;mso-height-relative:margin" from="103.45pt,14.75pt" to="103.45pt,206.9pt" o:gfxdata="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" strokecolor="#4472c4 [3204]" strokeweight=".5pt">
+                <v:stroke joinstyle="miter"/>
+              </v:line>
+            </w:pict>
+          </mc:Fallback>
+        </mc:AlternateContent>
+      </w:r>
+      <w:r>
+        <w:rPr>
+          <w:noProof/>
+        </w:rPr>
+        <w:drawing>
+          <wp:inline distT="0" distB="0" distL="0" distR="0" wp14:anchorId="33DCF90F" wp14:editId="3EB6665A">
+            <wp:extent cx="6009640" cy="2882900"/>
+            <wp:effectExtent l="0" t="0" r="0" b="0"/>
+            <wp:docPr id="37" name="Immagine 37"/>
+            <wp:cNvGraphicFramePr>
+              <a:graphicFrameLocks xmlns:a="http://schemas.openxmlformats.org/drawingml/2006/main" noChangeAspect="1"/>
+            </wp:cNvGraphicFramePr>
+            <a:graphic xmlns:a="http://schemas.openxmlformats.org/drawingml/2006/main">
+              <a:graphicData uri="http://schemas.openxmlformats.org/drawingml/2006/picture">
+                <pic:pic xmlns:pic="http://schemas.openxmlformats.org/drawingml/2006/picture">
+                  <pic:nvPicPr>
+                    <pic:cNvPr id="37" name="Immagine 37"/>
+                    <pic:cNvPicPr/>
+                  </pic:nvPicPr>
+                  <pic:blipFill>
+                    <a:blip r:embed="rId36" cstate="print">
+                      <a:extLst>
+                        <a:ext uri="{28A0092B-C50C-407E-A947-70E740481C1C}">
+                          <a14:useLocalDpi xmlns:a14="http://schemas.microsoft.com/office/drawing/2010/main" val="0"/>
+                        </a:ext>
+                      </a:extLst>
+                    </a:blip>
+                    <a:stretch>
+                      <a:fillRect/>
+                    </a:stretch>
+                  </pic:blipFill>
+                  <pic:spPr>
+                    <a:xfrm>
+                      <a:off x="0" y="0"/>
+                      <a:ext cx="6017245" cy="2886548"/>
+                    </a:xfrm>
+                    <a:prstGeom prst="rect">
+                      <a:avLst/>
+                    </a:prstGeom>
+                  </pic:spPr>
+                </pic:pic>
+              </a:graphicData>
+            </a:graphic>
+          </wp:inline>
+        </w:drawing>
       </w:r>
     </w:p>
     <w:sectPr>

</xml_diff>

<commit_message>
Little fixes on Report.docx
</commit_message>
<xml_diff>
--- a/Report.docx
+++ b/Report.docx
@@ -10500,7 +10500,21 @@
           <w:shd w:val="clear" w:color="auto" w:fill="FFFFFF"/>
           <w:lang w:val="en-US"/>
         </w:rPr>
-        <w:t xml:space="preserve"> = busy_a) then</w:t>
+        <w:t xml:space="preserve"> = busy_a)</w:t>
+      </w:r>
+      <w:r>
+        <w:rPr>
+          <w:shd w:val="clear" w:color="auto" w:fill="FFFFFF"/>
+          <w:lang w:val="en-US"/>
+        </w:rPr>
+        <w:t>)</w:t>
+      </w:r>
+      <w:r>
+        <w:rPr>
+          <w:shd w:val="clear" w:color="auto" w:fill="FFFFFF"/>
+          <w:lang w:val="en-US"/>
+        </w:rPr>
+        <w:t xml:space="preserve"> then</w:t>
       </w:r>
       <w:r>
         <w:rPr>
@@ -11053,7 +11067,7 @@
         <w:rPr>
           <w:lang w:val="en-US"/>
         </w:rPr>
-        <w:t>if ((</w:t>
+        <w:t>if (</w:t>
       </w:r>
       <w:r>
         <w:rPr>
@@ -26412,8 +26426,6 @@
       </w:r>
       <w:r>
         <w:br/>
-      </w:r>
-      <w:r>
         <w:t>1) Il tempo medio giornaliero per un cliente per ritirare il cibo deve essere inferiore ai 15 minuti (attesa in coda inclusa).</w:t>
       </w:r>
       <w:r>
@@ -26438,13 +26450,7 @@
         <w:t>Il system diagram del siste</w:t>
       </w:r>
       <w:r>
-        <w:t xml:space="preserve">ma </w:t>
-      </w:r>
-      <w:r>
-        <w:t>evoluto</w:t>
-      </w:r>
-      <w:r>
-        <w:t xml:space="preserve"> è illustrato nella seguente figura:</w:t>
+        <w:t>ma evoluto è illustrato nella seguente figura:</w:t>
       </w:r>
     </w:p>
     <w:p>
@@ -26543,19 +26549,7 @@
         <w:t>A</w:t>
       </w:r>
       <w:r>
-        <w:t xml:space="preserve">: job che </w:t>
-      </w:r>
-      <w:r>
-        <w:t>non trovano posto</w:t>
-      </w:r>
-      <w:r>
-        <w:t xml:space="preserve"> </w:t>
-      </w:r>
-      <w:r>
-        <w:t>ne</w:t>
-      </w:r>
-      <w:r>
-        <w:t>l centro relativo alle casse automatiche</w:t>
+        <w:t>: job che non trovano posto nel centro relativo alle casse automatiche</w:t>
       </w:r>
       <w:r>
         <w:br/>
@@ -26568,19 +26562,7 @@
         <w:t>C</w:t>
       </w:r>
       <w:r>
-        <w:t xml:space="preserve">: job che </w:t>
-      </w:r>
-      <w:r>
-        <w:t>non trovano posto</w:t>
-      </w:r>
-      <w:r>
-        <w:t xml:space="preserve"> </w:t>
-      </w:r>
-      <w:r>
-        <w:t>ne</w:t>
-      </w:r>
-      <w:r>
-        <w:t>l centro relativo alle casse fisiche</w:t>
+        <w:t>: job che non trovano posto nel centro relativo alle casse fisiche</w:t>
       </w:r>
       <w:r>
         <w:br/>
@@ -27206,13 +27188,7 @@
         <w:rPr>
           <w:rFonts w:cstheme="minorHAnsi"/>
         </w:rPr>
-        <w:t xml:space="preserve">=n-m </w:t>
-      </w:r>
-      <w:r>
-        <w:rPr>
-          <w:rFonts w:cstheme="minorHAnsi"/>
-        </w:rPr>
-        <w:t>job in attesa.</w:t>
+        <w:t>=n-m job in attesa.</w:t>
       </w:r>
       <w:r>
         <w:rPr>
@@ -27244,6 +27220,7 @@
       <w:pPr>
         <w:rPr>
           <w:rFonts w:cstheme="minorHAnsi"/>
+          <w:u w:val="single"/>
         </w:rPr>
       </w:pPr>
       <w:r>
@@ -27261,9 +27238,8 @@
       <w:r>
         <w:rPr>
           <w:rFonts w:cstheme="minorHAnsi"/>
-          <w:highlight w:val="red"/>
-        </w:rPr>
-        <w:t>???.</w:t>
+        </w:rPr>
+        <w:t>6.</w:t>
       </w:r>
     </w:p>
     <w:p>
@@ -28289,7 +28265,6 @@
         <w:jc w:val="left"/>
         <w:rPr>
           <w:shd w:val="clear" w:color="auto" w:fill="FFFFFF"/>
-          <w:lang w:val="en-US"/>
         </w:rPr>
       </w:pPr>
       <w:r>
@@ -28298,7 +28273,6 @@
           <w:bCs/>
           <w:u w:val="single"/>
           <w:shd w:val="clear" w:color="auto" w:fill="FFFFFF"/>
-          <w:lang w:val="en-US"/>
         </w:rPr>
         <w:lastRenderedPageBreak/>
         <w:t>Evento 4 (completamento di una famiglia)</w:t>
@@ -28308,28 +28282,22 @@
           <w:b/>
           <w:bCs/>
           <w:shd w:val="clear" w:color="auto" w:fill="FFFFFF"/>
-          <w:lang w:val="en-US"/>
-        </w:rPr>
-        <w:br/>
-      </w:r>
-      <w:r>
-        <w:rPr>
-          <w:lang w:val="en-US"/>
-        </w:rPr>
+        </w:rPr>
+        <w:br/>
+      </w:r>
+      <w:r>
         <w:t>if (</w:t>
       </w:r>
       <w:r>
         <w:rPr>
           <w:rFonts w:ascii="Cambria Math" w:hAnsi="Cambria Math" w:cs="Cambria Math"/>
           <w:shd w:val="clear" w:color="auto" w:fill="FFFFFF"/>
-          <w:lang w:val="en-US"/>
         </w:rPr>
         <w:t xml:space="preserve">∄ </w:t>
       </w:r>
       <w:r>
         <w:rPr>
           <w:shd w:val="clear" w:color="auto" w:fill="FFFFFF"/>
-          <w:lang w:val="en-US"/>
         </w:rPr>
         <w:t>x</w:t>
       </w:r>
@@ -28337,28 +28305,24 @@
         <w:rPr>
           <w:shd w:val="clear" w:color="auto" w:fill="FFFFFF"/>
           <w:vertAlign w:val="subscript"/>
-          <w:lang w:val="en-US"/>
         </w:rPr>
         <w:t>k</w:t>
       </w:r>
       <w:r>
         <w:rPr>
           <w:shd w:val="clear" w:color="auto" w:fill="FFFFFF"/>
-          <w:lang w:val="en-US"/>
         </w:rPr>
         <w:t xml:space="preserve"> = busy_a </w:t>
       </w:r>
       <w:r>
         <w:rPr>
           <w:rFonts w:ascii="Cambria Math" w:hAnsi="Cambria Math" w:cs="Cambria Math"/>
-          <w:lang w:val="en-US"/>
         </w:rPr>
         <w:t>∧</w:t>
       </w:r>
       <w:r>
         <w:rPr>
           <w:shd w:val="clear" w:color="auto" w:fill="FFFFFF"/>
-          <w:lang w:val="en-US"/>
         </w:rPr>
         <w:t xml:space="preserve"> q</w:t>
       </w:r>
@@ -28366,21 +28330,18 @@
         <w:rPr>
           <w:shd w:val="clear" w:color="auto" w:fill="FFFFFF"/>
           <w:vertAlign w:val="subscript"/>
-          <w:lang w:val="en-US"/>
         </w:rPr>
         <w:t>A</w:t>
       </w:r>
       <w:r>
         <w:rPr>
           <w:shd w:val="clear" w:color="auto" w:fill="FFFFFF"/>
-          <w:lang w:val="en-US"/>
         </w:rPr>
         <w:t xml:space="preserve"> != 0) then</w:t>
       </w:r>
       <w:r>
         <w:rPr>
           <w:shd w:val="clear" w:color="auto" w:fill="FFFFFF"/>
-          <w:lang w:val="en-US"/>
         </w:rPr>
         <w:br/>
         <w:t xml:space="preserve">    t</w:t>
@@ -28389,21 +28350,18 @@
         <w:rPr>
           <w:shd w:val="clear" w:color="auto" w:fill="FFFFFF"/>
           <w:vertAlign w:val="subscript"/>
-          <w:lang w:val="en-US"/>
         </w:rPr>
         <w:t>ci</w:t>
       </w:r>
       <w:r>
         <w:rPr>
           <w:shd w:val="clear" w:color="auto" w:fill="FFFFFF"/>
-          <w:lang w:val="en-US"/>
         </w:rPr>
         <w:t xml:space="preserve"> := t + GetService()</w:t>
       </w:r>
       <w:r>
         <w:rPr>
           <w:shd w:val="clear" w:color="auto" w:fill="FFFFFF"/>
-          <w:lang w:val="en-US"/>
         </w:rPr>
         <w:br/>
         <w:t xml:space="preserve">    q</w:t>
@@ -28412,21 +28370,18 @@
         <w:rPr>
           <w:shd w:val="clear" w:color="auto" w:fill="FFFFFF"/>
           <w:vertAlign w:val="subscript"/>
-          <w:lang w:val="en-US"/>
         </w:rPr>
         <w:t>A</w:t>
       </w:r>
       <w:r>
         <w:rPr>
           <w:shd w:val="clear" w:color="auto" w:fill="FFFFFF"/>
-          <w:lang w:val="en-US"/>
         </w:rPr>
         <w:t>--</w:t>
       </w:r>
       <w:r>
         <w:rPr>
           <w:shd w:val="clear" w:color="auto" w:fill="FFFFFF"/>
-          <w:lang w:val="en-US"/>
         </w:rPr>
         <w:br/>
         <w:t xml:space="preserve">    x</w:t>
@@ -28435,21 +28390,18 @@
         <w:rPr>
           <w:shd w:val="clear" w:color="auto" w:fill="FFFFFF"/>
           <w:vertAlign w:val="subscript"/>
-          <w:lang w:val="en-US"/>
         </w:rPr>
         <w:t>i</w:t>
       </w:r>
       <w:r>
         <w:rPr>
           <w:shd w:val="clear" w:color="auto" w:fill="FFFFFF"/>
-          <w:lang w:val="en-US"/>
         </w:rPr>
         <w:t xml:space="preserve"> := busy_a</w:t>
       </w:r>
       <w:r>
         <w:rPr>
           <w:shd w:val="clear" w:color="auto" w:fill="FFFFFF"/>
-          <w:lang w:val="en-US"/>
         </w:rPr>
         <w:br/>
         <w:t>else if ((q</w:t>
@@ -28458,28 +28410,24 @@
         <w:rPr>
           <w:shd w:val="clear" w:color="auto" w:fill="FFFFFF"/>
           <w:vertAlign w:val="subscript"/>
-          <w:lang w:val="en-US"/>
         </w:rPr>
         <w:t>A</w:t>
       </w:r>
       <w:r>
         <w:rPr>
           <w:shd w:val="clear" w:color="auto" w:fill="FFFFFF"/>
-          <w:lang w:val="en-US"/>
         </w:rPr>
         <w:t xml:space="preserve"> = 0 </w:t>
       </w:r>
       <w:r>
         <w:rPr>
           <w:rFonts w:ascii="Cambria Math" w:hAnsi="Cambria Math" w:cs="Cambria Math"/>
-          <w:lang w:val="en-US"/>
         </w:rPr>
         <w:t>∧</w:t>
       </w:r>
       <w:r>
         <w:rPr>
           <w:shd w:val="clear" w:color="auto" w:fill="FFFFFF"/>
-          <w:lang w:val="en-US"/>
         </w:rPr>
         <w:t xml:space="preserve"> q</w:t>
       </w:r>
@@ -28487,34 +28435,27 @@
         <w:rPr>
           <w:shd w:val="clear" w:color="auto" w:fill="FFFFFF"/>
           <w:vertAlign w:val="subscript"/>
-          <w:lang w:val="en-US"/>
         </w:rPr>
         <w:t>F</w:t>
       </w:r>
       <w:r>
         <w:rPr>
           <w:shd w:val="clear" w:color="auto" w:fill="FFFFFF"/>
-          <w:lang w:val="en-US"/>
         </w:rPr>
         <w:t xml:space="preserve"> != 0) </w:t>
       </w:r>
       <w:r>
         <w:rPr>
           <w:rFonts w:ascii="Cambria Math" w:hAnsi="Cambria Math" w:cs="Cambria Math"/>
-          <w:lang w:val="en-US"/>
         </w:rPr>
         <w:t xml:space="preserve">∨ </w:t>
       </w:r>
       <w:r>
-        <w:rPr>
-          <w:lang w:val="en-US"/>
-        </w:rPr>
         <w:t>(</w:t>
       </w:r>
       <w:r>
         <w:rPr>
           <w:shd w:val="clear" w:color="auto" w:fill="FFFFFF"/>
-          <w:lang w:val="en-US"/>
         </w:rPr>
         <w:t>q</w:t>
       </w:r>
@@ -28522,21 +28463,18 @@
         <w:rPr>
           <w:shd w:val="clear" w:color="auto" w:fill="FFFFFF"/>
           <w:vertAlign w:val="subscript"/>
-          <w:lang w:val="en-US"/>
         </w:rPr>
         <w:t>F</w:t>
       </w:r>
       <w:r>
         <w:rPr>
           <w:shd w:val="clear" w:color="auto" w:fill="FFFFFF"/>
-          <w:lang w:val="en-US"/>
         </w:rPr>
         <w:t xml:space="preserve"> != 0 </w:t>
       </w:r>
       <w:r>
         <w:rPr>
           <w:rFonts w:ascii="Cambria Math" w:hAnsi="Cambria Math" w:cs="Cambria Math"/>
-          <w:lang w:val="en-US"/>
         </w:rPr>
         <w:t>∧</w:t>
       </w:r>
@@ -28550,7 +28488,6 @@
       <w:r>
         <w:rPr>
           <w:shd w:val="clear" w:color="auto" w:fill="FFFFFF"/>
-          <w:lang w:val="en-US"/>
         </w:rPr>
         <w:t>x</w:t>
       </w:r>
@@ -28558,21 +28495,30 @@
         <w:rPr>
           <w:shd w:val="clear" w:color="auto" w:fill="FFFFFF"/>
           <w:vertAlign w:val="subscript"/>
-          <w:lang w:val="en-US"/>
         </w:rPr>
         <w:t>k</w:t>
       </w:r>
       <w:r>
         <w:rPr>
           <w:shd w:val="clear" w:color="auto" w:fill="FFFFFF"/>
-          <w:lang w:val="en-US"/>
-        </w:rPr>
-        <w:t xml:space="preserve"> = busy_a) then</w:t>
-      </w:r>
-      <w:r>
-        <w:rPr>
-          <w:shd w:val="clear" w:color="auto" w:fill="FFFFFF"/>
-          <w:lang w:val="en-US"/>
+        </w:rPr>
+        <w:t xml:space="preserve"> = busy_a)</w:t>
+      </w:r>
+      <w:r>
+        <w:rPr>
+          <w:shd w:val="clear" w:color="auto" w:fill="FFFFFF"/>
+        </w:rPr>
+        <w:t>)</w:t>
+      </w:r>
+      <w:r>
+        <w:rPr>
+          <w:shd w:val="clear" w:color="auto" w:fill="FFFFFF"/>
+        </w:rPr>
+        <w:t xml:space="preserve"> then</w:t>
+      </w:r>
+      <w:r>
+        <w:rPr>
+          <w:shd w:val="clear" w:color="auto" w:fill="FFFFFF"/>
         </w:rPr>
         <w:br/>
         <w:t xml:space="preserve">    t</w:t>
@@ -28581,21 +28527,18 @@
         <w:rPr>
           <w:shd w:val="clear" w:color="auto" w:fill="FFFFFF"/>
           <w:vertAlign w:val="subscript"/>
-          <w:lang w:val="en-US"/>
         </w:rPr>
         <w:t>ci</w:t>
       </w:r>
       <w:r>
         <w:rPr>
           <w:shd w:val="clear" w:color="auto" w:fill="FFFFFF"/>
-          <w:lang w:val="en-US"/>
         </w:rPr>
         <w:t xml:space="preserve"> := t + GetService()</w:t>
       </w:r>
       <w:r>
         <w:rPr>
           <w:shd w:val="clear" w:color="auto" w:fill="FFFFFF"/>
-          <w:lang w:val="en-US"/>
         </w:rPr>
         <w:br/>
         <w:t xml:space="preserve">    q</w:t>
@@ -28604,21 +28547,18 @@
         <w:rPr>
           <w:shd w:val="clear" w:color="auto" w:fill="FFFFFF"/>
           <w:vertAlign w:val="subscript"/>
-          <w:lang w:val="en-US"/>
         </w:rPr>
         <w:t>F</w:t>
       </w:r>
       <w:r>
         <w:rPr>
           <w:shd w:val="clear" w:color="auto" w:fill="FFFFFF"/>
-          <w:lang w:val="en-US"/>
         </w:rPr>
         <w:t>--</w:t>
       </w:r>
       <w:r>
         <w:rPr>
           <w:shd w:val="clear" w:color="auto" w:fill="FFFFFF"/>
-          <w:lang w:val="en-US"/>
         </w:rPr>
         <w:br/>
         <w:t>else</w:t>
@@ -28626,7 +28566,6 @@
       <w:r>
         <w:rPr>
           <w:shd w:val="clear" w:color="auto" w:fill="FFFFFF"/>
-          <w:lang w:val="en-US"/>
         </w:rPr>
         <w:br/>
         <w:t xml:space="preserve">    t</w:t>
@@ -28635,41 +28574,33 @@
         <w:rPr>
           <w:shd w:val="clear" w:color="auto" w:fill="FFFFFF"/>
           <w:vertAlign w:val="subscript"/>
-          <w:lang w:val="en-US"/>
         </w:rPr>
         <w:t>ci</w:t>
       </w:r>
       <w:r>
         <w:rPr>
           <w:shd w:val="clear" w:color="auto" w:fill="FFFFFF"/>
-          <w:lang w:val="en-US"/>
         </w:rPr>
         <w:t xml:space="preserve"> := </w:t>
       </w:r>
       <w:r>
         <w:rPr>
           <w:rFonts w:ascii="Garamond" w:hAnsi="Garamond"/>
-          <w:lang w:val="en-US"/>
         </w:rPr>
         <w:t>∞</w:t>
       </w:r>
       <w:r>
         <w:rPr>
           <w:rFonts w:ascii="Garamond" w:hAnsi="Garamond"/>
-          <w:lang w:val="en-US"/>
-        </w:rPr>
-        <w:br/>
-      </w:r>
-      <w:r>
-        <w:rPr>
-          <w:lang w:val="en-US"/>
-        </w:rPr>
+        </w:rPr>
+        <w:br/>
+      </w:r>
+      <w:r>
         <w:t xml:space="preserve">    </w:t>
       </w:r>
       <w:r>
         <w:rPr>
           <w:shd w:val="clear" w:color="auto" w:fill="FFFFFF"/>
-          <w:lang w:val="en-US"/>
         </w:rPr>
         <w:t>x</w:t>
       </w:r>
@@ -28677,21 +28608,18 @@
         <w:rPr>
           <w:shd w:val="clear" w:color="auto" w:fill="FFFFFF"/>
           <w:vertAlign w:val="subscript"/>
-          <w:lang w:val="en-US"/>
         </w:rPr>
         <w:t>i</w:t>
       </w:r>
       <w:r>
         <w:rPr>
           <w:shd w:val="clear" w:color="auto" w:fill="FFFFFF"/>
-          <w:lang w:val="en-US"/>
         </w:rPr>
         <w:t xml:space="preserve"> := idle</w:t>
       </w:r>
       <w:r>
         <w:rPr>
           <w:shd w:val="clear" w:color="auto" w:fill="FFFFFF"/>
-          <w:lang w:val="en-US"/>
         </w:rPr>
         <w:br/>
         <w:t>endif</w:t>
@@ -28699,14 +28627,10 @@
       <w:r>
         <w:rPr>
           <w:shd w:val="clear" w:color="auto" w:fill="FFFFFF"/>
-          <w:lang w:val="en-US"/>
-        </w:rPr>
-        <w:br/>
-      </w:r>
-      <w:r>
-        <w:rPr>
-          <w:lang w:val="en-US"/>
-        </w:rPr>
+        </w:rPr>
+        <w:br/>
+      </w:r>
+      <w:r>
         <w:t>arrivalsFamilyWithdrawFoodList.append(t)</w:t>
       </w:r>
     </w:p>
@@ -28964,7 +28888,7 @@
         <w:rPr>
           <w:lang w:val="en-US"/>
         </w:rPr>
-        <w:t>if ((</w:t>
+        <w:t>if (</w:t>
       </w:r>
       <w:r>
         <w:rPr>
@@ -29496,23 +29420,7 @@
           <w:sz w:val="24"/>
           <w:szCs w:val="24"/>
         </w:rPr>
-        <w:t xml:space="preserve"> = (1/</w:t>
-      </w:r>
-      <w:r>
-        <w:rPr>
-          <w:rFonts w:cstheme="minorHAnsi"/>
-          <w:sz w:val="24"/>
-          <w:szCs w:val="24"/>
-        </w:rPr>
-        <w:t>m</w:t>
-      </w:r>
-      <w:r>
-        <w:rPr>
-          <w:rFonts w:cstheme="minorHAnsi"/>
-          <w:sz w:val="24"/>
-          <w:szCs w:val="24"/>
-        </w:rPr>
-        <w:t>!)</w:t>
+        <w:t xml:space="preserve"> = (1/m!)</w:t>
       </w:r>
       <w:r>
         <w:rPr>
@@ -30227,6 +30135,7 @@
   <w:style w:type="character" w:default="1" w:styleId="Carpredefinitoparagrafo">
     <w:name w:val="Default Paragraph Font"/>
     <w:uiPriority w:val="1"/>
+    <w:semiHidden/>
     <w:unhideWhenUsed/>
   </w:style>
   <w:style w:type="table" w:default="1" w:styleId="Tabellanormale">

</xml_diff>